<commit_message>
AVANCE REPORTE: TRANSFORMACIONES Y BÉZIER
</commit_message>
<xml_diff>
--- a/ENTREGA FINAL/REPORTE PROYECTO FINAL - Lunes, 4 de ENERO del 20201.docx
+++ b/ENTREGA FINAL/REPORTE PROYECTO FINAL - Lunes, 4 de ENERO del 20201.docx
@@ -697,7 +697,7 @@
           <w:szCs w:val="20"/>
           <w:lang w:eastAsia="es-MX"/>
         </w:rPr>
-        <w:t>, pero este trabajo nos sirve para entender los elementos de un lector y cómo es que se manejan los dichosos archivos OBJ.</w:t>
+        <w:t>, pero este trabajo nos sirve para entender los elementos de un lector y cómo es que se manejan los archivos OBJ.</w:t>
       </w:r>
     </w:p>
     <w:p>
@@ -3158,11 +3158,10 @@
         <w:pStyle w:val="Prrafodelista"/>
         <w:numPr>
           <w:ilvl w:val="0"/>
-          <w:numId w:val="11"/>
+          <w:numId w:val="14"/>
         </w:numPr>
         <w:shd w:val="clear" w:color="auto" w:fill="FFFFFF"/>
-        <w:spacing w:before="100" w:beforeAutospacing="1" w:after="100" w:afterAutospacing="1" w:line="240" w:lineRule="exact"/>
-        <w:contextualSpacing w:val="0"/>
+        <w:spacing w:before="100" w:beforeAutospacing="1" w:after="100" w:afterAutospacing="1" w:line="240" w:lineRule="auto"/>
         <w:jc w:val="both"/>
         <w:rPr>
           <w:rFonts w:ascii="Arial" w:eastAsia="Times New Roman" w:hAnsi="Arial" w:cs="Arial"/>
@@ -3188,11 +3187,10 @@
         <w:pStyle w:val="Prrafodelista"/>
         <w:numPr>
           <w:ilvl w:val="0"/>
-          <w:numId w:val="11"/>
+          <w:numId w:val="14"/>
         </w:numPr>
         <w:shd w:val="clear" w:color="auto" w:fill="FFFFFF"/>
-        <w:spacing w:before="100" w:beforeAutospacing="1" w:after="100" w:afterAutospacing="1" w:line="240" w:lineRule="exact"/>
-        <w:contextualSpacing w:val="0"/>
+        <w:spacing w:before="100" w:beforeAutospacing="1" w:after="100" w:afterAutospacing="1" w:line="240" w:lineRule="auto"/>
         <w:jc w:val="both"/>
         <w:rPr>
           <w:rFonts w:ascii="Arial" w:eastAsia="Times New Roman" w:hAnsi="Arial" w:cs="Arial"/>
@@ -3218,11 +3216,10 @@
         <w:pStyle w:val="Prrafodelista"/>
         <w:numPr>
           <w:ilvl w:val="0"/>
-          <w:numId w:val="11"/>
+          <w:numId w:val="14"/>
         </w:numPr>
         <w:shd w:val="clear" w:color="auto" w:fill="FFFFFF"/>
-        <w:spacing w:before="100" w:beforeAutospacing="1" w:after="100" w:afterAutospacing="1" w:line="240" w:lineRule="exact"/>
-        <w:contextualSpacing w:val="0"/>
+        <w:spacing w:before="100" w:beforeAutospacing="1" w:after="100" w:afterAutospacing="1" w:line="240" w:lineRule="auto"/>
         <w:jc w:val="both"/>
         <w:rPr>
           <w:rFonts w:ascii="Arial" w:eastAsia="Times New Roman" w:hAnsi="Arial" w:cs="Arial"/>
@@ -3248,11 +3245,10 @@
         <w:pStyle w:val="Prrafodelista"/>
         <w:numPr>
           <w:ilvl w:val="0"/>
-          <w:numId w:val="11"/>
+          <w:numId w:val="14"/>
         </w:numPr>
         <w:shd w:val="clear" w:color="auto" w:fill="FFFFFF"/>
-        <w:spacing w:before="100" w:beforeAutospacing="1" w:after="100" w:afterAutospacing="1" w:line="240" w:lineRule="exact"/>
-        <w:contextualSpacing w:val="0"/>
+        <w:spacing w:before="100" w:beforeAutospacing="1" w:after="100" w:afterAutospacing="1" w:line="240" w:lineRule="auto"/>
         <w:jc w:val="both"/>
         <w:rPr>
           <w:rFonts w:ascii="Arial" w:eastAsia="Times New Roman" w:hAnsi="Arial" w:cs="Arial"/>
@@ -3278,11 +3274,10 @@
         <w:pStyle w:val="Prrafodelista"/>
         <w:numPr>
           <w:ilvl w:val="0"/>
-          <w:numId w:val="11"/>
+          <w:numId w:val="14"/>
         </w:numPr>
         <w:shd w:val="clear" w:color="auto" w:fill="FFFFFF"/>
-        <w:spacing w:before="100" w:beforeAutospacing="1" w:after="100" w:afterAutospacing="1" w:line="240" w:lineRule="exact"/>
-        <w:contextualSpacing w:val="0"/>
+        <w:spacing w:before="100" w:beforeAutospacing="1" w:after="100" w:afterAutospacing="1" w:line="240" w:lineRule="auto"/>
         <w:jc w:val="both"/>
         <w:rPr>
           <w:rFonts w:ascii="Arial" w:eastAsia="Times New Roman" w:hAnsi="Arial" w:cs="Arial"/>
@@ -3308,11 +3303,10 @@
         <w:pStyle w:val="Prrafodelista"/>
         <w:numPr>
           <w:ilvl w:val="0"/>
-          <w:numId w:val="11"/>
+          <w:numId w:val="14"/>
         </w:numPr>
         <w:shd w:val="clear" w:color="auto" w:fill="FFFFFF"/>
-        <w:spacing w:before="100" w:beforeAutospacing="1" w:after="100" w:afterAutospacing="1" w:line="240" w:lineRule="exact"/>
-        <w:contextualSpacing w:val="0"/>
+        <w:spacing w:before="100" w:beforeAutospacing="1" w:after="100" w:afterAutospacing="1" w:line="240" w:lineRule="auto"/>
         <w:jc w:val="both"/>
         <w:rPr>
           <w:rFonts w:ascii="Arial" w:eastAsia="Times New Roman" w:hAnsi="Arial" w:cs="Arial"/>
@@ -3338,11 +3332,10 @@
         <w:pStyle w:val="Prrafodelista"/>
         <w:numPr>
           <w:ilvl w:val="0"/>
-          <w:numId w:val="11"/>
+          <w:numId w:val="14"/>
         </w:numPr>
         <w:shd w:val="clear" w:color="auto" w:fill="FFFFFF"/>
-        <w:spacing w:before="100" w:beforeAutospacing="1" w:after="100" w:afterAutospacing="1" w:line="240" w:lineRule="exact"/>
-        <w:contextualSpacing w:val="0"/>
+        <w:spacing w:before="100" w:beforeAutospacing="1" w:after="100" w:afterAutospacing="1" w:line="240" w:lineRule="auto"/>
         <w:jc w:val="both"/>
         <w:rPr>
           <w:rFonts w:ascii="Arial" w:eastAsia="Times New Roman" w:hAnsi="Arial" w:cs="Arial"/>
@@ -4937,35 +4930,255 @@
           <w:szCs w:val="20"/>
           <w:lang w:eastAsia="es-MX"/>
         </w:rPr>
-        <w:t xml:space="preserve">El </w:t>
-      </w:r>
-    </w:p>
-    <w:p>
-      <w:pPr>
+        <w:t xml:space="preserve">Entrando en materia en cuanto al desarrollo específico del proyecto y el funcionamiento del programa, no podemos dejar atrás al lector de archivos OBJ. </w:t>
+      </w:r>
+      <w:r>
+        <w:rPr>
+          <w:rFonts w:ascii="Arial" w:eastAsia="Times New Roman" w:hAnsi="Arial" w:cs="Arial"/>
+          <w:color w:val="000000" w:themeColor="text1"/>
+          <w:sz w:val="20"/>
+          <w:szCs w:val="20"/>
+          <w:lang w:eastAsia="es-MX"/>
+        </w:rPr>
+        <w:t>Como bien indica el mismo nombre</w:t>
+      </w:r>
+      <w:r>
+        <w:rPr>
+          <w:rFonts w:ascii="Arial" w:eastAsia="Times New Roman" w:hAnsi="Arial" w:cs="Arial"/>
+          <w:color w:val="000000" w:themeColor="text1"/>
+          <w:sz w:val="20"/>
+          <w:szCs w:val="20"/>
+          <w:lang w:eastAsia="es-MX"/>
+        </w:rPr>
+        <w:t>, su utilidad es recorrer todo un archivo OBJ y obtener sus datos para después guardarlo en memoria. Los datos que guarda mi lector son:</w:t>
+      </w:r>
+    </w:p>
+    <w:p>
+      <w:pPr>
+        <w:pStyle w:val="Prrafodelista"/>
+        <w:numPr>
+          <w:ilvl w:val="0"/>
+          <w:numId w:val="14"/>
+        </w:numPr>
         <w:shd w:val="clear" w:color="auto" w:fill="FFFFFF"/>
         <w:spacing w:before="100" w:beforeAutospacing="1" w:after="100" w:afterAutospacing="1" w:line="240" w:lineRule="auto"/>
         <w:jc w:val="both"/>
         <w:rPr>
           <w:rFonts w:ascii="Arial" w:eastAsia="Times New Roman" w:hAnsi="Arial" w:cs="Arial"/>
-          <w:b/>
-          <w:bCs/>
-          <w:color w:val="000000" w:themeColor="text1"/>
-          <w:sz w:val="20"/>
-          <w:szCs w:val="20"/>
-          <w:lang w:eastAsia="es-MX"/>
-        </w:rPr>
-      </w:pPr>
-      <w:r>
-        <w:rPr>
-          <w:rFonts w:ascii="Arial" w:eastAsia="Times New Roman" w:hAnsi="Arial" w:cs="Arial"/>
-          <w:b/>
-          <w:bCs/>
+          <w:color w:val="000000" w:themeColor="text1"/>
+          <w:sz w:val="20"/>
+          <w:szCs w:val="20"/>
+          <w:lang w:eastAsia="es-MX"/>
+        </w:rPr>
+      </w:pPr>
+      <w:r>
+        <w:rPr>
+          <w:rFonts w:ascii="Arial" w:eastAsia="Times New Roman" w:hAnsi="Arial" w:cs="Arial"/>
+          <w:color w:val="000000" w:themeColor="text1"/>
+          <w:sz w:val="20"/>
+          <w:szCs w:val="20"/>
+          <w:lang w:eastAsia="es-MX"/>
+        </w:rPr>
+        <w:t>Vértices con sus coordenadas (x, y, z).</w:t>
+      </w:r>
+    </w:p>
+    <w:p>
+      <w:pPr>
+        <w:pStyle w:val="Prrafodelista"/>
+        <w:numPr>
+          <w:ilvl w:val="0"/>
+          <w:numId w:val="14"/>
+        </w:numPr>
+        <w:shd w:val="clear" w:color="auto" w:fill="FFFFFF"/>
+        <w:spacing w:before="100" w:beforeAutospacing="1" w:after="100" w:afterAutospacing="1" w:line="240" w:lineRule="auto"/>
+        <w:jc w:val="both"/>
+        <w:rPr>
+          <w:rFonts w:ascii="Arial" w:eastAsia="Times New Roman" w:hAnsi="Arial" w:cs="Arial"/>
+          <w:color w:val="000000" w:themeColor="text1"/>
+          <w:sz w:val="20"/>
+          <w:szCs w:val="20"/>
+          <w:lang w:eastAsia="es-MX"/>
+        </w:rPr>
+      </w:pPr>
+      <w:r>
+        <w:rPr>
+          <w:rFonts w:ascii="Arial" w:eastAsia="Times New Roman" w:hAnsi="Arial" w:cs="Arial"/>
+          <w:color w:val="000000" w:themeColor="text1"/>
+          <w:sz w:val="20"/>
+          <w:szCs w:val="20"/>
+          <w:lang w:eastAsia="es-MX"/>
+        </w:rPr>
+        <w:t>Los vértices que componen cada cara.</w:t>
+      </w:r>
+    </w:p>
+    <w:p>
+      <w:pPr>
+        <w:pStyle w:val="Prrafodelista"/>
+        <w:numPr>
+          <w:ilvl w:val="0"/>
+          <w:numId w:val="14"/>
+        </w:numPr>
+        <w:shd w:val="clear" w:color="auto" w:fill="FFFFFF"/>
+        <w:spacing w:before="100" w:beforeAutospacing="1" w:after="100" w:afterAutospacing="1" w:line="240" w:lineRule="auto"/>
+        <w:jc w:val="both"/>
+        <w:rPr>
+          <w:rFonts w:ascii="Arial" w:eastAsia="Times New Roman" w:hAnsi="Arial" w:cs="Arial"/>
+          <w:color w:val="000000" w:themeColor="text1"/>
+          <w:sz w:val="20"/>
+          <w:szCs w:val="20"/>
+          <w:lang w:eastAsia="es-MX"/>
+        </w:rPr>
+      </w:pPr>
+      <w:r>
+        <w:rPr>
+          <w:rFonts w:ascii="Arial" w:eastAsia="Times New Roman" w:hAnsi="Arial" w:cs="Arial"/>
+          <w:color w:val="000000" w:themeColor="text1"/>
+          <w:sz w:val="20"/>
+          <w:szCs w:val="20"/>
+          <w:lang w:eastAsia="es-MX"/>
+        </w:rPr>
+        <w:t>Además</w:t>
+      </w:r>
+      <w:r>
+        <w:rPr>
+          <w:rFonts w:ascii="Arial" w:eastAsia="Times New Roman" w:hAnsi="Arial" w:cs="Arial"/>
+          <w:color w:val="000000" w:themeColor="text1"/>
+          <w:sz w:val="20"/>
+          <w:szCs w:val="20"/>
+          <w:lang w:eastAsia="es-MX"/>
+        </w:rPr>
+        <w:t xml:space="preserve">, </w:t>
+      </w:r>
+      <w:r>
+        <w:rPr>
+          <w:rFonts w:ascii="Arial" w:eastAsia="Times New Roman" w:hAnsi="Arial" w:cs="Arial"/>
+          <w:color w:val="000000" w:themeColor="text1"/>
+          <w:sz w:val="20"/>
+          <w:szCs w:val="20"/>
+          <w:lang w:eastAsia="es-MX"/>
+        </w:rPr>
+        <w:t>las aristas que unen a las caras se infieren a partir de los datos que se dan.</w:t>
+      </w:r>
+    </w:p>
+    <w:p>
+      <w:pPr>
+        <w:shd w:val="clear" w:color="auto" w:fill="FFFFFF"/>
+        <w:spacing w:before="100" w:beforeAutospacing="1" w:after="100" w:afterAutospacing="1" w:line="240" w:lineRule="auto"/>
+        <w:jc w:val="both"/>
+        <w:rPr>
+          <w:rFonts w:ascii="Arial" w:eastAsia="Times New Roman" w:hAnsi="Arial" w:cs="Arial"/>
+          <w:color w:val="000000" w:themeColor="text1"/>
+          <w:sz w:val="20"/>
+          <w:szCs w:val="20"/>
+          <w:lang w:eastAsia="es-MX"/>
+        </w:rPr>
+      </w:pPr>
+      <w:r>
+        <w:rPr>
+          <w:rFonts w:ascii="Arial" w:eastAsia="Times New Roman" w:hAnsi="Arial" w:cs="Arial"/>
+          <w:color w:val="000000" w:themeColor="text1"/>
+          <w:sz w:val="20"/>
+          <w:szCs w:val="20"/>
+          <w:lang w:eastAsia="es-MX"/>
+        </w:rPr>
+        <w:t xml:space="preserve">Eso es en rasgos generales. El problema con el lector es que </w:t>
+      </w:r>
+      <w:r>
+        <w:rPr>
+          <w:rFonts w:ascii="Arial" w:eastAsia="Times New Roman" w:hAnsi="Arial" w:cs="Arial"/>
+          <w:color w:val="000000" w:themeColor="text1"/>
+          <w:sz w:val="20"/>
+          <w:szCs w:val="20"/>
+          <w:lang w:eastAsia="es-MX"/>
+        </w:rPr>
+        <w:t>si la fila que contiene los datos de las caras tiene espacios al final (después de los últimos datos), se empiezan a guardar los datos de forma errónea. Pero mientras no existan dichosos espacios al final de las filas mencionadas no hay problema. Probé con objetos de 3 y 4 aristas por cara y los lee de forma correcta mientras se respete lo dicho.</w:t>
+      </w:r>
+    </w:p>
+    <w:p>
+      <w:pPr>
+        <w:shd w:val="clear" w:color="auto" w:fill="FFFFFF"/>
+        <w:spacing w:before="100" w:beforeAutospacing="1" w:after="100" w:afterAutospacing="1" w:line="240" w:lineRule="auto"/>
+        <w:ind w:left="708" w:hanging="424"/>
+        <w:jc w:val="both"/>
+        <w:rPr>
+          <w:rFonts w:ascii="Arial" w:eastAsia="Times New Roman" w:hAnsi="Arial" w:cs="Arial"/>
+          <w:b/>
+          <w:bCs/>
+          <w:i/>
+          <w:iCs/>
+          <w:color w:val="000000" w:themeColor="text1"/>
+          <w:sz w:val="20"/>
+          <w:szCs w:val="20"/>
+          <w:lang w:eastAsia="es-MX"/>
+        </w:rPr>
+      </w:pPr>
+      <w:r>
+        <w:rPr>
+          <w:rFonts w:ascii="Arial" w:eastAsia="Times New Roman" w:hAnsi="Arial" w:cs="Arial"/>
+          <w:b/>
+          <w:bCs/>
+          <w:i/>
+          <w:iCs/>
           <w:color w:val="000000" w:themeColor="text1"/>
           <w:sz w:val="20"/>
           <w:szCs w:val="20"/>
           <w:lang w:eastAsia="es-MX"/>
         </w:rPr>
         <w:t>Explicación de un archivo obj</w:t>
+      </w:r>
+    </w:p>
+    <w:p>
+      <w:pPr>
+        <w:shd w:val="clear" w:color="auto" w:fill="FFFFFF"/>
+        <w:spacing w:before="100" w:beforeAutospacing="1" w:after="100" w:afterAutospacing="1" w:line="240" w:lineRule="auto"/>
+        <w:jc w:val="both"/>
+        <w:rPr>
+          <w:rFonts w:ascii="Arial" w:eastAsia="Times New Roman" w:hAnsi="Arial" w:cs="Arial"/>
+          <w:color w:val="000000" w:themeColor="text1"/>
+          <w:sz w:val="20"/>
+          <w:szCs w:val="20"/>
+          <w:lang w:eastAsia="es-MX"/>
+        </w:rPr>
+      </w:pPr>
+      <w:r>
+        <w:rPr>
+          <w:rFonts w:ascii="Arial" w:eastAsia="Times New Roman" w:hAnsi="Arial" w:cs="Arial"/>
+          <w:color w:val="000000" w:themeColor="text1"/>
+          <w:sz w:val="20"/>
+          <w:szCs w:val="20"/>
+          <w:lang w:eastAsia="es-MX"/>
+        </w:rPr>
+        <w:t>Ahora bien, los archivos OBJ</w:t>
+      </w:r>
+      <w:r>
+        <w:rPr>
+          <w:rFonts w:ascii="Arial" w:eastAsia="Times New Roman" w:hAnsi="Arial" w:cs="Arial"/>
+          <w:color w:val="000000" w:themeColor="text1"/>
+          <w:sz w:val="20"/>
+          <w:szCs w:val="20"/>
+          <w:lang w:eastAsia="es-MX"/>
+        </w:rPr>
+        <w:t xml:space="preserve"> tienen una estructura específica </w:t>
+      </w:r>
+      <w:r>
+        <w:rPr>
+          <w:rFonts w:ascii="Arial" w:eastAsia="Times New Roman" w:hAnsi="Arial" w:cs="Arial"/>
+          <w:color w:val="000000" w:themeColor="text1"/>
+          <w:sz w:val="20"/>
+          <w:szCs w:val="20"/>
+          <w:lang w:eastAsia="es-MX"/>
+        </w:rPr>
+        <w:t>que indica cómo se maneja cada elemento del objeto, lo cual fue útil para la comprensión de estos y la realización del lector en sí.</w:t>
+      </w:r>
+      <w:r>
+        <w:rPr>
+          <w:rFonts w:ascii="Arial" w:eastAsia="Times New Roman" w:hAnsi="Arial" w:cs="Arial"/>
+          <w:color w:val="000000" w:themeColor="text1"/>
+          <w:sz w:val="20"/>
+          <w:szCs w:val="20"/>
+          <w:lang w:eastAsia="es-MX"/>
+        </w:rPr>
+        <w:t xml:space="preserve"> Es de esta forma como se logra el dibujado del objeto en 3D utilizando OpenGL, y su posterior manipulación.</w:t>
       </w:r>
     </w:p>
     <w:p>
@@ -5521,6 +5734,794 @@
     </w:p>
     <w:p>
       <w:pPr>
+        <w:rPr>
+          <w:rFonts w:ascii="Arial" w:eastAsia="Times New Roman" w:hAnsi="Arial" w:cs="Arial"/>
+          <w:b/>
+          <w:bCs/>
+          <w:color w:val="000000" w:themeColor="text1"/>
+          <w:sz w:val="20"/>
+          <w:szCs w:val="20"/>
+          <w:lang w:eastAsia="es-MX"/>
+        </w:rPr>
+      </w:pPr>
+      <w:r>
+        <w:rPr>
+          <w:rFonts w:ascii="Arial" w:eastAsia="Times New Roman" w:hAnsi="Arial" w:cs="Arial"/>
+          <w:b/>
+          <w:bCs/>
+          <w:color w:val="000000" w:themeColor="text1"/>
+          <w:sz w:val="20"/>
+          <w:szCs w:val="20"/>
+          <w:lang w:eastAsia="es-MX"/>
+        </w:rPr>
+        <w:t>TRANSFORMACIONES</w:t>
+      </w:r>
+    </w:p>
+    <w:p>
+      <w:pPr>
+        <w:rPr>
+          <w:rFonts w:ascii="Arial" w:eastAsia="Times New Roman" w:hAnsi="Arial" w:cs="Arial"/>
+          <w:color w:val="000000" w:themeColor="text1"/>
+          <w:sz w:val="20"/>
+          <w:szCs w:val="20"/>
+          <w:lang w:eastAsia="es-MX"/>
+        </w:rPr>
+      </w:pPr>
+      <w:r>
+        <w:rPr>
+          <w:rFonts w:ascii="Arial" w:eastAsia="Times New Roman" w:hAnsi="Arial" w:cs="Arial"/>
+          <w:color w:val="000000" w:themeColor="text1"/>
+          <w:sz w:val="20"/>
+          <w:szCs w:val="20"/>
+          <w:lang w:eastAsia="es-MX"/>
+        </w:rPr>
+        <w:t>Ya se ha definido la primer</w:t>
+      </w:r>
+      <w:r>
+        <w:rPr>
+          <w:rFonts w:ascii="Arial" w:eastAsia="Times New Roman" w:hAnsi="Arial" w:cs="Arial"/>
+          <w:color w:val="000000" w:themeColor="text1"/>
+          <w:sz w:val="20"/>
+          <w:szCs w:val="20"/>
+          <w:lang w:eastAsia="es-MX"/>
+        </w:rPr>
+        <w:t>a</w:t>
+      </w:r>
+      <w:r>
+        <w:rPr>
+          <w:rFonts w:ascii="Arial" w:eastAsia="Times New Roman" w:hAnsi="Arial" w:cs="Arial"/>
+          <w:color w:val="000000" w:themeColor="text1"/>
+          <w:sz w:val="20"/>
+          <w:szCs w:val="20"/>
+          <w:lang w:eastAsia="es-MX"/>
+        </w:rPr>
+        <w:t xml:space="preserve"> parte del proyecto, pero aún queda lo que logrará que se cumpla el propósito del proyecto: el</w:t>
+      </w:r>
+      <w:r>
+        <w:rPr>
+          <w:rFonts w:ascii="Arial" w:eastAsia="Times New Roman" w:hAnsi="Arial" w:cs="Arial"/>
+          <w:color w:val="000000" w:themeColor="text1"/>
+          <w:sz w:val="20"/>
+          <w:szCs w:val="20"/>
+          <w:lang w:eastAsia="es-MX"/>
+        </w:rPr>
+        <w:t xml:space="preserve"> movimiento</w:t>
+      </w:r>
+      <w:r>
+        <w:rPr>
+          <w:rFonts w:ascii="Arial" w:eastAsia="Times New Roman" w:hAnsi="Arial" w:cs="Arial"/>
+          <w:color w:val="000000" w:themeColor="text1"/>
+          <w:sz w:val="20"/>
+          <w:szCs w:val="20"/>
+          <w:lang w:eastAsia="es-MX"/>
+        </w:rPr>
+        <w:t xml:space="preserve"> de nuestro objeto.</w:t>
+      </w:r>
+      <w:r>
+        <w:rPr>
+          <w:rFonts w:ascii="Arial" w:eastAsia="Times New Roman" w:hAnsi="Arial" w:cs="Arial"/>
+          <w:color w:val="000000" w:themeColor="text1"/>
+          <w:sz w:val="20"/>
+          <w:szCs w:val="20"/>
+          <w:lang w:eastAsia="es-MX"/>
+        </w:rPr>
+        <w:t xml:space="preserve"> </w:t>
+      </w:r>
+      <w:r>
+        <w:rPr>
+          <w:rFonts w:ascii="Arial" w:eastAsia="Times New Roman" w:hAnsi="Arial" w:cs="Arial"/>
+          <w:color w:val="000000" w:themeColor="text1"/>
+          <w:sz w:val="20"/>
+          <w:szCs w:val="20"/>
+          <w:lang w:eastAsia="es-MX"/>
+        </w:rPr>
+        <w:t>Pero</w:t>
+      </w:r>
+      <w:r>
+        <w:rPr>
+          <w:rFonts w:ascii="Arial" w:eastAsia="Times New Roman" w:hAnsi="Arial" w:cs="Arial"/>
+          <w:color w:val="000000" w:themeColor="text1"/>
+          <w:sz w:val="20"/>
+          <w:szCs w:val="20"/>
+          <w:lang w:eastAsia="es-MX"/>
+        </w:rPr>
+        <w:t xml:space="preserve"> ¿cómo es que se logra esto? </w:t>
+      </w:r>
+      <w:r>
+        <w:rPr>
+          <w:rFonts w:ascii="Arial" w:eastAsia="Times New Roman" w:hAnsi="Arial" w:cs="Arial"/>
+          <w:color w:val="000000" w:themeColor="text1"/>
+          <w:sz w:val="20"/>
+          <w:szCs w:val="20"/>
+          <w:lang w:eastAsia="es-MX"/>
+        </w:rPr>
+        <w:t>No es</w:t>
+      </w:r>
+      <w:r>
+        <w:rPr>
+          <w:rFonts w:ascii="Arial" w:eastAsia="Times New Roman" w:hAnsi="Arial" w:cs="Arial"/>
+          <w:color w:val="000000" w:themeColor="text1"/>
+          <w:sz w:val="20"/>
+          <w:szCs w:val="20"/>
+          <w:lang w:eastAsia="es-MX"/>
+        </w:rPr>
+        <w:t xml:space="preserve"> trivial, ya que requiere del entendimiento y manejo de un concepto muy importante, técnicamente primordial, junto a sus cálculos y procedimientos. </w:t>
+      </w:r>
+      <w:r>
+        <w:rPr>
+          <w:rFonts w:ascii="Arial" w:eastAsia="Times New Roman" w:hAnsi="Arial" w:cs="Arial"/>
+          <w:color w:val="000000" w:themeColor="text1"/>
+          <w:sz w:val="20"/>
+          <w:szCs w:val="20"/>
+          <w:lang w:eastAsia="es-MX"/>
+        </w:rPr>
+        <w:t>Este concepto se conoce como “</w:t>
+      </w:r>
+      <w:r>
+        <w:rPr>
+          <w:rFonts w:ascii="Arial" w:eastAsia="Times New Roman" w:hAnsi="Arial" w:cs="Arial"/>
+          <w:b/>
+          <w:bCs/>
+          <w:i/>
+          <w:iCs/>
+          <w:color w:val="000000" w:themeColor="text1"/>
+          <w:sz w:val="20"/>
+          <w:szCs w:val="20"/>
+          <w:lang w:eastAsia="es-MX"/>
+        </w:rPr>
+        <w:t>transformaciones</w:t>
+      </w:r>
+      <w:r>
+        <w:rPr>
+          <w:rFonts w:ascii="Arial" w:eastAsia="Times New Roman" w:hAnsi="Arial" w:cs="Arial"/>
+          <w:color w:val="000000" w:themeColor="text1"/>
+          <w:sz w:val="20"/>
+          <w:szCs w:val="20"/>
+          <w:lang w:eastAsia="es-MX"/>
+        </w:rPr>
+        <w:t>”.</w:t>
+      </w:r>
+    </w:p>
+    <w:p>
+      <w:pPr>
+        <w:rPr>
+          <w:rFonts w:ascii="Arial" w:eastAsia="Times New Roman" w:hAnsi="Arial" w:cs="Arial"/>
+          <w:color w:val="000000" w:themeColor="text1"/>
+          <w:sz w:val="20"/>
+          <w:szCs w:val="20"/>
+          <w:lang w:eastAsia="es-MX"/>
+        </w:rPr>
+      </w:pPr>
+      <w:r>
+        <w:rPr>
+          <w:rFonts w:ascii="Arial" w:eastAsia="Times New Roman" w:hAnsi="Arial" w:cs="Arial"/>
+          <w:color w:val="000000" w:themeColor="text1"/>
+          <w:sz w:val="20"/>
+          <w:szCs w:val="20"/>
+          <w:lang w:eastAsia="es-MX"/>
+        </w:rPr>
+        <w:t xml:space="preserve">Según la información contenida en el sitio web </w:t>
+      </w:r>
+      <w:hyperlink r:id="rId21" w:history="1">
+        <w:r>
+          <w:rPr>
+            <w:rStyle w:val="Hipervnculo"/>
+            <w:rFonts w:ascii="Arial" w:eastAsia="Times New Roman" w:hAnsi="Arial" w:cs="Arial"/>
+            <w:sz w:val="20"/>
+            <w:szCs w:val="20"/>
+            <w:lang w:eastAsia="es-MX"/>
+          </w:rPr>
+          <w:t>http://prepa8.unam.mx/academia/colegios/matematicas/paginacolmate/applets/matematicas_VI_4/Applets_Geogebra/transfgeom.html</w:t>
+        </w:r>
+      </w:hyperlink>
+      <w:r>
+        <w:rPr>
+          <w:rFonts w:ascii="Arial" w:eastAsia="Times New Roman" w:hAnsi="Arial" w:cs="Arial"/>
+          <w:color w:val="000000" w:themeColor="text1"/>
+          <w:sz w:val="20"/>
+          <w:szCs w:val="20"/>
+          <w:lang w:eastAsia="es-MX"/>
+        </w:rPr>
+        <w:t>, “</w:t>
+      </w:r>
+      <w:r>
+        <w:rPr>
+          <w:rFonts w:ascii="Arial" w:hAnsi="Arial" w:cs="Arial"/>
+          <w:color w:val="000000"/>
+          <w:sz w:val="20"/>
+          <w:szCs w:val="20"/>
+          <w:shd w:val="clear" w:color="auto" w:fill="FFFFFF"/>
+        </w:rPr>
+        <w:t>l</w:t>
+      </w:r>
+      <w:r>
+        <w:rPr>
+          <w:rFonts w:ascii="Arial" w:hAnsi="Arial" w:cs="Arial"/>
+          <w:color w:val="000000"/>
+          <w:sz w:val="20"/>
+          <w:szCs w:val="20"/>
+          <w:shd w:val="clear" w:color="auto" w:fill="FFFFFF"/>
+        </w:rPr>
+        <w:t>as transformaciones geométricas son las operaciones que permiten crear una nueva figura </w:t>
+      </w:r>
+      <w:r>
+        <w:rPr>
+          <w:rFonts w:ascii="Arial" w:hAnsi="Arial" w:cs="Arial"/>
+          <w:i/>
+          <w:iCs/>
+          <w:color w:val="000000"/>
+          <w:sz w:val="20"/>
+          <w:szCs w:val="20"/>
+          <w:shd w:val="clear" w:color="auto" w:fill="FFFFFF"/>
+        </w:rPr>
+        <w:t>homóloga</w:t>
+      </w:r>
+      <w:r>
+        <w:rPr>
+          <w:rFonts w:ascii="Arial" w:hAnsi="Arial" w:cs="Arial"/>
+          <w:color w:val="000000"/>
+          <w:sz w:val="20"/>
+          <w:szCs w:val="20"/>
+          <w:shd w:val="clear" w:color="auto" w:fill="FFFFFF"/>
+        </w:rPr>
+        <w:t>, a partir de una previamente dada</w:t>
+      </w:r>
+      <w:r>
+        <w:rPr>
+          <w:rFonts w:ascii="Arial" w:eastAsia="Times New Roman" w:hAnsi="Arial" w:cs="Arial"/>
+          <w:color w:val="000000" w:themeColor="text1"/>
+          <w:sz w:val="20"/>
+          <w:szCs w:val="20"/>
+          <w:lang w:eastAsia="es-MX"/>
+        </w:rPr>
+        <w:t>”</w:t>
+      </w:r>
+      <w:r>
+        <w:rPr>
+          <w:rFonts w:ascii="Arial" w:eastAsia="Times New Roman" w:hAnsi="Arial" w:cs="Arial"/>
+          <w:color w:val="000000" w:themeColor="text1"/>
+          <w:sz w:val="20"/>
+          <w:szCs w:val="20"/>
+          <w:lang w:eastAsia="es-MX"/>
+        </w:rPr>
+        <w:t xml:space="preserve">. </w:t>
+      </w:r>
+      <w:r>
+        <w:rPr>
+          <w:rFonts w:ascii="Arial" w:eastAsia="Times New Roman" w:hAnsi="Arial" w:cs="Arial"/>
+          <w:color w:val="000000" w:themeColor="text1"/>
+          <w:sz w:val="20"/>
+          <w:szCs w:val="20"/>
+          <w:lang w:eastAsia="es-MX"/>
+        </w:rPr>
+        <w:t xml:space="preserve">Es decir, podemos modificar una figura que en este caso sería el objeto obtenido del archivo OBJ, para cambiar su </w:t>
+      </w:r>
+      <w:r>
+        <w:rPr>
+          <w:rFonts w:ascii="Arial" w:eastAsia="Times New Roman" w:hAnsi="Arial" w:cs="Arial"/>
+          <w:color w:val="000000" w:themeColor="text1"/>
+          <w:sz w:val="20"/>
+          <w:szCs w:val="20"/>
+          <w:lang w:eastAsia="es-MX"/>
+        </w:rPr>
+        <w:t>composición geométrica.</w:t>
+      </w:r>
+    </w:p>
+    <w:p>
+      <w:pPr>
+        <w:rPr>
+          <w:rFonts w:ascii="Arial" w:eastAsia="Times New Roman" w:hAnsi="Arial" w:cs="Arial"/>
+          <w:color w:val="000000" w:themeColor="text1"/>
+          <w:sz w:val="20"/>
+          <w:szCs w:val="20"/>
+          <w:lang w:eastAsia="es-MX"/>
+        </w:rPr>
+      </w:pPr>
+      <w:r>
+        <w:rPr>
+          <w:rFonts w:ascii="Arial" w:eastAsia="Times New Roman" w:hAnsi="Arial" w:cs="Arial"/>
+          <w:color w:val="000000" w:themeColor="text1"/>
+          <w:sz w:val="20"/>
+          <w:szCs w:val="20"/>
+          <w:lang w:eastAsia="es-MX"/>
+        </w:rPr>
+        <w:t>En nuestro caso hicimos uso de 3 tipos de transformaciones geométricas</w:t>
+      </w:r>
+      <w:r>
+        <w:rPr>
+          <w:rFonts w:ascii="Arial" w:eastAsia="Times New Roman" w:hAnsi="Arial" w:cs="Arial"/>
+          <w:color w:val="000000" w:themeColor="text1"/>
+          <w:sz w:val="20"/>
+          <w:szCs w:val="20"/>
+          <w:lang w:eastAsia="es-MX"/>
+        </w:rPr>
+        <w:t xml:space="preserve"> básicas</w:t>
+      </w:r>
+      <w:r>
+        <w:rPr>
+          <w:rFonts w:ascii="Arial" w:eastAsia="Times New Roman" w:hAnsi="Arial" w:cs="Arial"/>
+          <w:color w:val="000000" w:themeColor="text1"/>
+          <w:sz w:val="20"/>
+          <w:szCs w:val="20"/>
+          <w:lang w:eastAsia="es-MX"/>
+        </w:rPr>
+        <w:t>:</w:t>
+      </w:r>
+    </w:p>
+    <w:p>
+      <w:pPr>
+        <w:pStyle w:val="Prrafodelista"/>
+        <w:numPr>
+          <w:ilvl w:val="0"/>
+          <w:numId w:val="15"/>
+        </w:numPr>
+        <w:rPr>
+          <w:rFonts w:ascii="Arial" w:eastAsia="Times New Roman" w:hAnsi="Arial" w:cs="Arial"/>
+          <w:color w:val="000000" w:themeColor="text1"/>
+          <w:sz w:val="20"/>
+          <w:szCs w:val="20"/>
+          <w:lang w:eastAsia="es-MX"/>
+        </w:rPr>
+      </w:pPr>
+      <w:r>
+        <w:rPr>
+          <w:rFonts w:ascii="Arial" w:eastAsia="Times New Roman" w:hAnsi="Arial" w:cs="Arial"/>
+          <w:b/>
+          <w:bCs/>
+          <w:color w:val="000000" w:themeColor="text1"/>
+          <w:sz w:val="20"/>
+          <w:szCs w:val="20"/>
+          <w:lang w:eastAsia="es-MX"/>
+        </w:rPr>
+        <w:t>Traslación:</w:t>
+      </w:r>
+      <w:r>
+        <w:rPr>
+          <w:rFonts w:ascii="Arial" w:eastAsia="Times New Roman" w:hAnsi="Arial" w:cs="Arial"/>
+          <w:b/>
+          <w:bCs/>
+          <w:color w:val="000000" w:themeColor="text1"/>
+          <w:sz w:val="20"/>
+          <w:szCs w:val="20"/>
+          <w:lang w:eastAsia="es-MX"/>
+        </w:rPr>
+        <w:t xml:space="preserve"> </w:t>
+      </w:r>
+      <w:r>
+        <w:rPr>
+          <w:rFonts w:ascii="Arial" w:eastAsia="Times New Roman" w:hAnsi="Arial" w:cs="Arial"/>
+          <w:color w:val="000000" w:themeColor="text1"/>
+          <w:sz w:val="20"/>
+          <w:szCs w:val="20"/>
+          <w:lang w:eastAsia="es-MX"/>
+        </w:rPr>
+        <w:t>Permite cambiar la posición de la figura.</w:t>
+      </w:r>
+      <w:r>
+        <w:rPr>
+          <w:rFonts w:ascii="Arial" w:eastAsia="Times New Roman" w:hAnsi="Arial" w:cs="Arial"/>
+          <w:color w:val="000000" w:themeColor="text1"/>
+          <w:sz w:val="20"/>
+          <w:szCs w:val="20"/>
+          <w:lang w:eastAsia="es-MX"/>
+        </w:rPr>
+        <w:t xml:space="preserve"> Se mueve el objeto.</w:t>
+      </w:r>
+    </w:p>
+    <w:p>
+      <w:pPr>
+        <w:pStyle w:val="Prrafodelista"/>
+        <w:numPr>
+          <w:ilvl w:val="0"/>
+          <w:numId w:val="15"/>
+        </w:numPr>
+        <w:rPr>
+          <w:rFonts w:ascii="Arial" w:eastAsia="Times New Roman" w:hAnsi="Arial" w:cs="Arial"/>
+          <w:color w:val="000000" w:themeColor="text1"/>
+          <w:sz w:val="20"/>
+          <w:szCs w:val="20"/>
+          <w:lang w:eastAsia="es-MX"/>
+        </w:rPr>
+      </w:pPr>
+      <w:r>
+        <w:rPr>
+          <w:rFonts w:ascii="Arial" w:eastAsia="Times New Roman" w:hAnsi="Arial" w:cs="Arial"/>
+          <w:b/>
+          <w:bCs/>
+          <w:color w:val="000000" w:themeColor="text1"/>
+          <w:sz w:val="20"/>
+          <w:szCs w:val="20"/>
+          <w:lang w:eastAsia="es-MX"/>
+        </w:rPr>
+        <w:t>Escalación:</w:t>
+      </w:r>
+      <w:r>
+        <w:rPr>
+          <w:rFonts w:ascii="Arial" w:eastAsia="Times New Roman" w:hAnsi="Arial" w:cs="Arial"/>
+          <w:b/>
+          <w:bCs/>
+          <w:color w:val="000000" w:themeColor="text1"/>
+          <w:sz w:val="20"/>
+          <w:szCs w:val="20"/>
+          <w:lang w:eastAsia="es-MX"/>
+        </w:rPr>
+        <w:t xml:space="preserve"> </w:t>
+      </w:r>
+      <w:r>
+        <w:rPr>
+          <w:rFonts w:ascii="Arial" w:eastAsia="Times New Roman" w:hAnsi="Arial" w:cs="Arial"/>
+          <w:color w:val="000000" w:themeColor="text1"/>
+          <w:sz w:val="20"/>
+          <w:szCs w:val="20"/>
+          <w:lang w:eastAsia="es-MX"/>
+        </w:rPr>
+        <w:t xml:space="preserve">Permite cambiar el tamaño de la figura de acuerdo con una escala. Se puede hacer </w:t>
+      </w:r>
+      <w:r>
+        <w:rPr>
+          <w:rFonts w:ascii="Arial" w:eastAsia="Times New Roman" w:hAnsi="Arial" w:cs="Arial"/>
+          <w:color w:val="000000" w:themeColor="text1"/>
+          <w:sz w:val="20"/>
+          <w:szCs w:val="20"/>
+          <w:lang w:eastAsia="es-MX"/>
+        </w:rPr>
+        <w:t>más grande o chica</w:t>
+      </w:r>
+      <w:r>
+        <w:rPr>
+          <w:rFonts w:ascii="Arial" w:eastAsia="Times New Roman" w:hAnsi="Arial" w:cs="Arial"/>
+          <w:color w:val="000000" w:themeColor="text1"/>
+          <w:sz w:val="20"/>
+          <w:szCs w:val="20"/>
+          <w:lang w:eastAsia="es-MX"/>
+        </w:rPr>
+        <w:t>.</w:t>
+      </w:r>
+    </w:p>
+    <w:p>
+      <w:pPr>
+        <w:pStyle w:val="Prrafodelista"/>
+        <w:numPr>
+          <w:ilvl w:val="0"/>
+          <w:numId w:val="15"/>
+        </w:numPr>
+        <w:rPr>
+          <w:rFonts w:ascii="Arial" w:eastAsia="Times New Roman" w:hAnsi="Arial" w:cs="Arial"/>
+          <w:color w:val="000000" w:themeColor="text1"/>
+          <w:sz w:val="20"/>
+          <w:szCs w:val="20"/>
+          <w:lang w:eastAsia="es-MX"/>
+        </w:rPr>
+      </w:pPr>
+      <w:r>
+        <w:rPr>
+          <w:rFonts w:ascii="Arial" w:eastAsia="Times New Roman" w:hAnsi="Arial" w:cs="Arial"/>
+          <w:b/>
+          <w:bCs/>
+          <w:color w:val="000000" w:themeColor="text1"/>
+          <w:sz w:val="20"/>
+          <w:szCs w:val="20"/>
+          <w:lang w:eastAsia="es-MX"/>
+        </w:rPr>
+        <w:t>Rotación:</w:t>
+      </w:r>
+      <w:r>
+        <w:rPr>
+          <w:rFonts w:ascii="Arial" w:eastAsia="Times New Roman" w:hAnsi="Arial" w:cs="Arial"/>
+          <w:b/>
+          <w:bCs/>
+          <w:color w:val="000000" w:themeColor="text1"/>
+          <w:sz w:val="20"/>
+          <w:szCs w:val="20"/>
+          <w:lang w:eastAsia="es-MX"/>
+        </w:rPr>
+        <w:t xml:space="preserve"> </w:t>
+      </w:r>
+      <w:r>
+        <w:rPr>
+          <w:rFonts w:ascii="Arial" w:eastAsia="Times New Roman" w:hAnsi="Arial" w:cs="Arial"/>
+          <w:color w:val="000000" w:themeColor="text1"/>
+          <w:sz w:val="20"/>
+          <w:szCs w:val="20"/>
+          <w:lang w:eastAsia="es-MX"/>
+        </w:rPr>
+        <w:t xml:space="preserve">Permite girar la figura. </w:t>
+      </w:r>
+    </w:p>
+    <w:p>
+      <w:pPr>
+        <w:rPr>
+          <w:rFonts w:ascii="Arial" w:eastAsia="Times New Roman" w:hAnsi="Arial" w:cs="Arial"/>
+          <w:color w:val="000000" w:themeColor="text1"/>
+          <w:sz w:val="20"/>
+          <w:szCs w:val="20"/>
+          <w:lang w:eastAsia="es-MX"/>
+        </w:rPr>
+      </w:pPr>
+      <w:r>
+        <w:rPr>
+          <w:rFonts w:ascii="Arial" w:eastAsia="Times New Roman" w:hAnsi="Arial" w:cs="Arial"/>
+          <w:color w:val="000000" w:themeColor="text1"/>
+          <w:sz w:val="20"/>
+          <w:szCs w:val="20"/>
+          <w:lang w:eastAsia="es-MX"/>
+        </w:rPr>
+        <w:t>Haciendo uso</w:t>
+      </w:r>
+      <w:r>
+        <w:rPr>
+          <w:rFonts w:ascii="Arial" w:eastAsia="Times New Roman" w:hAnsi="Arial" w:cs="Arial"/>
+          <w:color w:val="000000" w:themeColor="text1"/>
+          <w:sz w:val="20"/>
+          <w:szCs w:val="20"/>
+          <w:lang w:eastAsia="es-MX"/>
+        </w:rPr>
+        <w:t xml:space="preserve"> de las transformaciones básicas se crea una tra</w:t>
+      </w:r>
+      <w:r>
+        <w:rPr>
+          <w:rFonts w:ascii="Arial" w:eastAsia="Times New Roman" w:hAnsi="Arial" w:cs="Arial"/>
+          <w:color w:val="000000" w:themeColor="text1"/>
+          <w:sz w:val="20"/>
+          <w:szCs w:val="20"/>
+          <w:lang w:eastAsia="es-MX"/>
+        </w:rPr>
+        <w:t>ns</w:t>
+      </w:r>
+      <w:r>
+        <w:rPr>
+          <w:rFonts w:ascii="Arial" w:eastAsia="Times New Roman" w:hAnsi="Arial" w:cs="Arial"/>
+          <w:color w:val="000000" w:themeColor="text1"/>
+          <w:sz w:val="20"/>
+          <w:szCs w:val="20"/>
+          <w:lang w:eastAsia="es-MX"/>
+        </w:rPr>
+        <w:t xml:space="preserve">formación compuesta. </w:t>
+      </w:r>
+      <w:r>
+        <w:rPr>
+          <w:rFonts w:ascii="Arial" w:eastAsia="Times New Roman" w:hAnsi="Arial" w:cs="Arial"/>
+          <w:color w:val="000000" w:themeColor="text1"/>
+          <w:sz w:val="20"/>
+          <w:szCs w:val="20"/>
+          <w:lang w:eastAsia="es-MX"/>
+        </w:rPr>
+        <w:t>Estas transformaciones</w:t>
+      </w:r>
+      <w:r>
+        <w:rPr>
+          <w:rFonts w:ascii="Arial" w:eastAsia="Times New Roman" w:hAnsi="Arial" w:cs="Arial"/>
+          <w:color w:val="000000" w:themeColor="text1"/>
+          <w:sz w:val="20"/>
+          <w:szCs w:val="20"/>
+          <w:lang w:eastAsia="es-MX"/>
+        </w:rPr>
+        <w:t xml:space="preserve"> harán que el objeto presente movimiento y cambios en su estado (geométricamente hablando).</w:t>
+      </w:r>
+      <w:r>
+        <w:rPr>
+          <w:rFonts w:ascii="Arial" w:eastAsia="Times New Roman" w:hAnsi="Arial" w:cs="Arial"/>
+          <w:color w:val="000000" w:themeColor="text1"/>
+          <w:sz w:val="20"/>
+          <w:szCs w:val="20"/>
+          <w:lang w:eastAsia="es-MX"/>
+        </w:rPr>
+        <w:t xml:space="preserve"> Es así que nos acercamos cada vez más al entendimiento de cómo lograr el objetivo: simular los rebotes de un</w:t>
+      </w:r>
+      <w:r>
+        <w:rPr>
+          <w:rFonts w:ascii="Arial" w:eastAsia="Times New Roman" w:hAnsi="Arial" w:cs="Arial"/>
+          <w:color w:val="000000" w:themeColor="text1"/>
+          <w:sz w:val="20"/>
+          <w:szCs w:val="20"/>
+          <w:lang w:eastAsia="es-MX"/>
+        </w:rPr>
+        <w:t xml:space="preserve"> balón</w:t>
+      </w:r>
+      <w:r>
+        <w:rPr>
+          <w:rFonts w:ascii="Arial" w:eastAsia="Times New Roman" w:hAnsi="Arial" w:cs="Arial"/>
+          <w:color w:val="000000" w:themeColor="text1"/>
+          <w:sz w:val="20"/>
+          <w:szCs w:val="20"/>
+          <w:lang w:eastAsia="es-MX"/>
+        </w:rPr>
+        <w:t xml:space="preserve">. </w:t>
+      </w:r>
+    </w:p>
+    <w:p>
+      <w:pPr>
+        <w:shd w:val="clear" w:color="auto" w:fill="FFFFFF"/>
+        <w:spacing w:before="100" w:beforeAutospacing="1" w:after="100" w:afterAutospacing="1" w:line="240" w:lineRule="auto"/>
+        <w:ind w:left="708" w:hanging="424"/>
+        <w:jc w:val="both"/>
+        <w:rPr>
+          <w:rFonts w:ascii="Arial" w:eastAsia="Times New Roman" w:hAnsi="Arial" w:cs="Arial"/>
+          <w:b/>
+          <w:bCs/>
+          <w:i/>
+          <w:iCs/>
+          <w:color w:val="000000" w:themeColor="text1"/>
+          <w:sz w:val="20"/>
+          <w:szCs w:val="20"/>
+          <w:lang w:eastAsia="es-MX"/>
+        </w:rPr>
+      </w:pPr>
+      <w:r>
+        <w:rPr>
+          <w:rFonts w:ascii="Arial" w:eastAsia="Times New Roman" w:hAnsi="Arial" w:cs="Arial"/>
+          <w:b/>
+          <w:bCs/>
+          <w:i/>
+          <w:iCs/>
+          <w:color w:val="000000" w:themeColor="text1"/>
+          <w:sz w:val="20"/>
+          <w:szCs w:val="20"/>
+          <w:lang w:eastAsia="es-MX"/>
+        </w:rPr>
+        <w:t>Curvas de Bézier</w:t>
+      </w:r>
+    </w:p>
+    <w:p>
+      <w:pPr>
+        <w:shd w:val="clear" w:color="auto" w:fill="FFFFFF"/>
+        <w:spacing w:before="100" w:beforeAutospacing="1" w:after="100" w:afterAutospacing="1" w:line="240" w:lineRule="auto"/>
+        <w:jc w:val="both"/>
+        <w:rPr>
+          <w:rFonts w:ascii="Arial" w:eastAsia="Times New Roman" w:hAnsi="Arial" w:cs="Arial"/>
+          <w:color w:val="000000" w:themeColor="text1"/>
+          <w:sz w:val="20"/>
+          <w:szCs w:val="20"/>
+          <w:lang w:eastAsia="es-MX"/>
+        </w:rPr>
+      </w:pPr>
+      <w:r>
+        <w:rPr>
+          <w:rFonts w:ascii="Arial" w:eastAsia="Times New Roman" w:hAnsi="Arial" w:cs="Arial"/>
+          <w:color w:val="000000" w:themeColor="text1"/>
+          <w:sz w:val="20"/>
+          <w:szCs w:val="20"/>
+          <w:lang w:eastAsia="es-MX"/>
+        </w:rPr>
+        <w:t xml:space="preserve">Ahora bien, ya sabemos que podemos mover el objeto, cambiarlo de tamaño, e incluso rotarlo, pero surge otra pregunta: </w:t>
+      </w:r>
+      <w:r>
+        <w:rPr>
+          <w:rFonts w:ascii="Arial" w:eastAsia="Times New Roman" w:hAnsi="Arial" w:cs="Arial"/>
+          <w:color w:val="000000" w:themeColor="text1"/>
+          <w:sz w:val="20"/>
+          <w:szCs w:val="20"/>
+          <w:lang w:eastAsia="es-MX"/>
+        </w:rPr>
+        <w:t xml:space="preserve">¿cómo sabemos hacia dónde moverlo, y cómo hacemos que tenga una trayectoria curva? </w:t>
+      </w:r>
+      <w:r>
+        <w:rPr>
+          <w:rFonts w:ascii="Arial" w:eastAsia="Times New Roman" w:hAnsi="Arial" w:cs="Arial"/>
+          <w:color w:val="000000" w:themeColor="text1"/>
+          <w:sz w:val="20"/>
+          <w:szCs w:val="20"/>
+          <w:lang w:eastAsia="es-MX"/>
+        </w:rPr>
+        <w:t xml:space="preserve">Y es aquí en donde está la importancia de las curvas de Bézier. </w:t>
+      </w:r>
+    </w:p>
+    <w:p>
+      <w:pPr>
+        <w:shd w:val="clear" w:color="auto" w:fill="FFFFFF"/>
+        <w:spacing w:before="100" w:beforeAutospacing="1" w:after="100" w:afterAutospacing="1" w:line="240" w:lineRule="auto"/>
+        <w:jc w:val="both"/>
+        <w:rPr>
+          <w:rFonts w:ascii="Arial" w:eastAsia="Times New Roman" w:hAnsi="Arial" w:cs="Arial"/>
+          <w:color w:val="000000" w:themeColor="text1"/>
+          <w:sz w:val="20"/>
+          <w:szCs w:val="20"/>
+          <w:lang w:eastAsia="es-MX"/>
+        </w:rPr>
+      </w:pPr>
+      <w:r>
+        <w:rPr>
+          <w:rFonts w:ascii="Arial" w:eastAsia="Times New Roman" w:hAnsi="Arial" w:cs="Arial"/>
+          <w:color w:val="000000" w:themeColor="text1"/>
+          <w:sz w:val="20"/>
+          <w:szCs w:val="20"/>
+          <w:lang w:eastAsia="es-MX"/>
+        </w:rPr>
+        <w:t xml:space="preserve">Las curvas de Bézier </w:t>
+      </w:r>
+      <w:r>
+        <w:rPr>
+          <w:rFonts w:ascii="Arial" w:eastAsia="Times New Roman" w:hAnsi="Arial" w:cs="Arial"/>
+          <w:color w:val="000000" w:themeColor="text1"/>
+          <w:sz w:val="20"/>
+          <w:szCs w:val="20"/>
+          <w:lang w:eastAsia="es-MX"/>
+        </w:rPr>
+        <w:t xml:space="preserve">generan trayectorias que nos permiten que el objeto tenga un movimiento suave al tratarse de curvas, valga la redundancia. </w:t>
+      </w:r>
+      <w:r>
+        <w:rPr>
+          <w:rFonts w:ascii="Arial" w:eastAsia="Times New Roman" w:hAnsi="Arial" w:cs="Arial"/>
+          <w:color w:val="000000" w:themeColor="text1"/>
+          <w:sz w:val="20"/>
+          <w:szCs w:val="20"/>
+          <w:lang w:eastAsia="es-MX"/>
+        </w:rPr>
+        <w:t>Estas se calculan haciendo uso de un punto inicial, dos puntos de control intermedios, y un punto final. Haciendo uso de dichos parámetros además de una matriz de Bézier, se calculan diversos puntos a lo largo de la trayectoria que se quiere seguir, para luego trasladar al objeto en cada uno de los puntos calculados. Entre más puntos, mayor suavidad habrá al mover al objeto.</w:t>
+      </w:r>
+    </w:p>
+    <w:p>
+      <w:pPr>
+        <w:rPr>
+          <w:rFonts w:ascii="Arial" w:eastAsia="Times New Roman" w:hAnsi="Arial" w:cs="Arial"/>
+          <w:b/>
+          <w:bCs/>
+          <w:color w:val="000000" w:themeColor="text1"/>
+          <w:sz w:val="20"/>
+          <w:szCs w:val="20"/>
+          <w:lang w:eastAsia="es-MX"/>
+        </w:rPr>
+      </w:pPr>
+      <w:r>
+        <w:rPr>
+          <w:rFonts w:ascii="Arial" w:eastAsia="Times New Roman" w:hAnsi="Arial" w:cs="Arial"/>
+          <w:b/>
+          <w:bCs/>
+          <w:color w:val="000000" w:themeColor="text1"/>
+          <w:sz w:val="20"/>
+          <w:szCs w:val="20"/>
+          <w:lang w:eastAsia="es-MX"/>
+        </w:rPr>
+        <w:t>ORGANIZACIÓN DEL PROGRAMA – CARPETAS Y ARCHIVOS</w:t>
+      </w:r>
+      <w:r>
+        <w:rPr>
+          <w:rFonts w:ascii="Arial" w:eastAsia="Times New Roman" w:hAnsi="Arial" w:cs="Arial"/>
+          <w:b/>
+          <w:bCs/>
+          <w:color w:val="000000" w:themeColor="text1"/>
+          <w:sz w:val="20"/>
+          <w:szCs w:val="20"/>
+          <w:lang w:eastAsia="es-MX"/>
+        </w:rPr>
+        <w:br w:type="page"/>
+      </w:r>
+    </w:p>
+    <w:p>
+      <w:pPr>
+        <w:rPr>
+          <w:rFonts w:ascii="Arial" w:eastAsia="Times New Roman" w:hAnsi="Arial" w:cs="Arial"/>
+          <w:b/>
+          <w:bCs/>
+          <w:color w:val="000000" w:themeColor="text1"/>
+          <w:sz w:val="20"/>
+          <w:szCs w:val="20"/>
+          <w:lang w:eastAsia="es-MX"/>
+        </w:rPr>
+      </w:pPr>
+    </w:p>
+    <w:p>
+      <w:pPr>
         <w:shd w:val="clear" w:color="auto" w:fill="FFFFFF"/>
         <w:spacing w:before="100" w:beforeAutospacing="1" w:after="100" w:afterAutospacing="1" w:line="240" w:lineRule="auto"/>
         <w:jc w:val="both"/>
@@ -5589,7 +6590,7 @@
                     <pic:cNvPicPr/>
                   </pic:nvPicPr>
                   <pic:blipFill>
-                    <a:blip r:embed="rId21" cstate="print">
+                    <a:blip r:embed="rId22" cstate="print">
                       <a:biLevel thresh="75000"/>
                       <a:extLst>
                         <a:ext uri="{28A0092B-C50C-407E-A947-70E740481C1C}">
@@ -6168,7 +7169,7 @@
                     <pic:cNvPicPr/>
                   </pic:nvPicPr>
                   <pic:blipFill>
-                    <a:blip r:embed="rId22"/>
+                    <a:blip r:embed="rId23"/>
                     <a:stretch>
                       <a:fillRect/>
                     </a:stretch>
@@ -6238,85 +7239,6 @@
             <wp:extent cx="6305550" cy="1019175"/>
             <wp:effectExtent l="0" t="0" r="0" b="9525"/>
             <wp:docPr id="2" name="Imagen 2"/>
-            <wp:cNvGraphicFramePr>
-              <a:graphicFrameLocks xmlns:a="http://schemas.openxmlformats.org/drawingml/2006/main" noChangeAspect="1"/>
-            </wp:cNvGraphicFramePr>
-            <a:graphic xmlns:a="http://schemas.openxmlformats.org/drawingml/2006/main">
-              <a:graphicData uri="http://schemas.openxmlformats.org/drawingml/2006/picture">
-                <pic:pic xmlns:pic="http://schemas.openxmlformats.org/drawingml/2006/picture">
-                  <pic:nvPicPr>
-                    <pic:cNvPr id="1" name=""/>
-                    <pic:cNvPicPr/>
-                  </pic:nvPicPr>
-                  <pic:blipFill>
-                    <a:blip r:embed="rId23"/>
-                    <a:stretch>
-                      <a:fillRect/>
-                    </a:stretch>
-                  </pic:blipFill>
-                  <pic:spPr>
-                    <a:xfrm>
-                      <a:off x="0" y="0"/>
-                      <a:ext cx="6305550" cy="1019175"/>
-                    </a:xfrm>
-                    <a:prstGeom prst="rect">
-                      <a:avLst/>
-                    </a:prstGeom>
-                  </pic:spPr>
-                </pic:pic>
-              </a:graphicData>
-            </a:graphic>
-          </wp:inline>
-        </w:drawing>
-      </w:r>
-    </w:p>
-    <w:p>
-      <w:pPr>
-        <w:rPr>
-          <w:rFonts w:ascii="Arial" w:eastAsia="Times New Roman" w:hAnsi="Arial" w:cs="Arial"/>
-          <w:color w:val="000000" w:themeColor="text1"/>
-          <w:sz w:val="20"/>
-          <w:szCs w:val="20"/>
-          <w:lang w:eastAsia="es-MX"/>
-        </w:rPr>
-      </w:pPr>
-      <w:r>
-        <w:rPr>
-          <w:rFonts w:ascii="Arial" w:eastAsia="Times New Roman" w:hAnsi="Arial" w:cs="Arial"/>
-          <w:color w:val="000000" w:themeColor="text1"/>
-          <w:sz w:val="20"/>
-          <w:szCs w:val="20"/>
-          <w:lang w:eastAsia="es-MX"/>
-        </w:rPr>
-        <w:t>En las siguientes imágenes se encuentra la prueba que hice con el archivo OBJ que utilizaré para realizar el proyecto. Después de guardar la información con Object::saveObject(), la muestra con el método de impresión. De esta forma sabemos que se guardaron los datos de forma correcta. Específicamente se muestran el número de cara, el total de aristas, y los vértices que forman a cada arista.</w:t>
-      </w:r>
-    </w:p>
-    <w:p>
-      <w:pPr>
-        <w:shd w:val="clear" w:color="auto" w:fill="FFFFFF"/>
-        <w:spacing w:before="100" w:beforeAutospacing="1" w:after="100" w:afterAutospacing="1" w:line="240" w:lineRule="auto"/>
-        <w:jc w:val="center"/>
-        <w:rPr>
-          <w:rFonts w:ascii="Arial" w:eastAsia="Times New Roman" w:hAnsi="Arial" w:cs="Arial"/>
-          <w:color w:val="000000" w:themeColor="text1"/>
-          <w:sz w:val="20"/>
-          <w:szCs w:val="20"/>
-          <w:lang w:eastAsia="es-MX"/>
-        </w:rPr>
-      </w:pPr>
-      <w:r>
-        <w:rPr>
-          <w:rFonts w:ascii="Arial" w:hAnsi="Arial" w:cs="Arial"/>
-          <w:noProof/>
-          <w:color w:val="000000" w:themeColor="text1"/>
-          <w:sz w:val="20"/>
-          <w:szCs w:val="20"/>
-        </w:rPr>
-        <w:drawing>
-          <wp:inline distT="0" distB="0" distL="0" distR="0" wp14:anchorId="778E976A" wp14:editId="5E853DEA">
-            <wp:extent cx="1664118" cy="2952000"/>
-            <wp:effectExtent l="0" t="0" r="0" b="1270"/>
-            <wp:docPr id="5" name="Imagen 5"/>
             <wp:cNvGraphicFramePr>
               <a:graphicFrameLocks xmlns:a="http://schemas.openxmlformats.org/drawingml/2006/main" noChangeAspect="1"/>
             </wp:cNvGraphicFramePr>
@@ -6336,7 +7258,7 @@
                   <pic:spPr>
                     <a:xfrm>
                       <a:off x="0" y="0"/>
-                      <a:ext cx="1664118" cy="2952000"/>
+                      <a:ext cx="6305550" cy="1019175"/>
                     </a:xfrm>
                     <a:prstGeom prst="rect">
                       <a:avLst/>
@@ -6348,16 +7270,41 @@
           </wp:inline>
         </w:drawing>
       </w:r>
-      <w:r>
-        <w:rPr>
-          <w:rFonts w:ascii="Arial" w:eastAsia="Times New Roman" w:hAnsi="Arial" w:cs="Arial"/>
-          <w:color w:val="000000" w:themeColor="text1"/>
-          <w:sz w:val="20"/>
-          <w:szCs w:val="20"/>
-          <w:lang w:eastAsia="es-MX"/>
-        </w:rPr>
-        <w:t xml:space="preserve"> </w:t>
-      </w:r>
+    </w:p>
+    <w:p>
+      <w:pPr>
+        <w:rPr>
+          <w:rFonts w:ascii="Arial" w:eastAsia="Times New Roman" w:hAnsi="Arial" w:cs="Arial"/>
+          <w:color w:val="000000" w:themeColor="text1"/>
+          <w:sz w:val="20"/>
+          <w:szCs w:val="20"/>
+          <w:lang w:eastAsia="es-MX"/>
+        </w:rPr>
+      </w:pPr>
+      <w:r>
+        <w:rPr>
+          <w:rFonts w:ascii="Arial" w:eastAsia="Times New Roman" w:hAnsi="Arial" w:cs="Arial"/>
+          <w:color w:val="000000" w:themeColor="text1"/>
+          <w:sz w:val="20"/>
+          <w:szCs w:val="20"/>
+          <w:lang w:eastAsia="es-MX"/>
+        </w:rPr>
+        <w:t>En las siguientes imágenes se encuentra la prueba que hice con el archivo OBJ que utilizaré para realizar el proyecto. Después de guardar la información con Object::saveObject(), la muestra con el método de impresión. De esta forma sabemos que se guardaron los datos de forma correcta. Específicamente se muestran el número de cara, el total de aristas, y los vértices que forman a cada arista.</w:t>
+      </w:r>
+    </w:p>
+    <w:p>
+      <w:pPr>
+        <w:shd w:val="clear" w:color="auto" w:fill="FFFFFF"/>
+        <w:spacing w:before="100" w:beforeAutospacing="1" w:after="100" w:afterAutospacing="1" w:line="240" w:lineRule="auto"/>
+        <w:jc w:val="center"/>
+        <w:rPr>
+          <w:rFonts w:ascii="Arial" w:eastAsia="Times New Roman" w:hAnsi="Arial" w:cs="Arial"/>
+          <w:color w:val="000000" w:themeColor="text1"/>
+          <w:sz w:val="20"/>
+          <w:szCs w:val="20"/>
+          <w:lang w:eastAsia="es-MX"/>
+        </w:rPr>
+      </w:pPr>
       <w:r>
         <w:rPr>
           <w:rFonts w:ascii="Arial" w:hAnsi="Arial" w:cs="Arial"/>
@@ -6367,10 +7314,10 @@
           <w:szCs w:val="20"/>
         </w:rPr>
         <w:drawing>
-          <wp:inline distT="0" distB="0" distL="0" distR="0" wp14:anchorId="6DCFA4BB" wp14:editId="0A32A705">
-            <wp:extent cx="1664540" cy="2952750"/>
-            <wp:effectExtent l="0" t="0" r="0" b="0"/>
-            <wp:docPr id="4" name="Imagen 4"/>
+          <wp:inline distT="0" distB="0" distL="0" distR="0" wp14:anchorId="778E976A" wp14:editId="5E853DEA">
+            <wp:extent cx="1664118" cy="2952000"/>
+            <wp:effectExtent l="0" t="0" r="0" b="1270"/>
+            <wp:docPr id="5" name="Imagen 5"/>
             <wp:cNvGraphicFramePr>
               <a:graphicFrameLocks xmlns:a="http://schemas.openxmlformats.org/drawingml/2006/main" noChangeAspect="1"/>
             </wp:cNvGraphicFramePr>
@@ -6390,7 +7337,7 @@
                   <pic:spPr>
                     <a:xfrm>
                       <a:off x="0" y="0"/>
-                      <a:ext cx="1698548" cy="3013078"/>
+                      <a:ext cx="1664118" cy="2952000"/>
                     </a:xfrm>
                     <a:prstGeom prst="rect">
                       <a:avLst/>
@@ -6421,10 +7368,10 @@
           <w:szCs w:val="20"/>
         </w:rPr>
         <w:drawing>
-          <wp:inline distT="0" distB="0" distL="0" distR="0" wp14:anchorId="369E57AC" wp14:editId="49F9E996">
-            <wp:extent cx="1769161" cy="2952000"/>
-            <wp:effectExtent l="0" t="0" r="2540" b="1270"/>
-            <wp:docPr id="3" name="Imagen 3"/>
+          <wp:inline distT="0" distB="0" distL="0" distR="0" wp14:anchorId="6DCFA4BB" wp14:editId="0A32A705">
+            <wp:extent cx="1664540" cy="2952750"/>
+            <wp:effectExtent l="0" t="0" r="0" b="0"/>
+            <wp:docPr id="4" name="Imagen 4"/>
             <wp:cNvGraphicFramePr>
               <a:graphicFrameLocks xmlns:a="http://schemas.openxmlformats.org/drawingml/2006/main" noChangeAspect="1"/>
             </wp:cNvGraphicFramePr>
@@ -6444,7 +7391,7 @@
                   <pic:spPr>
                     <a:xfrm>
                       <a:off x="0" y="0"/>
-                      <a:ext cx="1769161" cy="2952000"/>
+                      <a:ext cx="1698548" cy="3013078"/>
                     </a:xfrm>
                     <a:prstGeom prst="rect">
                       <a:avLst/>
@@ -6456,162 +7403,29 @@
           </wp:inline>
         </w:drawing>
       </w:r>
-    </w:p>
-    <w:p>
-      <w:pPr>
-        <w:jc w:val="center"/>
-        <w:rPr>
-          <w:rFonts w:ascii="Arial" w:eastAsia="Times New Roman" w:hAnsi="Arial" w:cs="Arial"/>
-          <w:b/>
-          <w:bCs/>
-          <w:color w:val="000000" w:themeColor="text1"/>
-          <w:sz w:val="20"/>
-          <w:szCs w:val="20"/>
-          <w:lang w:eastAsia="es-MX"/>
-        </w:rPr>
-      </w:pPr>
-      <w:r>
-        <w:rPr>
-          <w:rFonts w:ascii="Arial" w:eastAsia="Times New Roman" w:hAnsi="Arial" w:cs="Arial"/>
-          <w:b/>
-          <w:bCs/>
-          <w:color w:val="000000" w:themeColor="text1"/>
-          <w:sz w:val="20"/>
-          <w:szCs w:val="20"/>
-          <w:lang w:eastAsia="es-MX"/>
-        </w:rPr>
-        <w:t>PROBLEMAS ENCONTRADOS</w:t>
-      </w:r>
-      <w:r>
-        <w:rPr>
-          <w:rFonts w:ascii="Arial" w:eastAsia="Times New Roman" w:hAnsi="Arial" w:cs="Arial"/>
-          <w:b/>
-          <w:bCs/>
-          <w:color w:val="000000" w:themeColor="text1"/>
-          <w:sz w:val="20"/>
-          <w:szCs w:val="20"/>
-          <w:lang w:eastAsia="es-MX"/>
-        </w:rPr>
-        <w:t xml:space="preserve"> Y EXPERIMENTOS</w:t>
-      </w:r>
-    </w:p>
-    <w:p>
-      <w:pPr>
-        <w:rPr>
-          <w:rFonts w:ascii="Arial" w:eastAsia="Times New Roman" w:hAnsi="Arial" w:cs="Arial"/>
-          <w:color w:val="000000" w:themeColor="text1"/>
-          <w:sz w:val="20"/>
-          <w:szCs w:val="20"/>
-          <w:lang w:eastAsia="es-MX"/>
-        </w:rPr>
-      </w:pPr>
-      <w:r>
-        <w:rPr>
-          <w:rFonts w:ascii="Arial" w:eastAsia="Times New Roman" w:hAnsi="Arial" w:cs="Arial"/>
-          <w:color w:val="000000" w:themeColor="text1"/>
-          <w:sz w:val="20"/>
-          <w:szCs w:val="20"/>
-          <w:lang w:eastAsia="es-MX"/>
-        </w:rPr>
-        <w:t>A lo largo de la realización del lector me encontré con diversos problemas, entre ellos el que no funciona con todos los archivos OBJ.</w:t>
-      </w:r>
-      <w:r>
-        <w:rPr>
-          <w:rFonts w:ascii="Arial" w:eastAsia="Times New Roman" w:hAnsi="Arial" w:cs="Arial"/>
-          <w:color w:val="000000" w:themeColor="text1"/>
-          <w:sz w:val="20"/>
-          <w:szCs w:val="20"/>
-          <w:lang w:eastAsia="es-MX"/>
-        </w:rPr>
-        <w:t xml:space="preserve"> Esto me hizo optar a hacer un repositorio en Git para mantener un control de los cambios que he realizado y los problemas con los que me he encontrado.</w:t>
-      </w:r>
-    </w:p>
-    <w:p>
-      <w:pPr>
-        <w:pStyle w:val="Prrafodelista"/>
-        <w:numPr>
-          <w:ilvl w:val="0"/>
-          <w:numId w:val="2"/>
-        </w:numPr>
-        <w:rPr>
-          <w:rFonts w:ascii="Arial" w:hAnsi="Arial" w:cs="Arial"/>
-          <w:b/>
-          <w:bCs/>
-          <w:color w:val="000000" w:themeColor="text1"/>
-          <w:sz w:val="20"/>
-          <w:szCs w:val="20"/>
-        </w:rPr>
-      </w:pPr>
-      <w:r>
-        <w:rPr>
-          <w:rFonts w:ascii="Arial" w:hAnsi="Arial" w:cs="Arial"/>
-          <w:b/>
-          <w:bCs/>
-          <w:color w:val="000000" w:themeColor="text1"/>
-          <w:sz w:val="20"/>
-          <w:szCs w:val="20"/>
-        </w:rPr>
-        <w:t>No guardaba correctamente los números de vértices de l</w:t>
-      </w:r>
-      <w:r>
-        <w:rPr>
-          <w:rFonts w:ascii="Arial" w:hAnsi="Arial" w:cs="Arial"/>
-          <w:b/>
-          <w:bCs/>
-          <w:color w:val="000000" w:themeColor="text1"/>
-          <w:sz w:val="20"/>
-          <w:szCs w:val="20"/>
-        </w:rPr>
-        <w:t>a</w:t>
-      </w:r>
-      <w:r>
-        <w:rPr>
-          <w:rFonts w:ascii="Arial" w:hAnsi="Arial" w:cs="Arial"/>
-          <w:b/>
-          <w:bCs/>
-          <w:color w:val="000000" w:themeColor="text1"/>
-          <w:sz w:val="20"/>
-          <w:szCs w:val="20"/>
-        </w:rPr>
-        <w:t>s aristas. Esto ocurría porque en el método que realizaba estas operaciones solamente se guardaba el primer carácter de la subcadena del vértice. Lo solucioné cambiando la implementación a cuando encontrara la ocurrencia de la diagonal.</w:t>
-      </w:r>
-    </w:p>
-    <w:p>
-      <w:pPr>
-        <w:pStyle w:val="Prrafodelista"/>
-        <w:rPr>
-          <w:rFonts w:ascii="Arial" w:hAnsi="Arial" w:cs="Arial"/>
-          <w:b/>
-          <w:bCs/>
-          <w:color w:val="000000" w:themeColor="text1"/>
-          <w:sz w:val="20"/>
-          <w:szCs w:val="20"/>
-        </w:rPr>
-      </w:pPr>
-    </w:p>
-    <w:p>
-      <w:pPr>
-        <w:pStyle w:val="Prrafodelista"/>
-        <w:ind w:left="0"/>
-        <w:jc w:val="center"/>
-        <w:rPr>
-          <w:rFonts w:ascii="Arial" w:hAnsi="Arial" w:cs="Arial"/>
-          <w:b/>
-          <w:bCs/>
-          <w:color w:val="000000" w:themeColor="text1"/>
-          <w:sz w:val="20"/>
-          <w:szCs w:val="20"/>
-        </w:rPr>
-      </w:pPr>
-      <w:r>
-        <w:rPr>
+      <w:r>
+        <w:rPr>
+          <w:rFonts w:ascii="Arial" w:eastAsia="Times New Roman" w:hAnsi="Arial" w:cs="Arial"/>
+          <w:color w:val="000000" w:themeColor="text1"/>
+          <w:sz w:val="20"/>
+          <w:szCs w:val="20"/>
+          <w:lang w:eastAsia="es-MX"/>
+        </w:rPr>
+        <w:t xml:space="preserve"> </w:t>
+      </w:r>
+      <w:r>
+        <w:rPr>
+          <w:rFonts w:ascii="Arial" w:hAnsi="Arial" w:cs="Arial"/>
           <w:noProof/>
+          <w:color w:val="000000" w:themeColor="text1"/>
+          <w:sz w:val="20"/>
+          <w:szCs w:val="20"/>
         </w:rPr>
         <w:drawing>
-          <wp:inline distT="0" distB="0" distL="0" distR="0" wp14:anchorId="3E3E93F6" wp14:editId="01BF2840">
-            <wp:extent cx="4238625" cy="2095500"/>
-            <wp:effectExtent l="0" t="0" r="9525" b="0"/>
-            <wp:docPr id="8" name="Imagen 8"/>
+          <wp:inline distT="0" distB="0" distL="0" distR="0" wp14:anchorId="369E57AC" wp14:editId="49F9E996">
+            <wp:extent cx="1769161" cy="2952000"/>
+            <wp:effectExtent l="0" t="0" r="2540" b="1270"/>
+            <wp:docPr id="3" name="Imagen 3"/>
             <wp:cNvGraphicFramePr>
               <a:graphicFrameLocks xmlns:a="http://schemas.openxmlformats.org/drawingml/2006/main" noChangeAspect="1"/>
             </wp:cNvGraphicFramePr>
@@ -6631,7 +7445,7 @@
                   <pic:spPr>
                     <a:xfrm>
                       <a:off x="0" y="0"/>
-                      <a:ext cx="4238625" cy="2095500"/>
+                      <a:ext cx="1769161" cy="2952000"/>
                     </a:xfrm>
                     <a:prstGeom prst="rect">
                       <a:avLst/>
@@ -6646,16 +7460,72 @@
     </w:p>
     <w:p>
       <w:pPr>
-        <w:pStyle w:val="Prrafodelista"/>
-        <w:rPr>
-          <w:rFonts w:ascii="Arial" w:hAnsi="Arial" w:cs="Arial"/>
-          <w:b/>
-          <w:bCs/>
-          <w:color w:val="000000" w:themeColor="text1"/>
-          <w:sz w:val="20"/>
-          <w:szCs w:val="20"/>
-        </w:rPr>
-      </w:pPr>
+        <w:jc w:val="center"/>
+        <w:rPr>
+          <w:rFonts w:ascii="Arial" w:eastAsia="Times New Roman" w:hAnsi="Arial" w:cs="Arial"/>
+          <w:b/>
+          <w:bCs/>
+          <w:color w:val="000000" w:themeColor="text1"/>
+          <w:sz w:val="20"/>
+          <w:szCs w:val="20"/>
+          <w:lang w:eastAsia="es-MX"/>
+        </w:rPr>
+      </w:pPr>
+      <w:r>
+        <w:rPr>
+          <w:rFonts w:ascii="Arial" w:eastAsia="Times New Roman" w:hAnsi="Arial" w:cs="Arial"/>
+          <w:b/>
+          <w:bCs/>
+          <w:color w:val="000000" w:themeColor="text1"/>
+          <w:sz w:val="20"/>
+          <w:szCs w:val="20"/>
+          <w:lang w:eastAsia="es-MX"/>
+        </w:rPr>
+        <w:t>PROBLEMAS ENCONTRADOS</w:t>
+      </w:r>
+      <w:r>
+        <w:rPr>
+          <w:rFonts w:ascii="Arial" w:eastAsia="Times New Roman" w:hAnsi="Arial" w:cs="Arial"/>
+          <w:b/>
+          <w:bCs/>
+          <w:color w:val="000000" w:themeColor="text1"/>
+          <w:sz w:val="20"/>
+          <w:szCs w:val="20"/>
+          <w:lang w:eastAsia="es-MX"/>
+        </w:rPr>
+        <w:t xml:space="preserve"> Y EXPERIMENTOS</w:t>
+      </w:r>
+    </w:p>
+    <w:p>
+      <w:pPr>
+        <w:rPr>
+          <w:rFonts w:ascii="Arial" w:eastAsia="Times New Roman" w:hAnsi="Arial" w:cs="Arial"/>
+          <w:color w:val="000000" w:themeColor="text1"/>
+          <w:sz w:val="20"/>
+          <w:szCs w:val="20"/>
+          <w:lang w:eastAsia="es-MX"/>
+        </w:rPr>
+      </w:pPr>
+      <w:r>
+        <w:rPr>
+          <w:rFonts w:ascii="Arial" w:eastAsia="Times New Roman" w:hAnsi="Arial" w:cs="Arial"/>
+          <w:color w:val="000000" w:themeColor="text1"/>
+          <w:sz w:val="20"/>
+          <w:szCs w:val="20"/>
+          <w:lang w:eastAsia="es-MX"/>
+        </w:rPr>
+        <w:t>A lo largo de la realización del lector me encontré con diversos problemas, entre ellos el que no funciona con todos los archivos OBJ.</w:t>
+      </w:r>
+      <w:r>
+        <w:rPr>
+          <w:rFonts w:ascii="Arial" w:eastAsia="Times New Roman" w:hAnsi="Arial" w:cs="Arial"/>
+          <w:color w:val="000000" w:themeColor="text1"/>
+          <w:sz w:val="20"/>
+          <w:szCs w:val="20"/>
+          <w:lang w:eastAsia="es-MX"/>
+        </w:rPr>
+        <w:t xml:space="preserve"> Esto me hizo optar a hacer un repositorio en Git para mantener un control de los cambios que he realizado y los problemas con los que me he encontrado.</w:t>
+      </w:r>
     </w:p>
     <w:p>
       <w:pPr>
@@ -6682,85 +7552,48 @@
           <w:sz w:val="20"/>
           <w:szCs w:val="20"/>
         </w:rPr>
-        <w:t>Si al final de una fila de datos hay un espacio, este genera problemas.</w:t>
+        <w:t>No guardaba correctamente los números de vértices de l</w:t>
+      </w:r>
+      <w:r>
+        <w:rPr>
+          <w:rFonts w:ascii="Arial" w:hAnsi="Arial" w:cs="Arial"/>
+          <w:b/>
+          <w:bCs/>
+          <w:color w:val="000000" w:themeColor="text1"/>
+          <w:sz w:val="20"/>
+          <w:szCs w:val="20"/>
+        </w:rPr>
+        <w:t>a</w:t>
+      </w:r>
+      <w:r>
+        <w:rPr>
+          <w:rFonts w:ascii="Arial" w:hAnsi="Arial" w:cs="Arial"/>
+          <w:b/>
+          <w:bCs/>
+          <w:color w:val="000000" w:themeColor="text1"/>
+          <w:sz w:val="20"/>
+          <w:szCs w:val="20"/>
+        </w:rPr>
+        <w:t>s aristas. Esto ocurría porque en el método que realizaba estas operaciones solamente se guardaba el primer carácter de la subcadena del vértice. Lo solucioné cambiando la implementación a cuando encontrara la ocurrencia de la diagonal.</w:t>
       </w:r>
     </w:p>
     <w:p>
       <w:pPr>
         <w:pStyle w:val="Prrafodelista"/>
-        <w:numPr>
-          <w:ilvl w:val="0"/>
-          <w:numId w:val="2"/>
-        </w:numPr>
-        <w:rPr>
-          <w:rFonts w:ascii="Arial" w:hAnsi="Arial" w:cs="Arial"/>
-          <w:b/>
-          <w:bCs/>
-          <w:color w:val="000000" w:themeColor="text1"/>
-          <w:sz w:val="20"/>
-          <w:szCs w:val="20"/>
-        </w:rPr>
-      </w:pPr>
-      <w:r>
-        <w:rPr>
-          <w:rFonts w:ascii="Arial" w:hAnsi="Arial" w:cs="Arial"/>
-          <w:b/>
-          <w:bCs/>
-          <w:color w:val="000000" w:themeColor="text1"/>
-          <w:sz w:val="20"/>
-          <w:szCs w:val="20"/>
-        </w:rPr>
-        <w:t>Problemas con la impresión, ya que se guarda la "f" de las caras en el vector de values (el cual es de tipo string). Esto lo solucioné poniendo el valor que no se debía ingresar en cada caso (en este caso la f), así no la agregaría al vector y solo agregaría los valores.</w:t>
-      </w:r>
+        <w:rPr>
+          <w:rFonts w:ascii="Arial" w:hAnsi="Arial" w:cs="Arial"/>
+          <w:b/>
+          <w:bCs/>
+          <w:color w:val="000000" w:themeColor="text1"/>
+          <w:sz w:val="20"/>
+          <w:szCs w:val="20"/>
+        </w:rPr>
+      </w:pPr>
     </w:p>
     <w:p>
       <w:pPr>
         <w:pStyle w:val="Prrafodelista"/>
-        <w:numPr>
-          <w:ilvl w:val="0"/>
-          <w:numId w:val="2"/>
-        </w:numPr>
-        <w:spacing w:after="0" w:line="240" w:lineRule="auto"/>
-        <w:jc w:val="both"/>
-        <w:rPr>
-          <w:rFonts w:ascii="Arial" w:hAnsi="Arial" w:cs="Arial"/>
-          <w:b/>
-          <w:bCs/>
-          <w:color w:val="000000" w:themeColor="text1"/>
-          <w:sz w:val="20"/>
-          <w:szCs w:val="20"/>
-        </w:rPr>
-      </w:pPr>
-      <w:r>
-        <w:rPr>
-          <w:rFonts w:ascii="Arial" w:hAnsi="Arial" w:cs="Arial"/>
-          <w:b/>
-          <w:bCs/>
-          <w:color w:val="000000" w:themeColor="text1"/>
-          <w:sz w:val="20"/>
-          <w:szCs w:val="20"/>
-        </w:rPr>
-        <w:t>Al correr el programa, cuando entra a hacer el setVertexNums(); lanza este error:</w:t>
-      </w:r>
-    </w:p>
-    <w:p>
-      <w:pPr>
-        <w:spacing w:after="0" w:line="240" w:lineRule="auto"/>
-        <w:ind w:left="1416"/>
-        <w:jc w:val="both"/>
-        <w:rPr>
-          <w:rFonts w:ascii="Arial" w:hAnsi="Arial" w:cs="Arial"/>
-          <w:b/>
-          <w:bCs/>
-          <w:color w:val="000000" w:themeColor="text1"/>
-          <w:sz w:val="20"/>
-          <w:szCs w:val="20"/>
-        </w:rPr>
-      </w:pPr>
-    </w:p>
-    <w:p>
-      <w:pPr>
-        <w:spacing w:after="0" w:line="240" w:lineRule="auto"/>
+        <w:ind w:left="0"/>
         <w:jc w:val="center"/>
         <w:rPr>
           <w:rFonts w:ascii="Arial" w:hAnsi="Arial" w:cs="Arial"/>
@@ -6769,518 +7602,17 @@
           <w:color w:val="000000" w:themeColor="text1"/>
           <w:sz w:val="20"/>
           <w:szCs w:val="20"/>
-          <w:lang w:val="en-US"/>
-        </w:rPr>
-      </w:pPr>
-      <w:r>
-        <w:rPr>
-          <w:rFonts w:ascii="Arial" w:hAnsi="Arial" w:cs="Arial"/>
-          <w:b/>
-          <w:bCs/>
-          <w:color w:val="000000" w:themeColor="text1"/>
-          <w:sz w:val="20"/>
-          <w:szCs w:val="20"/>
-          <w:lang w:val="en-US"/>
-        </w:rPr>
-        <w:t>malloc(): corrupted top size</w:t>
-      </w:r>
-    </w:p>
-    <w:p>
-      <w:pPr>
-        <w:spacing w:after="0" w:line="240" w:lineRule="auto"/>
-        <w:jc w:val="center"/>
-        <w:rPr>
-          <w:rFonts w:ascii="Arial" w:hAnsi="Arial" w:cs="Arial"/>
-          <w:b/>
-          <w:bCs/>
-          <w:color w:val="000000" w:themeColor="text1"/>
-          <w:sz w:val="20"/>
-          <w:szCs w:val="20"/>
-          <w:lang w:val="en-US"/>
-        </w:rPr>
-      </w:pPr>
-      <w:r>
-        <w:rPr>
-          <w:rFonts w:ascii="Arial" w:hAnsi="Arial" w:cs="Arial"/>
-          <w:b/>
-          <w:bCs/>
-          <w:color w:val="000000" w:themeColor="text1"/>
-          <w:sz w:val="20"/>
-          <w:szCs w:val="20"/>
-          <w:lang w:val="en-US"/>
-        </w:rPr>
-        <w:t>Aborted (core dumped)</w:t>
-      </w:r>
-    </w:p>
-    <w:p>
-      <w:pPr>
-        <w:spacing w:after="0" w:line="240" w:lineRule="auto"/>
-        <w:ind w:left="1416"/>
-        <w:jc w:val="both"/>
-        <w:rPr>
-          <w:rFonts w:ascii="Arial" w:hAnsi="Arial" w:cs="Arial"/>
-          <w:b/>
-          <w:bCs/>
-          <w:color w:val="000000" w:themeColor="text1"/>
-          <w:sz w:val="20"/>
-          <w:szCs w:val="20"/>
-          <w:lang w:val="en-US"/>
-        </w:rPr>
-      </w:pPr>
-    </w:p>
-    <w:p>
-      <w:pPr>
-        <w:spacing w:after="0" w:line="240" w:lineRule="auto"/>
-        <w:ind w:left="708"/>
-        <w:jc w:val="both"/>
-        <w:rPr>
-          <w:rFonts w:ascii="Arial" w:hAnsi="Arial" w:cs="Arial"/>
-          <w:b/>
-          <w:bCs/>
-          <w:color w:val="000000" w:themeColor="text1"/>
-          <w:sz w:val="20"/>
-          <w:szCs w:val="20"/>
-        </w:rPr>
-      </w:pPr>
-      <w:r>
-        <w:rPr>
-          <w:rFonts w:ascii="Arial" w:hAnsi="Arial" w:cs="Arial"/>
-          <w:b/>
-          <w:bCs/>
-          <w:color w:val="000000" w:themeColor="text1"/>
-          <w:sz w:val="20"/>
-          <w:szCs w:val="20"/>
-        </w:rPr>
-        <w:t>El problema era que</w:t>
-      </w:r>
-      <w:r>
-        <w:rPr>
-          <w:rFonts w:ascii="Arial" w:hAnsi="Arial" w:cs="Arial"/>
-          <w:b/>
-          <w:bCs/>
-          <w:color w:val="000000" w:themeColor="text1"/>
-          <w:sz w:val="20"/>
-          <w:szCs w:val="20"/>
-        </w:rPr>
-        <w:t xml:space="preserve"> </w:t>
-      </w:r>
-      <w:r>
-        <w:rPr>
-          <w:rFonts w:ascii="Arial" w:hAnsi="Arial" w:cs="Arial"/>
-          <w:b/>
-          <w:bCs/>
-          <w:color w:val="000000" w:themeColor="text1"/>
-          <w:sz w:val="20"/>
-          <w:szCs w:val="20"/>
-        </w:rPr>
-        <w:t>utilizaba la palabra reservada this -&gt; en la clase Edge para el edge_list,</w:t>
-      </w:r>
-    </w:p>
-    <w:p>
-      <w:pPr>
-        <w:spacing w:after="0" w:line="240" w:lineRule="auto"/>
-        <w:ind w:left="708"/>
-        <w:jc w:val="both"/>
-        <w:rPr>
-          <w:rFonts w:ascii="Arial" w:hAnsi="Arial" w:cs="Arial"/>
-          <w:b/>
-          <w:bCs/>
-          <w:color w:val="000000" w:themeColor="text1"/>
-          <w:sz w:val="20"/>
-          <w:szCs w:val="20"/>
-        </w:rPr>
-      </w:pPr>
-      <w:r>
-        <w:rPr>
-          <w:rFonts w:ascii="Arial" w:hAnsi="Arial" w:cs="Arial"/>
-          <w:b/>
-          <w:bCs/>
-          <w:color w:val="000000" w:themeColor="text1"/>
-          <w:sz w:val="20"/>
-          <w:szCs w:val="20"/>
-        </w:rPr>
-        <w:t>así que lo sustituí por esto:</w:t>
-      </w:r>
-    </w:p>
-    <w:p>
-      <w:pPr>
-        <w:spacing w:after="0" w:line="240" w:lineRule="auto"/>
-        <w:ind w:left="708"/>
-        <w:jc w:val="both"/>
-        <w:rPr>
-          <w:rFonts w:ascii="Arial" w:hAnsi="Arial" w:cs="Arial"/>
-          <w:b/>
-          <w:bCs/>
-          <w:color w:val="000000" w:themeColor="text1"/>
-          <w:sz w:val="20"/>
-          <w:szCs w:val="20"/>
-        </w:rPr>
-      </w:pPr>
-    </w:p>
-    <w:p>
-      <w:pPr>
-        <w:spacing w:after="0" w:line="240" w:lineRule="auto"/>
-        <w:ind w:left="708"/>
-        <w:jc w:val="center"/>
-        <w:rPr>
-          <w:rFonts w:ascii="Arial" w:hAnsi="Arial" w:cs="Arial"/>
-          <w:b/>
-          <w:bCs/>
-          <w:color w:val="000000" w:themeColor="text1"/>
-          <w:sz w:val="20"/>
-          <w:szCs w:val="20"/>
-          <w:lang w:val="en-US"/>
-        </w:rPr>
-      </w:pPr>
-      <w:r>
-        <w:rPr>
-          <w:rFonts w:ascii="Arial" w:hAnsi="Arial" w:cs="Arial"/>
-          <w:b/>
-          <w:bCs/>
-          <w:color w:val="000000" w:themeColor="text1"/>
-          <w:sz w:val="20"/>
-          <w:szCs w:val="20"/>
-          <w:lang w:val="en-US"/>
-        </w:rPr>
-        <w:t>Face::Face(vector &lt;Edge&gt; _edge_list){</w:t>
-      </w:r>
-    </w:p>
-    <w:p>
-      <w:pPr>
-        <w:spacing w:after="0" w:line="240" w:lineRule="auto"/>
-        <w:ind w:left="708"/>
-        <w:jc w:val="center"/>
-        <w:rPr>
-          <w:rFonts w:ascii="Arial" w:hAnsi="Arial" w:cs="Arial"/>
-          <w:b/>
-          <w:bCs/>
-          <w:color w:val="000000" w:themeColor="text1"/>
-          <w:sz w:val="20"/>
-          <w:szCs w:val="20"/>
-        </w:rPr>
-      </w:pPr>
-      <w:r>
-        <w:rPr>
-          <w:rFonts w:ascii="Arial" w:hAnsi="Arial" w:cs="Arial"/>
-          <w:b/>
-          <w:bCs/>
-          <w:color w:val="000000" w:themeColor="text1"/>
-          <w:sz w:val="20"/>
-          <w:szCs w:val="20"/>
-        </w:rPr>
-        <w:t>// Como el this.atributo en Java.</w:t>
-      </w:r>
-    </w:p>
-    <w:p>
-      <w:pPr>
-        <w:spacing w:after="0" w:line="240" w:lineRule="auto"/>
-        <w:ind w:left="708"/>
-        <w:jc w:val="center"/>
-        <w:rPr>
-          <w:rFonts w:ascii="Arial" w:hAnsi="Arial" w:cs="Arial"/>
-          <w:b/>
-          <w:bCs/>
-          <w:color w:val="000000" w:themeColor="text1"/>
-          <w:sz w:val="20"/>
-          <w:szCs w:val="20"/>
-          <w:lang w:val="en-US"/>
-        </w:rPr>
-      </w:pPr>
-      <w:r>
-        <w:rPr>
-          <w:rFonts w:ascii="Arial" w:hAnsi="Arial" w:cs="Arial"/>
-          <w:b/>
-          <w:bCs/>
-          <w:color w:val="000000" w:themeColor="text1"/>
-          <w:sz w:val="20"/>
-          <w:szCs w:val="20"/>
-          <w:lang w:val="en-US"/>
-        </w:rPr>
-        <w:t xml:space="preserve">// </w:t>
-      </w:r>
-      <w:r>
-        <w:rPr>
-          <w:rFonts w:ascii="Arial" w:hAnsi="Arial" w:cs="Arial"/>
-          <w:b/>
-          <w:bCs/>
-          <w:color w:val="000000" w:themeColor="text1"/>
-          <w:sz w:val="20"/>
-          <w:szCs w:val="20"/>
-          <w:lang w:val="en-US"/>
-        </w:rPr>
-        <w:t>this -&gt; edge_list = edge_list;</w:t>
-      </w:r>
-    </w:p>
-    <w:p>
-      <w:pPr>
-        <w:spacing w:after="0" w:line="240" w:lineRule="auto"/>
-        <w:ind w:left="708"/>
-        <w:jc w:val="center"/>
-        <w:rPr>
-          <w:rFonts w:ascii="Arial" w:hAnsi="Arial" w:cs="Arial"/>
-          <w:b/>
-          <w:bCs/>
-          <w:color w:val="000000" w:themeColor="text1"/>
-          <w:sz w:val="20"/>
-          <w:szCs w:val="20"/>
-        </w:rPr>
-      </w:pPr>
-      <w:r>
-        <w:rPr>
-          <w:rFonts w:ascii="Arial" w:hAnsi="Arial" w:cs="Arial"/>
-          <w:b/>
-          <w:bCs/>
-          <w:color w:val="000000" w:themeColor="text1"/>
-          <w:sz w:val="20"/>
-          <w:szCs w:val="20"/>
-        </w:rPr>
-        <w:t>edge_list = _edge_list;</w:t>
-      </w:r>
-      <w:r>
-        <w:rPr>
-          <w:rFonts w:ascii="Arial" w:hAnsi="Arial" w:cs="Arial"/>
-          <w:b/>
-          <w:bCs/>
-          <w:color w:val="000000" w:themeColor="text1"/>
-          <w:sz w:val="20"/>
-          <w:szCs w:val="20"/>
-        </w:rPr>
-        <w:t xml:space="preserve"> </w:t>
-      </w:r>
-      <w:r>
-        <w:rPr>
-          <w:rFonts w:ascii="Arial" w:hAnsi="Arial" w:cs="Arial"/>
-          <w:b/>
-          <w:bCs/>
-          <w:color w:val="000000" w:themeColor="text1"/>
-          <w:sz w:val="20"/>
-          <w:szCs w:val="20"/>
-        </w:rPr>
-        <w:t>}</w:t>
-      </w:r>
-    </w:p>
-    <w:p>
-      <w:pPr>
-        <w:spacing w:after="0" w:line="240" w:lineRule="auto"/>
-        <w:ind w:left="708"/>
-        <w:jc w:val="both"/>
-        <w:rPr>
-          <w:rFonts w:ascii="Arial" w:hAnsi="Arial" w:cs="Arial"/>
-          <w:b/>
-          <w:bCs/>
-          <w:color w:val="000000" w:themeColor="text1"/>
-          <w:sz w:val="20"/>
-          <w:szCs w:val="20"/>
-        </w:rPr>
-      </w:pPr>
-    </w:p>
-    <w:p>
-      <w:pPr>
-        <w:spacing w:after="0" w:line="240" w:lineRule="auto"/>
-        <w:ind w:left="708"/>
-        <w:jc w:val="both"/>
-        <w:rPr>
-          <w:rFonts w:ascii="Arial" w:hAnsi="Arial" w:cs="Arial"/>
-          <w:b/>
-          <w:bCs/>
-          <w:color w:val="000000" w:themeColor="text1"/>
-          <w:sz w:val="20"/>
-          <w:szCs w:val="20"/>
-        </w:rPr>
-      </w:pPr>
-      <w:r>
-        <w:rPr>
-          <w:rFonts w:ascii="Arial" w:hAnsi="Arial" w:cs="Arial"/>
-          <w:b/>
-          <w:bCs/>
-          <w:color w:val="000000" w:themeColor="text1"/>
-          <w:sz w:val="20"/>
-          <w:szCs w:val="20"/>
-        </w:rPr>
-        <w:t>- Como el this -&gt; es un apuntador, necesitaría tener un espacio de</w:t>
-      </w:r>
-    </w:p>
-    <w:p>
-      <w:pPr>
-        <w:spacing w:after="0" w:line="240" w:lineRule="auto"/>
-        <w:ind w:left="708"/>
-        <w:jc w:val="both"/>
-        <w:rPr>
-          <w:rFonts w:ascii="Arial" w:hAnsi="Arial" w:cs="Arial"/>
-          <w:b/>
-          <w:bCs/>
-          <w:color w:val="000000" w:themeColor="text1"/>
-          <w:sz w:val="20"/>
-          <w:szCs w:val="20"/>
-        </w:rPr>
-      </w:pPr>
-      <w:r>
-        <w:rPr>
-          <w:rFonts w:ascii="Arial" w:hAnsi="Arial" w:cs="Arial"/>
-          <w:b/>
-          <w:bCs/>
-          <w:color w:val="000000" w:themeColor="text1"/>
-          <w:sz w:val="20"/>
-          <w:szCs w:val="20"/>
-        </w:rPr>
-        <w:t>memoria reservada, y aún más siendo un vector. Después de que lo</w:t>
-      </w:r>
-    </w:p>
-    <w:p>
-      <w:pPr>
-        <w:spacing w:after="0" w:line="240" w:lineRule="auto"/>
-        <w:ind w:left="708"/>
-        <w:jc w:val="both"/>
-        <w:rPr>
-          <w:rFonts w:ascii="Arial" w:hAnsi="Arial" w:cs="Arial"/>
-          <w:b/>
-          <w:bCs/>
-          <w:color w:val="000000" w:themeColor="text1"/>
-          <w:sz w:val="20"/>
-          <w:szCs w:val="20"/>
-        </w:rPr>
-      </w:pPr>
-      <w:r>
-        <w:rPr>
-          <w:rFonts w:ascii="Arial" w:hAnsi="Arial" w:cs="Arial"/>
-          <w:b/>
-          <w:bCs/>
-          <w:color w:val="000000" w:themeColor="text1"/>
-          <w:sz w:val="20"/>
-          <w:szCs w:val="20"/>
-        </w:rPr>
-        <w:t>cambié, ya no tuve ese problema.</w:t>
-      </w:r>
-    </w:p>
-    <w:p>
-      <w:pPr>
-        <w:spacing w:after="0" w:line="240" w:lineRule="auto"/>
-        <w:jc w:val="both"/>
-        <w:rPr>
-          <w:rFonts w:ascii="Arial" w:hAnsi="Arial" w:cs="Arial"/>
-          <w:b/>
-          <w:bCs/>
-          <w:color w:val="000000" w:themeColor="text1"/>
-          <w:sz w:val="20"/>
-          <w:szCs w:val="20"/>
-        </w:rPr>
-      </w:pPr>
-    </w:p>
-    <w:p>
-      <w:pPr>
-        <w:pStyle w:val="Prrafodelista"/>
-        <w:numPr>
-          <w:ilvl w:val="0"/>
-          <w:numId w:val="4"/>
-        </w:numPr>
-        <w:spacing w:after="0" w:line="240" w:lineRule="auto"/>
-        <w:jc w:val="both"/>
-        <w:rPr>
-          <w:rFonts w:ascii="Arial" w:hAnsi="Arial" w:cs="Arial"/>
-          <w:b/>
-          <w:bCs/>
-          <w:color w:val="000000" w:themeColor="text1"/>
-          <w:sz w:val="20"/>
-          <w:szCs w:val="20"/>
-        </w:rPr>
-      </w:pPr>
-      <w:r>
-        <w:rPr>
-          <w:rFonts w:ascii="Arial" w:hAnsi="Arial" w:cs="Arial"/>
-          <w:b/>
-          <w:bCs/>
-          <w:color w:val="000000" w:themeColor="text1"/>
-          <w:sz w:val="20"/>
-          <w:szCs w:val="20"/>
-        </w:rPr>
-        <w:t>A</w:t>
-      </w:r>
-      <w:r>
-        <w:rPr>
-          <w:rFonts w:ascii="Arial" w:hAnsi="Arial" w:cs="Arial"/>
-          <w:b/>
-          <w:bCs/>
-          <w:color w:val="000000" w:themeColor="text1"/>
-          <w:sz w:val="20"/>
-          <w:szCs w:val="20"/>
-        </w:rPr>
-        <w:t>d</w:t>
-      </w:r>
-      <w:r>
-        <w:rPr>
-          <w:rFonts w:ascii="Arial" w:hAnsi="Arial" w:cs="Arial"/>
-          <w:b/>
-          <w:bCs/>
-          <w:color w:val="000000" w:themeColor="text1"/>
-          <w:sz w:val="20"/>
-          <w:szCs w:val="20"/>
-        </w:rPr>
-        <w:t>junto una captura de pantalla de algunos errores con los que me encontré</w:t>
-      </w:r>
-      <w:r>
-        <w:rPr>
-          <w:rFonts w:ascii="Arial" w:hAnsi="Arial" w:cs="Arial"/>
-          <w:b/>
-          <w:bCs/>
-          <w:color w:val="000000" w:themeColor="text1"/>
-          <w:sz w:val="20"/>
-          <w:szCs w:val="20"/>
-        </w:rPr>
-        <w:t xml:space="preserve"> (no son muy específicos en el título, pero sí en la descripción)</w:t>
-      </w:r>
-      <w:r>
-        <w:rPr>
-          <w:rFonts w:ascii="Arial" w:hAnsi="Arial" w:cs="Arial"/>
-          <w:b/>
-          <w:bCs/>
-          <w:color w:val="000000" w:themeColor="text1"/>
-          <w:sz w:val="20"/>
-          <w:szCs w:val="20"/>
-        </w:rPr>
-        <w:t>:</w:t>
-      </w:r>
-    </w:p>
-    <w:p>
-      <w:pPr>
-        <w:pStyle w:val="Prrafodelista"/>
-        <w:spacing w:after="0" w:line="240" w:lineRule="auto"/>
-        <w:jc w:val="both"/>
-        <w:rPr>
-          <w:rFonts w:ascii="Arial" w:hAnsi="Arial" w:cs="Arial"/>
-          <w:b/>
-          <w:bCs/>
-          <w:color w:val="000000" w:themeColor="text1"/>
-          <w:sz w:val="20"/>
-          <w:szCs w:val="20"/>
-        </w:rPr>
-      </w:pPr>
-    </w:p>
-    <w:p>
-      <w:pPr>
-        <w:spacing w:after="0" w:line="240" w:lineRule="auto"/>
-        <w:jc w:val="center"/>
-        <w:rPr>
-          <w:rFonts w:ascii="Arial" w:hAnsi="Arial" w:cs="Arial"/>
-          <w:b/>
-          <w:bCs/>
-          <w:color w:val="000000" w:themeColor="text1"/>
-          <w:sz w:val="20"/>
-          <w:szCs w:val="20"/>
-        </w:rPr>
-      </w:pPr>
-      <w:r>
-        <w:rPr>
-          <w:rFonts w:ascii="Arial" w:hAnsi="Arial" w:cs="Arial"/>
+        </w:rPr>
+      </w:pPr>
+      <w:r>
+        <w:rPr>
           <w:noProof/>
-          <w:color w:val="000000" w:themeColor="text1"/>
-          <w:sz w:val="20"/>
-          <w:szCs w:val="20"/>
         </w:rPr>
         <w:drawing>
-          <wp:inline distT="0" distB="0" distL="0" distR="0" wp14:anchorId="39BCE520" wp14:editId="2FED1F4F">
-            <wp:extent cx="2424223" cy="1440649"/>
-            <wp:effectExtent l="0" t="0" r="0" b="7620"/>
-            <wp:docPr id="6" name="Imagen 6"/>
+          <wp:inline distT="0" distB="0" distL="0" distR="0" wp14:anchorId="3E3E93F6" wp14:editId="01BF2840">
+            <wp:extent cx="4238625" cy="2095500"/>
+            <wp:effectExtent l="0" t="0" r="9525" b="0"/>
+            <wp:docPr id="8" name="Imagen 8"/>
             <wp:cNvGraphicFramePr>
               <a:graphicFrameLocks xmlns:a="http://schemas.openxmlformats.org/drawingml/2006/main" noChangeAspect="1"/>
             </wp:cNvGraphicFramePr>
@@ -7300,7 +7632,7 @@
                   <pic:spPr>
                     <a:xfrm>
                       <a:off x="0" y="0"/>
-                      <a:ext cx="2452399" cy="1457393"/>
+                      <a:ext cx="4238625" cy="2095500"/>
                     </a:xfrm>
                     <a:prstGeom prst="rect">
                       <a:avLst/>
@@ -7312,6 +7644,216 @@
           </wp:inline>
         </w:drawing>
       </w:r>
+    </w:p>
+    <w:p>
+      <w:pPr>
+        <w:pStyle w:val="Prrafodelista"/>
+        <w:rPr>
+          <w:rFonts w:ascii="Arial" w:hAnsi="Arial" w:cs="Arial"/>
+          <w:b/>
+          <w:bCs/>
+          <w:color w:val="000000" w:themeColor="text1"/>
+          <w:sz w:val="20"/>
+          <w:szCs w:val="20"/>
+        </w:rPr>
+      </w:pPr>
+    </w:p>
+    <w:p>
+      <w:pPr>
+        <w:pStyle w:val="Prrafodelista"/>
+        <w:numPr>
+          <w:ilvl w:val="0"/>
+          <w:numId w:val="2"/>
+        </w:numPr>
+        <w:rPr>
+          <w:rFonts w:ascii="Arial" w:hAnsi="Arial" w:cs="Arial"/>
+          <w:b/>
+          <w:bCs/>
+          <w:color w:val="000000" w:themeColor="text1"/>
+          <w:sz w:val="20"/>
+          <w:szCs w:val="20"/>
+        </w:rPr>
+      </w:pPr>
+      <w:r>
+        <w:rPr>
+          <w:rFonts w:ascii="Arial" w:hAnsi="Arial" w:cs="Arial"/>
+          <w:b/>
+          <w:bCs/>
+          <w:color w:val="000000" w:themeColor="text1"/>
+          <w:sz w:val="20"/>
+          <w:szCs w:val="20"/>
+        </w:rPr>
+        <w:t>Si al final de una fila de datos hay un espacio, este genera problemas.</w:t>
+      </w:r>
+    </w:p>
+    <w:p>
+      <w:pPr>
+        <w:pStyle w:val="Prrafodelista"/>
+        <w:numPr>
+          <w:ilvl w:val="0"/>
+          <w:numId w:val="2"/>
+        </w:numPr>
+        <w:rPr>
+          <w:rFonts w:ascii="Arial" w:hAnsi="Arial" w:cs="Arial"/>
+          <w:b/>
+          <w:bCs/>
+          <w:color w:val="000000" w:themeColor="text1"/>
+          <w:sz w:val="20"/>
+          <w:szCs w:val="20"/>
+        </w:rPr>
+      </w:pPr>
+      <w:r>
+        <w:rPr>
+          <w:rFonts w:ascii="Arial" w:hAnsi="Arial" w:cs="Arial"/>
+          <w:b/>
+          <w:bCs/>
+          <w:color w:val="000000" w:themeColor="text1"/>
+          <w:sz w:val="20"/>
+          <w:szCs w:val="20"/>
+        </w:rPr>
+        <w:t>Problemas con la impresión, ya que se guarda la "f" de las caras en el vector de values (el cual es de tipo string). Esto lo solucioné poniendo el valor que no se debía ingresar en cada caso (en este caso la f), así no la agregaría al vector y solo agregaría los valores.</w:t>
+      </w:r>
+    </w:p>
+    <w:p>
+      <w:pPr>
+        <w:pStyle w:val="Prrafodelista"/>
+        <w:numPr>
+          <w:ilvl w:val="0"/>
+          <w:numId w:val="2"/>
+        </w:numPr>
+        <w:spacing w:after="0" w:line="240" w:lineRule="auto"/>
+        <w:jc w:val="both"/>
+        <w:rPr>
+          <w:rFonts w:ascii="Arial" w:hAnsi="Arial" w:cs="Arial"/>
+          <w:b/>
+          <w:bCs/>
+          <w:color w:val="000000" w:themeColor="text1"/>
+          <w:sz w:val="20"/>
+          <w:szCs w:val="20"/>
+        </w:rPr>
+      </w:pPr>
+      <w:r>
+        <w:rPr>
+          <w:rFonts w:ascii="Arial" w:hAnsi="Arial" w:cs="Arial"/>
+          <w:b/>
+          <w:bCs/>
+          <w:color w:val="000000" w:themeColor="text1"/>
+          <w:sz w:val="20"/>
+          <w:szCs w:val="20"/>
+        </w:rPr>
+        <w:t>Al correr el programa, cuando entra a hacer el setVertexNums(); lanza este error:</w:t>
+      </w:r>
+    </w:p>
+    <w:p>
+      <w:pPr>
+        <w:spacing w:after="0" w:line="240" w:lineRule="auto"/>
+        <w:ind w:left="1416"/>
+        <w:jc w:val="both"/>
+        <w:rPr>
+          <w:rFonts w:ascii="Arial" w:hAnsi="Arial" w:cs="Arial"/>
+          <w:b/>
+          <w:bCs/>
+          <w:color w:val="000000" w:themeColor="text1"/>
+          <w:sz w:val="20"/>
+          <w:szCs w:val="20"/>
+        </w:rPr>
+      </w:pPr>
+    </w:p>
+    <w:p>
+      <w:pPr>
+        <w:spacing w:after="0" w:line="240" w:lineRule="auto"/>
+        <w:jc w:val="center"/>
+        <w:rPr>
+          <w:rFonts w:ascii="Arial" w:hAnsi="Arial" w:cs="Arial"/>
+          <w:b/>
+          <w:bCs/>
+          <w:color w:val="000000" w:themeColor="text1"/>
+          <w:sz w:val="20"/>
+          <w:szCs w:val="20"/>
+          <w:lang w:val="en-US"/>
+        </w:rPr>
+      </w:pPr>
+      <w:r>
+        <w:rPr>
+          <w:rFonts w:ascii="Arial" w:hAnsi="Arial" w:cs="Arial"/>
+          <w:b/>
+          <w:bCs/>
+          <w:color w:val="000000" w:themeColor="text1"/>
+          <w:sz w:val="20"/>
+          <w:szCs w:val="20"/>
+          <w:lang w:val="en-US"/>
+        </w:rPr>
+        <w:t>malloc(): corrupted top size</w:t>
+      </w:r>
+    </w:p>
+    <w:p>
+      <w:pPr>
+        <w:spacing w:after="0" w:line="240" w:lineRule="auto"/>
+        <w:jc w:val="center"/>
+        <w:rPr>
+          <w:rFonts w:ascii="Arial" w:hAnsi="Arial" w:cs="Arial"/>
+          <w:b/>
+          <w:bCs/>
+          <w:color w:val="000000" w:themeColor="text1"/>
+          <w:sz w:val="20"/>
+          <w:szCs w:val="20"/>
+          <w:lang w:val="en-US"/>
+        </w:rPr>
+      </w:pPr>
+      <w:r>
+        <w:rPr>
+          <w:rFonts w:ascii="Arial" w:hAnsi="Arial" w:cs="Arial"/>
+          <w:b/>
+          <w:bCs/>
+          <w:color w:val="000000" w:themeColor="text1"/>
+          <w:sz w:val="20"/>
+          <w:szCs w:val="20"/>
+          <w:lang w:val="en-US"/>
+        </w:rPr>
+        <w:t>Aborted (core dumped)</w:t>
+      </w:r>
+    </w:p>
+    <w:p>
+      <w:pPr>
+        <w:spacing w:after="0" w:line="240" w:lineRule="auto"/>
+        <w:ind w:left="1416"/>
+        <w:jc w:val="both"/>
+        <w:rPr>
+          <w:rFonts w:ascii="Arial" w:hAnsi="Arial" w:cs="Arial"/>
+          <w:b/>
+          <w:bCs/>
+          <w:color w:val="000000" w:themeColor="text1"/>
+          <w:sz w:val="20"/>
+          <w:szCs w:val="20"/>
+          <w:lang w:val="en-US"/>
+        </w:rPr>
+      </w:pPr>
+    </w:p>
+    <w:p>
+      <w:pPr>
+        <w:spacing w:after="0" w:line="240" w:lineRule="auto"/>
+        <w:ind w:left="708"/>
+        <w:jc w:val="both"/>
+        <w:rPr>
+          <w:rFonts w:ascii="Arial" w:hAnsi="Arial" w:cs="Arial"/>
+          <w:b/>
+          <w:bCs/>
+          <w:color w:val="000000" w:themeColor="text1"/>
+          <w:sz w:val="20"/>
+          <w:szCs w:val="20"/>
+        </w:rPr>
+      </w:pPr>
+      <w:r>
+        <w:rPr>
+          <w:rFonts w:ascii="Arial" w:hAnsi="Arial" w:cs="Arial"/>
+          <w:b/>
+          <w:bCs/>
+          <w:color w:val="000000" w:themeColor="text1"/>
+          <w:sz w:val="20"/>
+          <w:szCs w:val="20"/>
+        </w:rPr>
+        <w:t>El problema era que</w:t>
+      </w:r>
       <w:r>
         <w:rPr>
           <w:rFonts w:ascii="Arial" w:hAnsi="Arial" w:cs="Arial"/>
@@ -7326,16 +7868,420 @@
       <w:r>
         <w:rPr>
           <w:rFonts w:ascii="Arial" w:hAnsi="Arial" w:cs="Arial"/>
+          <w:b/>
+          <w:bCs/>
+          <w:color w:val="000000" w:themeColor="text1"/>
+          <w:sz w:val="20"/>
+          <w:szCs w:val="20"/>
+        </w:rPr>
+        <w:t>utilizaba la palabra reservada this -&gt; en la clase Edge para el edge_list,</w:t>
+      </w:r>
+    </w:p>
+    <w:p>
+      <w:pPr>
+        <w:spacing w:after="0" w:line="240" w:lineRule="auto"/>
+        <w:ind w:left="708"/>
+        <w:jc w:val="both"/>
+        <w:rPr>
+          <w:rFonts w:ascii="Arial" w:hAnsi="Arial" w:cs="Arial"/>
+          <w:b/>
+          <w:bCs/>
+          <w:color w:val="000000" w:themeColor="text1"/>
+          <w:sz w:val="20"/>
+          <w:szCs w:val="20"/>
+        </w:rPr>
+      </w:pPr>
+      <w:r>
+        <w:rPr>
+          <w:rFonts w:ascii="Arial" w:hAnsi="Arial" w:cs="Arial"/>
+          <w:b/>
+          <w:bCs/>
+          <w:color w:val="000000" w:themeColor="text1"/>
+          <w:sz w:val="20"/>
+          <w:szCs w:val="20"/>
+        </w:rPr>
+        <w:t>así que lo sustituí por esto:</w:t>
+      </w:r>
+    </w:p>
+    <w:p>
+      <w:pPr>
+        <w:spacing w:after="0" w:line="240" w:lineRule="auto"/>
+        <w:ind w:left="708"/>
+        <w:jc w:val="both"/>
+        <w:rPr>
+          <w:rFonts w:ascii="Arial" w:hAnsi="Arial" w:cs="Arial"/>
+          <w:b/>
+          <w:bCs/>
+          <w:color w:val="000000" w:themeColor="text1"/>
+          <w:sz w:val="20"/>
+          <w:szCs w:val="20"/>
+        </w:rPr>
+      </w:pPr>
+    </w:p>
+    <w:p>
+      <w:pPr>
+        <w:spacing w:after="0" w:line="240" w:lineRule="auto"/>
+        <w:ind w:left="708"/>
+        <w:jc w:val="center"/>
+        <w:rPr>
+          <w:rFonts w:ascii="Arial" w:hAnsi="Arial" w:cs="Arial"/>
+          <w:b/>
+          <w:bCs/>
+          <w:color w:val="000000" w:themeColor="text1"/>
+          <w:sz w:val="20"/>
+          <w:szCs w:val="20"/>
+          <w:lang w:val="en-US"/>
+        </w:rPr>
+      </w:pPr>
+      <w:r>
+        <w:rPr>
+          <w:rFonts w:ascii="Arial" w:hAnsi="Arial" w:cs="Arial"/>
+          <w:b/>
+          <w:bCs/>
+          <w:color w:val="000000" w:themeColor="text1"/>
+          <w:sz w:val="20"/>
+          <w:szCs w:val="20"/>
+          <w:lang w:val="en-US"/>
+        </w:rPr>
+        <w:t>Face::Face(vector &lt;Edge&gt; _edge_list){</w:t>
+      </w:r>
+    </w:p>
+    <w:p>
+      <w:pPr>
+        <w:spacing w:after="0" w:line="240" w:lineRule="auto"/>
+        <w:ind w:left="708"/>
+        <w:jc w:val="center"/>
+        <w:rPr>
+          <w:rFonts w:ascii="Arial" w:hAnsi="Arial" w:cs="Arial"/>
+          <w:b/>
+          <w:bCs/>
+          <w:color w:val="000000" w:themeColor="text1"/>
+          <w:sz w:val="20"/>
+          <w:szCs w:val="20"/>
+        </w:rPr>
+      </w:pPr>
+      <w:r>
+        <w:rPr>
+          <w:rFonts w:ascii="Arial" w:hAnsi="Arial" w:cs="Arial"/>
+          <w:b/>
+          <w:bCs/>
+          <w:color w:val="000000" w:themeColor="text1"/>
+          <w:sz w:val="20"/>
+          <w:szCs w:val="20"/>
+        </w:rPr>
+        <w:t>// Como el this.atributo en Java.</w:t>
+      </w:r>
+    </w:p>
+    <w:p>
+      <w:pPr>
+        <w:spacing w:after="0" w:line="240" w:lineRule="auto"/>
+        <w:ind w:left="708"/>
+        <w:jc w:val="center"/>
+        <w:rPr>
+          <w:rFonts w:ascii="Arial" w:hAnsi="Arial" w:cs="Arial"/>
+          <w:b/>
+          <w:bCs/>
+          <w:color w:val="000000" w:themeColor="text1"/>
+          <w:sz w:val="20"/>
+          <w:szCs w:val="20"/>
+          <w:lang w:val="en-US"/>
+        </w:rPr>
+      </w:pPr>
+      <w:r>
+        <w:rPr>
+          <w:rFonts w:ascii="Arial" w:hAnsi="Arial" w:cs="Arial"/>
+          <w:b/>
+          <w:bCs/>
+          <w:color w:val="000000" w:themeColor="text1"/>
+          <w:sz w:val="20"/>
+          <w:szCs w:val="20"/>
+          <w:lang w:val="en-US"/>
+        </w:rPr>
+        <w:t xml:space="preserve">// </w:t>
+      </w:r>
+      <w:r>
+        <w:rPr>
+          <w:rFonts w:ascii="Arial" w:hAnsi="Arial" w:cs="Arial"/>
+          <w:b/>
+          <w:bCs/>
+          <w:color w:val="000000" w:themeColor="text1"/>
+          <w:sz w:val="20"/>
+          <w:szCs w:val="20"/>
+          <w:lang w:val="en-US"/>
+        </w:rPr>
+        <w:t>this -&gt; edge_list = edge_list;</w:t>
+      </w:r>
+    </w:p>
+    <w:p>
+      <w:pPr>
+        <w:spacing w:after="0" w:line="240" w:lineRule="auto"/>
+        <w:ind w:left="708"/>
+        <w:jc w:val="center"/>
+        <w:rPr>
+          <w:rFonts w:ascii="Arial" w:hAnsi="Arial" w:cs="Arial"/>
+          <w:b/>
+          <w:bCs/>
+          <w:color w:val="000000" w:themeColor="text1"/>
+          <w:sz w:val="20"/>
+          <w:szCs w:val="20"/>
+        </w:rPr>
+      </w:pPr>
+      <w:r>
+        <w:rPr>
+          <w:rFonts w:ascii="Arial" w:hAnsi="Arial" w:cs="Arial"/>
+          <w:b/>
+          <w:bCs/>
+          <w:color w:val="000000" w:themeColor="text1"/>
+          <w:sz w:val="20"/>
+          <w:szCs w:val="20"/>
+        </w:rPr>
+        <w:t>edge_list = _edge_list;</w:t>
+      </w:r>
+      <w:r>
+        <w:rPr>
+          <w:rFonts w:ascii="Arial" w:hAnsi="Arial" w:cs="Arial"/>
+          <w:b/>
+          <w:bCs/>
+          <w:color w:val="000000" w:themeColor="text1"/>
+          <w:sz w:val="20"/>
+          <w:szCs w:val="20"/>
+        </w:rPr>
+        <w:t xml:space="preserve"> </w:t>
+      </w:r>
+      <w:r>
+        <w:rPr>
+          <w:rFonts w:ascii="Arial" w:hAnsi="Arial" w:cs="Arial"/>
+          <w:b/>
+          <w:bCs/>
+          <w:color w:val="000000" w:themeColor="text1"/>
+          <w:sz w:val="20"/>
+          <w:szCs w:val="20"/>
+        </w:rPr>
+        <w:t>}</w:t>
+      </w:r>
+    </w:p>
+    <w:p>
+      <w:pPr>
+        <w:spacing w:after="0" w:line="240" w:lineRule="auto"/>
+        <w:ind w:left="708"/>
+        <w:jc w:val="both"/>
+        <w:rPr>
+          <w:rFonts w:ascii="Arial" w:hAnsi="Arial" w:cs="Arial"/>
+          <w:b/>
+          <w:bCs/>
+          <w:color w:val="000000" w:themeColor="text1"/>
+          <w:sz w:val="20"/>
+          <w:szCs w:val="20"/>
+        </w:rPr>
+      </w:pPr>
+    </w:p>
+    <w:p>
+      <w:pPr>
+        <w:spacing w:after="0" w:line="240" w:lineRule="auto"/>
+        <w:ind w:left="708"/>
+        <w:jc w:val="both"/>
+        <w:rPr>
+          <w:rFonts w:ascii="Arial" w:hAnsi="Arial" w:cs="Arial"/>
+          <w:b/>
+          <w:bCs/>
+          <w:color w:val="000000" w:themeColor="text1"/>
+          <w:sz w:val="20"/>
+          <w:szCs w:val="20"/>
+        </w:rPr>
+      </w:pPr>
+      <w:r>
+        <w:rPr>
+          <w:rFonts w:ascii="Arial" w:hAnsi="Arial" w:cs="Arial"/>
+          <w:b/>
+          <w:bCs/>
+          <w:color w:val="000000" w:themeColor="text1"/>
+          <w:sz w:val="20"/>
+          <w:szCs w:val="20"/>
+        </w:rPr>
+        <w:t>- Como el this -&gt; es un apuntador, necesitaría tener un espacio de</w:t>
+      </w:r>
+    </w:p>
+    <w:p>
+      <w:pPr>
+        <w:spacing w:after="0" w:line="240" w:lineRule="auto"/>
+        <w:ind w:left="708"/>
+        <w:jc w:val="both"/>
+        <w:rPr>
+          <w:rFonts w:ascii="Arial" w:hAnsi="Arial" w:cs="Arial"/>
+          <w:b/>
+          <w:bCs/>
+          <w:color w:val="000000" w:themeColor="text1"/>
+          <w:sz w:val="20"/>
+          <w:szCs w:val="20"/>
+        </w:rPr>
+      </w:pPr>
+      <w:r>
+        <w:rPr>
+          <w:rFonts w:ascii="Arial" w:hAnsi="Arial" w:cs="Arial"/>
+          <w:b/>
+          <w:bCs/>
+          <w:color w:val="000000" w:themeColor="text1"/>
+          <w:sz w:val="20"/>
+          <w:szCs w:val="20"/>
+        </w:rPr>
+        <w:t>memoria reservada, y aún más siendo un vector. Después de que lo</w:t>
+      </w:r>
+    </w:p>
+    <w:p>
+      <w:pPr>
+        <w:spacing w:after="0" w:line="240" w:lineRule="auto"/>
+        <w:ind w:left="708"/>
+        <w:jc w:val="both"/>
+        <w:rPr>
+          <w:rFonts w:ascii="Arial" w:hAnsi="Arial" w:cs="Arial"/>
+          <w:b/>
+          <w:bCs/>
+          <w:color w:val="000000" w:themeColor="text1"/>
+          <w:sz w:val="20"/>
+          <w:szCs w:val="20"/>
+        </w:rPr>
+      </w:pPr>
+      <w:r>
+        <w:rPr>
+          <w:rFonts w:ascii="Arial" w:hAnsi="Arial" w:cs="Arial"/>
+          <w:b/>
+          <w:bCs/>
+          <w:color w:val="000000" w:themeColor="text1"/>
+          <w:sz w:val="20"/>
+          <w:szCs w:val="20"/>
+        </w:rPr>
+        <w:t>cambié, ya no tuve ese problema.</w:t>
+      </w:r>
+    </w:p>
+    <w:p>
+      <w:pPr>
+        <w:spacing w:after="0" w:line="240" w:lineRule="auto"/>
+        <w:jc w:val="both"/>
+        <w:rPr>
+          <w:rFonts w:ascii="Arial" w:hAnsi="Arial" w:cs="Arial"/>
+          <w:b/>
+          <w:bCs/>
+          <w:color w:val="000000" w:themeColor="text1"/>
+          <w:sz w:val="20"/>
+          <w:szCs w:val="20"/>
+        </w:rPr>
+      </w:pPr>
+    </w:p>
+    <w:p>
+      <w:pPr>
+        <w:pStyle w:val="Prrafodelista"/>
+        <w:numPr>
+          <w:ilvl w:val="0"/>
+          <w:numId w:val="4"/>
+        </w:numPr>
+        <w:spacing w:after="0" w:line="240" w:lineRule="auto"/>
+        <w:jc w:val="both"/>
+        <w:rPr>
+          <w:rFonts w:ascii="Arial" w:hAnsi="Arial" w:cs="Arial"/>
+          <w:b/>
+          <w:bCs/>
+          <w:color w:val="000000" w:themeColor="text1"/>
+          <w:sz w:val="20"/>
+          <w:szCs w:val="20"/>
+        </w:rPr>
+      </w:pPr>
+      <w:r>
+        <w:rPr>
+          <w:rFonts w:ascii="Arial" w:hAnsi="Arial" w:cs="Arial"/>
+          <w:b/>
+          <w:bCs/>
+          <w:color w:val="000000" w:themeColor="text1"/>
+          <w:sz w:val="20"/>
+          <w:szCs w:val="20"/>
+        </w:rPr>
+        <w:t>A</w:t>
+      </w:r>
+      <w:r>
+        <w:rPr>
+          <w:rFonts w:ascii="Arial" w:hAnsi="Arial" w:cs="Arial"/>
+          <w:b/>
+          <w:bCs/>
+          <w:color w:val="000000" w:themeColor="text1"/>
+          <w:sz w:val="20"/>
+          <w:szCs w:val="20"/>
+        </w:rPr>
+        <w:t>d</w:t>
+      </w:r>
+      <w:r>
+        <w:rPr>
+          <w:rFonts w:ascii="Arial" w:hAnsi="Arial" w:cs="Arial"/>
+          <w:b/>
+          <w:bCs/>
+          <w:color w:val="000000" w:themeColor="text1"/>
+          <w:sz w:val="20"/>
+          <w:szCs w:val="20"/>
+        </w:rPr>
+        <w:t>junto una captura de pantalla de algunos errores con los que me encontré</w:t>
+      </w:r>
+      <w:r>
+        <w:rPr>
+          <w:rFonts w:ascii="Arial" w:hAnsi="Arial" w:cs="Arial"/>
+          <w:b/>
+          <w:bCs/>
+          <w:color w:val="000000" w:themeColor="text1"/>
+          <w:sz w:val="20"/>
+          <w:szCs w:val="20"/>
+        </w:rPr>
+        <w:t xml:space="preserve"> (no son muy específicos en el título, pero sí en la descripción)</w:t>
+      </w:r>
+      <w:r>
+        <w:rPr>
+          <w:rFonts w:ascii="Arial" w:hAnsi="Arial" w:cs="Arial"/>
+          <w:b/>
+          <w:bCs/>
+          <w:color w:val="000000" w:themeColor="text1"/>
+          <w:sz w:val="20"/>
+          <w:szCs w:val="20"/>
+        </w:rPr>
+        <w:t>:</w:t>
+      </w:r>
+    </w:p>
+    <w:p>
+      <w:pPr>
+        <w:pStyle w:val="Prrafodelista"/>
+        <w:spacing w:after="0" w:line="240" w:lineRule="auto"/>
+        <w:jc w:val="both"/>
+        <w:rPr>
+          <w:rFonts w:ascii="Arial" w:hAnsi="Arial" w:cs="Arial"/>
+          <w:b/>
+          <w:bCs/>
+          <w:color w:val="000000" w:themeColor="text1"/>
+          <w:sz w:val="20"/>
+          <w:szCs w:val="20"/>
+        </w:rPr>
+      </w:pPr>
+    </w:p>
+    <w:p>
+      <w:pPr>
+        <w:spacing w:after="0" w:line="240" w:lineRule="auto"/>
+        <w:jc w:val="center"/>
+        <w:rPr>
+          <w:rFonts w:ascii="Arial" w:hAnsi="Arial" w:cs="Arial"/>
+          <w:b/>
+          <w:bCs/>
+          <w:color w:val="000000" w:themeColor="text1"/>
+          <w:sz w:val="20"/>
+          <w:szCs w:val="20"/>
+        </w:rPr>
+      </w:pPr>
+      <w:r>
+        <w:rPr>
+          <w:rFonts w:ascii="Arial" w:hAnsi="Arial" w:cs="Arial"/>
           <w:noProof/>
           <w:color w:val="000000" w:themeColor="text1"/>
           <w:sz w:val="20"/>
           <w:szCs w:val="20"/>
         </w:rPr>
         <w:drawing>
-          <wp:inline distT="0" distB="0" distL="0" distR="0" wp14:anchorId="10B62C83" wp14:editId="72D4FC9D">
-            <wp:extent cx="3561597" cy="1440000"/>
-            <wp:effectExtent l="0" t="0" r="1270" b="8255"/>
-            <wp:docPr id="7" name="Imagen 7"/>
+          <wp:inline distT="0" distB="0" distL="0" distR="0" wp14:anchorId="39BCE520" wp14:editId="2FED1F4F">
+            <wp:extent cx="2424223" cy="1440649"/>
+            <wp:effectExtent l="0" t="0" r="0" b="7620"/>
+            <wp:docPr id="6" name="Imagen 6"/>
             <wp:cNvGraphicFramePr>
               <a:graphicFrameLocks xmlns:a="http://schemas.openxmlformats.org/drawingml/2006/main" noChangeAspect="1"/>
             </wp:cNvGraphicFramePr>
@@ -7355,6 +8301,61 @@
                   <pic:spPr>
                     <a:xfrm>
                       <a:off x="0" y="0"/>
+                      <a:ext cx="2452399" cy="1457393"/>
+                    </a:xfrm>
+                    <a:prstGeom prst="rect">
+                      <a:avLst/>
+                    </a:prstGeom>
+                  </pic:spPr>
+                </pic:pic>
+              </a:graphicData>
+            </a:graphic>
+          </wp:inline>
+        </w:drawing>
+      </w:r>
+      <w:r>
+        <w:rPr>
+          <w:rFonts w:ascii="Arial" w:hAnsi="Arial" w:cs="Arial"/>
+          <w:b/>
+          <w:bCs/>
+          <w:color w:val="000000" w:themeColor="text1"/>
+          <w:sz w:val="20"/>
+          <w:szCs w:val="20"/>
+        </w:rPr>
+        <w:t xml:space="preserve"> </w:t>
+      </w:r>
+      <w:r>
+        <w:rPr>
+          <w:rFonts w:ascii="Arial" w:hAnsi="Arial" w:cs="Arial"/>
+          <w:noProof/>
+          <w:color w:val="000000" w:themeColor="text1"/>
+          <w:sz w:val="20"/>
+          <w:szCs w:val="20"/>
+        </w:rPr>
+        <w:drawing>
+          <wp:inline distT="0" distB="0" distL="0" distR="0" wp14:anchorId="10B62C83" wp14:editId="72D4FC9D">
+            <wp:extent cx="3561597" cy="1440000"/>
+            <wp:effectExtent l="0" t="0" r="1270" b="8255"/>
+            <wp:docPr id="7" name="Imagen 7"/>
+            <wp:cNvGraphicFramePr>
+              <a:graphicFrameLocks xmlns:a="http://schemas.openxmlformats.org/drawingml/2006/main" noChangeAspect="1"/>
+            </wp:cNvGraphicFramePr>
+            <a:graphic xmlns:a="http://schemas.openxmlformats.org/drawingml/2006/main">
+              <a:graphicData uri="http://schemas.openxmlformats.org/drawingml/2006/picture">
+                <pic:pic xmlns:pic="http://schemas.openxmlformats.org/drawingml/2006/picture">
+                  <pic:nvPicPr>
+                    <pic:cNvPr id="1" name=""/>
+                    <pic:cNvPicPr/>
+                  </pic:nvPicPr>
+                  <pic:blipFill>
+                    <a:blip r:embed="rId30"/>
+                    <a:stretch>
+                      <a:fillRect/>
+                    </a:stretch>
+                  </pic:blipFill>
+                  <pic:spPr>
+                    <a:xfrm>
+                      <a:off x="0" y="0"/>
                       <a:ext cx="3561597" cy="1440000"/>
                     </a:xfrm>
                     <a:prstGeom prst="rect">
@@ -7445,7 +8446,7 @@
         </w:rPr>
         <w:t xml:space="preserve">M. Pérez, “¿Cuáles son las Partes de un Informe/Reporte?”. </w:t>
       </w:r>
-      <w:hyperlink r:id="rId30" w:history="1">
+      <w:hyperlink r:id="rId31" w:history="1">
         <w:r>
           <w:rPr>
             <w:rStyle w:val="Hipervnculo"/>
@@ -7495,7 +8496,7 @@
         </w:rPr>
         <w:t xml:space="preserve">“Modelos de 3D Gratis”. </w:t>
       </w:r>
-      <w:hyperlink r:id="rId31" w:history="1">
+      <w:hyperlink r:id="rId32" w:history="1">
         <w:r>
           <w:rPr>
             <w:rStyle w:val="Hipervnculo"/>
@@ -7555,7 +8556,7 @@
         </w:rPr>
         <w:t xml:space="preserve">, “The Most Common 3D File Formats”. </w:t>
       </w:r>
-      <w:hyperlink r:id="rId32" w:history="1">
+      <w:hyperlink r:id="rId33" w:history="1">
         <w:r>
           <w:rPr>
             <w:rStyle w:val="Hipervnculo"/>
@@ -7647,7 +8648,7 @@
         </w:rPr>
         <w:t xml:space="preserve">”. </w:t>
       </w:r>
-      <w:hyperlink r:id="rId33" w:history="1">
+      <w:hyperlink r:id="rId34" w:history="1">
         <w:r>
           <w:rPr>
             <w:rStyle w:val="Hipervnculo"/>
@@ -7719,7 +8720,7 @@
         </w:rPr>
         <w:t xml:space="preserve">”. </w:t>
       </w:r>
-      <w:hyperlink r:id="rId34" w:history="1">
+      <w:hyperlink r:id="rId35" w:history="1">
         <w:r>
           <w:rPr>
             <w:rStyle w:val="Hipervnculo"/>
@@ -7821,7 +8822,7 @@
         </w:rPr>
         <w:t xml:space="preserve">”. </w:t>
       </w:r>
-      <w:hyperlink r:id="rId35" w:history="1">
+      <w:hyperlink r:id="rId36" w:history="1">
         <w:r>
           <w:rPr>
             <w:rStyle w:val="Hipervnculo"/>
@@ -7903,7 +8904,7 @@
         </w:rPr>
         <w:t xml:space="preserve">”. </w:t>
       </w:r>
-      <w:hyperlink r:id="rId36" w:history="1">
+      <w:hyperlink r:id="rId37" w:history="1">
         <w:r>
           <w:rPr>
             <w:rStyle w:val="Hipervnculo"/>
@@ -7953,7 +8954,7 @@
         </w:rPr>
         <w:t xml:space="preserve">A. González, “Clase Lista C++ Estándar”. </w:t>
       </w:r>
-      <w:hyperlink r:id="rId37" w:history="1">
+      <w:hyperlink r:id="rId38" w:history="1">
         <w:r>
           <w:rPr>
             <w:rStyle w:val="Hipervnculo"/>
@@ -8013,7 +9014,7 @@
         </w:rPr>
         <w:t xml:space="preserve">. </w:t>
       </w:r>
-      <w:hyperlink r:id="rId38" w:history="1">
+      <w:hyperlink r:id="rId39" w:history="1">
         <w:r>
           <w:rPr>
             <w:rStyle w:val="Hipervnculo"/>
@@ -8085,7 +9086,7 @@
         </w:rPr>
         <w:t xml:space="preserve">”. </w:t>
       </w:r>
-      <w:hyperlink r:id="rId39" w:history="1">
+      <w:hyperlink r:id="rId40" w:history="1">
         <w:r>
           <w:rPr>
             <w:rStyle w:val="Hipervnculo"/>
@@ -8177,7 +9178,7 @@
         </w:rPr>
         <w:t xml:space="preserve"> </w:t>
       </w:r>
-      <w:hyperlink r:id="rId40" w:history="1">
+      <w:hyperlink r:id="rId41" w:history="1">
         <w:r>
           <w:rPr>
             <w:rStyle w:val="Hipervnculo"/>
@@ -8249,7 +9250,7 @@
         </w:rPr>
         <w:t xml:space="preserve">”. </w:t>
       </w:r>
-      <w:hyperlink r:id="rId41" w:history="1">
+      <w:hyperlink r:id="rId42" w:history="1">
         <w:r>
           <w:rPr>
             <w:rStyle w:val="Hipervnculo"/>
@@ -8321,7 +9322,7 @@
         </w:rPr>
         <w:t xml:space="preserve">”. </w:t>
       </w:r>
-      <w:hyperlink r:id="rId42" w:history="1">
+      <w:hyperlink r:id="rId43" w:history="1">
         <w:r>
           <w:rPr>
             <w:rStyle w:val="Hipervnculo"/>
@@ -8403,7 +9404,7 @@
         </w:rPr>
         <w:t xml:space="preserve">”. </w:t>
       </w:r>
-      <w:hyperlink r:id="rId43" w:history="1">
+      <w:hyperlink r:id="rId44" w:history="1">
         <w:r>
           <w:rPr>
             <w:rStyle w:val="Hipervnculo"/>
@@ -8485,7 +9486,7 @@
         </w:rPr>
         <w:t xml:space="preserve">”. </w:t>
       </w:r>
-      <w:hyperlink r:id="rId44" w:history="1">
+      <w:hyperlink r:id="rId45" w:history="1">
         <w:r>
           <w:rPr>
             <w:rStyle w:val="Hipervnculo"/>
@@ -8557,7 +9558,7 @@
         </w:rPr>
         <w:t xml:space="preserve">”. </w:t>
       </w:r>
-      <w:hyperlink r:id="rId45" w:history="1">
+      <w:hyperlink r:id="rId46" w:history="1">
         <w:r>
           <w:rPr>
             <w:rStyle w:val="Hipervnculo"/>
@@ -8629,7 +9630,7 @@
         </w:rPr>
         <w:t xml:space="preserve">”. </w:t>
       </w:r>
-      <w:hyperlink r:id="rId46" w:history="1">
+      <w:hyperlink r:id="rId47" w:history="1">
         <w:r>
           <w:rPr>
             <w:rStyle w:val="Hipervnculo"/>
@@ -8679,7 +9680,7 @@
         </w:rPr>
         <w:t xml:space="preserve">“C++ sin()”. </w:t>
       </w:r>
-      <w:hyperlink r:id="rId47" w:history="1">
+      <w:hyperlink r:id="rId48" w:history="1">
         <w:r>
           <w:rPr>
             <w:rStyle w:val="Hipervnculo"/>
@@ -8729,7 +9730,7 @@
         </w:rPr>
         <w:t xml:space="preserve">“Naming conventions”. </w:t>
       </w:r>
-      <w:hyperlink r:id="rId48" w:history="1">
+      <w:hyperlink r:id="rId49" w:history="1">
         <w:r>
           <w:rPr>
             <w:rStyle w:val="Hipervnculo"/>
@@ -8801,7 +9802,7 @@
         </w:rPr>
         <w:t xml:space="preserve">”. </w:t>
       </w:r>
-      <w:hyperlink r:id="rId49" w:history="1">
+      <w:hyperlink r:id="rId50" w:history="1">
         <w:r>
           <w:rPr>
             <w:rStyle w:val="Hipervnculo"/>
@@ -8873,7 +9874,7 @@
         </w:rPr>
         <w:t xml:space="preserve">”. </w:t>
       </w:r>
-      <w:hyperlink r:id="rId50" w:history="1">
+      <w:hyperlink r:id="rId51" w:history="1">
         <w:r>
           <w:rPr>
             <w:rStyle w:val="Hipervnculo"/>
@@ -8965,7 +9966,7 @@
         </w:rPr>
         <w:t xml:space="preserve">”. </w:t>
       </w:r>
-      <w:hyperlink r:id="rId51" w:history="1">
+      <w:hyperlink r:id="rId52" w:history="1">
         <w:r>
           <w:rPr>
             <w:rStyle w:val="Hipervnculo"/>
@@ -9059,7 +10060,7 @@
         </w:rPr>
         <w:t xml:space="preserve">”. </w:t>
       </w:r>
-      <w:hyperlink r:id="rId52" w:history="1">
+      <w:hyperlink r:id="rId53" w:history="1">
         <w:r>
           <w:rPr>
             <w:rStyle w:val="Hipervnculo"/>
@@ -9111,7 +10112,7 @@
         </w:rPr>
         <w:t xml:space="preserve">“&lt;fstream&gt;”. </w:t>
       </w:r>
-      <w:hyperlink r:id="rId53" w:history="1">
+      <w:hyperlink r:id="rId54" w:history="1">
         <w:r>
           <w:rPr>
             <w:rStyle w:val="Hipervnculo"/>
@@ -9161,7 +10162,7 @@
         </w:rPr>
         <w:t xml:space="preserve">“Armadillo”. </w:t>
       </w:r>
-      <w:hyperlink r:id="rId54" w:history="1">
+      <w:hyperlink r:id="rId55" w:history="1">
         <w:r>
           <w:rPr>
             <w:rStyle w:val="Hipervnculo"/>
@@ -9211,7 +10212,7 @@
         </w:rPr>
         <w:t xml:space="preserve">“&lt;cmath&gt; (math.h)”. </w:t>
       </w:r>
-      <w:hyperlink r:id="rId55" w:history="1">
+      <w:hyperlink r:id="rId56" w:history="1">
         <w:r>
           <w:rPr>
             <w:rStyle w:val="Hipervnculo"/>
@@ -9263,7 +10264,7 @@
         </w:rPr>
         <w:t xml:space="preserve">"OpenGL". </w:t>
       </w:r>
-      <w:hyperlink r:id="rId56" w:history="1">
+      <w:hyperlink r:id="rId57" w:history="1">
         <w:r>
           <w:rPr>
             <w:rStyle w:val="Hipervnculo"/>
@@ -9315,7 +10316,7 @@
         </w:rPr>
         <w:t xml:space="preserve">"OpenGL Overview". </w:t>
       </w:r>
-      <w:hyperlink r:id="rId57" w:history="1">
+      <w:hyperlink r:id="rId58" w:history="1">
         <w:r>
           <w:rPr>
             <w:rStyle w:val="Hipervnculo"/>
@@ -9367,7 +10368,7 @@
         </w:rPr>
         <w:t xml:space="preserve">Marcus Geelnard, Camila Löwy, "glfw3.h". </w:t>
       </w:r>
-      <w:hyperlink r:id="rId58" w:history="1">
+      <w:hyperlink r:id="rId59" w:history="1">
         <w:r>
           <w:rPr>
             <w:rStyle w:val="Hipervnculo"/>
@@ -9429,7 +10430,7 @@
         </w:rPr>
         <w:t xml:space="preserve">"glfw3.h File Reference". </w:t>
       </w:r>
-      <w:hyperlink r:id="rId59" w:history="1">
+      <w:hyperlink r:id="rId60" w:history="1">
         <w:r>
           <w:rPr>
             <w:rStyle w:val="Hipervnculo"/>
@@ -9481,7 +10482,7 @@
         </w:rPr>
         <w:t xml:space="preserve">"&lt;random&gt;". </w:t>
       </w:r>
-      <w:hyperlink r:id="rId60" w:history="1">
+      <w:hyperlink r:id="rId61" w:history="1">
         <w:r>
           <w:rPr>
             <w:rStyle w:val="Hipervnculo"/>
@@ -9533,7 +10534,7 @@
         </w:rPr>
         <w:t xml:space="preserve">"&lt;cstdlib&gt; (stdlib.h)". </w:t>
       </w:r>
-      <w:hyperlink r:id="rId61" w:history="1">
+      <w:hyperlink r:id="rId62" w:history="1">
         <w:r>
           <w:rPr>
             <w:rStyle w:val="Hipervnculo"/>
@@ -9585,7 +10586,7 @@
         </w:rPr>
         <w:t xml:space="preserve">user54905, "What is the equivalent of an “exe file”?". </w:t>
       </w:r>
-      <w:hyperlink r:id="rId62" w:history="1">
+      <w:hyperlink r:id="rId63" w:history="1">
         <w:r>
           <w:rPr>
             <w:rStyle w:val="Hipervnculo"/>
@@ -9606,6 +10607,54 @@
           <w:lang w:val="en-US"/>
         </w:rPr>
         <w:t>, 2012</w:t>
+      </w:r>
+    </w:p>
+    <w:p>
+      <w:pPr>
+        <w:pStyle w:val="Prrafodelista"/>
+        <w:numPr>
+          <w:ilvl w:val="0"/>
+          <w:numId w:val="9"/>
+        </w:numPr>
+        <w:spacing w:before="240" w:line="240" w:lineRule="auto"/>
+        <w:ind w:left="714" w:hanging="357"/>
+        <w:contextualSpacing w:val="0"/>
+        <w:jc w:val="both"/>
+        <w:rPr>
+          <w:rFonts w:ascii="Arial" w:hAnsi="Arial" w:cs="Arial"/>
+          <w:color w:val="000000" w:themeColor="text1"/>
+          <w:sz w:val="20"/>
+          <w:szCs w:val="20"/>
+        </w:rPr>
+      </w:pPr>
+      <w:r>
+        <w:rPr>
+          <w:rFonts w:ascii="Arial" w:hAnsi="Arial" w:cs="Arial"/>
+          <w:color w:val="000000" w:themeColor="text1"/>
+          <w:sz w:val="20"/>
+          <w:szCs w:val="20"/>
+        </w:rPr>
+        <w:t xml:space="preserve">"Transformaciones Geométricas". </w:t>
+      </w:r>
+      <w:hyperlink r:id="rId64" w:history="1">
+        <w:r>
+          <w:rPr>
+            <w:rStyle w:val="Hipervnculo"/>
+            <w:rFonts w:ascii="Arial" w:hAnsi="Arial" w:cs="Arial"/>
+            <w:sz w:val="20"/>
+            <w:szCs w:val="20"/>
+          </w:rPr>
+          <w:t>http://prepa8.unam.mx/academia/colegios/matematicas/paginacolmate/applets/matematicas_VI_4/Applets_Geogebra/transfgeom.html</w:t>
+        </w:r>
+      </w:hyperlink>
+      <w:r>
+        <w:rPr>
+          <w:rFonts w:ascii="Arial" w:hAnsi="Arial" w:cs="Arial"/>
+          <w:color w:val="000000" w:themeColor="text1"/>
+          <w:sz w:val="20"/>
+          <w:szCs w:val="20"/>
+        </w:rPr>
+        <w:t>, (s. f.)</w:t>
       </w:r>
     </w:p>
     <w:sectPr>
@@ -10053,16 +11102,17 @@
   <w:abstractNum w:abstractNumId="3" w15:restartNumberingAfterBreak="0">
     <w:nsid w:val="24EB73B4"/>
     <w:multiLevelType w:val="hybridMultilevel"/>
-    <w:tmpl w:val="05DE94C6"/>
-    <w:lvl w:ilvl="0" w:tplc="98A2EE98">
-      <w:start w:val="1"/>
-      <w:numFmt w:val="decimal"/>
-      <w:lvlText w:val="%1."/>
+    <w:tmpl w:val="10281290"/>
+    <w:lvl w:ilvl="0" w:tplc="080A0001">
+      <w:start w:val="1"/>
+      <w:numFmt w:val="bullet"/>
+      <w:lvlText w:val=""/>
       <w:lvlJc w:val="left"/>
       <w:pPr>
         <w:ind w:left="720" w:hanging="360"/>
       </w:pPr>
       <w:rPr>
+        <w:rFonts w:ascii="Symbol" w:hAnsi="Symbol" w:hint="default"/>
         <w:b/>
         <w:bCs/>
         <w:lang w:val="es-MX"/>
@@ -10458,6 +11508,92 @@
     </w:lvl>
   </w:abstractNum>
   <w:abstractNum w:abstractNumId="7" w15:restartNumberingAfterBreak="0">
+    <w:nsid w:val="40C90E9B"/>
+    <w:multiLevelType w:val="hybridMultilevel"/>
+    <w:tmpl w:val="F7EA6680"/>
+    <w:lvl w:ilvl="0" w:tplc="080A000F">
+      <w:start w:val="1"/>
+      <w:numFmt w:val="decimal"/>
+      <w:lvlText w:val="%1."/>
+      <w:lvlJc w:val="left"/>
+      <w:pPr>
+        <w:ind w:left="720" w:hanging="360"/>
+      </w:pPr>
+    </w:lvl>
+    <w:lvl w:ilvl="1" w:tplc="080A0019" w:tentative="1">
+      <w:start w:val="1"/>
+      <w:numFmt w:val="lowerLetter"/>
+      <w:lvlText w:val="%2."/>
+      <w:lvlJc w:val="left"/>
+      <w:pPr>
+        <w:ind w:left="1440" w:hanging="360"/>
+      </w:pPr>
+    </w:lvl>
+    <w:lvl w:ilvl="2" w:tplc="080A001B" w:tentative="1">
+      <w:start w:val="1"/>
+      <w:numFmt w:val="lowerRoman"/>
+      <w:lvlText w:val="%3."/>
+      <w:lvlJc w:val="right"/>
+      <w:pPr>
+        <w:ind w:left="2160" w:hanging="180"/>
+      </w:pPr>
+    </w:lvl>
+    <w:lvl w:ilvl="3" w:tplc="080A000F" w:tentative="1">
+      <w:start w:val="1"/>
+      <w:numFmt w:val="decimal"/>
+      <w:lvlText w:val="%4."/>
+      <w:lvlJc w:val="left"/>
+      <w:pPr>
+        <w:ind w:left="2880" w:hanging="360"/>
+      </w:pPr>
+    </w:lvl>
+    <w:lvl w:ilvl="4" w:tplc="080A0019" w:tentative="1">
+      <w:start w:val="1"/>
+      <w:numFmt w:val="lowerLetter"/>
+      <w:lvlText w:val="%5."/>
+      <w:lvlJc w:val="left"/>
+      <w:pPr>
+        <w:ind w:left="3600" w:hanging="360"/>
+      </w:pPr>
+    </w:lvl>
+    <w:lvl w:ilvl="5" w:tplc="080A001B" w:tentative="1">
+      <w:start w:val="1"/>
+      <w:numFmt w:val="lowerRoman"/>
+      <w:lvlText w:val="%6."/>
+      <w:lvlJc w:val="right"/>
+      <w:pPr>
+        <w:ind w:left="4320" w:hanging="180"/>
+      </w:pPr>
+    </w:lvl>
+    <w:lvl w:ilvl="6" w:tplc="080A000F" w:tentative="1">
+      <w:start w:val="1"/>
+      <w:numFmt w:val="decimal"/>
+      <w:lvlText w:val="%7."/>
+      <w:lvlJc w:val="left"/>
+      <w:pPr>
+        <w:ind w:left="5040" w:hanging="360"/>
+      </w:pPr>
+    </w:lvl>
+    <w:lvl w:ilvl="7" w:tplc="080A0019" w:tentative="1">
+      <w:start w:val="1"/>
+      <w:numFmt w:val="lowerLetter"/>
+      <w:lvlText w:val="%8."/>
+      <w:lvlJc w:val="left"/>
+      <w:pPr>
+        <w:ind w:left="5760" w:hanging="360"/>
+      </w:pPr>
+    </w:lvl>
+    <w:lvl w:ilvl="8" w:tplc="080A001B" w:tentative="1">
+      <w:start w:val="1"/>
+      <w:numFmt w:val="lowerRoman"/>
+      <w:lvlText w:val="%9."/>
+      <w:lvlJc w:val="right"/>
+      <w:pPr>
+        <w:ind w:left="6480" w:hanging="180"/>
+      </w:pPr>
+    </w:lvl>
+  </w:abstractNum>
+  <w:abstractNum w:abstractNumId="8" w15:restartNumberingAfterBreak="0">
     <w:nsid w:val="41F50AD7"/>
     <w:multiLevelType w:val="hybridMultilevel"/>
     <w:tmpl w:val="FE2A2078"/>
@@ -10570,7 +11706,7 @@
       </w:rPr>
     </w:lvl>
   </w:abstractNum>
-  <w:abstractNum w:abstractNumId="8" w15:restartNumberingAfterBreak="0">
+  <w:abstractNum w:abstractNumId="9" w15:restartNumberingAfterBreak="0">
     <w:nsid w:val="48854776"/>
     <w:multiLevelType w:val="hybridMultilevel"/>
     <w:tmpl w:val="77044F60"/>
@@ -10683,7 +11819,7 @@
       </w:rPr>
     </w:lvl>
   </w:abstractNum>
-  <w:abstractNum w:abstractNumId="9" w15:restartNumberingAfterBreak="0">
+  <w:abstractNum w:abstractNumId="10" w15:restartNumberingAfterBreak="0">
     <w:nsid w:val="4D4473CC"/>
     <w:multiLevelType w:val="hybridMultilevel"/>
     <w:tmpl w:val="6F7085EE"/>
@@ -10774,7 +11910,7 @@
       </w:pPr>
     </w:lvl>
   </w:abstractNum>
-  <w:abstractNum w:abstractNumId="10" w15:restartNumberingAfterBreak="0">
+  <w:abstractNum w:abstractNumId="11" w15:restartNumberingAfterBreak="0">
     <w:nsid w:val="4F7D3159"/>
     <w:multiLevelType w:val="hybridMultilevel"/>
     <w:tmpl w:val="D4903316"/>
@@ -10887,10 +12023,10 @@
       </w:rPr>
     </w:lvl>
   </w:abstractNum>
-  <w:abstractNum w:abstractNumId="11" w15:restartNumberingAfterBreak="0">
+  <w:abstractNum w:abstractNumId="12" w15:restartNumberingAfterBreak="0">
     <w:nsid w:val="642B0D4A"/>
     <w:multiLevelType w:val="hybridMultilevel"/>
-    <w:tmpl w:val="E6F045F2"/>
+    <w:tmpl w:val="89A4E548"/>
     <w:lvl w:ilvl="0" w:tplc="080A0001">
       <w:start w:val="1"/>
       <w:numFmt w:val="bullet"/>
@@ -11000,7 +12136,7 @@
       </w:rPr>
     </w:lvl>
   </w:abstractNum>
-  <w:abstractNum w:abstractNumId="12" w15:restartNumberingAfterBreak="0">
+  <w:abstractNum w:abstractNumId="13" w15:restartNumberingAfterBreak="0">
     <w:nsid w:val="68AC52F5"/>
     <w:multiLevelType w:val="hybridMultilevel"/>
     <w:tmpl w:val="8B96883E"/>
@@ -11113,7 +12249,7 @@
       </w:rPr>
     </w:lvl>
   </w:abstractNum>
-  <w:abstractNum w:abstractNumId="13" w15:restartNumberingAfterBreak="0">
+  <w:abstractNum w:abstractNumId="14" w15:restartNumberingAfterBreak="0">
     <w:nsid w:val="6D8D07D8"/>
     <w:multiLevelType w:val="multilevel"/>
     <w:tmpl w:val="33887868"/>
@@ -11263,7 +12399,7 @@
     </w:lvl>
   </w:abstractNum>
   <w:num w:numId="1">
-    <w:abstractNumId w:val="13"/>
+    <w:abstractNumId w:val="14"/>
   </w:num>
   <w:num w:numId="2">
     <w:abstractNumId w:val="1"/>
@@ -11272,13 +12408,13 @@
     <w:abstractNumId w:val="2"/>
   </w:num>
   <w:num w:numId="4">
-    <w:abstractNumId w:val="12"/>
+    <w:abstractNumId w:val="13"/>
   </w:num>
   <w:num w:numId="5">
-    <w:abstractNumId w:val="10"/>
+    <w:abstractNumId w:val="11"/>
   </w:num>
   <w:num w:numId="6">
-    <w:abstractNumId w:val="8"/>
+    <w:abstractNumId w:val="9"/>
   </w:num>
   <w:num w:numId="7">
     <w:abstractNumId w:val="6"/>
@@ -11290,19 +12426,22 @@
     <w:abstractNumId w:val="5"/>
   </w:num>
   <w:num w:numId="10">
-    <w:abstractNumId w:val="9"/>
+    <w:abstractNumId w:val="10"/>
   </w:num>
   <w:num w:numId="11">
-    <w:abstractNumId w:val="11"/>
+    <w:abstractNumId w:val="12"/>
   </w:num>
   <w:num w:numId="12">
-    <w:abstractNumId w:val="7"/>
+    <w:abstractNumId w:val="8"/>
   </w:num>
   <w:num w:numId="13">
     <w:abstractNumId w:val="4"/>
   </w:num>
   <w:num w:numId="14">
     <w:abstractNumId w:val="3"/>
+  </w:num>
+  <w:num w:numId="15">
+    <w:abstractNumId w:val="7"/>
   </w:num>
 </w:numbering>
 </file>

</xml_diff>

<commit_message>
ESCRIBÍ TÍTULOS RESTANTES DEL REPORTE
</commit_message>
<xml_diff>
--- a/ENTREGA FINAL/REPORTE PROYECTO FINAL - Lunes, 4 de ENERO del 20201.docx
+++ b/ENTREGA FINAL/REPORTE PROYECTO FINAL - Lunes, 4 de ENERO del 20201.docx
@@ -201,6 +201,7 @@
           <w:lang w:eastAsia="es-MX"/>
         </w:rPr>
       </w:pPr>
+      <w:proofErr w:type="spellStart"/>
       <w:r>
         <w:rPr>
           <w:rFonts w:ascii="Arial" w:eastAsia="Times New Roman" w:hAnsi="Arial" w:cs="Arial"/>
@@ -235,7 +236,20 @@
           <w:szCs w:val="20"/>
           <w:lang w:eastAsia="es-MX"/>
         </w:rPr>
-        <w:t>N POR COMPUTADORA</w:t>
+        <w:t>N</w:t>
+      </w:r>
+      <w:proofErr w:type="spellEnd"/>
+      <w:r>
+        <w:rPr>
+          <w:rFonts w:ascii="Arial" w:eastAsia="Times New Roman" w:hAnsi="Arial" w:cs="Arial"/>
+          <w:b/>
+          <w:bCs/>
+          <w:color w:val="000000" w:themeColor="text1"/>
+          <w:sz w:val="20"/>
+          <w:szCs w:val="20"/>
+          <w:lang w:eastAsia="es-MX"/>
+        </w:rPr>
+        <w:t xml:space="preserve"> POR COMPUTADORA</w:t>
       </w:r>
       <w:r>
         <w:rPr>
@@ -1168,7 +1182,29 @@
           <w:szCs w:val="20"/>
           <w:lang w:eastAsia="es-MX"/>
         </w:rPr>
-        <w:t>La plataforma o sistema operativo para el cuál será realizado el programa. En este caso una distribución de GNU/Linux, Xubuntu.</w:t>
+        <w:t xml:space="preserve">La plataforma o sistema operativo para el cuál será realizado el programa. En este caso una distribución de GNU/Linux, </w:t>
+      </w:r>
+      <w:proofErr w:type="spellStart"/>
+      <w:r>
+        <w:rPr>
+          <w:rFonts w:ascii="Arial" w:eastAsia="Times New Roman" w:hAnsi="Arial" w:cs="Arial"/>
+          <w:color w:val="000000" w:themeColor="text1"/>
+          <w:sz w:val="20"/>
+          <w:szCs w:val="20"/>
+          <w:lang w:eastAsia="es-MX"/>
+        </w:rPr>
+        <w:t>Xubuntu</w:t>
+      </w:r>
+      <w:proofErr w:type="spellEnd"/>
+      <w:r>
+        <w:rPr>
+          <w:rFonts w:ascii="Arial" w:eastAsia="Times New Roman" w:hAnsi="Arial" w:cs="Arial"/>
+          <w:color w:val="000000" w:themeColor="text1"/>
+          <w:sz w:val="20"/>
+          <w:szCs w:val="20"/>
+          <w:lang w:eastAsia="es-MX"/>
+        </w:rPr>
+        <w:t>.</w:t>
       </w:r>
     </w:p>
     <w:p>
@@ -1459,7 +1495,51 @@
           <w:szCs w:val="20"/>
           <w:lang w:eastAsia="es-MX"/>
         </w:rPr>
-        <w:t>. Lo más complicado que había hecho para el momento en el que comenzamos con el proyecto fue probablemente el mítico “Hello, world”, y eso sin entender bien la estructura básica del lenguaje.</w:t>
+        <w:t>. Lo más complicado que había hecho para el momento en el que comenzamos con el proyecto fue probablemente el mítico “</w:t>
+      </w:r>
+      <w:proofErr w:type="spellStart"/>
+      <w:r>
+        <w:rPr>
+          <w:rFonts w:ascii="Arial" w:eastAsia="Times New Roman" w:hAnsi="Arial" w:cs="Arial"/>
+          <w:color w:val="000000" w:themeColor="text1"/>
+          <w:sz w:val="20"/>
+          <w:szCs w:val="20"/>
+          <w:lang w:eastAsia="es-MX"/>
+        </w:rPr>
+        <w:t>Hello</w:t>
+      </w:r>
+      <w:proofErr w:type="spellEnd"/>
+      <w:r>
+        <w:rPr>
+          <w:rFonts w:ascii="Arial" w:eastAsia="Times New Roman" w:hAnsi="Arial" w:cs="Arial"/>
+          <w:color w:val="000000" w:themeColor="text1"/>
+          <w:sz w:val="20"/>
+          <w:szCs w:val="20"/>
+          <w:lang w:eastAsia="es-MX"/>
+        </w:rPr>
+        <w:t xml:space="preserve">, </w:t>
+      </w:r>
+      <w:proofErr w:type="spellStart"/>
+      <w:r>
+        <w:rPr>
+          <w:rFonts w:ascii="Arial" w:eastAsia="Times New Roman" w:hAnsi="Arial" w:cs="Arial"/>
+          <w:color w:val="000000" w:themeColor="text1"/>
+          <w:sz w:val="20"/>
+          <w:szCs w:val="20"/>
+          <w:lang w:eastAsia="es-MX"/>
+        </w:rPr>
+        <w:t>world</w:t>
+      </w:r>
+      <w:proofErr w:type="spellEnd"/>
+      <w:r>
+        <w:rPr>
+          <w:rFonts w:ascii="Arial" w:eastAsia="Times New Roman" w:hAnsi="Arial" w:cs="Arial"/>
+          <w:color w:val="000000" w:themeColor="text1"/>
+          <w:sz w:val="20"/>
+          <w:szCs w:val="20"/>
+          <w:lang w:eastAsia="es-MX"/>
+        </w:rPr>
+        <w:t>”, y eso sin entender bien la estructura básica del lenguaje.</w:t>
       </w:r>
       <w:r>
         <w:rPr>
@@ -1985,7 +2065,33 @@
           <w:szCs w:val="20"/>
           <w:lang w:eastAsia="es-MX"/>
         </w:rPr>
-        <w:t xml:space="preserve">Biblioteca de Streams de Entrada / Salida </w:t>
+        <w:t xml:space="preserve">Biblioteca de </w:t>
+      </w:r>
+      <w:proofErr w:type="spellStart"/>
+      <w:r>
+        <w:rPr>
+          <w:rFonts w:ascii="Arial" w:eastAsia="Times New Roman" w:hAnsi="Arial" w:cs="Arial"/>
+          <w:b/>
+          <w:bCs/>
+          <w:color w:val="000000" w:themeColor="text1"/>
+          <w:sz w:val="20"/>
+          <w:szCs w:val="20"/>
+          <w:lang w:eastAsia="es-MX"/>
+        </w:rPr>
+        <w:t>Streams</w:t>
+      </w:r>
+      <w:proofErr w:type="spellEnd"/>
+      <w:r>
+        <w:rPr>
+          <w:rFonts w:ascii="Arial" w:eastAsia="Times New Roman" w:hAnsi="Arial" w:cs="Arial"/>
+          <w:b/>
+          <w:bCs/>
+          <w:color w:val="000000" w:themeColor="text1"/>
+          <w:sz w:val="20"/>
+          <w:szCs w:val="20"/>
+          <w:lang w:eastAsia="es-MX"/>
+        </w:rPr>
+        <w:t xml:space="preserve"> de Entrada / Salida </w:t>
       </w:r>
       <w:r>
         <w:rPr>
@@ -2021,7 +2127,33 @@
           <w:szCs w:val="20"/>
           <w:lang w:eastAsia="es-MX"/>
         </w:rPr>
-        <w:t>Standard Input / Output Streams Library</w:t>
+        <w:t xml:space="preserve">Standard Input / Output </w:t>
+      </w:r>
+      <w:proofErr w:type="spellStart"/>
+      <w:r>
+        <w:rPr>
+          <w:rFonts w:ascii="Arial" w:eastAsia="Times New Roman" w:hAnsi="Arial" w:cs="Arial"/>
+          <w:b/>
+          <w:bCs/>
+          <w:color w:val="000000" w:themeColor="text1"/>
+          <w:sz w:val="20"/>
+          <w:szCs w:val="20"/>
+          <w:lang w:eastAsia="es-MX"/>
+        </w:rPr>
+        <w:t>Streams</w:t>
+      </w:r>
+      <w:proofErr w:type="spellEnd"/>
+      <w:r>
+        <w:rPr>
+          <w:rFonts w:ascii="Arial" w:eastAsia="Times New Roman" w:hAnsi="Arial" w:cs="Arial"/>
+          <w:b/>
+          <w:bCs/>
+          <w:color w:val="000000" w:themeColor="text1"/>
+          <w:sz w:val="20"/>
+          <w:szCs w:val="20"/>
+          <w:lang w:eastAsia="es-MX"/>
+        </w:rPr>
+        <w:t xml:space="preserve"> Library</w:t>
       </w:r>
       <w:r>
         <w:rPr>
@@ -2065,7 +2197,29 @@
           <w:szCs w:val="20"/>
           <w:lang w:eastAsia="es-MX"/>
         </w:rPr>
-        <w:t xml:space="preserve"> que define los objetos stream estándar</w:t>
+        <w:t xml:space="preserve"> que define los objetos </w:t>
+      </w:r>
+      <w:proofErr w:type="spellStart"/>
+      <w:r>
+        <w:rPr>
+          <w:rFonts w:ascii="Arial" w:eastAsia="Times New Roman" w:hAnsi="Arial" w:cs="Arial"/>
+          <w:color w:val="000000" w:themeColor="text1"/>
+          <w:sz w:val="20"/>
+          <w:szCs w:val="20"/>
+          <w:lang w:eastAsia="es-MX"/>
+        </w:rPr>
+        <w:t>stream</w:t>
+      </w:r>
+      <w:proofErr w:type="spellEnd"/>
+      <w:r>
+        <w:rPr>
+          <w:rFonts w:ascii="Arial" w:eastAsia="Times New Roman" w:hAnsi="Arial" w:cs="Arial"/>
+          <w:color w:val="000000" w:themeColor="text1"/>
+          <w:sz w:val="20"/>
+          <w:szCs w:val="20"/>
+          <w:lang w:eastAsia="es-MX"/>
+        </w:rPr>
+        <w:t xml:space="preserve"> estándar</w:t>
       </w:r>
       <w:r>
         <w:rPr>
@@ -2148,7 +2302,95 @@
           <w:szCs w:val="20"/>
           <w:lang w:eastAsia="es-MX"/>
         </w:rPr>
-        <w:t xml:space="preserve">&lt;ios&gt;, &lt;streambuf&gt;, &lt;istream&gt;, &lt;ostream&gt; </w:t>
+        <w:t>&lt;</w:t>
+      </w:r>
+      <w:proofErr w:type="spellStart"/>
+      <w:r>
+        <w:rPr>
+          <w:rFonts w:ascii="Arial" w:eastAsia="Times New Roman" w:hAnsi="Arial" w:cs="Arial"/>
+          <w:color w:val="000000" w:themeColor="text1"/>
+          <w:sz w:val="20"/>
+          <w:szCs w:val="20"/>
+          <w:lang w:eastAsia="es-MX"/>
+        </w:rPr>
+        <w:t>ios</w:t>
+      </w:r>
+      <w:proofErr w:type="spellEnd"/>
+      <w:r>
+        <w:rPr>
+          <w:rFonts w:ascii="Arial" w:eastAsia="Times New Roman" w:hAnsi="Arial" w:cs="Arial"/>
+          <w:color w:val="000000" w:themeColor="text1"/>
+          <w:sz w:val="20"/>
+          <w:szCs w:val="20"/>
+          <w:lang w:eastAsia="es-MX"/>
+        </w:rPr>
+        <w:t>&gt;, &lt;</w:t>
+      </w:r>
+      <w:proofErr w:type="spellStart"/>
+      <w:r>
+        <w:rPr>
+          <w:rFonts w:ascii="Arial" w:eastAsia="Times New Roman" w:hAnsi="Arial" w:cs="Arial"/>
+          <w:color w:val="000000" w:themeColor="text1"/>
+          <w:sz w:val="20"/>
+          <w:szCs w:val="20"/>
+          <w:lang w:eastAsia="es-MX"/>
+        </w:rPr>
+        <w:t>streambuf</w:t>
+      </w:r>
+      <w:proofErr w:type="spellEnd"/>
+      <w:r>
+        <w:rPr>
+          <w:rFonts w:ascii="Arial" w:eastAsia="Times New Roman" w:hAnsi="Arial" w:cs="Arial"/>
+          <w:color w:val="000000" w:themeColor="text1"/>
+          <w:sz w:val="20"/>
+          <w:szCs w:val="20"/>
+          <w:lang w:eastAsia="es-MX"/>
+        </w:rPr>
+        <w:t>&gt;, &lt;</w:t>
+      </w:r>
+      <w:proofErr w:type="spellStart"/>
+      <w:r>
+        <w:rPr>
+          <w:rFonts w:ascii="Arial" w:eastAsia="Times New Roman" w:hAnsi="Arial" w:cs="Arial"/>
+          <w:color w:val="000000" w:themeColor="text1"/>
+          <w:sz w:val="20"/>
+          <w:szCs w:val="20"/>
+          <w:lang w:eastAsia="es-MX"/>
+        </w:rPr>
+        <w:t>istream</w:t>
+      </w:r>
+      <w:proofErr w:type="spellEnd"/>
+      <w:r>
+        <w:rPr>
+          <w:rFonts w:ascii="Arial" w:eastAsia="Times New Roman" w:hAnsi="Arial" w:cs="Arial"/>
+          <w:color w:val="000000" w:themeColor="text1"/>
+          <w:sz w:val="20"/>
+          <w:szCs w:val="20"/>
+          <w:lang w:eastAsia="es-MX"/>
+        </w:rPr>
+        <w:t>&gt;, &lt;</w:t>
+      </w:r>
+      <w:proofErr w:type="spellStart"/>
+      <w:r>
+        <w:rPr>
+          <w:rFonts w:ascii="Arial" w:eastAsia="Times New Roman" w:hAnsi="Arial" w:cs="Arial"/>
+          <w:color w:val="000000" w:themeColor="text1"/>
+          <w:sz w:val="20"/>
+          <w:szCs w:val="20"/>
+          <w:lang w:eastAsia="es-MX"/>
+        </w:rPr>
+        <w:t>ostream</w:t>
+      </w:r>
+      <w:proofErr w:type="spellEnd"/>
+      <w:r>
+        <w:rPr>
+          <w:rFonts w:ascii="Arial" w:eastAsia="Times New Roman" w:hAnsi="Arial" w:cs="Arial"/>
+          <w:color w:val="000000" w:themeColor="text1"/>
+          <w:sz w:val="20"/>
+          <w:szCs w:val="20"/>
+          <w:lang w:eastAsia="es-MX"/>
+        </w:rPr>
+        <w:t xml:space="preserve">&gt; </w:t>
       </w:r>
       <w:r>
         <w:rPr>
@@ -2168,7 +2410,29 @@
           <w:szCs w:val="20"/>
           <w:lang w:eastAsia="es-MX"/>
         </w:rPr>
-        <w:t>/o &lt;iosfwd&gt;.</w:t>
+        <w:t>/o &lt;</w:t>
+      </w:r>
+      <w:proofErr w:type="spellStart"/>
+      <w:r>
+        <w:rPr>
+          <w:rFonts w:ascii="Arial" w:eastAsia="Times New Roman" w:hAnsi="Arial" w:cs="Arial"/>
+          <w:color w:val="000000" w:themeColor="text1"/>
+          <w:sz w:val="20"/>
+          <w:szCs w:val="20"/>
+          <w:lang w:eastAsia="es-MX"/>
+        </w:rPr>
+        <w:t>iosfwd</w:t>
+      </w:r>
+      <w:proofErr w:type="spellEnd"/>
+      <w:r>
+        <w:rPr>
+          <w:rFonts w:ascii="Arial" w:eastAsia="Times New Roman" w:hAnsi="Arial" w:cs="Arial"/>
+          <w:color w:val="000000" w:themeColor="text1"/>
+          <w:sz w:val="20"/>
+          <w:szCs w:val="20"/>
+          <w:lang w:eastAsia="es-MX"/>
+        </w:rPr>
+        <w:t>&gt;.</w:t>
       </w:r>
     </w:p>
     <w:p>
@@ -2245,7 +2509,95 @@
           <w:szCs w:val="20"/>
           <w:lang w:eastAsia="es-MX"/>
         </w:rPr>
-        <w:t xml:space="preserve">&lt;ios&gt;, &lt;streambuf&gt;, &lt;istream&gt;, &lt;ostream&gt; </w:t>
+        <w:t>&lt;</w:t>
+      </w:r>
+      <w:proofErr w:type="spellStart"/>
+      <w:r>
+        <w:rPr>
+          <w:rFonts w:ascii="Arial" w:eastAsia="Times New Roman" w:hAnsi="Arial" w:cs="Arial"/>
+          <w:color w:val="000000" w:themeColor="text1"/>
+          <w:sz w:val="20"/>
+          <w:szCs w:val="20"/>
+          <w:lang w:eastAsia="es-MX"/>
+        </w:rPr>
+        <w:t>ios</w:t>
+      </w:r>
+      <w:proofErr w:type="spellEnd"/>
+      <w:r>
+        <w:rPr>
+          <w:rFonts w:ascii="Arial" w:eastAsia="Times New Roman" w:hAnsi="Arial" w:cs="Arial"/>
+          <w:color w:val="000000" w:themeColor="text1"/>
+          <w:sz w:val="20"/>
+          <w:szCs w:val="20"/>
+          <w:lang w:eastAsia="es-MX"/>
+        </w:rPr>
+        <w:t>&gt;, &lt;</w:t>
+      </w:r>
+      <w:proofErr w:type="spellStart"/>
+      <w:r>
+        <w:rPr>
+          <w:rFonts w:ascii="Arial" w:eastAsia="Times New Roman" w:hAnsi="Arial" w:cs="Arial"/>
+          <w:color w:val="000000" w:themeColor="text1"/>
+          <w:sz w:val="20"/>
+          <w:szCs w:val="20"/>
+          <w:lang w:eastAsia="es-MX"/>
+        </w:rPr>
+        <w:t>streambuf</w:t>
+      </w:r>
+      <w:proofErr w:type="spellEnd"/>
+      <w:r>
+        <w:rPr>
+          <w:rFonts w:ascii="Arial" w:eastAsia="Times New Roman" w:hAnsi="Arial" w:cs="Arial"/>
+          <w:color w:val="000000" w:themeColor="text1"/>
+          <w:sz w:val="20"/>
+          <w:szCs w:val="20"/>
+          <w:lang w:eastAsia="es-MX"/>
+        </w:rPr>
+        <w:t>&gt;, &lt;</w:t>
+      </w:r>
+      <w:proofErr w:type="spellStart"/>
+      <w:r>
+        <w:rPr>
+          <w:rFonts w:ascii="Arial" w:eastAsia="Times New Roman" w:hAnsi="Arial" w:cs="Arial"/>
+          <w:color w:val="000000" w:themeColor="text1"/>
+          <w:sz w:val="20"/>
+          <w:szCs w:val="20"/>
+          <w:lang w:eastAsia="es-MX"/>
+        </w:rPr>
+        <w:t>istream</w:t>
+      </w:r>
+      <w:proofErr w:type="spellEnd"/>
+      <w:r>
+        <w:rPr>
+          <w:rFonts w:ascii="Arial" w:eastAsia="Times New Roman" w:hAnsi="Arial" w:cs="Arial"/>
+          <w:color w:val="000000" w:themeColor="text1"/>
+          <w:sz w:val="20"/>
+          <w:szCs w:val="20"/>
+          <w:lang w:eastAsia="es-MX"/>
+        </w:rPr>
+        <w:t>&gt;, &lt;</w:t>
+      </w:r>
+      <w:proofErr w:type="spellStart"/>
+      <w:r>
+        <w:rPr>
+          <w:rFonts w:ascii="Arial" w:eastAsia="Times New Roman" w:hAnsi="Arial" w:cs="Arial"/>
+          <w:color w:val="000000" w:themeColor="text1"/>
+          <w:sz w:val="20"/>
+          <w:szCs w:val="20"/>
+          <w:lang w:eastAsia="es-MX"/>
+        </w:rPr>
+        <w:t>ostream</w:t>
+      </w:r>
+      <w:proofErr w:type="spellEnd"/>
+      <w:r>
+        <w:rPr>
+          <w:rFonts w:ascii="Arial" w:eastAsia="Times New Roman" w:hAnsi="Arial" w:cs="Arial"/>
+          <w:color w:val="000000" w:themeColor="text1"/>
+          <w:sz w:val="20"/>
+          <w:szCs w:val="20"/>
+          <w:lang w:eastAsia="es-MX"/>
+        </w:rPr>
+        <w:t xml:space="preserve">&gt; </w:t>
       </w:r>
       <w:r>
         <w:rPr>
@@ -2265,7 +2617,29 @@
           <w:szCs w:val="20"/>
           <w:lang w:eastAsia="es-MX"/>
         </w:rPr>
-        <w:t>&lt;iosfwd&gt;.</w:t>
+        <w:t>&lt;</w:t>
+      </w:r>
+      <w:proofErr w:type="spellStart"/>
+      <w:r>
+        <w:rPr>
+          <w:rFonts w:ascii="Arial" w:eastAsia="Times New Roman" w:hAnsi="Arial" w:cs="Arial"/>
+          <w:color w:val="000000" w:themeColor="text1"/>
+          <w:sz w:val="20"/>
+          <w:szCs w:val="20"/>
+          <w:lang w:eastAsia="es-MX"/>
+        </w:rPr>
+        <w:t>iosfwd</w:t>
+      </w:r>
+      <w:proofErr w:type="spellEnd"/>
+      <w:r>
+        <w:rPr>
+          <w:rFonts w:ascii="Arial" w:eastAsia="Times New Roman" w:hAnsi="Arial" w:cs="Arial"/>
+          <w:color w:val="000000" w:themeColor="text1"/>
+          <w:sz w:val="20"/>
+          <w:szCs w:val="20"/>
+          <w:lang w:eastAsia="es-MX"/>
+        </w:rPr>
+        <w:t>&gt;.</w:t>
       </w:r>
     </w:p>
     <w:p>
@@ -2300,7 +2674,33 @@
           <w:szCs w:val="20"/>
           <w:lang w:eastAsia="es-MX"/>
         </w:rPr>
-        <w:t>&lt;string&gt;</w:t>
+        <w:t>&lt;</w:t>
+      </w:r>
+      <w:proofErr w:type="spellStart"/>
+      <w:r>
+        <w:rPr>
+          <w:rFonts w:ascii="Arial" w:eastAsia="Times New Roman" w:hAnsi="Arial" w:cs="Arial"/>
+          <w:b/>
+          <w:bCs/>
+          <w:color w:val="000000" w:themeColor="text1"/>
+          <w:sz w:val="20"/>
+          <w:szCs w:val="20"/>
+          <w:lang w:eastAsia="es-MX"/>
+        </w:rPr>
+        <w:t>string</w:t>
+      </w:r>
+      <w:proofErr w:type="spellEnd"/>
+      <w:r>
+        <w:rPr>
+          <w:rFonts w:ascii="Arial" w:eastAsia="Times New Roman" w:hAnsi="Arial" w:cs="Arial"/>
+          <w:b/>
+          <w:bCs/>
+          <w:color w:val="000000" w:themeColor="text1"/>
+          <w:sz w:val="20"/>
+          <w:szCs w:val="20"/>
+          <w:lang w:eastAsia="es-MX"/>
+        </w:rPr>
+        <w:t>&gt;</w:t>
       </w:r>
       <w:r>
         <w:rPr>
@@ -2322,7 +2722,29 @@
           <w:szCs w:val="20"/>
           <w:lang w:eastAsia="es-MX"/>
         </w:rPr>
-        <w:t>Header que introduce tipos string, rasgos de carácter y un conjunto de funciones de conversión.</w:t>
+        <w:t xml:space="preserve">Header que introduce tipos </w:t>
+      </w:r>
+      <w:proofErr w:type="spellStart"/>
+      <w:r>
+        <w:rPr>
+          <w:rFonts w:ascii="Arial" w:eastAsia="Times New Roman" w:hAnsi="Arial" w:cs="Arial"/>
+          <w:color w:val="000000" w:themeColor="text1"/>
+          <w:sz w:val="20"/>
+          <w:szCs w:val="20"/>
+          <w:lang w:eastAsia="es-MX"/>
+        </w:rPr>
+        <w:t>string</w:t>
+      </w:r>
+      <w:proofErr w:type="spellEnd"/>
+      <w:r>
+        <w:rPr>
+          <w:rFonts w:ascii="Arial" w:eastAsia="Times New Roman" w:hAnsi="Arial" w:cs="Arial"/>
+          <w:color w:val="000000" w:themeColor="text1"/>
+          <w:sz w:val="20"/>
+          <w:szCs w:val="20"/>
+          <w:lang w:eastAsia="es-MX"/>
+        </w:rPr>
+        <w:t>, rasgos de carácter y un conjunto de funciones de conversión.</w:t>
       </w:r>
     </w:p>
     <w:p>
@@ -2414,8 +2836,9 @@
           <w:szCs w:val="20"/>
           <w:lang w:val="en-US" w:eastAsia="es-MX"/>
         </w:rPr>
-        <w:t>&lt;fstream&gt;</w:t>
-      </w:r>
+        <w:t>&lt;</w:t>
+      </w:r>
+      <w:proofErr w:type="spellStart"/>
       <w:r>
         <w:rPr>
           <w:rFonts w:ascii="Arial" w:eastAsia="Times New Roman" w:hAnsi="Arial" w:cs="Arial"/>
@@ -2426,8 +2849,9 @@
           <w:szCs w:val="20"/>
           <w:lang w:val="en-US" w:eastAsia="es-MX"/>
         </w:rPr>
-        <w:t xml:space="preserve"> Streams de archivo (F</w:t>
-      </w:r>
+        <w:t>fstream</w:t>
+      </w:r>
+      <w:proofErr w:type="spellEnd"/>
       <w:r>
         <w:rPr>
           <w:rFonts w:ascii="Arial" w:eastAsia="Times New Roman" w:hAnsi="Arial" w:cs="Arial"/>
@@ -2438,6 +2862,56 @@
           <w:szCs w:val="20"/>
           <w:lang w:val="en-US" w:eastAsia="es-MX"/>
         </w:rPr>
+        <w:t>&gt;</w:t>
+      </w:r>
+      <w:r>
+        <w:rPr>
+          <w:rFonts w:ascii="Arial" w:eastAsia="Times New Roman" w:hAnsi="Arial" w:cs="Arial"/>
+          <w:b/>
+          <w:bCs/>
+          <w:color w:val="000000" w:themeColor="text1"/>
+          <w:sz w:val="20"/>
+          <w:szCs w:val="20"/>
+          <w:lang w:val="en-US" w:eastAsia="es-MX"/>
+        </w:rPr>
+        <w:t xml:space="preserve"> Streams de </w:t>
+      </w:r>
+      <w:proofErr w:type="spellStart"/>
+      <w:r>
+        <w:rPr>
+          <w:rFonts w:ascii="Arial" w:eastAsia="Times New Roman" w:hAnsi="Arial" w:cs="Arial"/>
+          <w:b/>
+          <w:bCs/>
+          <w:color w:val="000000" w:themeColor="text1"/>
+          <w:sz w:val="20"/>
+          <w:szCs w:val="20"/>
+          <w:lang w:val="en-US" w:eastAsia="es-MX"/>
+        </w:rPr>
+        <w:t>archivo</w:t>
+      </w:r>
+      <w:proofErr w:type="spellEnd"/>
+      <w:r>
+        <w:rPr>
+          <w:rFonts w:ascii="Arial" w:eastAsia="Times New Roman" w:hAnsi="Arial" w:cs="Arial"/>
+          <w:b/>
+          <w:bCs/>
+          <w:color w:val="000000" w:themeColor="text1"/>
+          <w:sz w:val="20"/>
+          <w:szCs w:val="20"/>
+          <w:lang w:val="en-US" w:eastAsia="es-MX"/>
+        </w:rPr>
+        <w:t xml:space="preserve"> (F</w:t>
+      </w:r>
+      <w:r>
+        <w:rPr>
+          <w:rFonts w:ascii="Arial" w:eastAsia="Times New Roman" w:hAnsi="Arial" w:cs="Arial"/>
+          <w:b/>
+          <w:bCs/>
+          <w:color w:val="000000" w:themeColor="text1"/>
+          <w:sz w:val="20"/>
+          <w:szCs w:val="20"/>
+          <w:lang w:val="en-US" w:eastAsia="es-MX"/>
+        </w:rPr>
         <w:t xml:space="preserve">ile streams): </w:t>
       </w:r>
       <w:r>
@@ -2448,7 +2922,73 @@
           <w:szCs w:val="20"/>
           <w:lang w:val="en-US" w:eastAsia="es-MX"/>
         </w:rPr>
-        <w:t>Header que contiene las clases de stream de archivos.</w:t>
+        <w:t xml:space="preserve">Header que </w:t>
+      </w:r>
+      <w:proofErr w:type="spellStart"/>
+      <w:r>
+        <w:rPr>
+          <w:rFonts w:ascii="Arial" w:eastAsia="Times New Roman" w:hAnsi="Arial" w:cs="Arial"/>
+          <w:color w:val="000000" w:themeColor="text1"/>
+          <w:sz w:val="20"/>
+          <w:szCs w:val="20"/>
+          <w:lang w:val="en-US" w:eastAsia="es-MX"/>
+        </w:rPr>
+        <w:t>contiene</w:t>
+      </w:r>
+      <w:proofErr w:type="spellEnd"/>
+      <w:r>
+        <w:rPr>
+          <w:rFonts w:ascii="Arial" w:eastAsia="Times New Roman" w:hAnsi="Arial" w:cs="Arial"/>
+          <w:color w:val="000000" w:themeColor="text1"/>
+          <w:sz w:val="20"/>
+          <w:szCs w:val="20"/>
+          <w:lang w:val="en-US" w:eastAsia="es-MX"/>
+        </w:rPr>
+        <w:t xml:space="preserve"> las </w:t>
+      </w:r>
+      <w:proofErr w:type="spellStart"/>
+      <w:r>
+        <w:rPr>
+          <w:rFonts w:ascii="Arial" w:eastAsia="Times New Roman" w:hAnsi="Arial" w:cs="Arial"/>
+          <w:color w:val="000000" w:themeColor="text1"/>
+          <w:sz w:val="20"/>
+          <w:szCs w:val="20"/>
+          <w:lang w:val="en-US" w:eastAsia="es-MX"/>
+        </w:rPr>
+        <w:t>clases</w:t>
+      </w:r>
+      <w:proofErr w:type="spellEnd"/>
+      <w:r>
+        <w:rPr>
+          <w:rFonts w:ascii="Arial" w:eastAsia="Times New Roman" w:hAnsi="Arial" w:cs="Arial"/>
+          <w:color w:val="000000" w:themeColor="text1"/>
+          <w:sz w:val="20"/>
+          <w:szCs w:val="20"/>
+          <w:lang w:val="en-US" w:eastAsia="es-MX"/>
+        </w:rPr>
+        <w:t xml:space="preserve"> de stream de </w:t>
+      </w:r>
+      <w:proofErr w:type="spellStart"/>
+      <w:r>
+        <w:rPr>
+          <w:rFonts w:ascii="Arial" w:eastAsia="Times New Roman" w:hAnsi="Arial" w:cs="Arial"/>
+          <w:color w:val="000000" w:themeColor="text1"/>
+          <w:sz w:val="20"/>
+          <w:szCs w:val="20"/>
+          <w:lang w:val="en-US" w:eastAsia="es-MX"/>
+        </w:rPr>
+        <w:t>archivos</w:t>
+      </w:r>
+      <w:proofErr w:type="spellEnd"/>
+      <w:r>
+        <w:rPr>
+          <w:rFonts w:ascii="Arial" w:eastAsia="Times New Roman" w:hAnsi="Arial" w:cs="Arial"/>
+          <w:color w:val="000000" w:themeColor="text1"/>
+          <w:sz w:val="20"/>
+          <w:szCs w:val="20"/>
+          <w:lang w:val="en-US" w:eastAsia="es-MX"/>
+        </w:rPr>
+        <w:t>.</w:t>
       </w:r>
     </w:p>
     <w:p>
@@ -2528,8 +3068,20 @@
           <w:szCs w:val="20"/>
           <w:lang w:eastAsia="es-MX"/>
         </w:rPr>
-        <w:t>tuvimos que instalar la biblioteca mediante la terminal de Xubuntu</w:t>
-      </w:r>
+        <w:t xml:space="preserve">tuvimos que instalar la biblioteca mediante la terminal de </w:t>
+      </w:r>
+      <w:proofErr w:type="spellStart"/>
+      <w:r>
+        <w:rPr>
+          <w:rFonts w:ascii="Arial" w:eastAsia="Times New Roman" w:hAnsi="Arial" w:cs="Arial"/>
+          <w:color w:val="000000" w:themeColor="text1"/>
+          <w:sz w:val="20"/>
+          <w:szCs w:val="20"/>
+          <w:lang w:eastAsia="es-MX"/>
+        </w:rPr>
+        <w:t>Xubuntu</w:t>
+      </w:r>
+      <w:proofErr w:type="spellEnd"/>
       <w:r>
         <w:rPr>
           <w:rFonts w:ascii="Arial" w:eastAsia="Times New Roman" w:hAnsi="Arial" w:cs="Arial"/>
@@ -2585,8 +3137,74 @@
           <w:szCs w:val="20"/>
           <w:lang w:eastAsia="es-MX"/>
         </w:rPr>
-        <w:t>sudo apt-get install libarmadillo-dev</w:t>
-      </w:r>
+        <w:t xml:space="preserve">sudo </w:t>
+      </w:r>
+      <w:proofErr w:type="spellStart"/>
+      <w:r>
+        <w:rPr>
+          <w:rFonts w:ascii="Arial" w:eastAsia="Times New Roman" w:hAnsi="Arial" w:cs="Arial"/>
+          <w:b/>
+          <w:bCs/>
+          <w:color w:val="000000" w:themeColor="text1"/>
+          <w:sz w:val="20"/>
+          <w:szCs w:val="20"/>
+          <w:lang w:eastAsia="es-MX"/>
+        </w:rPr>
+        <w:t>apt-get</w:t>
+      </w:r>
+      <w:proofErr w:type="spellEnd"/>
+      <w:r>
+        <w:rPr>
+          <w:rFonts w:ascii="Arial" w:eastAsia="Times New Roman" w:hAnsi="Arial" w:cs="Arial"/>
+          <w:b/>
+          <w:bCs/>
+          <w:color w:val="000000" w:themeColor="text1"/>
+          <w:sz w:val="20"/>
+          <w:szCs w:val="20"/>
+          <w:lang w:eastAsia="es-MX"/>
+        </w:rPr>
+        <w:t xml:space="preserve"> </w:t>
+      </w:r>
+      <w:proofErr w:type="spellStart"/>
+      <w:r>
+        <w:rPr>
+          <w:rFonts w:ascii="Arial" w:eastAsia="Times New Roman" w:hAnsi="Arial" w:cs="Arial"/>
+          <w:b/>
+          <w:bCs/>
+          <w:color w:val="000000" w:themeColor="text1"/>
+          <w:sz w:val="20"/>
+          <w:szCs w:val="20"/>
+          <w:lang w:eastAsia="es-MX"/>
+        </w:rPr>
+        <w:t>install</w:t>
+      </w:r>
+      <w:proofErr w:type="spellEnd"/>
+      <w:r>
+        <w:rPr>
+          <w:rFonts w:ascii="Arial" w:eastAsia="Times New Roman" w:hAnsi="Arial" w:cs="Arial"/>
+          <w:b/>
+          <w:bCs/>
+          <w:color w:val="000000" w:themeColor="text1"/>
+          <w:sz w:val="20"/>
+          <w:szCs w:val="20"/>
+          <w:lang w:eastAsia="es-MX"/>
+        </w:rPr>
+        <w:t xml:space="preserve"> </w:t>
+      </w:r>
+      <w:proofErr w:type="spellStart"/>
+      <w:r>
+        <w:rPr>
+          <w:rFonts w:ascii="Arial" w:eastAsia="Times New Roman" w:hAnsi="Arial" w:cs="Arial"/>
+          <w:b/>
+          <w:bCs/>
+          <w:color w:val="000000" w:themeColor="text1"/>
+          <w:sz w:val="20"/>
+          <w:szCs w:val="20"/>
+          <w:lang w:eastAsia="es-MX"/>
+        </w:rPr>
+        <w:t>libarmadillo-dev</w:t>
+      </w:r>
+      <w:proofErr w:type="spellEnd"/>
     </w:p>
     <w:p>
       <w:pPr>
@@ -2620,31 +3238,135 @@
           <w:szCs w:val="20"/>
           <w:lang w:eastAsia="es-MX"/>
         </w:rPr>
-        <w:t>&lt;cmath&gt;</w:t>
-      </w:r>
-      <w:r>
-        <w:rPr>
-          <w:rFonts w:ascii="Arial" w:eastAsia="Times New Roman" w:hAnsi="Arial" w:cs="Arial"/>
-          <w:b/>
-          <w:bCs/>
-          <w:color w:val="000000" w:themeColor="text1"/>
-          <w:sz w:val="20"/>
-          <w:szCs w:val="20"/>
-          <w:lang w:eastAsia="es-MX"/>
-        </w:rPr>
-        <w:t xml:space="preserve"> (math.h)</w:t>
-      </w:r>
-      <w:r>
-        <w:rPr>
-          <w:rFonts w:ascii="Arial" w:eastAsia="Times New Roman" w:hAnsi="Arial" w:cs="Arial"/>
-          <w:b/>
-          <w:bCs/>
-          <w:color w:val="000000" w:themeColor="text1"/>
-          <w:sz w:val="20"/>
-          <w:szCs w:val="20"/>
-          <w:lang w:eastAsia="es-MX"/>
-        </w:rPr>
-        <w:t xml:space="preserve"> Biblioteca numérica C (C numerics library)</w:t>
+        <w:t>&lt;</w:t>
+      </w:r>
+      <w:proofErr w:type="spellStart"/>
+      <w:r>
+        <w:rPr>
+          <w:rFonts w:ascii="Arial" w:eastAsia="Times New Roman" w:hAnsi="Arial" w:cs="Arial"/>
+          <w:b/>
+          <w:bCs/>
+          <w:color w:val="000000" w:themeColor="text1"/>
+          <w:sz w:val="20"/>
+          <w:szCs w:val="20"/>
+          <w:lang w:eastAsia="es-MX"/>
+        </w:rPr>
+        <w:t>cmath</w:t>
+      </w:r>
+      <w:proofErr w:type="spellEnd"/>
+      <w:r>
+        <w:rPr>
+          <w:rFonts w:ascii="Arial" w:eastAsia="Times New Roman" w:hAnsi="Arial" w:cs="Arial"/>
+          <w:b/>
+          <w:bCs/>
+          <w:color w:val="000000" w:themeColor="text1"/>
+          <w:sz w:val="20"/>
+          <w:szCs w:val="20"/>
+          <w:lang w:eastAsia="es-MX"/>
+        </w:rPr>
+        <w:t>&gt;</w:t>
+      </w:r>
+      <w:r>
+        <w:rPr>
+          <w:rFonts w:ascii="Arial" w:eastAsia="Times New Roman" w:hAnsi="Arial" w:cs="Arial"/>
+          <w:b/>
+          <w:bCs/>
+          <w:color w:val="000000" w:themeColor="text1"/>
+          <w:sz w:val="20"/>
+          <w:szCs w:val="20"/>
+          <w:lang w:eastAsia="es-MX"/>
+        </w:rPr>
+        <w:t xml:space="preserve"> (</w:t>
+      </w:r>
+      <w:proofErr w:type="spellStart"/>
+      <w:r>
+        <w:rPr>
+          <w:rFonts w:ascii="Arial" w:eastAsia="Times New Roman" w:hAnsi="Arial" w:cs="Arial"/>
+          <w:b/>
+          <w:bCs/>
+          <w:color w:val="000000" w:themeColor="text1"/>
+          <w:sz w:val="20"/>
+          <w:szCs w:val="20"/>
+          <w:lang w:eastAsia="es-MX"/>
+        </w:rPr>
+        <w:t>math.h</w:t>
+      </w:r>
+      <w:proofErr w:type="spellEnd"/>
+      <w:r>
+        <w:rPr>
+          <w:rFonts w:ascii="Arial" w:eastAsia="Times New Roman" w:hAnsi="Arial" w:cs="Arial"/>
+          <w:b/>
+          <w:bCs/>
+          <w:color w:val="000000" w:themeColor="text1"/>
+          <w:sz w:val="20"/>
+          <w:szCs w:val="20"/>
+          <w:lang w:eastAsia="es-MX"/>
+        </w:rPr>
+        <w:t>)</w:t>
+      </w:r>
+      <w:r>
+        <w:rPr>
+          <w:rFonts w:ascii="Arial" w:eastAsia="Times New Roman" w:hAnsi="Arial" w:cs="Arial"/>
+          <w:b/>
+          <w:bCs/>
+          <w:color w:val="000000" w:themeColor="text1"/>
+          <w:sz w:val="20"/>
+          <w:szCs w:val="20"/>
+          <w:lang w:eastAsia="es-MX"/>
+        </w:rPr>
+        <w:t xml:space="preserve"> Biblioteca numérica C (C </w:t>
+      </w:r>
+      <w:proofErr w:type="spellStart"/>
+      <w:r>
+        <w:rPr>
+          <w:rFonts w:ascii="Arial" w:eastAsia="Times New Roman" w:hAnsi="Arial" w:cs="Arial"/>
+          <w:b/>
+          <w:bCs/>
+          <w:color w:val="000000" w:themeColor="text1"/>
+          <w:sz w:val="20"/>
+          <w:szCs w:val="20"/>
+          <w:lang w:eastAsia="es-MX"/>
+        </w:rPr>
+        <w:t>numerics</w:t>
+      </w:r>
+      <w:proofErr w:type="spellEnd"/>
+      <w:r>
+        <w:rPr>
+          <w:rFonts w:ascii="Arial" w:eastAsia="Times New Roman" w:hAnsi="Arial" w:cs="Arial"/>
+          <w:b/>
+          <w:bCs/>
+          <w:color w:val="000000" w:themeColor="text1"/>
+          <w:sz w:val="20"/>
+          <w:szCs w:val="20"/>
+          <w:lang w:eastAsia="es-MX"/>
+        </w:rPr>
+        <w:t xml:space="preserve"> </w:t>
+      </w:r>
+      <w:proofErr w:type="spellStart"/>
+      <w:r>
+        <w:rPr>
+          <w:rFonts w:ascii="Arial" w:eastAsia="Times New Roman" w:hAnsi="Arial" w:cs="Arial"/>
+          <w:b/>
+          <w:bCs/>
+          <w:color w:val="000000" w:themeColor="text1"/>
+          <w:sz w:val="20"/>
+          <w:szCs w:val="20"/>
+          <w:lang w:eastAsia="es-MX"/>
+        </w:rPr>
+        <w:t>library</w:t>
+      </w:r>
+      <w:proofErr w:type="spellEnd"/>
+      <w:r>
+        <w:rPr>
+          <w:rFonts w:ascii="Arial" w:eastAsia="Times New Roman" w:hAnsi="Arial" w:cs="Arial"/>
+          <w:b/>
+          <w:bCs/>
+          <w:color w:val="000000" w:themeColor="text1"/>
+          <w:sz w:val="20"/>
+          <w:szCs w:val="20"/>
+          <w:lang w:eastAsia="es-MX"/>
+        </w:rPr>
+        <w:t>)</w:t>
       </w:r>
       <w:r>
         <w:rPr>
@@ -2711,7 +3433,33 @@
           <w:szCs w:val="20"/>
           <w:lang w:eastAsia="es-MX"/>
         </w:rPr>
-        <w:t>&lt;random&gt;</w:t>
+        <w:t>&lt;</w:t>
+      </w:r>
+      <w:proofErr w:type="spellStart"/>
+      <w:r>
+        <w:rPr>
+          <w:rFonts w:ascii="Arial" w:eastAsia="Times New Roman" w:hAnsi="Arial" w:cs="Arial"/>
+          <w:b/>
+          <w:bCs/>
+          <w:color w:val="000000" w:themeColor="text1"/>
+          <w:sz w:val="20"/>
+          <w:szCs w:val="20"/>
+          <w:lang w:eastAsia="es-MX"/>
+        </w:rPr>
+        <w:t>random</w:t>
+      </w:r>
+      <w:proofErr w:type="spellEnd"/>
+      <w:r>
+        <w:rPr>
+          <w:rFonts w:ascii="Arial" w:eastAsia="Times New Roman" w:hAnsi="Arial" w:cs="Arial"/>
+          <w:b/>
+          <w:bCs/>
+          <w:color w:val="000000" w:themeColor="text1"/>
+          <w:sz w:val="20"/>
+          <w:szCs w:val="20"/>
+          <w:lang w:eastAsia="es-MX"/>
+        </w:rPr>
+        <w:t>&gt;</w:t>
       </w:r>
       <w:r>
         <w:rPr>
@@ -2768,19 +3516,71 @@
           <w:szCs w:val="20"/>
           <w:lang w:eastAsia="es-MX"/>
         </w:rPr>
-        <w:t>&lt;cstdlib&gt;</w:t>
-      </w:r>
-      <w:r>
-        <w:rPr>
-          <w:rFonts w:ascii="Arial" w:eastAsia="Times New Roman" w:hAnsi="Arial" w:cs="Arial"/>
-          <w:b/>
-          <w:bCs/>
-          <w:color w:val="000000" w:themeColor="text1"/>
-          <w:sz w:val="20"/>
-          <w:szCs w:val="20"/>
-          <w:lang w:eastAsia="es-MX"/>
-        </w:rPr>
-        <w:t xml:space="preserve"> (stdlib.h)</w:t>
+        <w:t>&lt;</w:t>
+      </w:r>
+      <w:proofErr w:type="spellStart"/>
+      <w:r>
+        <w:rPr>
+          <w:rFonts w:ascii="Arial" w:eastAsia="Times New Roman" w:hAnsi="Arial" w:cs="Arial"/>
+          <w:b/>
+          <w:bCs/>
+          <w:color w:val="000000" w:themeColor="text1"/>
+          <w:sz w:val="20"/>
+          <w:szCs w:val="20"/>
+          <w:lang w:eastAsia="es-MX"/>
+        </w:rPr>
+        <w:t>cstdlib</w:t>
+      </w:r>
+      <w:proofErr w:type="spellEnd"/>
+      <w:r>
+        <w:rPr>
+          <w:rFonts w:ascii="Arial" w:eastAsia="Times New Roman" w:hAnsi="Arial" w:cs="Arial"/>
+          <w:b/>
+          <w:bCs/>
+          <w:color w:val="000000" w:themeColor="text1"/>
+          <w:sz w:val="20"/>
+          <w:szCs w:val="20"/>
+          <w:lang w:eastAsia="es-MX"/>
+        </w:rPr>
+        <w:t>&gt;</w:t>
+      </w:r>
+      <w:r>
+        <w:rPr>
+          <w:rFonts w:ascii="Arial" w:eastAsia="Times New Roman" w:hAnsi="Arial" w:cs="Arial"/>
+          <w:b/>
+          <w:bCs/>
+          <w:color w:val="000000" w:themeColor="text1"/>
+          <w:sz w:val="20"/>
+          <w:szCs w:val="20"/>
+          <w:lang w:eastAsia="es-MX"/>
+        </w:rPr>
+        <w:t xml:space="preserve"> (</w:t>
+      </w:r>
+      <w:proofErr w:type="spellStart"/>
+      <w:r>
+        <w:rPr>
+          <w:rFonts w:ascii="Arial" w:eastAsia="Times New Roman" w:hAnsi="Arial" w:cs="Arial"/>
+          <w:b/>
+          <w:bCs/>
+          <w:color w:val="000000" w:themeColor="text1"/>
+          <w:sz w:val="20"/>
+          <w:szCs w:val="20"/>
+          <w:lang w:eastAsia="es-MX"/>
+        </w:rPr>
+        <w:t>stdlib.h</w:t>
+      </w:r>
+      <w:proofErr w:type="spellEnd"/>
+      <w:r>
+        <w:rPr>
+          <w:rFonts w:ascii="Arial" w:eastAsia="Times New Roman" w:hAnsi="Arial" w:cs="Arial"/>
+          <w:b/>
+          <w:bCs/>
+          <w:color w:val="000000" w:themeColor="text1"/>
+          <w:sz w:val="20"/>
+          <w:szCs w:val="20"/>
+          <w:lang w:eastAsia="es-MX"/>
+        </w:rPr>
+        <w:t>)</w:t>
       </w:r>
       <w:r>
         <w:rPr>
@@ -2828,7 +3628,33 @@
           <w:szCs w:val="20"/>
           <w:lang w:eastAsia="es-MX"/>
         </w:rPr>
-        <w:t xml:space="preserve"> (C Standard General Utilities Library)</w:t>
+        <w:t xml:space="preserve"> (C Standard General </w:t>
+      </w:r>
+      <w:proofErr w:type="spellStart"/>
+      <w:r>
+        <w:rPr>
+          <w:rFonts w:ascii="Arial" w:eastAsia="Times New Roman" w:hAnsi="Arial" w:cs="Arial"/>
+          <w:b/>
+          <w:bCs/>
+          <w:color w:val="000000" w:themeColor="text1"/>
+          <w:sz w:val="20"/>
+          <w:szCs w:val="20"/>
+          <w:lang w:eastAsia="es-MX"/>
+        </w:rPr>
+        <w:t>Utilities</w:t>
+      </w:r>
+      <w:proofErr w:type="spellEnd"/>
+      <w:r>
+        <w:rPr>
+          <w:rFonts w:ascii="Arial" w:eastAsia="Times New Roman" w:hAnsi="Arial" w:cs="Arial"/>
+          <w:b/>
+          <w:bCs/>
+          <w:color w:val="000000" w:themeColor="text1"/>
+          <w:sz w:val="20"/>
+          <w:szCs w:val="20"/>
+          <w:lang w:eastAsia="es-MX"/>
+        </w:rPr>
+        <w:t xml:space="preserve"> Library)</w:t>
       </w:r>
       <w:r>
         <w:rPr>
@@ -2850,7 +3676,29 @@
           <w:szCs w:val="20"/>
           <w:lang w:eastAsia="es-MX"/>
         </w:rPr>
-        <w:t>Define muchas funciones de propósito general, incluyendo manejo dinámico de memoria, generación de números aleatorios, comunicación con el entorno, aritméticas de enteros, búsqueda, ordenación, y conversión. Específicamente la utilicé para inicializar un generador de números aleatorios con srand().</w:t>
+        <w:t xml:space="preserve">Define muchas funciones de propósito general, incluyendo manejo dinámico de memoria, generación de números aleatorios, comunicación con el entorno, aritméticas de enteros, búsqueda, ordenación, y conversión. Específicamente la utilicé para inicializar un generador de números aleatorios con </w:t>
+      </w:r>
+      <w:proofErr w:type="spellStart"/>
+      <w:r>
+        <w:rPr>
+          <w:rFonts w:ascii="Arial" w:eastAsia="Times New Roman" w:hAnsi="Arial" w:cs="Arial"/>
+          <w:color w:val="000000" w:themeColor="text1"/>
+          <w:sz w:val="20"/>
+          <w:szCs w:val="20"/>
+          <w:lang w:eastAsia="es-MX"/>
+        </w:rPr>
+        <w:t>srand</w:t>
+      </w:r>
+      <w:proofErr w:type="spellEnd"/>
+      <w:r>
+        <w:rPr>
+          <w:rFonts w:ascii="Arial" w:eastAsia="Times New Roman" w:hAnsi="Arial" w:cs="Arial"/>
+          <w:color w:val="000000" w:themeColor="text1"/>
+          <w:sz w:val="20"/>
+          <w:szCs w:val="20"/>
+          <w:lang w:eastAsia="es-MX"/>
+        </w:rPr>
+        <w:t>().</w:t>
       </w:r>
     </w:p>
     <w:p>
@@ -2885,19 +3733,71 @@
           <w:szCs w:val="20"/>
           <w:lang w:eastAsia="es-MX"/>
         </w:rPr>
-        <w:t>&lt;ctime&gt;</w:t>
-      </w:r>
-      <w:r>
-        <w:rPr>
-          <w:rFonts w:ascii="Arial" w:eastAsia="Times New Roman" w:hAnsi="Arial" w:cs="Arial"/>
-          <w:b/>
-          <w:bCs/>
-          <w:color w:val="000000" w:themeColor="text1"/>
-          <w:sz w:val="20"/>
-          <w:szCs w:val="20"/>
-          <w:lang w:eastAsia="es-MX"/>
-        </w:rPr>
-        <w:t xml:space="preserve"> (time.h) Biblioteca de T</w:t>
+        <w:t>&lt;</w:t>
+      </w:r>
+      <w:proofErr w:type="spellStart"/>
+      <w:r>
+        <w:rPr>
+          <w:rFonts w:ascii="Arial" w:eastAsia="Times New Roman" w:hAnsi="Arial" w:cs="Arial"/>
+          <w:b/>
+          <w:bCs/>
+          <w:color w:val="000000" w:themeColor="text1"/>
+          <w:sz w:val="20"/>
+          <w:szCs w:val="20"/>
+          <w:lang w:eastAsia="es-MX"/>
+        </w:rPr>
+        <w:t>ctime</w:t>
+      </w:r>
+      <w:proofErr w:type="spellEnd"/>
+      <w:r>
+        <w:rPr>
+          <w:rFonts w:ascii="Arial" w:eastAsia="Times New Roman" w:hAnsi="Arial" w:cs="Arial"/>
+          <w:b/>
+          <w:bCs/>
+          <w:color w:val="000000" w:themeColor="text1"/>
+          <w:sz w:val="20"/>
+          <w:szCs w:val="20"/>
+          <w:lang w:eastAsia="es-MX"/>
+        </w:rPr>
+        <w:t>&gt;</w:t>
+      </w:r>
+      <w:r>
+        <w:rPr>
+          <w:rFonts w:ascii="Arial" w:eastAsia="Times New Roman" w:hAnsi="Arial" w:cs="Arial"/>
+          <w:b/>
+          <w:bCs/>
+          <w:color w:val="000000" w:themeColor="text1"/>
+          <w:sz w:val="20"/>
+          <w:szCs w:val="20"/>
+          <w:lang w:eastAsia="es-MX"/>
+        </w:rPr>
+        <w:t xml:space="preserve"> (</w:t>
+      </w:r>
+      <w:proofErr w:type="spellStart"/>
+      <w:r>
+        <w:rPr>
+          <w:rFonts w:ascii="Arial" w:eastAsia="Times New Roman" w:hAnsi="Arial" w:cs="Arial"/>
+          <w:b/>
+          <w:bCs/>
+          <w:color w:val="000000" w:themeColor="text1"/>
+          <w:sz w:val="20"/>
+          <w:szCs w:val="20"/>
+          <w:lang w:eastAsia="es-MX"/>
+        </w:rPr>
+        <w:t>time.h</w:t>
+      </w:r>
+      <w:proofErr w:type="spellEnd"/>
+      <w:r>
+        <w:rPr>
+          <w:rFonts w:ascii="Arial" w:eastAsia="Times New Roman" w:hAnsi="Arial" w:cs="Arial"/>
+          <w:b/>
+          <w:bCs/>
+          <w:color w:val="000000" w:themeColor="text1"/>
+          <w:sz w:val="20"/>
+          <w:szCs w:val="20"/>
+          <w:lang w:eastAsia="es-MX"/>
+        </w:rPr>
+        <w:t>) Biblioteca de T</w:t>
       </w:r>
       <w:r>
         <w:rPr>
@@ -2931,7 +3831,51 @@
           <w:szCs w:val="20"/>
           <w:lang w:eastAsia="es-MX"/>
         </w:rPr>
-        <w:t>Incluye definiciones de funciones para obtener y manipular información de la fecha y tiempo. Específicamente utilicé la función time() para obtener la hora actual e inicializar el generador de números aleatorios con srand().</w:t>
+        <w:t xml:space="preserve">Incluye definiciones de funciones para obtener y manipular información de la fecha y tiempo. Específicamente utilicé la función </w:t>
+      </w:r>
+      <w:proofErr w:type="gramStart"/>
+      <w:r>
+        <w:rPr>
+          <w:rFonts w:ascii="Arial" w:eastAsia="Times New Roman" w:hAnsi="Arial" w:cs="Arial"/>
+          <w:color w:val="000000" w:themeColor="text1"/>
+          <w:sz w:val="20"/>
+          <w:szCs w:val="20"/>
+          <w:lang w:eastAsia="es-MX"/>
+        </w:rPr>
+        <w:t>time</w:t>
+      </w:r>
+      <w:proofErr w:type="gramEnd"/>
+      <w:r>
+        <w:rPr>
+          <w:rFonts w:ascii="Arial" w:eastAsia="Times New Roman" w:hAnsi="Arial" w:cs="Arial"/>
+          <w:color w:val="000000" w:themeColor="text1"/>
+          <w:sz w:val="20"/>
+          <w:szCs w:val="20"/>
+          <w:lang w:eastAsia="es-MX"/>
+        </w:rPr>
+        <w:t xml:space="preserve">() para obtener la hora actual e inicializar el generador de números aleatorios con </w:t>
+      </w:r>
+      <w:proofErr w:type="spellStart"/>
+      <w:r>
+        <w:rPr>
+          <w:rFonts w:ascii="Arial" w:eastAsia="Times New Roman" w:hAnsi="Arial" w:cs="Arial"/>
+          <w:color w:val="000000" w:themeColor="text1"/>
+          <w:sz w:val="20"/>
+          <w:szCs w:val="20"/>
+          <w:lang w:eastAsia="es-MX"/>
+        </w:rPr>
+        <w:t>srand</w:t>
+      </w:r>
+      <w:proofErr w:type="spellEnd"/>
+      <w:r>
+        <w:rPr>
+          <w:rFonts w:ascii="Arial" w:eastAsia="Times New Roman" w:hAnsi="Arial" w:cs="Arial"/>
+          <w:color w:val="000000" w:themeColor="text1"/>
+          <w:sz w:val="20"/>
+          <w:szCs w:val="20"/>
+          <w:lang w:eastAsia="es-MX"/>
+        </w:rPr>
+        <w:t>().</w:t>
       </w:r>
     </w:p>
     <w:p>
@@ -3106,17 +4050,83 @@
           <w:szCs w:val="20"/>
           <w:lang w:eastAsia="es-MX"/>
         </w:rPr>
-        <w:t xml:space="preserve">Es el entorno principal para desarrollar aplicaciones de gráficos 2D y 3D portátiles interactivos. </w:t>
-      </w:r>
-      <w:r>
-        <w:rPr>
-          <w:rFonts w:ascii="Arial" w:eastAsia="Times New Roman" w:hAnsi="Arial" w:cs="Arial"/>
-          <w:color w:val="000000" w:themeColor="text1"/>
-          <w:sz w:val="20"/>
-          <w:szCs w:val="20"/>
-          <w:lang w:eastAsia="es-MX"/>
-        </w:rPr>
-        <w:t xml:space="preserve">Desde su introducción en 1992, se ha convertido en la API (Application Programming Interface) de gráficos más utilizada en la industria. </w:t>
+        <w:t xml:space="preserve">Es el entorno principal para desarrollar aplicaciones de gráficos </w:t>
+      </w:r>
+      <w:proofErr w:type="spellStart"/>
+      <w:r>
+        <w:rPr>
+          <w:rFonts w:ascii="Arial" w:eastAsia="Times New Roman" w:hAnsi="Arial" w:cs="Arial"/>
+          <w:color w:val="000000" w:themeColor="text1"/>
+          <w:sz w:val="20"/>
+          <w:szCs w:val="20"/>
+          <w:lang w:eastAsia="es-MX"/>
+        </w:rPr>
+        <w:t>2D</w:t>
+      </w:r>
+      <w:proofErr w:type="spellEnd"/>
+      <w:r>
+        <w:rPr>
+          <w:rFonts w:ascii="Arial" w:eastAsia="Times New Roman" w:hAnsi="Arial" w:cs="Arial"/>
+          <w:color w:val="000000" w:themeColor="text1"/>
+          <w:sz w:val="20"/>
+          <w:szCs w:val="20"/>
+          <w:lang w:eastAsia="es-MX"/>
+        </w:rPr>
+        <w:t xml:space="preserve"> y 3D portátiles interactivos. </w:t>
+      </w:r>
+      <w:r>
+        <w:rPr>
+          <w:rFonts w:ascii="Arial" w:eastAsia="Times New Roman" w:hAnsi="Arial" w:cs="Arial"/>
+          <w:color w:val="000000" w:themeColor="text1"/>
+          <w:sz w:val="20"/>
+          <w:szCs w:val="20"/>
+          <w:lang w:eastAsia="es-MX"/>
+        </w:rPr>
+        <w:t>Desde su introducción en 1992, se ha convertido en la API (</w:t>
+      </w:r>
+      <w:proofErr w:type="spellStart"/>
+      <w:r>
+        <w:rPr>
+          <w:rFonts w:ascii="Arial" w:eastAsia="Times New Roman" w:hAnsi="Arial" w:cs="Arial"/>
+          <w:color w:val="000000" w:themeColor="text1"/>
+          <w:sz w:val="20"/>
+          <w:szCs w:val="20"/>
+          <w:lang w:eastAsia="es-MX"/>
+        </w:rPr>
+        <w:t>Application</w:t>
+      </w:r>
+      <w:proofErr w:type="spellEnd"/>
+      <w:r>
+        <w:rPr>
+          <w:rFonts w:ascii="Arial" w:eastAsia="Times New Roman" w:hAnsi="Arial" w:cs="Arial"/>
+          <w:color w:val="000000" w:themeColor="text1"/>
+          <w:sz w:val="20"/>
+          <w:szCs w:val="20"/>
+          <w:lang w:eastAsia="es-MX"/>
+        </w:rPr>
+        <w:t xml:space="preserve"> </w:t>
+      </w:r>
+      <w:proofErr w:type="spellStart"/>
+      <w:r>
+        <w:rPr>
+          <w:rFonts w:ascii="Arial" w:eastAsia="Times New Roman" w:hAnsi="Arial" w:cs="Arial"/>
+          <w:color w:val="000000" w:themeColor="text1"/>
+          <w:sz w:val="20"/>
+          <w:szCs w:val="20"/>
+          <w:lang w:eastAsia="es-MX"/>
+        </w:rPr>
+        <w:t>Programming</w:t>
+      </w:r>
+      <w:proofErr w:type="spellEnd"/>
+      <w:r>
+        <w:rPr>
+          <w:rFonts w:ascii="Arial" w:eastAsia="Times New Roman" w:hAnsi="Arial" w:cs="Arial"/>
+          <w:color w:val="000000" w:themeColor="text1"/>
+          <w:sz w:val="20"/>
+          <w:szCs w:val="20"/>
+          <w:lang w:eastAsia="es-MX"/>
+        </w:rPr>
+        <w:t xml:space="preserve"> Interface) de gráficos más utilizada en la industria. </w:t>
       </w:r>
       <w:r>
         <w:rPr>
@@ -3486,7 +4496,59 @@
           <w:szCs w:val="20"/>
           <w:lang w:eastAsia="es-MX"/>
         </w:rPr>
-        <w:t>&lt;GL/glu.h&gt;</w:t>
+        <w:t>&lt;</w:t>
+      </w:r>
+      <w:proofErr w:type="spellStart"/>
+      <w:r>
+        <w:rPr>
+          <w:rFonts w:ascii="Arial" w:eastAsia="Times New Roman" w:hAnsi="Arial" w:cs="Arial"/>
+          <w:b/>
+          <w:bCs/>
+          <w:color w:val="000000" w:themeColor="text1"/>
+          <w:sz w:val="20"/>
+          <w:szCs w:val="20"/>
+          <w:lang w:eastAsia="es-MX"/>
+        </w:rPr>
+        <w:t>GL</w:t>
+      </w:r>
+      <w:proofErr w:type="spellEnd"/>
+      <w:r>
+        <w:rPr>
+          <w:rFonts w:ascii="Arial" w:eastAsia="Times New Roman" w:hAnsi="Arial" w:cs="Arial"/>
+          <w:b/>
+          <w:bCs/>
+          <w:color w:val="000000" w:themeColor="text1"/>
+          <w:sz w:val="20"/>
+          <w:szCs w:val="20"/>
+          <w:lang w:eastAsia="es-MX"/>
+        </w:rPr>
+        <w:t>/</w:t>
+      </w:r>
+      <w:proofErr w:type="spellStart"/>
+      <w:r>
+        <w:rPr>
+          <w:rFonts w:ascii="Arial" w:eastAsia="Times New Roman" w:hAnsi="Arial" w:cs="Arial"/>
+          <w:b/>
+          <w:bCs/>
+          <w:color w:val="000000" w:themeColor="text1"/>
+          <w:sz w:val="20"/>
+          <w:szCs w:val="20"/>
+          <w:lang w:eastAsia="es-MX"/>
+        </w:rPr>
+        <w:t>glu.h</w:t>
+      </w:r>
+      <w:proofErr w:type="spellEnd"/>
+      <w:r>
+        <w:rPr>
+          <w:rFonts w:ascii="Arial" w:eastAsia="Times New Roman" w:hAnsi="Arial" w:cs="Arial"/>
+          <w:b/>
+          <w:bCs/>
+          <w:color w:val="000000" w:themeColor="text1"/>
+          <w:sz w:val="20"/>
+          <w:szCs w:val="20"/>
+          <w:lang w:eastAsia="es-MX"/>
+        </w:rPr>
+        <w:t>&gt;</w:t>
       </w:r>
       <w:bookmarkStart w:id="0" w:name="_Hlk60698676"/>
       <w:r>
@@ -3499,7 +4561,111 @@
           <w:szCs w:val="20"/>
           <w:lang w:eastAsia="es-MX"/>
         </w:rPr>
-        <w:t xml:space="preserve"> GLU - Utilidades GL (GL Utilities)</w:t>
+        <w:t xml:space="preserve"> </w:t>
+      </w:r>
+      <w:proofErr w:type="spellStart"/>
+      <w:r>
+        <w:rPr>
+          <w:rFonts w:ascii="Arial" w:eastAsia="Times New Roman" w:hAnsi="Arial" w:cs="Arial"/>
+          <w:b/>
+          <w:bCs/>
+          <w:color w:val="000000" w:themeColor="text1"/>
+          <w:sz w:val="20"/>
+          <w:szCs w:val="20"/>
+          <w:lang w:eastAsia="es-MX"/>
+        </w:rPr>
+        <w:t>GLU</w:t>
+      </w:r>
+      <w:proofErr w:type="spellEnd"/>
+      <w:r>
+        <w:rPr>
+          <w:rFonts w:ascii="Arial" w:eastAsia="Times New Roman" w:hAnsi="Arial" w:cs="Arial"/>
+          <w:b/>
+          <w:bCs/>
+          <w:color w:val="000000" w:themeColor="text1"/>
+          <w:sz w:val="20"/>
+          <w:szCs w:val="20"/>
+          <w:lang w:eastAsia="es-MX"/>
+        </w:rPr>
+        <w:t xml:space="preserve"> - Utilidades </w:t>
+      </w:r>
+      <w:proofErr w:type="spellStart"/>
+      <w:r>
+        <w:rPr>
+          <w:rFonts w:ascii="Arial" w:eastAsia="Times New Roman" w:hAnsi="Arial" w:cs="Arial"/>
+          <w:b/>
+          <w:bCs/>
+          <w:color w:val="000000" w:themeColor="text1"/>
+          <w:sz w:val="20"/>
+          <w:szCs w:val="20"/>
+          <w:lang w:eastAsia="es-MX"/>
+        </w:rPr>
+        <w:t>GL</w:t>
+      </w:r>
+      <w:proofErr w:type="spellEnd"/>
+      <w:r>
+        <w:rPr>
+          <w:rFonts w:ascii="Arial" w:eastAsia="Times New Roman" w:hAnsi="Arial" w:cs="Arial"/>
+          <w:b/>
+          <w:bCs/>
+          <w:color w:val="000000" w:themeColor="text1"/>
+          <w:sz w:val="20"/>
+          <w:szCs w:val="20"/>
+          <w:lang w:eastAsia="es-MX"/>
+        </w:rPr>
+        <w:t xml:space="preserve"> (</w:t>
+      </w:r>
+      <w:proofErr w:type="spellStart"/>
+      <w:r>
+        <w:rPr>
+          <w:rFonts w:ascii="Arial" w:eastAsia="Times New Roman" w:hAnsi="Arial" w:cs="Arial"/>
+          <w:b/>
+          <w:bCs/>
+          <w:color w:val="000000" w:themeColor="text1"/>
+          <w:sz w:val="20"/>
+          <w:szCs w:val="20"/>
+          <w:lang w:eastAsia="es-MX"/>
+        </w:rPr>
+        <w:t>GL</w:t>
+      </w:r>
+      <w:proofErr w:type="spellEnd"/>
+      <w:r>
+        <w:rPr>
+          <w:rFonts w:ascii="Arial" w:eastAsia="Times New Roman" w:hAnsi="Arial" w:cs="Arial"/>
+          <w:b/>
+          <w:bCs/>
+          <w:color w:val="000000" w:themeColor="text1"/>
+          <w:sz w:val="20"/>
+          <w:szCs w:val="20"/>
+          <w:lang w:eastAsia="es-MX"/>
+        </w:rPr>
+        <w:t xml:space="preserve"> </w:t>
+      </w:r>
+      <w:proofErr w:type="spellStart"/>
+      <w:r>
+        <w:rPr>
+          <w:rFonts w:ascii="Arial" w:eastAsia="Times New Roman" w:hAnsi="Arial" w:cs="Arial"/>
+          <w:b/>
+          <w:bCs/>
+          <w:color w:val="000000" w:themeColor="text1"/>
+          <w:sz w:val="20"/>
+          <w:szCs w:val="20"/>
+          <w:lang w:eastAsia="es-MX"/>
+        </w:rPr>
+        <w:t>Utilities</w:t>
+      </w:r>
+      <w:proofErr w:type="spellEnd"/>
+      <w:r>
+        <w:rPr>
+          <w:rFonts w:ascii="Arial" w:eastAsia="Times New Roman" w:hAnsi="Arial" w:cs="Arial"/>
+          <w:b/>
+          <w:bCs/>
+          <w:color w:val="000000" w:themeColor="text1"/>
+          <w:sz w:val="20"/>
+          <w:szCs w:val="20"/>
+          <w:lang w:eastAsia="es-MX"/>
+        </w:rPr>
+        <w:t>)</w:t>
       </w:r>
       <w:r>
         <w:rPr>
@@ -3597,7 +4763,59 @@
           <w:szCs w:val="20"/>
           <w:lang w:eastAsia="es-MX"/>
         </w:rPr>
-        <w:t>&lt;GLFW/glfw3.h&gt;</w:t>
+        <w:t>&lt;</w:t>
+      </w:r>
+      <w:proofErr w:type="spellStart"/>
+      <w:r>
+        <w:rPr>
+          <w:rFonts w:ascii="Arial" w:eastAsia="Times New Roman" w:hAnsi="Arial" w:cs="Arial"/>
+          <w:b/>
+          <w:bCs/>
+          <w:color w:val="000000" w:themeColor="text1"/>
+          <w:sz w:val="20"/>
+          <w:szCs w:val="20"/>
+          <w:lang w:eastAsia="es-MX"/>
+        </w:rPr>
+        <w:t>GLFW</w:t>
+      </w:r>
+      <w:proofErr w:type="spellEnd"/>
+      <w:r>
+        <w:rPr>
+          <w:rFonts w:ascii="Arial" w:eastAsia="Times New Roman" w:hAnsi="Arial" w:cs="Arial"/>
+          <w:b/>
+          <w:bCs/>
+          <w:color w:val="000000" w:themeColor="text1"/>
+          <w:sz w:val="20"/>
+          <w:szCs w:val="20"/>
+          <w:lang w:eastAsia="es-MX"/>
+        </w:rPr>
+        <w:t>/</w:t>
+      </w:r>
+      <w:proofErr w:type="spellStart"/>
+      <w:r>
+        <w:rPr>
+          <w:rFonts w:ascii="Arial" w:eastAsia="Times New Roman" w:hAnsi="Arial" w:cs="Arial"/>
+          <w:b/>
+          <w:bCs/>
+          <w:color w:val="000000" w:themeColor="text1"/>
+          <w:sz w:val="20"/>
+          <w:szCs w:val="20"/>
+          <w:lang w:eastAsia="es-MX"/>
+        </w:rPr>
+        <w:t>glfw3.h</w:t>
+      </w:r>
+      <w:proofErr w:type="spellEnd"/>
+      <w:r>
+        <w:rPr>
+          <w:rFonts w:ascii="Arial" w:eastAsia="Times New Roman" w:hAnsi="Arial" w:cs="Arial"/>
+          <w:b/>
+          <w:bCs/>
+          <w:color w:val="000000" w:themeColor="text1"/>
+          <w:sz w:val="20"/>
+          <w:szCs w:val="20"/>
+          <w:lang w:eastAsia="es-MX"/>
+        </w:rPr>
+        <w:t>&gt;</w:t>
       </w:r>
       <w:r>
         <w:rPr>
@@ -3619,7 +4837,29 @@
           <w:szCs w:val="20"/>
           <w:lang w:eastAsia="es-MX"/>
         </w:rPr>
-        <w:t>Es el header de la API de GLFW 3. Define todos sus tipos y declara todas sus funciones.</w:t>
+        <w:t xml:space="preserve">Es el header de la API de </w:t>
+      </w:r>
+      <w:proofErr w:type="spellStart"/>
+      <w:r>
+        <w:rPr>
+          <w:rFonts w:ascii="Arial" w:eastAsia="Times New Roman" w:hAnsi="Arial" w:cs="Arial"/>
+          <w:color w:val="000000" w:themeColor="text1"/>
+          <w:sz w:val="20"/>
+          <w:szCs w:val="20"/>
+          <w:lang w:eastAsia="es-MX"/>
+        </w:rPr>
+        <w:t>GLFW</w:t>
+      </w:r>
+      <w:proofErr w:type="spellEnd"/>
+      <w:r>
+        <w:rPr>
+          <w:rFonts w:ascii="Arial" w:eastAsia="Times New Roman" w:hAnsi="Arial" w:cs="Arial"/>
+          <w:color w:val="000000" w:themeColor="text1"/>
+          <w:sz w:val="20"/>
+          <w:szCs w:val="20"/>
+          <w:lang w:eastAsia="es-MX"/>
+        </w:rPr>
+        <w:t xml:space="preserve"> 3. Define todos sus tipos y declara todas sus funciones.</w:t>
       </w:r>
     </w:p>
     <w:p>
@@ -3675,6 +4915,7 @@
           <w:lang w:val="en-US" w:eastAsia="es-MX"/>
         </w:rPr>
       </w:pPr>
+      <w:proofErr w:type="spellStart"/>
       <w:r>
         <w:rPr>
           <w:rFonts w:ascii="Arial" w:eastAsia="Times New Roman" w:hAnsi="Arial" w:cs="Arial"/>
@@ -3683,7 +4924,40 @@
           <w:szCs w:val="20"/>
           <w:lang w:val="en-US" w:eastAsia="es-MX"/>
         </w:rPr>
-        <w:t>sudo apt-get install libglfw3-dev</w:t>
+        <w:t>sudo</w:t>
+      </w:r>
+      <w:proofErr w:type="spellEnd"/>
+      <w:r>
+        <w:rPr>
+          <w:rFonts w:ascii="Arial" w:eastAsia="Times New Roman" w:hAnsi="Arial" w:cs="Arial"/>
+          <w:color w:val="000000" w:themeColor="text1"/>
+          <w:sz w:val="20"/>
+          <w:szCs w:val="20"/>
+          <w:lang w:val="en-US" w:eastAsia="es-MX"/>
+        </w:rPr>
+        <w:t xml:space="preserve"> apt-get install </w:t>
+      </w:r>
+      <w:proofErr w:type="spellStart"/>
+      <w:r>
+        <w:rPr>
+          <w:rFonts w:ascii="Arial" w:eastAsia="Times New Roman" w:hAnsi="Arial" w:cs="Arial"/>
+          <w:color w:val="000000" w:themeColor="text1"/>
+          <w:sz w:val="20"/>
+          <w:szCs w:val="20"/>
+          <w:lang w:val="en-US" w:eastAsia="es-MX"/>
+        </w:rPr>
+        <w:t>libglfw3</w:t>
+      </w:r>
+      <w:proofErr w:type="spellEnd"/>
+      <w:r>
+        <w:rPr>
+          <w:rFonts w:ascii="Arial" w:eastAsia="Times New Roman" w:hAnsi="Arial" w:cs="Arial"/>
+          <w:color w:val="000000" w:themeColor="text1"/>
+          <w:sz w:val="20"/>
+          <w:szCs w:val="20"/>
+          <w:lang w:val="en-US" w:eastAsia="es-MX"/>
+        </w:rPr>
+        <w:t>-dev</w:t>
       </w:r>
     </w:p>
     <w:p>
@@ -3706,6 +4980,7 @@
           <w:lang w:val="en-US" w:eastAsia="es-MX"/>
         </w:rPr>
       </w:pPr>
+      <w:proofErr w:type="spellStart"/>
       <w:r>
         <w:rPr>
           <w:rFonts w:ascii="Arial" w:eastAsia="Times New Roman" w:hAnsi="Arial" w:cs="Arial"/>
@@ -3714,8 +4989,9 @@
           <w:szCs w:val="20"/>
           <w:lang w:val="en-US" w:eastAsia="es-MX"/>
         </w:rPr>
-        <w:t>sudo apt-get install libgl</w:t>
-      </w:r>
+        <w:t>sudo</w:t>
+      </w:r>
+      <w:proofErr w:type="spellEnd"/>
       <w:r>
         <w:rPr>
           <w:rFonts w:ascii="Arial" w:eastAsia="Times New Roman" w:hAnsi="Arial" w:cs="Arial"/>
@@ -3724,8 +5000,30 @@
           <w:szCs w:val="20"/>
           <w:lang w:val="en-US" w:eastAsia="es-MX"/>
         </w:rPr>
+        <w:t xml:space="preserve"> apt-get install </w:t>
+      </w:r>
+      <w:proofErr w:type="spellStart"/>
+      <w:r>
+        <w:rPr>
+          <w:rFonts w:ascii="Arial" w:eastAsia="Times New Roman" w:hAnsi="Arial" w:cs="Arial"/>
+          <w:color w:val="000000" w:themeColor="text1"/>
+          <w:sz w:val="20"/>
+          <w:szCs w:val="20"/>
+          <w:lang w:val="en-US" w:eastAsia="es-MX"/>
+        </w:rPr>
+        <w:t>libgl</w:t>
+      </w:r>
+      <w:r>
+        <w:rPr>
+          <w:rFonts w:ascii="Arial" w:eastAsia="Times New Roman" w:hAnsi="Arial" w:cs="Arial"/>
+          <w:color w:val="000000" w:themeColor="text1"/>
+          <w:sz w:val="20"/>
+          <w:szCs w:val="20"/>
+          <w:lang w:val="en-US" w:eastAsia="es-MX"/>
+        </w:rPr>
         <w:t>ew</w:t>
       </w:r>
+      <w:proofErr w:type="spellEnd"/>
       <w:r>
         <w:rPr>
           <w:rFonts w:ascii="Arial" w:eastAsia="Times New Roman" w:hAnsi="Arial" w:cs="Arial"/>
@@ -3830,7 +5128,29 @@
           <w:szCs w:val="20"/>
           <w:lang w:eastAsia="es-MX"/>
         </w:rPr>
-        <w:t>Para la ejecución del proyecto trabajamos en una distribución de GNU/Linux: Xubntu. Es un sistema operativo basado en Ubuntu, con la ventaja de que es más ligero.</w:t>
+        <w:t xml:space="preserve">Para la ejecución del proyecto trabajamos en una distribución de GNU/Linux: </w:t>
+      </w:r>
+      <w:proofErr w:type="spellStart"/>
+      <w:r>
+        <w:rPr>
+          <w:rFonts w:ascii="Arial" w:eastAsia="Times New Roman" w:hAnsi="Arial" w:cs="Arial"/>
+          <w:color w:val="000000" w:themeColor="text1"/>
+          <w:sz w:val="20"/>
+          <w:szCs w:val="20"/>
+          <w:lang w:eastAsia="es-MX"/>
+        </w:rPr>
+        <w:t>Xubntu</w:t>
+      </w:r>
+      <w:proofErr w:type="spellEnd"/>
+      <w:r>
+        <w:rPr>
+          <w:rFonts w:ascii="Arial" w:eastAsia="Times New Roman" w:hAnsi="Arial" w:cs="Arial"/>
+          <w:color w:val="000000" w:themeColor="text1"/>
+          <w:sz w:val="20"/>
+          <w:szCs w:val="20"/>
+          <w:lang w:eastAsia="es-MX"/>
+        </w:rPr>
+        <w:t>. Es un sistema operativo basado en Ubuntu, con la ventaja de que es más ligero.</w:t>
       </w:r>
       <w:r>
         <w:rPr>
@@ -3894,7 +5214,29 @@
           <w:szCs w:val="20"/>
           <w:lang w:eastAsia="es-MX"/>
         </w:rPr>
-        <w:t>con un Makefile, que compila todos los archivos de las carpetas que se indiquen de forma automática (aunque tardada porque cada vez que se ejecuta compila todo de nuevo)</w:t>
+        <w:t xml:space="preserve">con un </w:t>
+      </w:r>
+      <w:proofErr w:type="spellStart"/>
+      <w:r>
+        <w:rPr>
+          <w:rFonts w:ascii="Arial" w:eastAsia="Times New Roman" w:hAnsi="Arial" w:cs="Arial"/>
+          <w:color w:val="000000" w:themeColor="text1"/>
+          <w:sz w:val="20"/>
+          <w:szCs w:val="20"/>
+          <w:lang w:eastAsia="es-MX"/>
+        </w:rPr>
+        <w:t>Makefile</w:t>
+      </w:r>
+      <w:proofErr w:type="spellEnd"/>
+      <w:r>
+        <w:rPr>
+          <w:rFonts w:ascii="Arial" w:eastAsia="Times New Roman" w:hAnsi="Arial" w:cs="Arial"/>
+          <w:color w:val="000000" w:themeColor="text1"/>
+          <w:sz w:val="20"/>
+          <w:szCs w:val="20"/>
+          <w:lang w:eastAsia="es-MX"/>
+        </w:rPr>
+        <w:t>, que compila todos los archivos de las carpetas que se indiquen de forma automática (aunque tardada porque cada vez que se ejecuta compila todo de nuevo)</w:t>
       </w:r>
       <w:r>
         <w:rPr>
@@ -3914,7 +5256,29 @@
           <w:szCs w:val="20"/>
           <w:lang w:eastAsia="es-MX"/>
         </w:rPr>
-        <w:t>Después de esto simplemente se ejecutaba el programa principal (main), que tiene la extensión “.o”.</w:t>
+        <w:t>Después de esto simplemente se ejecutaba el programa principal (</w:t>
+      </w:r>
+      <w:proofErr w:type="spellStart"/>
+      <w:r>
+        <w:rPr>
+          <w:rFonts w:ascii="Arial" w:eastAsia="Times New Roman" w:hAnsi="Arial" w:cs="Arial"/>
+          <w:color w:val="000000" w:themeColor="text1"/>
+          <w:sz w:val="20"/>
+          <w:szCs w:val="20"/>
+          <w:lang w:eastAsia="es-MX"/>
+        </w:rPr>
+        <w:t>main</w:t>
+      </w:r>
+      <w:proofErr w:type="spellEnd"/>
+      <w:r>
+        <w:rPr>
+          <w:rFonts w:ascii="Arial" w:eastAsia="Times New Roman" w:hAnsi="Arial" w:cs="Arial"/>
+          <w:color w:val="000000" w:themeColor="text1"/>
+          <w:sz w:val="20"/>
+          <w:szCs w:val="20"/>
+          <w:lang w:eastAsia="es-MX"/>
+        </w:rPr>
+        <w:t>), que tiene la extensión “.o”.</w:t>
       </w:r>
       <w:r>
         <w:rPr>
@@ -3926,6 +5290,7 @@
         </w:rPr>
         <w:t xml:space="preserve"> Esta extensión, según la respuesta de </w:t>
       </w:r>
+      <w:proofErr w:type="spellStart"/>
       <w:r>
         <w:rPr>
           <w:rFonts w:ascii="Arial" w:eastAsia="Times New Roman" w:hAnsi="Arial" w:cs="Arial"/>
@@ -3936,7 +5301,20 @@
           <w:szCs w:val="20"/>
           <w:lang w:eastAsia="es-MX"/>
         </w:rPr>
-        <w:t>community wiki</w:t>
+        <w:t>community</w:t>
+      </w:r>
+      <w:proofErr w:type="spellEnd"/>
+      <w:r>
+        <w:rPr>
+          <w:rFonts w:ascii="Arial" w:eastAsia="Times New Roman" w:hAnsi="Arial" w:cs="Arial"/>
+          <w:i/>
+          <w:iCs/>
+          <w:color w:val="000000" w:themeColor="text1"/>
+          <w:sz w:val="20"/>
+          <w:szCs w:val="20"/>
+          <w:lang w:eastAsia="es-MX"/>
+        </w:rPr>
+        <w:t xml:space="preserve"> wiki</w:t>
       </w:r>
       <w:r>
         <w:rPr>
@@ -3980,7 +5358,29 @@
           <w:szCs w:val="20"/>
           <w:lang w:eastAsia="es-MX"/>
         </w:rPr>
-        <w:t>, es equivalente a la extensión “.dll” en Windows e indica un objeto que puede ser cargado en tiempo de ejecución.</w:t>
+        <w:t>, es equivalente a la extensión “.</w:t>
+      </w:r>
+      <w:proofErr w:type="spellStart"/>
+      <w:r>
+        <w:rPr>
+          <w:rFonts w:ascii="Arial" w:eastAsia="Times New Roman" w:hAnsi="Arial" w:cs="Arial"/>
+          <w:color w:val="000000" w:themeColor="text1"/>
+          <w:sz w:val="20"/>
+          <w:szCs w:val="20"/>
+          <w:lang w:eastAsia="es-MX"/>
+        </w:rPr>
+        <w:t>dll</w:t>
+      </w:r>
+      <w:proofErr w:type="spellEnd"/>
+      <w:r>
+        <w:rPr>
+          <w:rFonts w:ascii="Arial" w:eastAsia="Times New Roman" w:hAnsi="Arial" w:cs="Arial"/>
+          <w:color w:val="000000" w:themeColor="text1"/>
+          <w:sz w:val="20"/>
+          <w:szCs w:val="20"/>
+          <w:lang w:eastAsia="es-MX"/>
+        </w:rPr>
+        <w:t>” en Windows e indica un objeto que puede ser cargado en tiempo de ejecución.</w:t>
       </w:r>
     </w:p>
     <w:p>
@@ -4013,7 +5413,37 @@
           <w:szCs w:val="20"/>
           <w:lang w:eastAsia="es-MX"/>
         </w:rPr>
-        <w:t>¿Cómo utilizar el Makefile?</w:t>
+        <w:t xml:space="preserve">¿Cómo utilizar el </w:t>
+      </w:r>
+      <w:proofErr w:type="spellStart"/>
+      <w:r>
+        <w:rPr>
+          <w:rFonts w:ascii="Arial" w:eastAsia="Times New Roman" w:hAnsi="Arial" w:cs="Arial"/>
+          <w:b/>
+          <w:bCs/>
+          <w:i/>
+          <w:iCs/>
+          <w:color w:val="000000" w:themeColor="text1"/>
+          <w:sz w:val="20"/>
+          <w:szCs w:val="20"/>
+          <w:lang w:eastAsia="es-MX"/>
+        </w:rPr>
+        <w:t>Makefile</w:t>
+      </w:r>
+      <w:proofErr w:type="spellEnd"/>
+      <w:r>
+        <w:rPr>
+          <w:rFonts w:ascii="Arial" w:eastAsia="Times New Roman" w:hAnsi="Arial" w:cs="Arial"/>
+          <w:b/>
+          <w:bCs/>
+          <w:i/>
+          <w:iCs/>
+          <w:color w:val="000000" w:themeColor="text1"/>
+          <w:sz w:val="20"/>
+          <w:szCs w:val="20"/>
+          <w:lang w:eastAsia="es-MX"/>
+        </w:rPr>
+        <w:t>?</w:t>
       </w:r>
     </w:p>
     <w:p>
@@ -4049,6 +5479,7 @@
         </w:rPr>
         <w:t>, ejecutar el comando “</w:t>
       </w:r>
+      <w:proofErr w:type="spellStart"/>
       <w:r>
         <w:rPr>
           <w:rFonts w:ascii="Arial" w:eastAsia="Times New Roman" w:hAnsi="Arial" w:cs="Arial"/>
@@ -4063,15 +5494,38 @@
         </w:rPr>
         <w:t>make</w:t>
       </w:r>
-      <w:r>
-        <w:rPr>
-          <w:rFonts w:ascii="Arial" w:eastAsia="Times New Roman" w:hAnsi="Arial" w:cs="Arial"/>
-          <w:color w:val="000000" w:themeColor="text1"/>
-          <w:sz w:val="20"/>
-          <w:szCs w:val="20"/>
-          <w:lang w:eastAsia="es-MX"/>
-        </w:rPr>
-        <w:t>”, el cual compilará todos los archivos que se indiquen. En mi caso modifiqué el código original del Makefile, ya que trabajé con archivos en distintas carpetas.</w:t>
+      <w:proofErr w:type="spellEnd"/>
+      <w:r>
+        <w:rPr>
+          <w:rFonts w:ascii="Arial" w:eastAsia="Times New Roman" w:hAnsi="Arial" w:cs="Arial"/>
+          <w:color w:val="000000" w:themeColor="text1"/>
+          <w:sz w:val="20"/>
+          <w:szCs w:val="20"/>
+          <w:lang w:eastAsia="es-MX"/>
+        </w:rPr>
+        <w:t xml:space="preserve">”, el cual compilará todos los archivos que se indiquen. En mi caso modifiqué el código original del </w:t>
+      </w:r>
+      <w:proofErr w:type="spellStart"/>
+      <w:r>
+        <w:rPr>
+          <w:rFonts w:ascii="Arial" w:eastAsia="Times New Roman" w:hAnsi="Arial" w:cs="Arial"/>
+          <w:color w:val="000000" w:themeColor="text1"/>
+          <w:sz w:val="20"/>
+          <w:szCs w:val="20"/>
+          <w:lang w:eastAsia="es-MX"/>
+        </w:rPr>
+        <w:t>Makefile</w:t>
+      </w:r>
+      <w:proofErr w:type="spellEnd"/>
+      <w:r>
+        <w:rPr>
+          <w:rFonts w:ascii="Arial" w:eastAsia="Times New Roman" w:hAnsi="Arial" w:cs="Arial"/>
+          <w:color w:val="000000" w:themeColor="text1"/>
+          <w:sz w:val="20"/>
+          <w:szCs w:val="20"/>
+          <w:lang w:eastAsia="es-MX"/>
+        </w:rPr>
+        <w:t>, ya que trabajé con archivos en distintas carpetas.</w:t>
       </w:r>
     </w:p>
     <w:p>
@@ -4162,8 +5616,24 @@
           <w:szCs w:val="20"/>
           <w:lang w:eastAsia="es-MX"/>
         </w:rPr>
-        <w:t>./main</w:t>
-      </w:r>
+        <w:t>./</w:t>
+      </w:r>
+      <w:proofErr w:type="spellStart"/>
+      <w:r>
+        <w:rPr>
+          <w:rFonts w:ascii="Arial" w:eastAsia="Times New Roman" w:hAnsi="Arial" w:cs="Arial"/>
+          <w:b/>
+          <w:bCs/>
+          <w:i/>
+          <w:iCs/>
+          <w:color w:val="000000" w:themeColor="text1"/>
+          <w:sz w:val="20"/>
+          <w:szCs w:val="20"/>
+          <w:lang w:eastAsia="es-MX"/>
+        </w:rPr>
+        <w:t>main</w:t>
+      </w:r>
+      <w:proofErr w:type="spellEnd"/>
       <w:r>
         <w:rPr>
           <w:rFonts w:ascii="Arial" w:eastAsia="Times New Roman" w:hAnsi="Arial" w:cs="Arial"/>
@@ -4511,8 +5981,22 @@
           <w:szCs w:val="20"/>
           <w:lang w:eastAsia="es-MX"/>
         </w:rPr>
-        <w:t>Git Bash</w:t>
-      </w:r>
+        <w:t xml:space="preserve">Git </w:t>
+      </w:r>
+      <w:proofErr w:type="spellStart"/>
+      <w:r>
+        <w:rPr>
+          <w:rFonts w:ascii="Arial" w:eastAsia="Times New Roman" w:hAnsi="Arial" w:cs="Arial"/>
+          <w:b/>
+          <w:bCs/>
+          <w:color w:val="000000" w:themeColor="text1"/>
+          <w:sz w:val="20"/>
+          <w:szCs w:val="20"/>
+          <w:lang w:eastAsia="es-MX"/>
+        </w:rPr>
+        <w:t>Bash</w:t>
+      </w:r>
+      <w:proofErr w:type="spellEnd"/>
       <w:r>
         <w:rPr>
           <w:rFonts w:ascii="Arial" w:eastAsia="Times New Roman" w:hAnsi="Arial" w:cs="Arial"/>
@@ -4773,7 +6257,51 @@
           <w:szCs w:val="20"/>
           <w:lang w:eastAsia="es-MX"/>
         </w:rPr>
-        <w:t xml:space="preserve"> (en git se les llama commits al contenido que se va subiendo)</w:t>
+        <w:t xml:space="preserve"> (en </w:t>
+      </w:r>
+      <w:proofErr w:type="spellStart"/>
+      <w:r>
+        <w:rPr>
+          <w:rFonts w:ascii="Arial" w:eastAsia="Times New Roman" w:hAnsi="Arial" w:cs="Arial"/>
+          <w:color w:val="000000" w:themeColor="text1"/>
+          <w:sz w:val="20"/>
+          <w:szCs w:val="20"/>
+          <w:lang w:eastAsia="es-MX"/>
+        </w:rPr>
+        <w:t>git</w:t>
+      </w:r>
+      <w:proofErr w:type="spellEnd"/>
+      <w:r>
+        <w:rPr>
+          <w:rFonts w:ascii="Arial" w:eastAsia="Times New Roman" w:hAnsi="Arial" w:cs="Arial"/>
+          <w:color w:val="000000" w:themeColor="text1"/>
+          <w:sz w:val="20"/>
+          <w:szCs w:val="20"/>
+          <w:lang w:eastAsia="es-MX"/>
+        </w:rPr>
+        <w:t xml:space="preserve"> se les llama </w:t>
+      </w:r>
+      <w:proofErr w:type="spellStart"/>
+      <w:r>
+        <w:rPr>
+          <w:rFonts w:ascii="Arial" w:eastAsia="Times New Roman" w:hAnsi="Arial" w:cs="Arial"/>
+          <w:color w:val="000000" w:themeColor="text1"/>
+          <w:sz w:val="20"/>
+          <w:szCs w:val="20"/>
+          <w:lang w:eastAsia="es-MX"/>
+        </w:rPr>
+        <w:t>commits</w:t>
+      </w:r>
+      <w:proofErr w:type="spellEnd"/>
+      <w:r>
+        <w:rPr>
+          <w:rFonts w:ascii="Arial" w:eastAsia="Times New Roman" w:hAnsi="Arial" w:cs="Arial"/>
+          <w:color w:val="000000" w:themeColor="text1"/>
+          <w:sz w:val="20"/>
+          <w:szCs w:val="20"/>
+          <w:lang w:eastAsia="es-MX"/>
+        </w:rPr>
+        <w:t xml:space="preserve"> al contenido que se va subiendo)</w:t>
       </w:r>
       <w:r>
         <w:rPr>
@@ -5124,8 +6652,24 @@
           <w:szCs w:val="20"/>
           <w:lang w:eastAsia="es-MX"/>
         </w:rPr>
-        <w:t>Explicación de un archivo obj</w:t>
-      </w:r>
+        <w:t xml:space="preserve">Explicación de un archivo </w:t>
+      </w:r>
+      <w:proofErr w:type="spellStart"/>
+      <w:r>
+        <w:rPr>
+          <w:rFonts w:ascii="Arial" w:eastAsia="Times New Roman" w:hAnsi="Arial" w:cs="Arial"/>
+          <w:b/>
+          <w:bCs/>
+          <w:i/>
+          <w:iCs/>
+          <w:color w:val="000000" w:themeColor="text1"/>
+          <w:sz w:val="20"/>
+          <w:szCs w:val="20"/>
+          <w:lang w:eastAsia="es-MX"/>
+        </w:rPr>
+        <w:t>obj</w:t>
+      </w:r>
+      <w:proofErr w:type="spellEnd"/>
     </w:p>
     <w:p>
       <w:pPr>
@@ -5632,17 +7176,31 @@
           <w:lang w:eastAsia="es-MX"/>
         </w:rPr>
       </w:pPr>
-      <w:r>
-        <w:rPr>
-          <w:rFonts w:ascii="Arial" w:eastAsia="Times New Roman" w:hAnsi="Arial" w:cs="Arial"/>
-          <w:b/>
-          <w:bCs/>
-          <w:color w:val="000000" w:themeColor="text1"/>
-          <w:sz w:val="20"/>
-          <w:szCs w:val="20"/>
-          <w:lang w:eastAsia="es-MX"/>
-        </w:rPr>
-        <w:t>vn:</w:t>
+      <w:proofErr w:type="spellStart"/>
+      <w:r>
+        <w:rPr>
+          <w:rFonts w:ascii="Arial" w:eastAsia="Times New Roman" w:hAnsi="Arial" w:cs="Arial"/>
+          <w:b/>
+          <w:bCs/>
+          <w:color w:val="000000" w:themeColor="text1"/>
+          <w:sz w:val="20"/>
+          <w:szCs w:val="20"/>
+          <w:lang w:eastAsia="es-MX"/>
+        </w:rPr>
+        <w:t>vn</w:t>
+      </w:r>
+      <w:proofErr w:type="spellEnd"/>
+      <w:r>
+        <w:rPr>
+          <w:rFonts w:ascii="Arial" w:eastAsia="Times New Roman" w:hAnsi="Arial" w:cs="Arial"/>
+          <w:b/>
+          <w:bCs/>
+          <w:color w:val="000000" w:themeColor="text1"/>
+          <w:sz w:val="20"/>
+          <w:szCs w:val="20"/>
+          <w:lang w:eastAsia="es-MX"/>
+        </w:rPr>
+        <w:t>:</w:t>
       </w:r>
       <w:r>
         <w:rPr>
@@ -6326,7 +7884,29 @@
           <w:szCs w:val="20"/>
           <w:lang w:eastAsia="es-MX"/>
         </w:rPr>
-        <w:t xml:space="preserve"> Es así que nos acercamos cada vez más al entendimiento de cómo lograr el objetivo: simular los rebotes de un</w:t>
+        <w:t xml:space="preserve"> Es así </w:t>
+      </w:r>
+      <w:proofErr w:type="gramStart"/>
+      <w:r>
+        <w:rPr>
+          <w:rFonts w:ascii="Arial" w:eastAsia="Times New Roman" w:hAnsi="Arial" w:cs="Arial"/>
+          <w:color w:val="000000" w:themeColor="text1"/>
+          <w:sz w:val="20"/>
+          <w:szCs w:val="20"/>
+          <w:lang w:eastAsia="es-MX"/>
+        </w:rPr>
+        <w:t>que</w:t>
+      </w:r>
+      <w:proofErr w:type="gramEnd"/>
+      <w:r>
+        <w:rPr>
+          <w:rFonts w:ascii="Arial" w:eastAsia="Times New Roman" w:hAnsi="Arial" w:cs="Arial"/>
+          <w:color w:val="000000" w:themeColor="text1"/>
+          <w:sz w:val="20"/>
+          <w:szCs w:val="20"/>
+          <w:lang w:eastAsia="es-MX"/>
+        </w:rPr>
+        <w:t xml:space="preserve"> nos acercamos cada vez más al entendimiento de cómo lograr el objetivo: simular los rebotes de un</w:t>
       </w:r>
       <w:r>
         <w:rPr>
@@ -6492,8 +8072,595 @@
           <w:szCs w:val="20"/>
           <w:lang w:eastAsia="es-MX"/>
         </w:rPr>
-        <w:t>ORGANIZACIÓN DEL PROGRAMA – CARPETAS Y ARCHIVOS</w:t>
-      </w:r>
+        <w:t>ORGANIZACIÓN DEL PROGRAMA</w:t>
+      </w:r>
+      <w:r>
+        <w:rPr>
+          <w:rFonts w:ascii="Arial" w:eastAsia="Times New Roman" w:hAnsi="Arial" w:cs="Arial"/>
+          <w:b/>
+          <w:bCs/>
+          <w:color w:val="000000" w:themeColor="text1"/>
+          <w:sz w:val="20"/>
+          <w:szCs w:val="20"/>
+          <w:lang w:eastAsia="es-MX"/>
+        </w:rPr>
+        <w:t xml:space="preserve"> / PROYECTO</w:t>
+      </w:r>
+      <w:r>
+        <w:rPr>
+          <w:rFonts w:ascii="Arial" w:eastAsia="Times New Roman" w:hAnsi="Arial" w:cs="Arial"/>
+          <w:b/>
+          <w:bCs/>
+          <w:color w:val="000000" w:themeColor="text1"/>
+          <w:sz w:val="20"/>
+          <w:szCs w:val="20"/>
+          <w:lang w:eastAsia="es-MX"/>
+        </w:rPr>
+        <w:t xml:space="preserve"> – CARPETAS Y ARCHIVOS</w:t>
+      </w:r>
+    </w:p>
+    <w:p>
+      <w:pPr>
+        <w:rPr>
+          <w:rFonts w:ascii="Arial" w:eastAsia="Times New Roman" w:hAnsi="Arial" w:cs="Arial"/>
+          <w:b/>
+          <w:bCs/>
+          <w:color w:val="000000" w:themeColor="text1"/>
+          <w:sz w:val="20"/>
+          <w:szCs w:val="20"/>
+          <w:lang w:eastAsia="es-MX"/>
+        </w:rPr>
+      </w:pPr>
+    </w:p>
+    <w:p>
+      <w:pPr>
+        <w:rPr>
+          <w:rFonts w:ascii="Arial" w:eastAsia="Times New Roman" w:hAnsi="Arial" w:cs="Arial"/>
+          <w:b/>
+          <w:bCs/>
+          <w:color w:val="000000" w:themeColor="text1"/>
+          <w:sz w:val="20"/>
+          <w:szCs w:val="20"/>
+          <w:lang w:eastAsia="es-MX"/>
+        </w:rPr>
+      </w:pPr>
+      <w:r>
+        <w:rPr>
+          <w:rFonts w:ascii="Arial" w:eastAsia="Times New Roman" w:hAnsi="Arial" w:cs="Arial"/>
+          <w:b/>
+          <w:bCs/>
+          <w:color w:val="000000" w:themeColor="text1"/>
+          <w:sz w:val="20"/>
+          <w:szCs w:val="20"/>
+          <w:lang w:eastAsia="es-MX"/>
+        </w:rPr>
+        <w:t>EXPLICACIÓN DE CLASES Y MÉTODOS</w:t>
+      </w:r>
+    </w:p>
+    <w:p>
+      <w:pPr>
+        <w:shd w:val="clear" w:color="auto" w:fill="FFFFFF"/>
+        <w:spacing w:before="100" w:beforeAutospacing="1" w:after="100" w:afterAutospacing="1" w:line="240" w:lineRule="auto"/>
+        <w:ind w:left="708" w:hanging="424"/>
+        <w:jc w:val="both"/>
+        <w:rPr>
+          <w:rFonts w:ascii="Arial" w:eastAsia="Times New Roman" w:hAnsi="Arial" w:cs="Arial"/>
+          <w:b/>
+          <w:bCs/>
+          <w:i/>
+          <w:iCs/>
+          <w:color w:val="000000" w:themeColor="text1"/>
+          <w:sz w:val="20"/>
+          <w:szCs w:val="20"/>
+          <w:lang w:eastAsia="es-MX"/>
+        </w:rPr>
+      </w:pPr>
+      <w:r>
+        <w:rPr>
+          <w:rFonts w:ascii="Arial" w:eastAsia="Times New Roman" w:hAnsi="Arial" w:cs="Arial"/>
+          <w:b/>
+          <w:bCs/>
+          <w:i/>
+          <w:iCs/>
+          <w:color w:val="000000" w:themeColor="text1"/>
+          <w:sz w:val="20"/>
+          <w:szCs w:val="20"/>
+          <w:lang w:eastAsia="es-MX"/>
+        </w:rPr>
+        <w:t>Diagrama de clases</w:t>
+      </w:r>
+    </w:p>
+    <w:p>
+      <w:pPr>
+        <w:shd w:val="clear" w:color="auto" w:fill="FFFFFF"/>
+        <w:spacing w:before="100" w:beforeAutospacing="1" w:after="100" w:afterAutospacing="1" w:line="240" w:lineRule="auto"/>
+        <w:ind w:left="708" w:hanging="424"/>
+        <w:jc w:val="both"/>
+        <w:rPr>
+          <w:rFonts w:ascii="Arial" w:eastAsia="Times New Roman" w:hAnsi="Arial" w:cs="Arial"/>
+          <w:b/>
+          <w:bCs/>
+          <w:i/>
+          <w:iCs/>
+          <w:color w:val="000000" w:themeColor="text1"/>
+          <w:sz w:val="20"/>
+          <w:szCs w:val="20"/>
+          <w:lang w:eastAsia="es-MX"/>
+        </w:rPr>
+      </w:pPr>
+      <w:r>
+        <w:rPr>
+          <w:rFonts w:ascii="Arial" w:eastAsia="Times New Roman" w:hAnsi="Arial" w:cs="Arial"/>
+          <w:b/>
+          <w:bCs/>
+          <w:i/>
+          <w:iCs/>
+          <w:color w:val="000000" w:themeColor="text1"/>
+          <w:sz w:val="20"/>
+          <w:szCs w:val="20"/>
+          <w:lang w:eastAsia="es-MX"/>
+        </w:rPr>
+        <w:t>Clases</w:t>
+      </w:r>
+    </w:p>
+    <w:p>
+      <w:pPr>
+        <w:ind w:left="360"/>
+        <w:rPr>
+          <w:rFonts w:ascii="Arial" w:eastAsia="Times New Roman" w:hAnsi="Arial" w:cs="Arial"/>
+          <w:color w:val="000000" w:themeColor="text1"/>
+          <w:sz w:val="20"/>
+          <w:szCs w:val="20"/>
+          <w:lang w:eastAsia="es-MX"/>
+        </w:rPr>
+      </w:pPr>
+      <w:r>
+        <w:rPr>
+          <w:rFonts w:ascii="Arial" w:eastAsia="Times New Roman" w:hAnsi="Arial" w:cs="Arial"/>
+          <w:color w:val="000000" w:themeColor="text1"/>
+          <w:sz w:val="20"/>
+          <w:szCs w:val="20"/>
+          <w:lang w:eastAsia="es-MX"/>
+        </w:rPr>
+        <w:t>Explicaré los métodos de cada clase a grandes rasgos.</w:t>
+      </w:r>
+    </w:p>
+    <w:p>
+      <w:pPr>
+        <w:pStyle w:val="Prrafodelista"/>
+        <w:numPr>
+          <w:ilvl w:val="0"/>
+          <w:numId w:val="5"/>
+        </w:numPr>
+        <w:rPr>
+          <w:rFonts w:ascii="Arial" w:eastAsia="Times New Roman" w:hAnsi="Arial" w:cs="Arial"/>
+          <w:b/>
+          <w:bCs/>
+          <w:i/>
+          <w:iCs/>
+          <w:color w:val="000000" w:themeColor="text1"/>
+          <w:sz w:val="20"/>
+          <w:szCs w:val="20"/>
+          <w:lang w:eastAsia="es-MX"/>
+        </w:rPr>
+      </w:pPr>
+      <w:r>
+        <w:rPr>
+          <w:rFonts w:ascii="Arial" w:eastAsia="Times New Roman" w:hAnsi="Arial" w:cs="Arial"/>
+          <w:b/>
+          <w:bCs/>
+          <w:i/>
+          <w:iCs/>
+          <w:color w:val="000000" w:themeColor="text1"/>
+          <w:sz w:val="20"/>
+          <w:szCs w:val="20"/>
+          <w:lang w:eastAsia="es-MX"/>
+        </w:rPr>
+        <w:t>Lector de archivos OBJ</w:t>
+      </w:r>
+    </w:p>
+    <w:p>
+      <w:pPr>
+        <w:pStyle w:val="Prrafodelista"/>
+        <w:numPr>
+          <w:ilvl w:val="1"/>
+          <w:numId w:val="5"/>
+        </w:numPr>
+        <w:rPr>
+          <w:rFonts w:ascii="Arial" w:eastAsia="Times New Roman" w:hAnsi="Arial" w:cs="Arial"/>
+          <w:b/>
+          <w:bCs/>
+          <w:i/>
+          <w:iCs/>
+          <w:color w:val="000000" w:themeColor="text1"/>
+          <w:sz w:val="20"/>
+          <w:szCs w:val="20"/>
+          <w:lang w:eastAsia="es-MX"/>
+        </w:rPr>
+      </w:pPr>
+      <w:proofErr w:type="spellStart"/>
+      <w:r>
+        <w:rPr>
+          <w:rFonts w:ascii="Arial" w:eastAsia="Times New Roman" w:hAnsi="Arial" w:cs="Arial"/>
+          <w:b/>
+          <w:bCs/>
+          <w:i/>
+          <w:iCs/>
+          <w:color w:val="000000" w:themeColor="text1"/>
+          <w:sz w:val="20"/>
+          <w:szCs w:val="20"/>
+          <w:lang w:eastAsia="es-MX"/>
+        </w:rPr>
+        <w:t>Face</w:t>
+      </w:r>
+      <w:proofErr w:type="spellEnd"/>
+    </w:p>
+    <w:p>
+      <w:pPr>
+        <w:pStyle w:val="Prrafodelista"/>
+        <w:numPr>
+          <w:ilvl w:val="1"/>
+          <w:numId w:val="5"/>
+        </w:numPr>
+        <w:rPr>
+          <w:rFonts w:ascii="Arial" w:eastAsia="Times New Roman" w:hAnsi="Arial" w:cs="Arial"/>
+          <w:b/>
+          <w:bCs/>
+          <w:i/>
+          <w:iCs/>
+          <w:color w:val="000000" w:themeColor="text1"/>
+          <w:sz w:val="20"/>
+          <w:szCs w:val="20"/>
+          <w:lang w:eastAsia="es-MX"/>
+        </w:rPr>
+      </w:pPr>
+      <w:r>
+        <w:rPr>
+          <w:rFonts w:ascii="Arial" w:eastAsia="Times New Roman" w:hAnsi="Arial" w:cs="Arial"/>
+          <w:b/>
+          <w:bCs/>
+          <w:i/>
+          <w:iCs/>
+          <w:color w:val="000000" w:themeColor="text1"/>
+          <w:sz w:val="20"/>
+          <w:szCs w:val="20"/>
+          <w:lang w:eastAsia="es-MX"/>
+        </w:rPr>
+        <w:t>Edge</w:t>
+      </w:r>
+    </w:p>
+    <w:p>
+      <w:pPr>
+        <w:pStyle w:val="Prrafodelista"/>
+        <w:numPr>
+          <w:ilvl w:val="1"/>
+          <w:numId w:val="5"/>
+        </w:numPr>
+        <w:rPr>
+          <w:rFonts w:ascii="Arial" w:eastAsia="Times New Roman" w:hAnsi="Arial" w:cs="Arial"/>
+          <w:b/>
+          <w:bCs/>
+          <w:i/>
+          <w:iCs/>
+          <w:color w:val="000000" w:themeColor="text1"/>
+          <w:sz w:val="20"/>
+          <w:szCs w:val="20"/>
+          <w:lang w:eastAsia="es-MX"/>
+        </w:rPr>
+      </w:pPr>
+      <w:proofErr w:type="spellStart"/>
+      <w:r>
+        <w:rPr>
+          <w:rFonts w:ascii="Arial" w:eastAsia="Times New Roman" w:hAnsi="Arial" w:cs="Arial"/>
+          <w:b/>
+          <w:bCs/>
+          <w:i/>
+          <w:iCs/>
+          <w:color w:val="000000" w:themeColor="text1"/>
+          <w:sz w:val="20"/>
+          <w:szCs w:val="20"/>
+          <w:lang w:eastAsia="es-MX"/>
+        </w:rPr>
+        <w:t>Vertex</w:t>
+      </w:r>
+      <w:proofErr w:type="spellEnd"/>
+    </w:p>
+    <w:p>
+      <w:pPr>
+        <w:pStyle w:val="Prrafodelista"/>
+        <w:numPr>
+          <w:ilvl w:val="1"/>
+          <w:numId w:val="5"/>
+        </w:numPr>
+        <w:rPr>
+          <w:rFonts w:ascii="Arial" w:eastAsia="Times New Roman" w:hAnsi="Arial" w:cs="Arial"/>
+          <w:b/>
+          <w:bCs/>
+          <w:i/>
+          <w:iCs/>
+          <w:color w:val="000000" w:themeColor="text1"/>
+          <w:sz w:val="20"/>
+          <w:szCs w:val="20"/>
+          <w:lang w:eastAsia="es-MX"/>
+        </w:rPr>
+      </w:pPr>
+      <w:proofErr w:type="spellStart"/>
+      <w:r>
+        <w:rPr>
+          <w:rFonts w:ascii="Arial" w:eastAsia="Times New Roman" w:hAnsi="Arial" w:cs="Arial"/>
+          <w:b/>
+          <w:bCs/>
+          <w:i/>
+          <w:iCs/>
+          <w:color w:val="000000" w:themeColor="text1"/>
+          <w:sz w:val="20"/>
+          <w:szCs w:val="20"/>
+          <w:lang w:eastAsia="es-MX"/>
+        </w:rPr>
+        <w:t>Object</w:t>
+      </w:r>
+      <w:proofErr w:type="spellEnd"/>
+    </w:p>
+    <w:p>
+      <w:pPr>
+        <w:pStyle w:val="Prrafodelista"/>
+        <w:numPr>
+          <w:ilvl w:val="0"/>
+          <w:numId w:val="5"/>
+        </w:numPr>
+        <w:rPr>
+          <w:rFonts w:ascii="Arial" w:eastAsia="Times New Roman" w:hAnsi="Arial" w:cs="Arial"/>
+          <w:b/>
+          <w:bCs/>
+          <w:i/>
+          <w:iCs/>
+          <w:color w:val="000000" w:themeColor="text1"/>
+          <w:sz w:val="20"/>
+          <w:szCs w:val="20"/>
+          <w:lang w:eastAsia="es-MX"/>
+        </w:rPr>
+      </w:pPr>
+      <w:r>
+        <w:rPr>
+          <w:rFonts w:ascii="Arial" w:eastAsia="Times New Roman" w:hAnsi="Arial" w:cs="Arial"/>
+          <w:b/>
+          <w:bCs/>
+          <w:i/>
+          <w:iCs/>
+          <w:color w:val="000000" w:themeColor="text1"/>
+          <w:sz w:val="20"/>
+          <w:szCs w:val="20"/>
+          <w:lang w:eastAsia="es-MX"/>
+        </w:rPr>
+        <w:t>Gráficos</w:t>
+      </w:r>
+    </w:p>
+    <w:p>
+      <w:pPr>
+        <w:pStyle w:val="Prrafodelista"/>
+        <w:numPr>
+          <w:ilvl w:val="1"/>
+          <w:numId w:val="5"/>
+        </w:numPr>
+        <w:rPr>
+          <w:rFonts w:ascii="Arial" w:eastAsia="Times New Roman" w:hAnsi="Arial" w:cs="Arial"/>
+          <w:b/>
+          <w:bCs/>
+          <w:i/>
+          <w:iCs/>
+          <w:color w:val="000000" w:themeColor="text1"/>
+          <w:sz w:val="20"/>
+          <w:szCs w:val="20"/>
+          <w:lang w:eastAsia="es-MX"/>
+        </w:rPr>
+      </w:pPr>
+      <w:proofErr w:type="spellStart"/>
+      <w:r>
+        <w:rPr>
+          <w:rFonts w:ascii="Arial" w:eastAsia="Times New Roman" w:hAnsi="Arial" w:cs="Arial"/>
+          <w:b/>
+          <w:bCs/>
+          <w:i/>
+          <w:iCs/>
+          <w:color w:val="000000" w:themeColor="text1"/>
+          <w:sz w:val="20"/>
+          <w:szCs w:val="20"/>
+          <w:lang w:eastAsia="es-MX"/>
+        </w:rPr>
+        <w:t>Bezier</w:t>
+      </w:r>
+      <w:r>
+        <w:rPr>
+          <w:rFonts w:ascii="Arial" w:eastAsia="Times New Roman" w:hAnsi="Arial" w:cs="Arial"/>
+          <w:b/>
+          <w:bCs/>
+          <w:i/>
+          <w:iCs/>
+          <w:color w:val="000000" w:themeColor="text1"/>
+          <w:sz w:val="20"/>
+          <w:szCs w:val="20"/>
+          <w:lang w:eastAsia="es-MX"/>
+        </w:rPr>
+        <w:t>Curves</w:t>
+      </w:r>
+      <w:proofErr w:type="spellEnd"/>
+    </w:p>
+    <w:p>
+      <w:pPr>
+        <w:pStyle w:val="Prrafodelista"/>
+        <w:numPr>
+          <w:ilvl w:val="1"/>
+          <w:numId w:val="5"/>
+        </w:numPr>
+        <w:rPr>
+          <w:rFonts w:ascii="Arial" w:eastAsia="Times New Roman" w:hAnsi="Arial" w:cs="Arial"/>
+          <w:b/>
+          <w:bCs/>
+          <w:i/>
+          <w:iCs/>
+          <w:color w:val="000000" w:themeColor="text1"/>
+          <w:sz w:val="20"/>
+          <w:szCs w:val="20"/>
+          <w:lang w:eastAsia="es-MX"/>
+        </w:rPr>
+      </w:pPr>
+      <w:proofErr w:type="spellStart"/>
+      <w:r>
+        <w:rPr>
+          <w:rFonts w:ascii="Arial" w:eastAsia="Times New Roman" w:hAnsi="Arial" w:cs="Arial"/>
+          <w:b/>
+          <w:bCs/>
+          <w:i/>
+          <w:iCs/>
+          <w:color w:val="000000" w:themeColor="text1"/>
+          <w:sz w:val="20"/>
+          <w:szCs w:val="20"/>
+          <w:lang w:eastAsia="es-MX"/>
+        </w:rPr>
+        <w:t>GraphicObject</w:t>
+      </w:r>
+      <w:proofErr w:type="spellEnd"/>
+    </w:p>
+    <w:p>
+      <w:pPr>
+        <w:pStyle w:val="Prrafodelista"/>
+        <w:numPr>
+          <w:ilvl w:val="1"/>
+          <w:numId w:val="5"/>
+        </w:numPr>
+        <w:rPr>
+          <w:rFonts w:ascii="Arial" w:eastAsia="Times New Roman" w:hAnsi="Arial" w:cs="Arial"/>
+          <w:b/>
+          <w:bCs/>
+          <w:i/>
+          <w:iCs/>
+          <w:color w:val="000000" w:themeColor="text1"/>
+          <w:sz w:val="20"/>
+          <w:szCs w:val="20"/>
+          <w:lang w:eastAsia="es-MX"/>
+        </w:rPr>
+      </w:pPr>
+      <w:proofErr w:type="spellStart"/>
+      <w:r>
+        <w:rPr>
+          <w:rFonts w:ascii="Arial" w:eastAsia="Times New Roman" w:hAnsi="Arial" w:cs="Arial"/>
+          <w:b/>
+          <w:bCs/>
+          <w:i/>
+          <w:iCs/>
+          <w:color w:val="000000" w:themeColor="text1"/>
+          <w:sz w:val="20"/>
+          <w:szCs w:val="20"/>
+          <w:lang w:eastAsia="es-MX"/>
+        </w:rPr>
+        <w:t>Transform</w:t>
+      </w:r>
+      <w:proofErr w:type="spellEnd"/>
+    </w:p>
+    <w:p>
+      <w:pPr>
+        <w:rPr>
+          <w:rFonts w:ascii="Arial" w:eastAsia="Times New Roman" w:hAnsi="Arial" w:cs="Arial"/>
+          <w:b/>
+          <w:bCs/>
+          <w:color w:val="000000" w:themeColor="text1"/>
+          <w:sz w:val="20"/>
+          <w:szCs w:val="20"/>
+          <w:lang w:eastAsia="es-MX"/>
+        </w:rPr>
+      </w:pPr>
+      <w:r>
+        <w:rPr>
+          <w:rFonts w:ascii="Arial" w:eastAsia="Times New Roman" w:hAnsi="Arial" w:cs="Arial"/>
+          <w:b/>
+          <w:bCs/>
+          <w:color w:val="000000" w:themeColor="text1"/>
+          <w:sz w:val="20"/>
+          <w:szCs w:val="20"/>
+          <w:lang w:eastAsia="es-MX"/>
+        </w:rPr>
+        <w:t>ESTRUCTURAS DE DATOS UTILIZADAS</w:t>
+      </w:r>
+    </w:p>
+    <w:p>
+      <w:pPr>
+        <w:rPr>
+          <w:rFonts w:ascii="Arial" w:eastAsia="Times New Roman" w:hAnsi="Arial" w:cs="Arial"/>
+          <w:color w:val="000000" w:themeColor="text1"/>
+          <w:sz w:val="20"/>
+          <w:szCs w:val="20"/>
+          <w:lang w:eastAsia="es-MX"/>
+        </w:rPr>
+      </w:pPr>
+      <w:r>
+        <w:rPr>
+          <w:rFonts w:ascii="Arial" w:eastAsia="Times New Roman" w:hAnsi="Arial" w:cs="Arial"/>
+          <w:color w:val="000000" w:themeColor="text1"/>
+          <w:sz w:val="20"/>
+          <w:szCs w:val="20"/>
+          <w:lang w:eastAsia="es-MX"/>
+        </w:rPr>
+        <w:t>Cómo maneje los datos en vectores, y así.</w:t>
+      </w:r>
+    </w:p>
+    <w:p>
+      <w:pPr>
+        <w:rPr>
+          <w:rFonts w:ascii="Arial" w:eastAsia="Times New Roman" w:hAnsi="Arial" w:cs="Arial"/>
+          <w:b/>
+          <w:bCs/>
+          <w:color w:val="000000" w:themeColor="text1"/>
+          <w:sz w:val="20"/>
+          <w:szCs w:val="20"/>
+          <w:lang w:eastAsia="es-MX"/>
+        </w:rPr>
+      </w:pPr>
+      <w:r>
+        <w:rPr>
+          <w:rFonts w:ascii="Arial" w:eastAsia="Times New Roman" w:hAnsi="Arial" w:cs="Arial"/>
+          <w:b/>
+          <w:bCs/>
+          <w:color w:val="000000" w:themeColor="text1"/>
+          <w:sz w:val="20"/>
+          <w:szCs w:val="20"/>
+          <w:lang w:eastAsia="es-MX"/>
+        </w:rPr>
+        <w:t>REBOTES Y CÁLCULOS PARA SU MOVIMIENTO</w:t>
+      </w:r>
+    </w:p>
+    <w:p>
+      <w:pPr>
+        <w:rPr>
+          <w:rFonts w:ascii="Arial" w:eastAsia="Times New Roman" w:hAnsi="Arial" w:cs="Arial"/>
+          <w:color w:val="000000" w:themeColor="text1"/>
+          <w:sz w:val="20"/>
+          <w:szCs w:val="20"/>
+          <w:lang w:eastAsia="es-MX"/>
+        </w:rPr>
+      </w:pPr>
+      <w:r>
+        <w:rPr>
+          <w:rFonts w:ascii="Arial" w:eastAsia="Times New Roman" w:hAnsi="Arial" w:cs="Arial"/>
+          <w:color w:val="000000" w:themeColor="text1"/>
+          <w:sz w:val="20"/>
+          <w:szCs w:val="20"/>
+          <w:lang w:eastAsia="es-MX"/>
+        </w:rPr>
+        <w:t>¿Cómo simulé los rebotes en el balón?</w:t>
+      </w:r>
+    </w:p>
+    <w:p>
+      <w:pPr>
+        <w:rPr>
+          <w:rFonts w:ascii="Arial" w:eastAsia="Times New Roman" w:hAnsi="Arial" w:cs="Arial"/>
+          <w:b/>
+          <w:bCs/>
+          <w:color w:val="000000" w:themeColor="text1"/>
+          <w:sz w:val="20"/>
+          <w:szCs w:val="20"/>
+          <w:lang w:eastAsia="es-MX"/>
+        </w:rPr>
+      </w:pPr>
       <w:r>
         <w:rPr>
           <w:rFonts w:ascii="Arial" w:eastAsia="Times New Roman" w:hAnsi="Arial" w:cs="Arial"/>
@@ -6643,7 +8810,59 @@
           <w:szCs w:val="20"/>
           <w:lang w:eastAsia="es-MX"/>
         </w:rPr>
-        <w:t>* DIAGRAMA HECHO EN: lucidchart (lucid.app)</w:t>
+        <w:t xml:space="preserve">* DIAGRAMA HECHO EN: </w:t>
+      </w:r>
+      <w:proofErr w:type="spellStart"/>
+      <w:r>
+        <w:rPr>
+          <w:rFonts w:ascii="Arial" w:eastAsia="Times New Roman" w:hAnsi="Arial" w:cs="Arial"/>
+          <w:b/>
+          <w:bCs/>
+          <w:color w:val="000000" w:themeColor="text1"/>
+          <w:sz w:val="20"/>
+          <w:szCs w:val="20"/>
+          <w:lang w:eastAsia="es-MX"/>
+        </w:rPr>
+        <w:t>lucidchart</w:t>
+      </w:r>
+      <w:proofErr w:type="spellEnd"/>
+      <w:r>
+        <w:rPr>
+          <w:rFonts w:ascii="Arial" w:eastAsia="Times New Roman" w:hAnsi="Arial" w:cs="Arial"/>
+          <w:b/>
+          <w:bCs/>
+          <w:color w:val="000000" w:themeColor="text1"/>
+          <w:sz w:val="20"/>
+          <w:szCs w:val="20"/>
+          <w:lang w:eastAsia="es-MX"/>
+        </w:rPr>
+        <w:t xml:space="preserve"> (</w:t>
+      </w:r>
+      <w:proofErr w:type="spellStart"/>
+      <w:r>
+        <w:rPr>
+          <w:rFonts w:ascii="Arial" w:eastAsia="Times New Roman" w:hAnsi="Arial" w:cs="Arial"/>
+          <w:b/>
+          <w:bCs/>
+          <w:color w:val="000000" w:themeColor="text1"/>
+          <w:sz w:val="20"/>
+          <w:szCs w:val="20"/>
+          <w:lang w:eastAsia="es-MX"/>
+        </w:rPr>
+        <w:t>lucid.app</w:t>
+      </w:r>
+      <w:proofErr w:type="spellEnd"/>
+      <w:r>
+        <w:rPr>
+          <w:rFonts w:ascii="Arial" w:eastAsia="Times New Roman" w:hAnsi="Arial" w:cs="Arial"/>
+          <w:b/>
+          <w:bCs/>
+          <w:color w:val="000000" w:themeColor="text1"/>
+          <w:sz w:val="20"/>
+          <w:szCs w:val="20"/>
+          <w:lang w:eastAsia="es-MX"/>
+        </w:rPr>
+        <w:t>)</w:t>
       </w:r>
     </w:p>
     <w:p>
@@ -6678,7 +8897,51 @@
           <w:szCs w:val="20"/>
           <w:lang w:eastAsia="es-MX"/>
         </w:rPr>
-        <w:t xml:space="preserve"> flechas que se ven en el diagrama son un tipo de Aggregation, específicamente Composition. Esta indica que el hijo no puede existir independientemente del padre. En este caso la generalización es el Objecto, pero como no manejé herencia, esta es la forma en la que supe representar la relación que hay entre las clases, pero probablemente esté incorrecto.</w:t>
+        <w:t xml:space="preserve"> flechas que se ven en el diagrama son un tipo de </w:t>
+      </w:r>
+      <w:proofErr w:type="spellStart"/>
+      <w:r>
+        <w:rPr>
+          <w:rFonts w:ascii="Arial" w:eastAsia="Times New Roman" w:hAnsi="Arial" w:cs="Arial"/>
+          <w:color w:val="000000" w:themeColor="text1"/>
+          <w:sz w:val="20"/>
+          <w:szCs w:val="20"/>
+          <w:lang w:eastAsia="es-MX"/>
+        </w:rPr>
+        <w:t>Aggregation</w:t>
+      </w:r>
+      <w:proofErr w:type="spellEnd"/>
+      <w:r>
+        <w:rPr>
+          <w:rFonts w:ascii="Arial" w:eastAsia="Times New Roman" w:hAnsi="Arial" w:cs="Arial"/>
+          <w:color w:val="000000" w:themeColor="text1"/>
+          <w:sz w:val="20"/>
+          <w:szCs w:val="20"/>
+          <w:lang w:eastAsia="es-MX"/>
+        </w:rPr>
+        <w:t xml:space="preserve">, específicamente </w:t>
+      </w:r>
+      <w:proofErr w:type="spellStart"/>
+      <w:r>
+        <w:rPr>
+          <w:rFonts w:ascii="Arial" w:eastAsia="Times New Roman" w:hAnsi="Arial" w:cs="Arial"/>
+          <w:color w:val="000000" w:themeColor="text1"/>
+          <w:sz w:val="20"/>
+          <w:szCs w:val="20"/>
+          <w:lang w:eastAsia="es-MX"/>
+        </w:rPr>
+        <w:t>Composition</w:t>
+      </w:r>
+      <w:proofErr w:type="spellEnd"/>
+      <w:r>
+        <w:rPr>
+          <w:rFonts w:ascii="Arial" w:eastAsia="Times New Roman" w:hAnsi="Arial" w:cs="Arial"/>
+          <w:color w:val="000000" w:themeColor="text1"/>
+          <w:sz w:val="20"/>
+          <w:szCs w:val="20"/>
+          <w:lang w:eastAsia="es-MX"/>
+        </w:rPr>
+        <w:t>. Esta indica que el hijo no puede existir independientemente del padre. En este caso la generalización es el Objecto, pero como no manejé herencia, esta es la forma en la que supe representar la relación que hay entre las clases, pero probablemente esté incorrecto.</w:t>
       </w:r>
     </w:p>
     <w:p>
@@ -6760,17 +9023,31 @@
           <w:lang w:eastAsia="es-MX"/>
         </w:rPr>
       </w:pPr>
-      <w:r>
-        <w:rPr>
-          <w:rFonts w:ascii="Arial" w:eastAsia="Times New Roman" w:hAnsi="Arial" w:cs="Arial"/>
-          <w:b/>
-          <w:bCs/>
-          <w:color w:val="000000" w:themeColor="text1"/>
-          <w:sz w:val="20"/>
-          <w:szCs w:val="20"/>
-          <w:lang w:eastAsia="es-MX"/>
-        </w:rPr>
-        <w:t>Object:</w:t>
+      <w:proofErr w:type="spellStart"/>
+      <w:r>
+        <w:rPr>
+          <w:rFonts w:ascii="Arial" w:eastAsia="Times New Roman" w:hAnsi="Arial" w:cs="Arial"/>
+          <w:b/>
+          <w:bCs/>
+          <w:color w:val="000000" w:themeColor="text1"/>
+          <w:sz w:val="20"/>
+          <w:szCs w:val="20"/>
+          <w:lang w:eastAsia="es-MX"/>
+        </w:rPr>
+        <w:t>Object</w:t>
+      </w:r>
+      <w:proofErr w:type="spellEnd"/>
+      <w:r>
+        <w:rPr>
+          <w:rFonts w:ascii="Arial" w:eastAsia="Times New Roman" w:hAnsi="Arial" w:cs="Arial"/>
+          <w:b/>
+          <w:bCs/>
+          <w:color w:val="000000" w:themeColor="text1"/>
+          <w:sz w:val="20"/>
+          <w:szCs w:val="20"/>
+          <w:lang w:eastAsia="es-MX"/>
+        </w:rPr>
+        <w:t>:</w:t>
       </w:r>
       <w:r>
         <w:rPr>
@@ -6813,17 +9090,31 @@
           <w:lang w:eastAsia="es-MX"/>
         </w:rPr>
       </w:pPr>
-      <w:r>
-        <w:rPr>
-          <w:rFonts w:ascii="Arial" w:eastAsia="Times New Roman" w:hAnsi="Arial" w:cs="Arial"/>
-          <w:b/>
-          <w:bCs/>
-          <w:color w:val="000000" w:themeColor="text1"/>
-          <w:sz w:val="20"/>
-          <w:szCs w:val="20"/>
-          <w:lang w:eastAsia="es-MX"/>
-        </w:rPr>
-        <w:t>Face:</w:t>
+      <w:proofErr w:type="spellStart"/>
+      <w:r>
+        <w:rPr>
+          <w:rFonts w:ascii="Arial" w:eastAsia="Times New Roman" w:hAnsi="Arial" w:cs="Arial"/>
+          <w:b/>
+          <w:bCs/>
+          <w:color w:val="000000" w:themeColor="text1"/>
+          <w:sz w:val="20"/>
+          <w:szCs w:val="20"/>
+          <w:lang w:eastAsia="es-MX"/>
+        </w:rPr>
+        <w:t>Face</w:t>
+      </w:r>
+      <w:proofErr w:type="spellEnd"/>
+      <w:r>
+        <w:rPr>
+          <w:rFonts w:ascii="Arial" w:eastAsia="Times New Roman" w:hAnsi="Arial" w:cs="Arial"/>
+          <w:b/>
+          <w:bCs/>
+          <w:color w:val="000000" w:themeColor="text1"/>
+          <w:sz w:val="20"/>
+          <w:szCs w:val="20"/>
+          <w:lang w:eastAsia="es-MX"/>
+        </w:rPr>
+        <w:t>:</w:t>
       </w:r>
       <w:r>
         <w:rPr>
@@ -6939,17 +9230,31 @@
           <w:lang w:eastAsia="es-MX"/>
         </w:rPr>
       </w:pPr>
-      <w:r>
-        <w:rPr>
-          <w:rFonts w:ascii="Arial" w:eastAsia="Times New Roman" w:hAnsi="Arial" w:cs="Arial"/>
-          <w:b/>
-          <w:bCs/>
-          <w:color w:val="000000" w:themeColor="text1"/>
-          <w:sz w:val="20"/>
-          <w:szCs w:val="20"/>
-          <w:lang w:eastAsia="es-MX"/>
-        </w:rPr>
-        <w:t>Vertex:</w:t>
+      <w:proofErr w:type="spellStart"/>
+      <w:r>
+        <w:rPr>
+          <w:rFonts w:ascii="Arial" w:eastAsia="Times New Roman" w:hAnsi="Arial" w:cs="Arial"/>
+          <w:b/>
+          <w:bCs/>
+          <w:color w:val="000000" w:themeColor="text1"/>
+          <w:sz w:val="20"/>
+          <w:szCs w:val="20"/>
+          <w:lang w:eastAsia="es-MX"/>
+        </w:rPr>
+        <w:t>Vertex</w:t>
+      </w:r>
+      <w:proofErr w:type="spellEnd"/>
+      <w:r>
+        <w:rPr>
+          <w:rFonts w:ascii="Arial" w:eastAsia="Times New Roman" w:hAnsi="Arial" w:cs="Arial"/>
+          <w:b/>
+          <w:bCs/>
+          <w:color w:val="000000" w:themeColor="text1"/>
+          <w:sz w:val="20"/>
+          <w:szCs w:val="20"/>
+          <w:lang w:eastAsia="es-MX"/>
+        </w:rPr>
+        <w:t>:</w:t>
       </w:r>
       <w:r>
         <w:rPr>
@@ -7289,7 +9594,53 @@
           <w:szCs w:val="20"/>
           <w:lang w:eastAsia="es-MX"/>
         </w:rPr>
-        <w:t>En las siguientes imágenes se encuentra la prueba que hice con el archivo OBJ que utilizaré para realizar el proyecto. Después de guardar la información con Object::saveObject(), la muestra con el método de impresión. De esta forma sabemos que se guardaron los datos de forma correcta. Específicamente se muestran el número de cara, el total de aristas, y los vértices que forman a cada arista.</w:t>
+        <w:t xml:space="preserve">En las siguientes imágenes se encuentra la prueba que hice con el archivo OBJ que utilizaré para realizar el proyecto. Después de guardar la información con </w:t>
+      </w:r>
+      <w:proofErr w:type="spellStart"/>
+      <w:proofErr w:type="gramStart"/>
+      <w:r>
+        <w:rPr>
+          <w:rFonts w:ascii="Arial" w:eastAsia="Times New Roman" w:hAnsi="Arial" w:cs="Arial"/>
+          <w:color w:val="000000" w:themeColor="text1"/>
+          <w:sz w:val="20"/>
+          <w:szCs w:val="20"/>
+          <w:lang w:eastAsia="es-MX"/>
+        </w:rPr>
+        <w:t>Object</w:t>
+      </w:r>
+      <w:proofErr w:type="spellEnd"/>
+      <w:r>
+        <w:rPr>
+          <w:rFonts w:ascii="Arial" w:eastAsia="Times New Roman" w:hAnsi="Arial" w:cs="Arial"/>
+          <w:color w:val="000000" w:themeColor="text1"/>
+          <w:sz w:val="20"/>
+          <w:szCs w:val="20"/>
+          <w:lang w:eastAsia="es-MX"/>
+        </w:rPr>
+        <w:t>::</w:t>
+      </w:r>
+      <w:proofErr w:type="spellStart"/>
+      <w:proofErr w:type="gramEnd"/>
+      <w:r>
+        <w:rPr>
+          <w:rFonts w:ascii="Arial" w:eastAsia="Times New Roman" w:hAnsi="Arial" w:cs="Arial"/>
+          <w:color w:val="000000" w:themeColor="text1"/>
+          <w:sz w:val="20"/>
+          <w:szCs w:val="20"/>
+          <w:lang w:eastAsia="es-MX"/>
+        </w:rPr>
+        <w:t>saveObject</w:t>
+      </w:r>
+      <w:proofErr w:type="spellEnd"/>
+      <w:r>
+        <w:rPr>
+          <w:rFonts w:ascii="Arial" w:eastAsia="Times New Roman" w:hAnsi="Arial" w:cs="Arial"/>
+          <w:color w:val="000000" w:themeColor="text1"/>
+          <w:sz w:val="20"/>
+          <w:szCs w:val="20"/>
+          <w:lang w:eastAsia="es-MX"/>
+        </w:rPr>
+        <w:t>(), la muestra con el método de impresión. De esta forma sabemos que se guardaron los datos de forma correcta. Específicamente se muestran el número de cara, el total de aristas, y los vértices que forman a cada arista.</w:t>
       </w:r>
     </w:p>
     <w:p>
@@ -7574,7 +9925,31 @@
           <w:sz w:val="20"/>
           <w:szCs w:val="20"/>
         </w:rPr>
-        <w:t>s aristas. Esto ocurría porque en el método que realizaba estas operaciones solamente se guardaba el primer carácter de la subcadena del vértice. Lo solucioné cambiando la implementación a cuando encontrara la ocurrencia de la diagonal.</w:t>
+        <w:t xml:space="preserve">s aristas. Esto ocurría porque en el método que realizaba estas operaciones solamente se guardaba el primer carácter de la </w:t>
+      </w:r>
+      <w:proofErr w:type="spellStart"/>
+      <w:r>
+        <w:rPr>
+          <w:rFonts w:ascii="Arial" w:hAnsi="Arial" w:cs="Arial"/>
+          <w:b/>
+          <w:bCs/>
+          <w:color w:val="000000" w:themeColor="text1"/>
+          <w:sz w:val="20"/>
+          <w:szCs w:val="20"/>
+        </w:rPr>
+        <w:t>subcadena</w:t>
+      </w:r>
+      <w:proofErr w:type="spellEnd"/>
+      <w:r>
+        <w:rPr>
+          <w:rFonts w:ascii="Arial" w:hAnsi="Arial" w:cs="Arial"/>
+          <w:b/>
+          <w:bCs/>
+          <w:color w:val="000000" w:themeColor="text1"/>
+          <w:sz w:val="20"/>
+          <w:szCs w:val="20"/>
+        </w:rPr>
+        <w:t xml:space="preserve"> del vértice. Lo solucioné cambiando la implementación a cuando encontrara la ocurrencia de la diagonal.</w:t>
       </w:r>
     </w:p>
     <w:p>
@@ -7711,7 +10086,55 @@
           <w:sz w:val="20"/>
           <w:szCs w:val="20"/>
         </w:rPr>
-        <w:t>Problemas con la impresión, ya que se guarda la "f" de las caras en el vector de values (el cual es de tipo string). Esto lo solucioné poniendo el valor que no se debía ingresar en cada caso (en este caso la f), así no la agregaría al vector y solo agregaría los valores.</w:t>
+        <w:t xml:space="preserve">Problemas con la impresión, ya que se guarda la "f" de las caras en el vector de </w:t>
+      </w:r>
+      <w:proofErr w:type="spellStart"/>
+      <w:r>
+        <w:rPr>
+          <w:rFonts w:ascii="Arial" w:hAnsi="Arial" w:cs="Arial"/>
+          <w:b/>
+          <w:bCs/>
+          <w:color w:val="000000" w:themeColor="text1"/>
+          <w:sz w:val="20"/>
+          <w:szCs w:val="20"/>
+        </w:rPr>
+        <w:t>values</w:t>
+      </w:r>
+      <w:proofErr w:type="spellEnd"/>
+      <w:r>
+        <w:rPr>
+          <w:rFonts w:ascii="Arial" w:hAnsi="Arial" w:cs="Arial"/>
+          <w:b/>
+          <w:bCs/>
+          <w:color w:val="000000" w:themeColor="text1"/>
+          <w:sz w:val="20"/>
+          <w:szCs w:val="20"/>
+        </w:rPr>
+        <w:t xml:space="preserve"> (el cual es de tipo </w:t>
+      </w:r>
+      <w:proofErr w:type="spellStart"/>
+      <w:r>
+        <w:rPr>
+          <w:rFonts w:ascii="Arial" w:hAnsi="Arial" w:cs="Arial"/>
+          <w:b/>
+          <w:bCs/>
+          <w:color w:val="000000" w:themeColor="text1"/>
+          <w:sz w:val="20"/>
+          <w:szCs w:val="20"/>
+        </w:rPr>
+        <w:t>string</w:t>
+      </w:r>
+      <w:proofErr w:type="spellEnd"/>
+      <w:r>
+        <w:rPr>
+          <w:rFonts w:ascii="Arial" w:hAnsi="Arial" w:cs="Arial"/>
+          <w:b/>
+          <w:bCs/>
+          <w:color w:val="000000" w:themeColor="text1"/>
+          <w:sz w:val="20"/>
+          <w:szCs w:val="20"/>
+        </w:rPr>
+        <w:t>). Esto lo solucioné poniendo el valor que no se debía ingresar en cada caso (en este caso la f), así no la agregaría al vector y solo agregaría los valores.</w:t>
       </w:r>
     </w:p>
     <w:p>
@@ -7741,7 +10164,31 @@
           <w:sz w:val="20"/>
           <w:szCs w:val="20"/>
         </w:rPr>
-        <w:t>Al correr el programa, cuando entra a hacer el setVertexNums(); lanza este error:</w:t>
+        <w:t xml:space="preserve">Al correr el programa, cuando entra a hacer el </w:t>
+      </w:r>
+      <w:proofErr w:type="spellStart"/>
+      <w:r>
+        <w:rPr>
+          <w:rFonts w:ascii="Arial" w:hAnsi="Arial" w:cs="Arial"/>
+          <w:b/>
+          <w:bCs/>
+          <w:color w:val="000000" w:themeColor="text1"/>
+          <w:sz w:val="20"/>
+          <w:szCs w:val="20"/>
+        </w:rPr>
+        <w:t>setVertexNums</w:t>
+      </w:r>
+      <w:proofErr w:type="spellEnd"/>
+      <w:r>
+        <w:rPr>
+          <w:rFonts w:ascii="Arial" w:hAnsi="Arial" w:cs="Arial"/>
+          <w:b/>
+          <w:bCs/>
+          <w:color w:val="000000" w:themeColor="text1"/>
+          <w:sz w:val="20"/>
+          <w:szCs w:val="20"/>
+        </w:rPr>
+        <w:t>(); lanza este error:</w:t>
       </w:r>
     </w:p>
     <w:p>
@@ -7773,17 +10220,31 @@
           <w:lang w:val="en-US"/>
         </w:rPr>
       </w:pPr>
-      <w:r>
-        <w:rPr>
-          <w:rFonts w:ascii="Arial" w:hAnsi="Arial" w:cs="Arial"/>
-          <w:b/>
-          <w:bCs/>
-          <w:color w:val="000000" w:themeColor="text1"/>
-          <w:sz w:val="20"/>
-          <w:szCs w:val="20"/>
-          <w:lang w:val="en-US"/>
-        </w:rPr>
-        <w:t>malloc(): corrupted top size</w:t>
+      <w:proofErr w:type="gramStart"/>
+      <w:r>
+        <w:rPr>
+          <w:rFonts w:ascii="Arial" w:hAnsi="Arial" w:cs="Arial"/>
+          <w:b/>
+          <w:bCs/>
+          <w:color w:val="000000" w:themeColor="text1"/>
+          <w:sz w:val="20"/>
+          <w:szCs w:val="20"/>
+          <w:lang w:val="en-US"/>
+        </w:rPr>
+        <w:t>malloc(</w:t>
+      </w:r>
+      <w:proofErr w:type="gramEnd"/>
+      <w:r>
+        <w:rPr>
+          <w:rFonts w:ascii="Arial" w:hAnsi="Arial" w:cs="Arial"/>
+          <w:b/>
+          <w:bCs/>
+          <w:color w:val="000000" w:themeColor="text1"/>
+          <w:sz w:val="20"/>
+          <w:szCs w:val="20"/>
+          <w:lang w:val="en-US"/>
+        </w:rPr>
+        <w:t>): corrupted top size</w:t>
       </w:r>
     </w:p>
     <w:p>
@@ -7874,7 +10335,55 @@
           <w:sz w:val="20"/>
           <w:szCs w:val="20"/>
         </w:rPr>
-        <w:t>utilizaba la palabra reservada this -&gt; en la clase Edge para el edge_list,</w:t>
+        <w:t xml:space="preserve">utilizaba la palabra reservada </w:t>
+      </w:r>
+      <w:proofErr w:type="spellStart"/>
+      <w:r>
+        <w:rPr>
+          <w:rFonts w:ascii="Arial" w:hAnsi="Arial" w:cs="Arial"/>
+          <w:b/>
+          <w:bCs/>
+          <w:color w:val="000000" w:themeColor="text1"/>
+          <w:sz w:val="20"/>
+          <w:szCs w:val="20"/>
+        </w:rPr>
+        <w:t>this</w:t>
+      </w:r>
+      <w:proofErr w:type="spellEnd"/>
+      <w:r>
+        <w:rPr>
+          <w:rFonts w:ascii="Arial" w:hAnsi="Arial" w:cs="Arial"/>
+          <w:b/>
+          <w:bCs/>
+          <w:color w:val="000000" w:themeColor="text1"/>
+          <w:sz w:val="20"/>
+          <w:szCs w:val="20"/>
+        </w:rPr>
+        <w:t xml:space="preserve"> -&gt; en la clase Edge para el </w:t>
+      </w:r>
+      <w:proofErr w:type="spellStart"/>
+      <w:r>
+        <w:rPr>
+          <w:rFonts w:ascii="Arial" w:hAnsi="Arial" w:cs="Arial"/>
+          <w:b/>
+          <w:bCs/>
+          <w:color w:val="000000" w:themeColor="text1"/>
+          <w:sz w:val="20"/>
+          <w:szCs w:val="20"/>
+        </w:rPr>
+        <w:t>edge_list</w:t>
+      </w:r>
+      <w:proofErr w:type="spellEnd"/>
+      <w:r>
+        <w:rPr>
+          <w:rFonts w:ascii="Arial" w:hAnsi="Arial" w:cs="Arial"/>
+          <w:b/>
+          <w:bCs/>
+          <w:color w:val="000000" w:themeColor="text1"/>
+          <w:sz w:val="20"/>
+          <w:szCs w:val="20"/>
+        </w:rPr>
+        <w:t>,</w:t>
       </w:r>
     </w:p>
     <w:p>
@@ -7933,17 +10442,57 @@
           <w:lang w:val="en-US"/>
         </w:rPr>
       </w:pPr>
-      <w:r>
-        <w:rPr>
-          <w:rFonts w:ascii="Arial" w:hAnsi="Arial" w:cs="Arial"/>
-          <w:b/>
-          <w:bCs/>
-          <w:color w:val="000000" w:themeColor="text1"/>
-          <w:sz w:val="20"/>
-          <w:szCs w:val="20"/>
-          <w:lang w:val="en-US"/>
-        </w:rPr>
-        <w:t>Face::Face(vector &lt;Edge&gt; _edge_list){</w:t>
+      <w:proofErr w:type="gramStart"/>
+      <w:r>
+        <w:rPr>
+          <w:rFonts w:ascii="Arial" w:hAnsi="Arial" w:cs="Arial"/>
+          <w:b/>
+          <w:bCs/>
+          <w:color w:val="000000" w:themeColor="text1"/>
+          <w:sz w:val="20"/>
+          <w:szCs w:val="20"/>
+          <w:lang w:val="en-US"/>
+        </w:rPr>
+        <w:t>Face::</w:t>
+      </w:r>
+      <w:proofErr w:type="gramEnd"/>
+      <w:r>
+        <w:rPr>
+          <w:rFonts w:ascii="Arial" w:hAnsi="Arial" w:cs="Arial"/>
+          <w:b/>
+          <w:bCs/>
+          <w:color w:val="000000" w:themeColor="text1"/>
+          <w:sz w:val="20"/>
+          <w:szCs w:val="20"/>
+          <w:lang w:val="en-US"/>
+        </w:rPr>
+        <w:t>Face(vector &lt;Edge&gt; _</w:t>
+      </w:r>
+      <w:proofErr w:type="spellStart"/>
+      <w:r>
+        <w:rPr>
+          <w:rFonts w:ascii="Arial" w:hAnsi="Arial" w:cs="Arial"/>
+          <w:b/>
+          <w:bCs/>
+          <w:color w:val="000000" w:themeColor="text1"/>
+          <w:sz w:val="20"/>
+          <w:szCs w:val="20"/>
+          <w:lang w:val="en-US"/>
+        </w:rPr>
+        <w:t>edge_list</w:t>
+      </w:r>
+      <w:proofErr w:type="spellEnd"/>
+      <w:r>
+        <w:rPr>
+          <w:rFonts w:ascii="Arial" w:hAnsi="Arial" w:cs="Arial"/>
+          <w:b/>
+          <w:bCs/>
+          <w:color w:val="000000" w:themeColor="text1"/>
+          <w:sz w:val="20"/>
+          <w:szCs w:val="20"/>
+          <w:lang w:val="en-US"/>
+        </w:rPr>
+        <w:t>){</w:t>
       </w:r>
     </w:p>
     <w:p>
@@ -7969,7 +10518,31 @@
           <w:sz w:val="20"/>
           <w:szCs w:val="20"/>
         </w:rPr>
-        <w:t>// Como el this.atributo en Java.</w:t>
+        <w:t xml:space="preserve">// Como el </w:t>
+      </w:r>
+      <w:proofErr w:type="spellStart"/>
+      <w:r>
+        <w:rPr>
+          <w:rFonts w:ascii="Arial" w:hAnsi="Arial" w:cs="Arial"/>
+          <w:b/>
+          <w:bCs/>
+          <w:color w:val="000000" w:themeColor="text1"/>
+          <w:sz w:val="20"/>
+          <w:szCs w:val="20"/>
+        </w:rPr>
+        <w:t>this.atributo</w:t>
+      </w:r>
+      <w:proofErr w:type="spellEnd"/>
+      <w:r>
+        <w:rPr>
+          <w:rFonts w:ascii="Arial" w:hAnsi="Arial" w:cs="Arial"/>
+          <w:b/>
+          <w:bCs/>
+          <w:color w:val="000000" w:themeColor="text1"/>
+          <w:sz w:val="20"/>
+          <w:szCs w:val="20"/>
+        </w:rPr>
+        <w:t xml:space="preserve"> en Java.</w:t>
       </w:r>
     </w:p>
     <w:p>
@@ -8009,8 +10582,74 @@
           <w:szCs w:val="20"/>
           <w:lang w:val="en-US"/>
         </w:rPr>
-        <w:t>this -&gt; edge_list = edge_list;</w:t>
-      </w:r>
+        <w:t xml:space="preserve">this -&gt; </w:t>
+      </w:r>
+      <w:proofErr w:type="spellStart"/>
+      <w:r>
+        <w:rPr>
+          <w:rFonts w:ascii="Arial" w:hAnsi="Arial" w:cs="Arial"/>
+          <w:b/>
+          <w:bCs/>
+          <w:color w:val="000000" w:themeColor="text1"/>
+          <w:sz w:val="20"/>
+          <w:szCs w:val="20"/>
+          <w:lang w:val="en-US"/>
+        </w:rPr>
+        <w:t>edge_list</w:t>
+      </w:r>
+      <w:proofErr w:type="spellEnd"/>
+      <w:r>
+        <w:rPr>
+          <w:rFonts w:ascii="Arial" w:hAnsi="Arial" w:cs="Arial"/>
+          <w:b/>
+          <w:bCs/>
+          <w:color w:val="000000" w:themeColor="text1"/>
+          <w:sz w:val="20"/>
+          <w:szCs w:val="20"/>
+          <w:lang w:val="en-US"/>
+        </w:rPr>
+        <w:t xml:space="preserve"> = </w:t>
+      </w:r>
+      <w:proofErr w:type="spellStart"/>
+      <w:r>
+        <w:rPr>
+          <w:rFonts w:ascii="Arial" w:hAnsi="Arial" w:cs="Arial"/>
+          <w:b/>
+          <w:bCs/>
+          <w:color w:val="000000" w:themeColor="text1"/>
+          <w:sz w:val="20"/>
+          <w:szCs w:val="20"/>
+          <w:lang w:val="en-US"/>
+        </w:rPr>
+        <w:t>edge_</w:t>
+      </w:r>
+      <w:proofErr w:type="gramStart"/>
+      <w:r>
+        <w:rPr>
+          <w:rFonts w:ascii="Arial" w:hAnsi="Arial" w:cs="Arial"/>
+          <w:b/>
+          <w:bCs/>
+          <w:color w:val="000000" w:themeColor="text1"/>
+          <w:sz w:val="20"/>
+          <w:szCs w:val="20"/>
+          <w:lang w:val="en-US"/>
+        </w:rPr>
+        <w:t>list</w:t>
+      </w:r>
+      <w:proofErr w:type="spellEnd"/>
+      <w:r>
+        <w:rPr>
+          <w:rFonts w:ascii="Arial" w:hAnsi="Arial" w:cs="Arial"/>
+          <w:b/>
+          <w:bCs/>
+          <w:color w:val="000000" w:themeColor="text1"/>
+          <w:sz w:val="20"/>
+          <w:szCs w:val="20"/>
+          <w:lang w:val="en-US"/>
+        </w:rPr>
+        <w:t>;</w:t>
+      </w:r>
+      <w:proofErr w:type="gramEnd"/>
     </w:p>
     <w:p>
       <w:pPr>
@@ -8026,16 +10665,53 @@
           <w:szCs w:val="20"/>
         </w:rPr>
       </w:pPr>
-      <w:r>
-        <w:rPr>
-          <w:rFonts w:ascii="Arial" w:hAnsi="Arial" w:cs="Arial"/>
-          <w:b/>
-          <w:bCs/>
-          <w:color w:val="000000" w:themeColor="text1"/>
-          <w:sz w:val="20"/>
-          <w:szCs w:val="20"/>
-        </w:rPr>
-        <w:t>edge_list = _edge_list;</w:t>
+      <w:proofErr w:type="spellStart"/>
+      <w:r>
+        <w:rPr>
+          <w:rFonts w:ascii="Arial" w:hAnsi="Arial" w:cs="Arial"/>
+          <w:b/>
+          <w:bCs/>
+          <w:color w:val="000000" w:themeColor="text1"/>
+          <w:sz w:val="20"/>
+          <w:szCs w:val="20"/>
+        </w:rPr>
+        <w:t>edge_list</w:t>
+      </w:r>
+      <w:proofErr w:type="spellEnd"/>
+      <w:r>
+        <w:rPr>
+          <w:rFonts w:ascii="Arial" w:hAnsi="Arial" w:cs="Arial"/>
+          <w:b/>
+          <w:bCs/>
+          <w:color w:val="000000" w:themeColor="text1"/>
+          <w:sz w:val="20"/>
+          <w:szCs w:val="20"/>
+        </w:rPr>
+        <w:t xml:space="preserve"> = _</w:t>
+      </w:r>
+      <w:proofErr w:type="spellStart"/>
+      <w:r>
+        <w:rPr>
+          <w:rFonts w:ascii="Arial" w:hAnsi="Arial" w:cs="Arial"/>
+          <w:b/>
+          <w:bCs/>
+          <w:color w:val="000000" w:themeColor="text1"/>
+          <w:sz w:val="20"/>
+          <w:szCs w:val="20"/>
+        </w:rPr>
+        <w:t>edge_list</w:t>
+      </w:r>
+      <w:proofErr w:type="spellEnd"/>
+      <w:r>
+        <w:rPr>
+          <w:rFonts w:ascii="Arial" w:hAnsi="Arial" w:cs="Arial"/>
+          <w:b/>
+          <w:bCs/>
+          <w:color w:val="000000" w:themeColor="text1"/>
+          <w:sz w:val="20"/>
+          <w:szCs w:val="20"/>
+        </w:rPr>
+        <w:t>;</w:t>
       </w:r>
       <w:r>
         <w:rPr>
@@ -8098,7 +10774,31 @@
           <w:sz w:val="20"/>
           <w:szCs w:val="20"/>
         </w:rPr>
-        <w:t>- Como el this -&gt; es un apuntador, necesitaría tener un espacio de</w:t>
+        <w:t xml:space="preserve">- Como el </w:t>
+      </w:r>
+      <w:proofErr w:type="spellStart"/>
+      <w:r>
+        <w:rPr>
+          <w:rFonts w:ascii="Arial" w:hAnsi="Arial" w:cs="Arial"/>
+          <w:b/>
+          <w:bCs/>
+          <w:color w:val="000000" w:themeColor="text1"/>
+          <w:sz w:val="20"/>
+          <w:szCs w:val="20"/>
+        </w:rPr>
+        <w:t>this</w:t>
+      </w:r>
+      <w:proofErr w:type="spellEnd"/>
+      <w:r>
+        <w:rPr>
+          <w:rFonts w:ascii="Arial" w:hAnsi="Arial" w:cs="Arial"/>
+          <w:b/>
+          <w:bCs/>
+          <w:color w:val="000000" w:themeColor="text1"/>
+          <w:sz w:val="20"/>
+          <w:szCs w:val="20"/>
+        </w:rPr>
+        <w:t xml:space="preserve"> -&gt; es un apuntador, necesitaría tener un espacio de</w:t>
       </w:r>
     </w:p>
     <w:p>
@@ -8417,7 +11117,47 @@
           <w:sz w:val="20"/>
           <w:szCs w:val="20"/>
         </w:rPr>
-        <w:t>James D. Foley, Andries van Dam, Steven K. Feiner, and John F. Hughes, Computer Graphics: Principles and Practice, ADDISON-WESLEY PUBLISHING COMPANY, 1990</w:t>
+        <w:t xml:space="preserve">James D. Foley, </w:t>
+      </w:r>
+      <w:proofErr w:type="spellStart"/>
+      <w:r>
+        <w:rPr>
+          <w:rFonts w:ascii="Arial" w:hAnsi="Arial" w:cs="Arial"/>
+          <w:color w:val="000000" w:themeColor="text1"/>
+          <w:sz w:val="20"/>
+          <w:szCs w:val="20"/>
+        </w:rPr>
+        <w:t>Andries</w:t>
+      </w:r>
+      <w:proofErr w:type="spellEnd"/>
+      <w:r>
+        <w:rPr>
+          <w:rFonts w:ascii="Arial" w:hAnsi="Arial" w:cs="Arial"/>
+          <w:color w:val="000000" w:themeColor="text1"/>
+          <w:sz w:val="20"/>
+          <w:szCs w:val="20"/>
+        </w:rPr>
+        <w:t xml:space="preserve"> van Dam, Steven K. </w:t>
+      </w:r>
+      <w:proofErr w:type="spellStart"/>
+      <w:r>
+        <w:rPr>
+          <w:rFonts w:ascii="Arial" w:hAnsi="Arial" w:cs="Arial"/>
+          <w:color w:val="000000" w:themeColor="text1"/>
+          <w:sz w:val="20"/>
+          <w:szCs w:val="20"/>
+        </w:rPr>
+        <w:t>Feiner</w:t>
+      </w:r>
+      <w:proofErr w:type="spellEnd"/>
+      <w:r>
+        <w:rPr>
+          <w:rFonts w:ascii="Arial" w:hAnsi="Arial" w:cs="Arial"/>
+          <w:color w:val="000000" w:themeColor="text1"/>
+          <w:sz w:val="20"/>
+          <w:szCs w:val="20"/>
+        </w:rPr>
+        <w:t>, and John F. Hughes, Computer Graphics: Principles and Practice, ADDISON-WESLEY PUBLISHING COMPANY, 1990</w:t>
       </w:r>
     </w:p>
     <w:p>
@@ -8544,8 +11284,20 @@
           <w:szCs w:val="20"/>
           <w:lang w:val="en-US"/>
         </w:rPr>
-        <w:t>D. Chakravorty</w:t>
-      </w:r>
+        <w:t xml:space="preserve">D. </w:t>
+      </w:r>
+      <w:proofErr w:type="spellStart"/>
+      <w:r>
+        <w:rPr>
+          <w:rFonts w:ascii="Arial" w:hAnsi="Arial" w:cs="Arial"/>
+          <w:color w:val="000000" w:themeColor="text1"/>
+          <w:sz w:val="20"/>
+          <w:szCs w:val="20"/>
+          <w:lang w:val="en-US"/>
+        </w:rPr>
+        <w:t>Chakravorty</w:t>
+      </w:r>
+      <w:proofErr w:type="spellEnd"/>
       <w:r>
         <w:rPr>
           <w:rFonts w:ascii="Arial" w:hAnsi="Arial" w:cs="Arial"/>
@@ -9056,26 +11808,50 @@
           <w:lang w:val="en-US"/>
         </w:rPr>
       </w:pPr>
-      <w:r>
-        <w:rPr>
-          <w:rFonts w:ascii="Arial" w:hAnsi="Arial" w:cs="Arial"/>
-          <w:color w:val="000000" w:themeColor="text1"/>
-          <w:sz w:val="20"/>
-          <w:szCs w:val="20"/>
-          <w:lang w:val="en-US"/>
-        </w:rPr>
-        <w:t>saghi, “</w:t>
-      </w:r>
-      <w:r>
-        <w:rPr>
-          <w:rFonts w:ascii="Arial" w:hAnsi="Arial" w:cs="Arial"/>
-          <w:color w:val="000000" w:themeColor="text1"/>
-          <w:sz w:val="20"/>
-          <w:szCs w:val="20"/>
-          <w:lang w:val="en-US"/>
-        </w:rPr>
-        <w:t>.cpp and .hpp</w:t>
-      </w:r>
+      <w:proofErr w:type="spellStart"/>
+      <w:r>
+        <w:rPr>
+          <w:rFonts w:ascii="Arial" w:hAnsi="Arial" w:cs="Arial"/>
+          <w:color w:val="000000" w:themeColor="text1"/>
+          <w:sz w:val="20"/>
+          <w:szCs w:val="20"/>
+          <w:lang w:val="en-US"/>
+        </w:rPr>
+        <w:t>saghi</w:t>
+      </w:r>
+      <w:proofErr w:type="spellEnd"/>
+      <w:r>
+        <w:rPr>
+          <w:rFonts w:ascii="Arial" w:hAnsi="Arial" w:cs="Arial"/>
+          <w:color w:val="000000" w:themeColor="text1"/>
+          <w:sz w:val="20"/>
+          <w:szCs w:val="20"/>
+          <w:lang w:val="en-US"/>
+        </w:rPr>
+        <w:t>, “</w:t>
+      </w:r>
+      <w:r>
+        <w:rPr>
+          <w:rFonts w:ascii="Arial" w:hAnsi="Arial" w:cs="Arial"/>
+          <w:color w:val="000000" w:themeColor="text1"/>
+          <w:sz w:val="20"/>
+          <w:szCs w:val="20"/>
+          <w:lang w:val="en-US"/>
+        </w:rPr>
+        <w:t>.cpp and .</w:t>
+      </w:r>
+      <w:proofErr w:type="spellStart"/>
+      <w:r>
+        <w:rPr>
+          <w:rFonts w:ascii="Arial" w:hAnsi="Arial" w:cs="Arial"/>
+          <w:color w:val="000000" w:themeColor="text1"/>
+          <w:sz w:val="20"/>
+          <w:szCs w:val="20"/>
+          <w:lang w:val="en-US"/>
+        </w:rPr>
+        <w:t>hpp</w:t>
+      </w:r>
+      <w:proofErr w:type="spellEnd"/>
       <w:r>
         <w:rPr>
           <w:rFonts w:ascii="Arial" w:hAnsi="Arial" w:cs="Arial"/>
@@ -9292,15 +12068,27 @@
           <w:lang w:val="en-US"/>
         </w:rPr>
       </w:pPr>
-      <w:r>
-        <w:rPr>
-          <w:rFonts w:ascii="Arial" w:hAnsi="Arial" w:cs="Arial"/>
-          <w:color w:val="000000" w:themeColor="text1"/>
-          <w:sz w:val="20"/>
-          <w:szCs w:val="20"/>
-          <w:lang w:val="en-US"/>
-        </w:rPr>
-        <w:t>Sayan Mahapatra, “</w:t>
+      <w:proofErr w:type="spellStart"/>
+      <w:r>
+        <w:rPr>
+          <w:rFonts w:ascii="Arial" w:hAnsi="Arial" w:cs="Arial"/>
+          <w:color w:val="000000" w:themeColor="text1"/>
+          <w:sz w:val="20"/>
+          <w:szCs w:val="20"/>
+          <w:lang w:val="en-US"/>
+        </w:rPr>
+        <w:t>Sayan</w:t>
+      </w:r>
+      <w:proofErr w:type="spellEnd"/>
+      <w:r>
+        <w:rPr>
+          <w:rFonts w:ascii="Arial" w:hAnsi="Arial" w:cs="Arial"/>
+          <w:color w:val="000000" w:themeColor="text1"/>
+          <w:sz w:val="20"/>
+          <w:szCs w:val="20"/>
+          <w:lang w:val="en-US"/>
+        </w:rPr>
+        <w:t xml:space="preserve"> Mahapatra, “</w:t>
       </w:r>
       <w:r>
         <w:rPr>
@@ -9600,15 +12388,27 @@
           <w:lang w:val="en-US"/>
         </w:rPr>
       </w:pPr>
-      <w:r>
-        <w:rPr>
-          <w:rFonts w:ascii="Arial" w:hAnsi="Arial" w:cs="Arial"/>
-          <w:color w:val="000000" w:themeColor="text1"/>
-          <w:sz w:val="20"/>
-          <w:szCs w:val="20"/>
-          <w:lang w:val="en-US"/>
-        </w:rPr>
-        <w:t>pp_pankaj, “</w:t>
+      <w:proofErr w:type="spellStart"/>
+      <w:r>
+        <w:rPr>
+          <w:rFonts w:ascii="Arial" w:hAnsi="Arial" w:cs="Arial"/>
+          <w:color w:val="000000" w:themeColor="text1"/>
+          <w:sz w:val="20"/>
+          <w:szCs w:val="20"/>
+          <w:lang w:val="en-US"/>
+        </w:rPr>
+        <w:t>pp_pankaj</w:t>
+      </w:r>
+      <w:proofErr w:type="spellEnd"/>
+      <w:r>
+        <w:rPr>
+          <w:rFonts w:ascii="Arial" w:hAnsi="Arial" w:cs="Arial"/>
+          <w:color w:val="000000" w:themeColor="text1"/>
+          <w:sz w:val="20"/>
+          <w:szCs w:val="20"/>
+          <w:lang w:val="en-US"/>
+        </w:rPr>
+        <w:t>, “</w:t>
       </w:r>
       <w:r>
         <w:rPr>
@@ -10110,7 +12910,29 @@
           <w:szCs w:val="20"/>
           <w:lang w:val="en-US"/>
         </w:rPr>
-        <w:t xml:space="preserve">“&lt;fstream&gt;”. </w:t>
+        <w:t>“&lt;</w:t>
+      </w:r>
+      <w:proofErr w:type="spellStart"/>
+      <w:r>
+        <w:rPr>
+          <w:rFonts w:ascii="Arial" w:hAnsi="Arial" w:cs="Arial"/>
+          <w:color w:val="000000" w:themeColor="text1"/>
+          <w:sz w:val="20"/>
+          <w:szCs w:val="20"/>
+          <w:lang w:val="en-US"/>
+        </w:rPr>
+        <w:t>fstream</w:t>
+      </w:r>
+      <w:proofErr w:type="spellEnd"/>
+      <w:r>
+        <w:rPr>
+          <w:rFonts w:ascii="Arial" w:hAnsi="Arial" w:cs="Arial"/>
+          <w:color w:val="000000" w:themeColor="text1"/>
+          <w:sz w:val="20"/>
+          <w:szCs w:val="20"/>
+          <w:lang w:val="en-US"/>
+        </w:rPr>
+        <w:t xml:space="preserve">&gt;”. </w:t>
       </w:r>
       <w:hyperlink r:id="rId54" w:history="1">
         <w:r>
@@ -10210,7 +13032,51 @@
           <w:szCs w:val="20"/>
           <w:lang w:val="en-US"/>
         </w:rPr>
-        <w:t xml:space="preserve">“&lt;cmath&gt; (math.h)”. </w:t>
+        <w:t>“&lt;</w:t>
+      </w:r>
+      <w:proofErr w:type="spellStart"/>
+      <w:r>
+        <w:rPr>
+          <w:rFonts w:ascii="Arial" w:hAnsi="Arial" w:cs="Arial"/>
+          <w:color w:val="000000" w:themeColor="text1"/>
+          <w:sz w:val="20"/>
+          <w:szCs w:val="20"/>
+          <w:lang w:val="en-US"/>
+        </w:rPr>
+        <w:t>cmath</w:t>
+      </w:r>
+      <w:proofErr w:type="spellEnd"/>
+      <w:r>
+        <w:rPr>
+          <w:rFonts w:ascii="Arial" w:hAnsi="Arial" w:cs="Arial"/>
+          <w:color w:val="000000" w:themeColor="text1"/>
+          <w:sz w:val="20"/>
+          <w:szCs w:val="20"/>
+          <w:lang w:val="en-US"/>
+        </w:rPr>
+        <w:t>&gt; (</w:t>
+      </w:r>
+      <w:proofErr w:type="spellStart"/>
+      <w:r>
+        <w:rPr>
+          <w:rFonts w:ascii="Arial" w:hAnsi="Arial" w:cs="Arial"/>
+          <w:color w:val="000000" w:themeColor="text1"/>
+          <w:sz w:val="20"/>
+          <w:szCs w:val="20"/>
+          <w:lang w:val="en-US"/>
+        </w:rPr>
+        <w:t>math.h</w:t>
+      </w:r>
+      <w:proofErr w:type="spellEnd"/>
+      <w:r>
+        <w:rPr>
+          <w:rFonts w:ascii="Arial" w:hAnsi="Arial" w:cs="Arial"/>
+          <w:color w:val="000000" w:themeColor="text1"/>
+          <w:sz w:val="20"/>
+          <w:szCs w:val="20"/>
+          <w:lang w:val="en-US"/>
+        </w:rPr>
+        <w:t xml:space="preserve">)”. </w:t>
       </w:r>
       <w:hyperlink r:id="rId56" w:history="1">
         <w:r>
@@ -10366,7 +13232,73 @@
           <w:szCs w:val="20"/>
           <w:lang w:val="en-US"/>
         </w:rPr>
-        <w:t xml:space="preserve">Marcus Geelnard, Camila Löwy, "glfw3.h". </w:t>
+        <w:t xml:space="preserve">Marcus </w:t>
+      </w:r>
+      <w:proofErr w:type="spellStart"/>
+      <w:r>
+        <w:rPr>
+          <w:rFonts w:ascii="Arial" w:hAnsi="Arial" w:cs="Arial"/>
+          <w:color w:val="000000" w:themeColor="text1"/>
+          <w:sz w:val="20"/>
+          <w:szCs w:val="20"/>
+          <w:lang w:val="en-US"/>
+        </w:rPr>
+        <w:t>Geelnard</w:t>
+      </w:r>
+      <w:proofErr w:type="spellEnd"/>
+      <w:r>
+        <w:rPr>
+          <w:rFonts w:ascii="Arial" w:hAnsi="Arial" w:cs="Arial"/>
+          <w:color w:val="000000" w:themeColor="text1"/>
+          <w:sz w:val="20"/>
+          <w:szCs w:val="20"/>
+          <w:lang w:val="en-US"/>
+        </w:rPr>
+        <w:t xml:space="preserve">, Camila </w:t>
+      </w:r>
+      <w:proofErr w:type="spellStart"/>
+      <w:r>
+        <w:rPr>
+          <w:rFonts w:ascii="Arial" w:hAnsi="Arial" w:cs="Arial"/>
+          <w:color w:val="000000" w:themeColor="text1"/>
+          <w:sz w:val="20"/>
+          <w:szCs w:val="20"/>
+          <w:lang w:val="en-US"/>
+        </w:rPr>
+        <w:t>Löwy</w:t>
+      </w:r>
+      <w:proofErr w:type="spellEnd"/>
+      <w:r>
+        <w:rPr>
+          <w:rFonts w:ascii="Arial" w:hAnsi="Arial" w:cs="Arial"/>
+          <w:color w:val="000000" w:themeColor="text1"/>
+          <w:sz w:val="20"/>
+          <w:szCs w:val="20"/>
+          <w:lang w:val="en-US"/>
+        </w:rPr>
+        <w:t>, "</w:t>
+      </w:r>
+      <w:proofErr w:type="spellStart"/>
+      <w:r>
+        <w:rPr>
+          <w:rFonts w:ascii="Arial" w:hAnsi="Arial" w:cs="Arial"/>
+          <w:color w:val="000000" w:themeColor="text1"/>
+          <w:sz w:val="20"/>
+          <w:szCs w:val="20"/>
+          <w:lang w:val="en-US"/>
+        </w:rPr>
+        <w:t>glfw3.h</w:t>
+      </w:r>
+      <w:proofErr w:type="spellEnd"/>
+      <w:r>
+        <w:rPr>
+          <w:rFonts w:ascii="Arial" w:hAnsi="Arial" w:cs="Arial"/>
+          <w:color w:val="000000" w:themeColor="text1"/>
+          <w:sz w:val="20"/>
+          <w:szCs w:val="20"/>
+          <w:lang w:val="en-US"/>
+        </w:rPr>
+        <w:t xml:space="preserve">". </w:t>
       </w:r>
       <w:hyperlink r:id="rId59" w:history="1">
         <w:r>
@@ -10428,7 +13360,29 @@
           <w:szCs w:val="20"/>
           <w:lang w:val="en-US"/>
         </w:rPr>
-        <w:t xml:space="preserve">"glfw3.h File Reference". </w:t>
+        <w:t>"</w:t>
+      </w:r>
+      <w:proofErr w:type="spellStart"/>
+      <w:r>
+        <w:rPr>
+          <w:rFonts w:ascii="Arial" w:hAnsi="Arial" w:cs="Arial"/>
+          <w:color w:val="000000" w:themeColor="text1"/>
+          <w:sz w:val="20"/>
+          <w:szCs w:val="20"/>
+          <w:lang w:val="en-US"/>
+        </w:rPr>
+        <w:t>glfw3.h</w:t>
+      </w:r>
+      <w:proofErr w:type="spellEnd"/>
+      <w:r>
+        <w:rPr>
+          <w:rFonts w:ascii="Arial" w:hAnsi="Arial" w:cs="Arial"/>
+          <w:color w:val="000000" w:themeColor="text1"/>
+          <w:sz w:val="20"/>
+          <w:szCs w:val="20"/>
+          <w:lang w:val="en-US"/>
+        </w:rPr>
+        <w:t xml:space="preserve"> File Reference". </w:t>
       </w:r>
       <w:hyperlink r:id="rId60" w:history="1">
         <w:r>
@@ -10532,7 +13486,51 @@
           <w:szCs w:val="20"/>
           <w:lang w:val="en-US"/>
         </w:rPr>
-        <w:t xml:space="preserve">"&lt;cstdlib&gt; (stdlib.h)". </w:t>
+        <w:t>"&lt;</w:t>
+      </w:r>
+      <w:proofErr w:type="spellStart"/>
+      <w:r>
+        <w:rPr>
+          <w:rFonts w:ascii="Arial" w:hAnsi="Arial" w:cs="Arial"/>
+          <w:color w:val="000000" w:themeColor="text1"/>
+          <w:sz w:val="20"/>
+          <w:szCs w:val="20"/>
+          <w:lang w:val="en-US"/>
+        </w:rPr>
+        <w:t>cstdlib</w:t>
+      </w:r>
+      <w:proofErr w:type="spellEnd"/>
+      <w:r>
+        <w:rPr>
+          <w:rFonts w:ascii="Arial" w:hAnsi="Arial" w:cs="Arial"/>
+          <w:color w:val="000000" w:themeColor="text1"/>
+          <w:sz w:val="20"/>
+          <w:szCs w:val="20"/>
+          <w:lang w:val="en-US"/>
+        </w:rPr>
+        <w:t>&gt; (</w:t>
+      </w:r>
+      <w:proofErr w:type="spellStart"/>
+      <w:r>
+        <w:rPr>
+          <w:rFonts w:ascii="Arial" w:hAnsi="Arial" w:cs="Arial"/>
+          <w:color w:val="000000" w:themeColor="text1"/>
+          <w:sz w:val="20"/>
+          <w:szCs w:val="20"/>
+          <w:lang w:val="en-US"/>
+        </w:rPr>
+        <w:t>stdlib.h</w:t>
+      </w:r>
+      <w:proofErr w:type="spellEnd"/>
+      <w:r>
+        <w:rPr>
+          <w:rFonts w:ascii="Arial" w:hAnsi="Arial" w:cs="Arial"/>
+          <w:color w:val="000000" w:themeColor="text1"/>
+          <w:sz w:val="20"/>
+          <w:szCs w:val="20"/>
+          <w:lang w:val="en-US"/>
+        </w:rPr>
+        <w:t xml:space="preserve">)". </w:t>
       </w:r>
       <w:hyperlink r:id="rId62" w:history="1">
         <w:r>
@@ -10576,15 +13574,27 @@
           <w:lang w:val="en-US"/>
         </w:rPr>
       </w:pPr>
-      <w:r>
-        <w:rPr>
-          <w:rFonts w:ascii="Arial" w:hAnsi="Arial" w:cs="Arial"/>
-          <w:color w:val="000000" w:themeColor="text1"/>
-          <w:sz w:val="20"/>
-          <w:szCs w:val="20"/>
-          <w:lang w:val="en-US"/>
-        </w:rPr>
-        <w:t xml:space="preserve">user54905, "What is the equivalent of an “exe file”?". </w:t>
+      <w:proofErr w:type="spellStart"/>
+      <w:r>
+        <w:rPr>
+          <w:rFonts w:ascii="Arial" w:hAnsi="Arial" w:cs="Arial"/>
+          <w:color w:val="000000" w:themeColor="text1"/>
+          <w:sz w:val="20"/>
+          <w:szCs w:val="20"/>
+          <w:lang w:val="en-US"/>
+        </w:rPr>
+        <w:t>user54905</w:t>
+      </w:r>
+      <w:proofErr w:type="spellEnd"/>
+      <w:r>
+        <w:rPr>
+          <w:rFonts w:ascii="Arial" w:hAnsi="Arial" w:cs="Arial"/>
+          <w:color w:val="000000" w:themeColor="text1"/>
+          <w:sz w:val="20"/>
+          <w:szCs w:val="20"/>
+          <w:lang w:val="en-US"/>
+        </w:rPr>
+        <w:t xml:space="preserve">, "What is the equivalent of an “exe file”?". </w:t>
       </w:r>
       <w:hyperlink r:id="rId63" w:history="1">
         <w:r>
@@ -11913,7 +14923,7 @@
   <w:abstractNum w:abstractNumId="11" w15:restartNumberingAfterBreak="0">
     <w:nsid w:val="4F7D3159"/>
     <w:multiLevelType w:val="hybridMultilevel"/>
-    <w:tmpl w:val="D4903316"/>
+    <w:tmpl w:val="C16AAA3C"/>
     <w:lvl w:ilvl="0" w:tplc="080A0001">
       <w:start w:val="1"/>
       <w:numFmt w:val="bullet"/>
@@ -11926,7 +14936,7 @@
         <w:rFonts w:ascii="Symbol" w:hAnsi="Symbol" w:hint="default"/>
       </w:rPr>
     </w:lvl>
-    <w:lvl w:ilvl="1" w:tplc="080A0003" w:tentative="1">
+    <w:lvl w:ilvl="1" w:tplc="080A0003">
       <w:start w:val="1"/>
       <w:numFmt w:val="bullet"/>
       <w:lvlText w:val="o"/>

</xml_diff>

<commit_message>
YA NO ME FALTA MUCHO DEL REPORTE
</commit_message>
<xml_diff>
--- a/ENTREGA FINAL/REPORTE PROYECTO FINAL - Lunes, 4 de ENERO del 20201.docx
+++ b/ENTREGA FINAL/REPORTE PROYECTO FINAL - Lunes, 4 de ENERO del 20201.docx
@@ -7671,8 +7671,8 @@
     <w:p>
       <w:pPr>
         <w:shd w:val="clear" w:color="auto" w:fill="FFFFFF"/>
-        <w:spacing w:before="100" w:beforeAutospacing="1" w:after="100" w:afterAutospacing="1" w:line="240" w:lineRule="auto"/>
-        <w:ind w:left="708" w:hanging="424"/>
+        <w:spacing w:before="100" w:beforeAutospacing="1" w:after="100" w:afterAutospacing="1" w:line="240" w:lineRule="exact"/>
+        <w:ind w:left="708"/>
         <w:jc w:val="both"/>
         <w:rPr>
           <w:rFonts w:ascii="Arial" w:eastAsia="Times New Roman" w:hAnsi="Arial" w:cs="Arial"/>
@@ -7683,19 +7683,22 @@
           <w:color w:val="000000" w:themeColor="text1"/>
           <w:sz w:val="20"/>
           <w:szCs w:val="20"/>
-          <w:lang w:eastAsia="es-MX"/>
-        </w:rPr>
-      </w:pPr>
-      <w:r>
-        <w:rPr>
-          <w:rFonts w:ascii="Arial" w:eastAsia="Times New Roman" w:hAnsi="Arial" w:cs="Arial"/>
-          <w:b/>
-          <w:bCs/>
-          <w:i/>
-          <w:iCs/>
-          <w:color w:val="000000" w:themeColor="text1"/>
-          <w:sz w:val="20"/>
-          <w:szCs w:val="20"/>
+          <w:u w:val="single"/>
+          <w:lang w:eastAsia="es-MX"/>
+        </w:rPr>
+      </w:pPr>
+      <w:r>
+        <w:rPr>
+          <w:rFonts w:ascii="Arial" w:eastAsia="Times New Roman" w:hAnsi="Arial" w:cs="Arial"/>
+          <w:b/>
+          <w:bCs/>
+          <w:i/>
+          <w:iCs/>
+          <w:color w:val="000000" w:themeColor="text1"/>
+          <w:sz w:val="20"/>
+          <w:szCs w:val="20"/>
+          <w:highlight w:val="yellow"/>
+          <w:u w:val="single"/>
           <w:lang w:eastAsia="es-MX"/>
         </w:rPr>
         <w:t>Lector de archivos OBJ</w:t>
@@ -9935,8 +9938,8 @@
     <w:p>
       <w:pPr>
         <w:shd w:val="clear" w:color="auto" w:fill="FFFFFF"/>
-        <w:spacing w:before="100" w:beforeAutospacing="1" w:after="100" w:afterAutospacing="1" w:line="240" w:lineRule="auto"/>
-        <w:ind w:left="708" w:hanging="424"/>
+        <w:spacing w:before="100" w:beforeAutospacing="1" w:after="100" w:afterAutospacing="1" w:line="240" w:lineRule="exact"/>
+        <w:ind w:left="708"/>
         <w:jc w:val="both"/>
         <w:rPr>
           <w:rFonts w:ascii="Arial" w:eastAsia="Times New Roman" w:hAnsi="Arial" w:cs="Arial"/>
@@ -9947,19 +9950,22 @@
           <w:color w:val="000000" w:themeColor="text1"/>
           <w:sz w:val="20"/>
           <w:szCs w:val="20"/>
-          <w:lang w:eastAsia="es-MX"/>
-        </w:rPr>
-      </w:pPr>
-      <w:r>
-        <w:rPr>
-          <w:rFonts w:ascii="Arial" w:eastAsia="Times New Roman" w:hAnsi="Arial" w:cs="Arial"/>
-          <w:b/>
-          <w:bCs/>
-          <w:i/>
-          <w:iCs/>
-          <w:color w:val="000000" w:themeColor="text1"/>
-          <w:sz w:val="20"/>
-          <w:szCs w:val="20"/>
+          <w:u w:val="single"/>
+          <w:lang w:eastAsia="es-MX"/>
+        </w:rPr>
+      </w:pPr>
+      <w:r>
+        <w:rPr>
+          <w:rFonts w:ascii="Arial" w:eastAsia="Times New Roman" w:hAnsi="Arial" w:cs="Arial"/>
+          <w:b/>
+          <w:bCs/>
+          <w:i/>
+          <w:iCs/>
+          <w:color w:val="000000" w:themeColor="text1"/>
+          <w:sz w:val="20"/>
+          <w:szCs w:val="20"/>
+          <w:highlight w:val="yellow"/>
+          <w:u w:val="single"/>
           <w:lang w:eastAsia="es-MX"/>
         </w:rPr>
         <w:t>Gráficos</w:t>
@@ -9972,6 +9978,7 @@
           <w:ilvl w:val="0"/>
           <w:numId w:val="5"/>
         </w:numPr>
+        <w:ind w:hanging="357"/>
         <w:contextualSpacing w:val="0"/>
         <w:rPr>
           <w:rFonts w:ascii="Arial" w:eastAsia="Times New Roman" w:hAnsi="Arial" w:cs="Arial"/>
@@ -9997,21 +10004,131 @@
           <w:szCs w:val="20"/>
           <w:lang w:eastAsia="es-MX"/>
         </w:rPr>
-        <w:t>Bezier</w:t>
-      </w:r>
-      <w:r>
-        <w:rPr>
-          <w:rFonts w:ascii="Arial" w:eastAsia="Times New Roman" w:hAnsi="Arial" w:cs="Arial"/>
-          <w:b/>
-          <w:bCs/>
-          <w:i/>
-          <w:iCs/>
-          <w:color w:val="000000" w:themeColor="text1"/>
-          <w:sz w:val="20"/>
-          <w:szCs w:val="20"/>
-          <w:lang w:eastAsia="es-MX"/>
-        </w:rPr>
-        <w:t>Curves</w:t>
+        <w:t xml:space="preserve">Transform: </w:t>
+      </w:r>
+      <w:r>
+        <w:rPr>
+          <w:rFonts w:ascii="Arial" w:eastAsia="Times New Roman" w:hAnsi="Arial" w:cs="Arial"/>
+          <w:color w:val="000000" w:themeColor="text1"/>
+          <w:sz w:val="20"/>
+          <w:szCs w:val="20"/>
+          <w:lang w:eastAsia="es-MX"/>
+        </w:rPr>
+        <w:t>Clase que maneja las transformaciones: traslación, escalación, y rotación.</w:t>
+      </w:r>
+      <w:r>
+        <w:rPr>
+          <w:rFonts w:ascii="Arial" w:eastAsia="Times New Roman" w:hAnsi="Arial" w:cs="Arial"/>
+          <w:b/>
+          <w:bCs/>
+          <w:i/>
+          <w:iCs/>
+          <w:color w:val="000000" w:themeColor="text1"/>
+          <w:sz w:val="20"/>
+          <w:szCs w:val="20"/>
+          <w:lang w:eastAsia="es-MX"/>
+        </w:rPr>
+        <w:t xml:space="preserve"> </w:t>
+      </w:r>
+      <w:r>
+        <w:rPr>
+          <w:rFonts w:ascii="Arial" w:eastAsia="Times New Roman" w:hAnsi="Arial" w:cs="Arial"/>
+          <w:color w:val="000000" w:themeColor="text1"/>
+          <w:sz w:val="20"/>
+          <w:szCs w:val="20"/>
+          <w:lang w:eastAsia="es-MX"/>
+        </w:rPr>
+        <w:t>Técnicamente</w:t>
+      </w:r>
+      <w:r>
+        <w:rPr>
+          <w:rFonts w:ascii="Arial" w:eastAsia="Times New Roman" w:hAnsi="Arial" w:cs="Arial"/>
+          <w:b/>
+          <w:bCs/>
+          <w:i/>
+          <w:iCs/>
+          <w:color w:val="000000" w:themeColor="text1"/>
+          <w:sz w:val="20"/>
+          <w:szCs w:val="20"/>
+          <w:lang w:eastAsia="es-MX"/>
+        </w:rPr>
+        <w:t xml:space="preserve"> </w:t>
+      </w:r>
+      <w:r>
+        <w:rPr>
+          <w:rFonts w:ascii="Arial" w:eastAsia="Times New Roman" w:hAnsi="Arial" w:cs="Arial"/>
+          <w:color w:val="000000" w:themeColor="text1"/>
+          <w:sz w:val="20"/>
+          <w:szCs w:val="20"/>
+          <w:lang w:eastAsia="es-MX"/>
+        </w:rPr>
+        <w:t>es una</w:t>
+      </w:r>
+      <w:r>
+        <w:rPr>
+          <w:rFonts w:ascii="Arial" w:eastAsia="Times New Roman" w:hAnsi="Arial" w:cs="Arial"/>
+          <w:color w:val="000000" w:themeColor="text1"/>
+          <w:sz w:val="20"/>
+          <w:szCs w:val="20"/>
+          <w:lang w:eastAsia="es-MX"/>
+        </w:rPr>
+        <w:t xml:space="preserve"> clase estática (o abstracta, depende del concepto que se maneje)</w:t>
+      </w:r>
+      <w:r>
+        <w:rPr>
+          <w:rFonts w:ascii="Arial" w:eastAsia="Times New Roman" w:hAnsi="Arial" w:cs="Arial"/>
+          <w:color w:val="000000" w:themeColor="text1"/>
+          <w:sz w:val="20"/>
+          <w:szCs w:val="20"/>
+          <w:lang w:eastAsia="es-MX"/>
+        </w:rPr>
+        <w:t xml:space="preserve"> porque no se requiere instanciar la clase para poder </w:t>
+      </w:r>
+      <w:r>
+        <w:rPr>
+          <w:rFonts w:ascii="Arial" w:eastAsia="Times New Roman" w:hAnsi="Arial" w:cs="Arial"/>
+          <w:color w:val="000000" w:themeColor="text1"/>
+          <w:sz w:val="20"/>
+          <w:szCs w:val="20"/>
+          <w:lang w:eastAsia="es-MX"/>
+        </w:rPr>
+        <w:t>acceder a sus métodos. No es necesaria la instancia, ya que solo queremos los métodos, pero no ningún atributo o algo más.</w:t>
+      </w:r>
+    </w:p>
+    <w:p>
+      <w:pPr>
+        <w:pStyle w:val="Prrafodelista"/>
+        <w:numPr>
+          <w:ilvl w:val="1"/>
+          <w:numId w:val="17"/>
+        </w:numPr>
+        <w:ind w:left="1434" w:hanging="357"/>
+        <w:contextualSpacing w:val="0"/>
+        <w:rPr>
+          <w:rFonts w:ascii="Arial" w:eastAsia="Times New Roman" w:hAnsi="Arial" w:cs="Arial"/>
+          <w:b/>
+          <w:bCs/>
+          <w:i/>
+          <w:iCs/>
+          <w:color w:val="000000" w:themeColor="text1"/>
+          <w:sz w:val="20"/>
+          <w:szCs w:val="20"/>
+          <w:lang w:eastAsia="es-MX"/>
+        </w:rPr>
+      </w:pPr>
+      <w:r>
+        <w:rPr>
+          <w:rFonts w:ascii="Arial" w:eastAsia="Times New Roman" w:hAnsi="Arial" w:cs="Arial"/>
+          <w:b/>
+          <w:bCs/>
+          <w:i/>
+          <w:iCs/>
+          <w:color w:val="000000" w:themeColor="text1"/>
+          <w:sz w:val="20"/>
+          <w:szCs w:val="20"/>
+          <w:lang w:eastAsia="es-MX"/>
+        </w:rPr>
+        <w:t>Transform()</w:t>
       </w:r>
       <w:r>
         <w:rPr>
@@ -10035,7 +10152,201 @@
           <w:szCs w:val="20"/>
           <w:lang w:eastAsia="es-MX"/>
         </w:rPr>
-        <w:t>Clase que calcula y regresa las coordenadas de las curvas de Bézier.</w:t>
+        <w:t>Constructor privado para evitar que la clase se instancie.</w:t>
+      </w:r>
+    </w:p>
+    <w:p>
+      <w:pPr>
+        <w:pStyle w:val="Prrafodelista"/>
+        <w:numPr>
+          <w:ilvl w:val="1"/>
+          <w:numId w:val="17"/>
+        </w:numPr>
+        <w:ind w:left="1434" w:hanging="357"/>
+        <w:contextualSpacing w:val="0"/>
+        <w:rPr>
+          <w:rFonts w:ascii="Arial" w:eastAsia="Times New Roman" w:hAnsi="Arial" w:cs="Arial"/>
+          <w:b/>
+          <w:bCs/>
+          <w:i/>
+          <w:iCs/>
+          <w:color w:val="000000" w:themeColor="text1"/>
+          <w:sz w:val="20"/>
+          <w:szCs w:val="20"/>
+          <w:lang w:eastAsia="es-MX"/>
+        </w:rPr>
+      </w:pPr>
+      <w:r>
+        <w:rPr>
+          <w:rFonts w:ascii="Arial" w:eastAsia="Times New Roman" w:hAnsi="Arial" w:cs="Arial"/>
+          <w:b/>
+          <w:bCs/>
+          <w:i/>
+          <w:iCs/>
+          <w:color w:val="000000" w:themeColor="text1"/>
+          <w:sz w:val="20"/>
+          <w:szCs w:val="20"/>
+          <w:lang w:eastAsia="es-MX"/>
+        </w:rPr>
+        <w:t>static arma::fmat Translation(float tx, float ty, float tz)</w:t>
+      </w:r>
+      <w:r>
+        <w:rPr>
+          <w:rFonts w:ascii="Arial" w:eastAsia="Times New Roman" w:hAnsi="Arial" w:cs="Arial"/>
+          <w:b/>
+          <w:bCs/>
+          <w:i/>
+          <w:iCs/>
+          <w:color w:val="000000" w:themeColor="text1"/>
+          <w:sz w:val="20"/>
+          <w:szCs w:val="20"/>
+          <w:lang w:eastAsia="es-MX"/>
+        </w:rPr>
+        <w:t xml:space="preserve">: </w:t>
+      </w:r>
+      <w:r>
+        <w:rPr>
+          <w:rFonts w:ascii="Arial" w:eastAsia="Times New Roman" w:hAnsi="Arial" w:cs="Arial"/>
+          <w:color w:val="000000" w:themeColor="text1"/>
+          <w:sz w:val="20"/>
+          <w:szCs w:val="20"/>
+          <w:lang w:eastAsia="es-MX"/>
+        </w:rPr>
+        <w:t>Método para hacer una traslación, mover el objeto</w:t>
+      </w:r>
+      <w:r>
+        <w:rPr>
+          <w:rFonts w:ascii="Arial" w:eastAsia="Times New Roman" w:hAnsi="Arial" w:cs="Arial"/>
+          <w:b/>
+          <w:bCs/>
+          <w:i/>
+          <w:iCs/>
+          <w:color w:val="000000" w:themeColor="text1"/>
+          <w:sz w:val="20"/>
+          <w:szCs w:val="20"/>
+          <w:lang w:eastAsia="es-MX"/>
+        </w:rPr>
+        <w:t>.</w:t>
+      </w:r>
+    </w:p>
+    <w:p>
+      <w:pPr>
+        <w:pStyle w:val="Prrafodelista"/>
+        <w:numPr>
+          <w:ilvl w:val="1"/>
+          <w:numId w:val="17"/>
+        </w:numPr>
+        <w:ind w:left="1434" w:hanging="357"/>
+        <w:contextualSpacing w:val="0"/>
+        <w:rPr>
+          <w:rFonts w:ascii="Arial" w:eastAsia="Times New Roman" w:hAnsi="Arial" w:cs="Arial"/>
+          <w:b/>
+          <w:bCs/>
+          <w:i/>
+          <w:iCs/>
+          <w:color w:val="000000" w:themeColor="text1"/>
+          <w:sz w:val="20"/>
+          <w:szCs w:val="20"/>
+          <w:lang w:eastAsia="es-MX"/>
+        </w:rPr>
+      </w:pPr>
+      <w:r>
+        <w:rPr>
+          <w:rFonts w:ascii="Arial" w:eastAsia="Times New Roman" w:hAnsi="Arial" w:cs="Arial"/>
+          <w:b/>
+          <w:bCs/>
+          <w:i/>
+          <w:iCs/>
+          <w:color w:val="000000" w:themeColor="text1"/>
+          <w:sz w:val="20"/>
+          <w:szCs w:val="20"/>
+          <w:lang w:eastAsia="es-MX"/>
+        </w:rPr>
+        <w:t>static arma::fmat Scale(float sx, float sy, float sz)</w:t>
+      </w:r>
+      <w:r>
+        <w:rPr>
+          <w:rFonts w:ascii="Arial" w:eastAsia="Times New Roman" w:hAnsi="Arial" w:cs="Arial"/>
+          <w:b/>
+          <w:bCs/>
+          <w:i/>
+          <w:iCs/>
+          <w:color w:val="000000" w:themeColor="text1"/>
+          <w:sz w:val="20"/>
+          <w:szCs w:val="20"/>
+          <w:lang w:eastAsia="es-MX"/>
+        </w:rPr>
+        <w:t xml:space="preserve">: </w:t>
+      </w:r>
+      <w:r>
+        <w:rPr>
+          <w:rFonts w:ascii="Arial" w:eastAsia="Times New Roman" w:hAnsi="Arial" w:cs="Arial"/>
+          <w:color w:val="000000" w:themeColor="text1"/>
+          <w:sz w:val="20"/>
+          <w:szCs w:val="20"/>
+          <w:lang w:eastAsia="es-MX"/>
+        </w:rPr>
+        <w:t>Método para hacer una escalación, cambiar de tamaño el objeto.</w:t>
+      </w:r>
+    </w:p>
+    <w:p>
+      <w:pPr>
+        <w:pStyle w:val="Prrafodelista"/>
+        <w:numPr>
+          <w:ilvl w:val="1"/>
+          <w:numId w:val="17"/>
+        </w:numPr>
+        <w:ind w:left="1434" w:hanging="357"/>
+        <w:contextualSpacing w:val="0"/>
+        <w:rPr>
+          <w:rFonts w:ascii="Arial" w:eastAsia="Times New Roman" w:hAnsi="Arial" w:cs="Arial"/>
+          <w:b/>
+          <w:bCs/>
+          <w:i/>
+          <w:iCs/>
+          <w:color w:val="000000" w:themeColor="text1"/>
+          <w:sz w:val="20"/>
+          <w:szCs w:val="20"/>
+          <w:lang w:val="en-US" w:eastAsia="es-MX"/>
+        </w:rPr>
+      </w:pPr>
+      <w:r>
+        <w:rPr>
+          <w:rFonts w:ascii="Arial" w:eastAsia="Times New Roman" w:hAnsi="Arial" w:cs="Arial"/>
+          <w:b/>
+          <w:bCs/>
+          <w:i/>
+          <w:iCs/>
+          <w:color w:val="000000" w:themeColor="text1"/>
+          <w:sz w:val="20"/>
+          <w:szCs w:val="20"/>
+          <w:lang w:val="en-US" w:eastAsia="es-MX"/>
+        </w:rPr>
+        <w:t>static arma::fmat Rotation(float ax, float ay, float az, float angle)</w:t>
+      </w:r>
+      <w:r>
+        <w:rPr>
+          <w:rFonts w:ascii="Arial" w:eastAsia="Times New Roman" w:hAnsi="Arial" w:cs="Arial"/>
+          <w:b/>
+          <w:bCs/>
+          <w:i/>
+          <w:iCs/>
+          <w:color w:val="000000" w:themeColor="text1"/>
+          <w:sz w:val="20"/>
+          <w:szCs w:val="20"/>
+          <w:lang w:val="en-US" w:eastAsia="es-MX"/>
+        </w:rPr>
+        <w:t xml:space="preserve">: </w:t>
+      </w:r>
+      <w:r>
+        <w:rPr>
+          <w:rFonts w:ascii="Arial" w:eastAsia="Times New Roman" w:hAnsi="Arial" w:cs="Arial"/>
+          <w:color w:val="000000" w:themeColor="text1"/>
+          <w:sz w:val="20"/>
+          <w:szCs w:val="20"/>
+          <w:lang w:val="en-US" w:eastAsia="es-MX"/>
+        </w:rPr>
+        <w:t>Método para rotar el objeto.</w:t>
       </w:r>
     </w:p>
     <w:p>
@@ -10045,6 +10356,7 @@
           <w:ilvl w:val="0"/>
           <w:numId w:val="5"/>
         </w:numPr>
+        <w:ind w:hanging="357"/>
         <w:contextualSpacing w:val="0"/>
         <w:rPr>
           <w:rFonts w:ascii="Arial" w:eastAsia="Times New Roman" w:hAnsi="Arial" w:cs="Arial"/>
@@ -10070,7 +10382,21 @@
           <w:szCs w:val="20"/>
           <w:lang w:eastAsia="es-MX"/>
         </w:rPr>
-        <w:t>GraphicObject</w:t>
+        <w:t>Bezier</w:t>
+      </w:r>
+      <w:r>
+        <w:rPr>
+          <w:rFonts w:ascii="Arial" w:eastAsia="Times New Roman" w:hAnsi="Arial" w:cs="Arial"/>
+          <w:b/>
+          <w:bCs/>
+          <w:i/>
+          <w:iCs/>
+          <w:color w:val="000000" w:themeColor="text1"/>
+          <w:sz w:val="20"/>
+          <w:szCs w:val="20"/>
+          <w:lang w:eastAsia="es-MX"/>
+        </w:rPr>
+        <w:t>Curves</w:t>
       </w:r>
       <w:r>
         <w:rPr>
@@ -10094,7 +10420,345 @@
           <w:szCs w:val="20"/>
           <w:lang w:eastAsia="es-MX"/>
         </w:rPr>
-        <w:t>Clase que maneja al objeto en el aspecto gráfico / visual.</w:t>
+        <w:t>Clase que calcula y regresa las coordenadas de las curvas de Bézier.</w:t>
+      </w:r>
+    </w:p>
+    <w:p>
+      <w:pPr>
+        <w:pStyle w:val="Prrafodelista"/>
+        <w:numPr>
+          <w:ilvl w:val="1"/>
+          <w:numId w:val="17"/>
+        </w:numPr>
+        <w:ind w:left="1434" w:hanging="357"/>
+        <w:contextualSpacing w:val="0"/>
+        <w:rPr>
+          <w:rFonts w:ascii="Arial" w:eastAsia="Times New Roman" w:hAnsi="Arial" w:cs="Arial"/>
+          <w:b/>
+          <w:bCs/>
+          <w:i/>
+          <w:iCs/>
+          <w:color w:val="000000" w:themeColor="text1"/>
+          <w:sz w:val="20"/>
+          <w:szCs w:val="20"/>
+          <w:lang w:eastAsia="es-MX"/>
+        </w:rPr>
+      </w:pPr>
+      <w:r>
+        <w:rPr>
+          <w:rFonts w:ascii="Arial" w:eastAsia="Times New Roman" w:hAnsi="Arial" w:cs="Arial"/>
+          <w:b/>
+          <w:bCs/>
+          <w:i/>
+          <w:iCs/>
+          <w:color w:val="000000" w:themeColor="text1"/>
+          <w:sz w:val="20"/>
+          <w:szCs w:val="20"/>
+          <w:lang w:eastAsia="es-MX"/>
+        </w:rPr>
+        <w:t>BezierCurves()</w:t>
+      </w:r>
+      <w:r>
+        <w:rPr>
+          <w:rFonts w:ascii="Arial" w:eastAsia="Times New Roman" w:hAnsi="Arial" w:cs="Arial"/>
+          <w:b/>
+          <w:bCs/>
+          <w:i/>
+          <w:iCs/>
+          <w:color w:val="000000" w:themeColor="text1"/>
+          <w:sz w:val="20"/>
+          <w:szCs w:val="20"/>
+          <w:lang w:eastAsia="es-MX"/>
+        </w:rPr>
+        <w:t xml:space="preserve">: </w:t>
+      </w:r>
+      <w:r>
+        <w:rPr>
+          <w:rFonts w:ascii="Arial" w:eastAsia="Times New Roman" w:hAnsi="Arial" w:cs="Arial"/>
+          <w:color w:val="000000" w:themeColor="text1"/>
+          <w:sz w:val="20"/>
+          <w:szCs w:val="20"/>
+          <w:lang w:eastAsia="es-MX"/>
+        </w:rPr>
+        <w:t>Constructor vacío para no tener problemas al compilar.</w:t>
+      </w:r>
+    </w:p>
+    <w:p>
+      <w:pPr>
+        <w:pStyle w:val="Prrafodelista"/>
+        <w:numPr>
+          <w:ilvl w:val="1"/>
+          <w:numId w:val="17"/>
+        </w:numPr>
+        <w:ind w:left="1434" w:hanging="357"/>
+        <w:contextualSpacing w:val="0"/>
+        <w:rPr>
+          <w:rFonts w:ascii="Arial" w:eastAsia="Times New Roman" w:hAnsi="Arial" w:cs="Arial"/>
+          <w:b/>
+          <w:bCs/>
+          <w:i/>
+          <w:iCs/>
+          <w:color w:val="000000" w:themeColor="text1"/>
+          <w:sz w:val="20"/>
+          <w:szCs w:val="20"/>
+          <w:lang w:eastAsia="es-MX"/>
+        </w:rPr>
+      </w:pPr>
+      <w:r>
+        <w:rPr>
+          <w:rFonts w:ascii="Arial" w:eastAsia="Times New Roman" w:hAnsi="Arial" w:cs="Arial"/>
+          <w:b/>
+          <w:bCs/>
+          <w:i/>
+          <w:iCs/>
+          <w:color w:val="000000" w:themeColor="text1"/>
+          <w:sz w:val="20"/>
+          <w:szCs w:val="20"/>
+          <w:lang w:eastAsia="es-MX"/>
+        </w:rPr>
+        <w:t>BezierCurves(float _initialX, float _initialY, float _initialSpeed, _speedAngle, int _numberOfBounces, float gravity,</w:t>
+      </w:r>
+      <w:r>
+        <w:rPr>
+          <w:rFonts w:ascii="Arial" w:eastAsia="Times New Roman" w:hAnsi="Arial" w:cs="Arial"/>
+          <w:b/>
+          <w:bCs/>
+          <w:i/>
+          <w:iCs/>
+          <w:color w:val="000000" w:themeColor="text1"/>
+          <w:sz w:val="20"/>
+          <w:szCs w:val="20"/>
+          <w:lang w:eastAsia="es-MX"/>
+        </w:rPr>
+        <w:t xml:space="preserve"> </w:t>
+      </w:r>
+      <w:r>
+        <w:rPr>
+          <w:rFonts w:ascii="Arial" w:eastAsia="Times New Roman" w:hAnsi="Arial" w:cs="Arial"/>
+          <w:b/>
+          <w:bCs/>
+          <w:i/>
+          <w:iCs/>
+          <w:color w:val="000000" w:themeColor="text1"/>
+          <w:sz w:val="20"/>
+          <w:szCs w:val="20"/>
+          <w:lang w:eastAsia="es-MX"/>
+        </w:rPr>
+        <w:t>float _yMax, float _dt)</w:t>
+      </w:r>
+      <w:r>
+        <w:rPr>
+          <w:rFonts w:ascii="Arial" w:eastAsia="Times New Roman" w:hAnsi="Arial" w:cs="Arial"/>
+          <w:b/>
+          <w:bCs/>
+          <w:i/>
+          <w:iCs/>
+          <w:color w:val="000000" w:themeColor="text1"/>
+          <w:sz w:val="20"/>
+          <w:szCs w:val="20"/>
+          <w:lang w:eastAsia="es-MX"/>
+        </w:rPr>
+        <w:t xml:space="preserve">: </w:t>
+      </w:r>
+      <w:r>
+        <w:rPr>
+          <w:rFonts w:ascii="Arial" w:eastAsia="Times New Roman" w:hAnsi="Arial" w:cs="Arial"/>
+          <w:color w:val="000000" w:themeColor="text1"/>
+          <w:sz w:val="20"/>
+          <w:szCs w:val="20"/>
+          <w:lang w:eastAsia="es-MX"/>
+        </w:rPr>
+        <w:t>Constructor que se va a utilizer para establecer el valor ini</w:t>
+      </w:r>
+      <w:r>
+        <w:rPr>
+          <w:rFonts w:ascii="Arial" w:eastAsia="Times New Roman" w:hAnsi="Arial" w:cs="Arial"/>
+          <w:color w:val="000000" w:themeColor="text1"/>
+          <w:sz w:val="20"/>
+          <w:szCs w:val="20"/>
+          <w:lang w:eastAsia="es-MX"/>
+        </w:rPr>
+        <w:t>cial de los atributos de las curvas de Bézier.</w:t>
+      </w:r>
+    </w:p>
+    <w:p>
+      <w:pPr>
+        <w:pStyle w:val="Prrafodelista"/>
+        <w:numPr>
+          <w:ilvl w:val="1"/>
+          <w:numId w:val="17"/>
+        </w:numPr>
+        <w:ind w:left="1434" w:hanging="357"/>
+        <w:contextualSpacing w:val="0"/>
+        <w:rPr>
+          <w:rFonts w:ascii="Arial" w:eastAsia="Times New Roman" w:hAnsi="Arial" w:cs="Arial"/>
+          <w:b/>
+          <w:bCs/>
+          <w:i/>
+          <w:iCs/>
+          <w:color w:val="000000" w:themeColor="text1"/>
+          <w:sz w:val="20"/>
+          <w:szCs w:val="20"/>
+          <w:lang w:eastAsia="es-MX"/>
+        </w:rPr>
+      </w:pPr>
+      <w:r>
+        <w:rPr>
+          <w:rFonts w:ascii="Arial" w:eastAsia="Times New Roman" w:hAnsi="Arial" w:cs="Arial"/>
+          <w:b/>
+          <w:bCs/>
+          <w:i/>
+          <w:iCs/>
+          <w:color w:val="000000" w:themeColor="text1"/>
+          <w:sz w:val="20"/>
+          <w:szCs w:val="20"/>
+          <w:lang w:eastAsia="es-MX"/>
+        </w:rPr>
+        <w:t>void calculateVertices()</w:t>
+      </w:r>
+      <w:r>
+        <w:rPr>
+          <w:rFonts w:ascii="Arial" w:eastAsia="Times New Roman" w:hAnsi="Arial" w:cs="Arial"/>
+          <w:b/>
+          <w:bCs/>
+          <w:i/>
+          <w:iCs/>
+          <w:color w:val="000000" w:themeColor="text1"/>
+          <w:sz w:val="20"/>
+          <w:szCs w:val="20"/>
+          <w:lang w:eastAsia="es-MX"/>
+        </w:rPr>
+        <w:t xml:space="preserve">: </w:t>
+      </w:r>
+      <w:r>
+        <w:rPr>
+          <w:rFonts w:ascii="Arial" w:eastAsia="Times New Roman" w:hAnsi="Arial" w:cs="Arial"/>
+          <w:color w:val="000000" w:themeColor="text1"/>
+          <w:sz w:val="20"/>
+          <w:szCs w:val="20"/>
+          <w:lang w:eastAsia="es-MX"/>
+        </w:rPr>
+        <w:t>Método para calcular los vértices de la curva de Bézier.</w:t>
+      </w:r>
+    </w:p>
+    <w:p>
+      <w:pPr>
+        <w:pStyle w:val="Prrafodelista"/>
+        <w:numPr>
+          <w:ilvl w:val="1"/>
+          <w:numId w:val="17"/>
+        </w:numPr>
+        <w:ind w:left="1434" w:hanging="357"/>
+        <w:contextualSpacing w:val="0"/>
+        <w:rPr>
+          <w:rFonts w:ascii="Arial" w:eastAsia="Times New Roman" w:hAnsi="Arial" w:cs="Arial"/>
+          <w:b/>
+          <w:bCs/>
+          <w:i/>
+          <w:iCs/>
+          <w:color w:val="000000" w:themeColor="text1"/>
+          <w:sz w:val="20"/>
+          <w:szCs w:val="20"/>
+          <w:lang w:eastAsia="es-MX"/>
+        </w:rPr>
+      </w:pPr>
+      <w:r>
+        <w:rPr>
+          <w:rFonts w:ascii="Arial" w:eastAsia="Times New Roman" w:hAnsi="Arial" w:cs="Arial"/>
+          <w:b/>
+          <w:bCs/>
+          <w:i/>
+          <w:iCs/>
+          <w:color w:val="000000" w:themeColor="text1"/>
+          <w:sz w:val="20"/>
+          <w:szCs w:val="20"/>
+          <w:lang w:eastAsia="es-MX"/>
+        </w:rPr>
+        <w:t>std::vector &lt;arma::frowvec&gt; getVertices()</w:t>
+      </w:r>
+      <w:r>
+        <w:rPr>
+          <w:rFonts w:ascii="Arial" w:eastAsia="Times New Roman" w:hAnsi="Arial" w:cs="Arial"/>
+          <w:b/>
+          <w:bCs/>
+          <w:i/>
+          <w:iCs/>
+          <w:color w:val="000000" w:themeColor="text1"/>
+          <w:sz w:val="20"/>
+          <w:szCs w:val="20"/>
+          <w:lang w:eastAsia="es-MX"/>
+        </w:rPr>
+        <w:t xml:space="preserve">: </w:t>
+      </w:r>
+      <w:r>
+        <w:rPr>
+          <w:rFonts w:ascii="Arial" w:eastAsia="Times New Roman" w:hAnsi="Arial" w:cs="Arial"/>
+          <w:color w:val="000000" w:themeColor="text1"/>
+          <w:sz w:val="20"/>
+          <w:szCs w:val="20"/>
+          <w:lang w:eastAsia="es-MX"/>
+        </w:rPr>
+        <w:t>Método para obtener los vértices de la curva de Bézier calculada.</w:t>
+      </w:r>
+    </w:p>
+    <w:p>
+      <w:pPr>
+        <w:pStyle w:val="Prrafodelista"/>
+        <w:numPr>
+          <w:ilvl w:val="1"/>
+          <w:numId w:val="17"/>
+        </w:numPr>
+        <w:ind w:left="1434" w:hanging="357"/>
+        <w:contextualSpacing w:val="0"/>
+        <w:rPr>
+          <w:rFonts w:ascii="Arial" w:eastAsia="Times New Roman" w:hAnsi="Arial" w:cs="Arial"/>
+          <w:b/>
+          <w:bCs/>
+          <w:i/>
+          <w:iCs/>
+          <w:color w:val="000000" w:themeColor="text1"/>
+          <w:sz w:val="20"/>
+          <w:szCs w:val="20"/>
+          <w:lang w:eastAsia="es-MX"/>
+        </w:rPr>
+      </w:pPr>
+      <w:r>
+        <w:rPr>
+          <w:rFonts w:ascii="Arial" w:eastAsia="Times New Roman" w:hAnsi="Arial" w:cs="Arial"/>
+          <w:b/>
+          <w:bCs/>
+          <w:i/>
+          <w:iCs/>
+          <w:color w:val="000000" w:themeColor="text1"/>
+          <w:sz w:val="20"/>
+          <w:szCs w:val="20"/>
+          <w:lang w:eastAsia="es-MX"/>
+        </w:rPr>
+        <w:t>bool isLastBounce()</w:t>
+      </w:r>
+      <w:r>
+        <w:rPr>
+          <w:rFonts w:ascii="Arial" w:eastAsia="Times New Roman" w:hAnsi="Arial" w:cs="Arial"/>
+          <w:b/>
+          <w:bCs/>
+          <w:i/>
+          <w:iCs/>
+          <w:color w:val="000000" w:themeColor="text1"/>
+          <w:sz w:val="20"/>
+          <w:szCs w:val="20"/>
+          <w:lang w:eastAsia="es-MX"/>
+        </w:rPr>
+        <w:t xml:space="preserve">: </w:t>
+      </w:r>
+      <w:r>
+        <w:rPr>
+          <w:rFonts w:ascii="Arial" w:eastAsia="Times New Roman" w:hAnsi="Arial" w:cs="Arial"/>
+          <w:color w:val="000000" w:themeColor="text1"/>
+          <w:sz w:val="20"/>
+          <w:szCs w:val="20"/>
+          <w:lang w:eastAsia="es-MX"/>
+        </w:rPr>
+        <w:t>Método para revisar si ya se hizo el último rebote del objeto. Este método puso haber estado en otra clase, pero al final siendo que manejé los rebotes en la clase de las curvas de Bézier, lo dejé ahí.</w:t>
       </w:r>
     </w:p>
     <w:p>
@@ -10104,6 +10768,7 @@
           <w:ilvl w:val="0"/>
           <w:numId w:val="5"/>
         </w:numPr>
+        <w:ind w:hanging="357"/>
         <w:contextualSpacing w:val="0"/>
         <w:rPr>
           <w:rFonts w:ascii="Arial" w:eastAsia="Times New Roman" w:hAnsi="Arial" w:cs="Arial"/>
@@ -10129,7 +10794,7 @@
           <w:szCs w:val="20"/>
           <w:lang w:eastAsia="es-MX"/>
         </w:rPr>
-        <w:t>Transform</w:t>
+        <w:t>GraphicObject</w:t>
       </w:r>
       <w:r>
         <w:rPr>
@@ -10153,18 +10818,749 @@
           <w:szCs w:val="20"/>
           <w:lang w:eastAsia="es-MX"/>
         </w:rPr>
-        <w:t>Clase que maneja las transformaciones</w:t>
-      </w:r>
-      <w:r>
-        <w:rPr>
-          <w:rFonts w:ascii="Arial" w:eastAsia="Times New Roman" w:hAnsi="Arial" w:cs="Arial"/>
-          <w:color w:val="000000" w:themeColor="text1"/>
-          <w:sz w:val="20"/>
-          <w:szCs w:val="20"/>
-          <w:lang w:eastAsia="es-MX"/>
-        </w:rPr>
-        <w:t>: traslación, escalación, y rotación.</w:t>
-      </w:r>
+        <w:t>Clase que maneja al objeto en el aspecto gráfico / visual.</w:t>
+      </w:r>
+      <w:r>
+        <w:rPr>
+          <w:rFonts w:ascii="Arial" w:eastAsia="Times New Roman" w:hAnsi="Arial" w:cs="Arial"/>
+          <w:color w:val="000000" w:themeColor="text1"/>
+          <w:sz w:val="20"/>
+          <w:szCs w:val="20"/>
+          <w:lang w:eastAsia="es-MX"/>
+        </w:rPr>
+        <w:t xml:space="preserve"> Engloba el dibujado del objeto, la visualización en pantalla, el movimiento de las cámaras, entre otros elementos más.</w:t>
+      </w:r>
+    </w:p>
+    <w:p>
+      <w:pPr>
+        <w:pStyle w:val="Prrafodelista"/>
+        <w:numPr>
+          <w:ilvl w:val="1"/>
+          <w:numId w:val="17"/>
+        </w:numPr>
+        <w:ind w:left="1434" w:hanging="357"/>
+        <w:contextualSpacing w:val="0"/>
+        <w:rPr>
+          <w:rFonts w:ascii="Arial" w:eastAsia="Times New Roman" w:hAnsi="Arial" w:cs="Arial"/>
+          <w:b/>
+          <w:bCs/>
+          <w:i/>
+          <w:iCs/>
+          <w:color w:val="000000" w:themeColor="text1"/>
+          <w:sz w:val="20"/>
+          <w:szCs w:val="20"/>
+          <w:lang w:eastAsia="es-MX"/>
+        </w:rPr>
+      </w:pPr>
+      <w:r>
+        <w:rPr>
+          <w:rFonts w:ascii="Arial" w:eastAsia="Times New Roman" w:hAnsi="Arial" w:cs="Arial"/>
+          <w:b/>
+          <w:bCs/>
+          <w:i/>
+          <w:iCs/>
+          <w:color w:val="000000" w:themeColor="text1"/>
+          <w:sz w:val="20"/>
+          <w:szCs w:val="20"/>
+          <w:lang w:eastAsia="es-MX"/>
+        </w:rPr>
+        <w:t>GraphicObject()</w:t>
+      </w:r>
+      <w:r>
+        <w:rPr>
+          <w:rFonts w:ascii="Arial" w:eastAsia="Times New Roman" w:hAnsi="Arial" w:cs="Arial"/>
+          <w:b/>
+          <w:bCs/>
+          <w:i/>
+          <w:iCs/>
+          <w:color w:val="000000" w:themeColor="text1"/>
+          <w:sz w:val="20"/>
+          <w:szCs w:val="20"/>
+          <w:lang w:eastAsia="es-MX"/>
+        </w:rPr>
+        <w:t xml:space="preserve">: </w:t>
+      </w:r>
+      <w:r>
+        <w:rPr>
+          <w:rFonts w:ascii="Arial" w:eastAsia="Times New Roman" w:hAnsi="Arial" w:cs="Arial"/>
+          <w:color w:val="000000" w:themeColor="text1"/>
+          <w:sz w:val="20"/>
+          <w:szCs w:val="20"/>
+          <w:lang w:eastAsia="es-MX"/>
+        </w:rPr>
+        <w:t>Constructor vacío para no tener problemas con el compilador.</w:t>
+      </w:r>
+    </w:p>
+    <w:p>
+      <w:pPr>
+        <w:pStyle w:val="Prrafodelista"/>
+        <w:numPr>
+          <w:ilvl w:val="1"/>
+          <w:numId w:val="17"/>
+        </w:numPr>
+        <w:ind w:left="1434" w:hanging="357"/>
+        <w:contextualSpacing w:val="0"/>
+        <w:rPr>
+          <w:rFonts w:ascii="Arial" w:eastAsia="Times New Roman" w:hAnsi="Arial" w:cs="Arial"/>
+          <w:b/>
+          <w:bCs/>
+          <w:i/>
+          <w:iCs/>
+          <w:color w:val="000000" w:themeColor="text1"/>
+          <w:sz w:val="20"/>
+          <w:szCs w:val="20"/>
+          <w:lang w:eastAsia="es-MX"/>
+        </w:rPr>
+      </w:pPr>
+      <w:r>
+        <w:rPr>
+          <w:rFonts w:ascii="Arial" w:eastAsia="Times New Roman" w:hAnsi="Arial" w:cs="Arial"/>
+          <w:b/>
+          <w:bCs/>
+          <w:i/>
+          <w:iCs/>
+          <w:color w:val="000000" w:themeColor="text1"/>
+          <w:sz w:val="20"/>
+          <w:szCs w:val="20"/>
+          <w:lang w:eastAsia="es-MX"/>
+        </w:rPr>
+        <w:t>GraphicObject(Object _objFileInfo, float _scaleMultiplier,</w:t>
+      </w:r>
+      <w:r>
+        <w:rPr>
+          <w:rFonts w:ascii="Arial" w:eastAsia="Times New Roman" w:hAnsi="Arial" w:cs="Arial"/>
+          <w:b/>
+          <w:bCs/>
+          <w:i/>
+          <w:iCs/>
+          <w:color w:val="000000" w:themeColor="text1"/>
+          <w:sz w:val="20"/>
+          <w:szCs w:val="20"/>
+          <w:lang w:eastAsia="es-MX"/>
+        </w:rPr>
+        <w:t xml:space="preserve"> </w:t>
+      </w:r>
+      <w:r>
+        <w:rPr>
+          <w:rFonts w:ascii="Arial" w:eastAsia="Times New Roman" w:hAnsi="Arial" w:cs="Arial"/>
+          <w:b/>
+          <w:bCs/>
+          <w:i/>
+          <w:iCs/>
+          <w:color w:val="000000" w:themeColor="text1"/>
+          <w:sz w:val="20"/>
+          <w:szCs w:val="20"/>
+          <w:lang w:eastAsia="es-MX"/>
+        </w:rPr>
+        <w:t>float _initialX, float _speed, float _size,</w:t>
+      </w:r>
+      <w:r>
+        <w:rPr>
+          <w:rFonts w:ascii="Arial" w:eastAsia="Times New Roman" w:hAnsi="Arial" w:cs="Arial"/>
+          <w:b/>
+          <w:bCs/>
+          <w:i/>
+          <w:iCs/>
+          <w:color w:val="000000" w:themeColor="text1"/>
+          <w:sz w:val="20"/>
+          <w:szCs w:val="20"/>
+          <w:lang w:eastAsia="es-MX"/>
+        </w:rPr>
+        <w:t xml:space="preserve"> </w:t>
+      </w:r>
+      <w:r>
+        <w:rPr>
+          <w:rFonts w:ascii="Arial" w:eastAsia="Times New Roman" w:hAnsi="Arial" w:cs="Arial"/>
+          <w:b/>
+          <w:bCs/>
+          <w:i/>
+          <w:iCs/>
+          <w:color w:val="000000" w:themeColor="text1"/>
+          <w:sz w:val="20"/>
+          <w:szCs w:val="20"/>
+          <w:lang w:eastAsia="es-MX"/>
+        </w:rPr>
+        <w:t>float _colorR, float _colorG, float _colorB)</w:t>
+      </w:r>
+      <w:r>
+        <w:rPr>
+          <w:rFonts w:ascii="Arial" w:eastAsia="Times New Roman" w:hAnsi="Arial" w:cs="Arial"/>
+          <w:b/>
+          <w:bCs/>
+          <w:i/>
+          <w:iCs/>
+          <w:color w:val="000000" w:themeColor="text1"/>
+          <w:sz w:val="20"/>
+          <w:szCs w:val="20"/>
+          <w:lang w:eastAsia="es-MX"/>
+        </w:rPr>
+        <w:t xml:space="preserve">: </w:t>
+      </w:r>
+      <w:r>
+        <w:rPr>
+          <w:rFonts w:ascii="Arial" w:eastAsia="Times New Roman" w:hAnsi="Arial" w:cs="Arial"/>
+          <w:color w:val="000000" w:themeColor="text1"/>
+          <w:sz w:val="20"/>
+          <w:szCs w:val="20"/>
+          <w:lang w:eastAsia="es-MX"/>
+        </w:rPr>
+        <w:t>Constructor que recibe los atributos y características del o</w:t>
+      </w:r>
+      <w:r>
+        <w:rPr>
+          <w:rFonts w:ascii="Arial" w:eastAsia="Times New Roman" w:hAnsi="Arial" w:cs="Arial"/>
+          <w:color w:val="000000" w:themeColor="text1"/>
+          <w:sz w:val="20"/>
+          <w:szCs w:val="20"/>
+          <w:lang w:eastAsia="es-MX"/>
+        </w:rPr>
+        <w:t>bjeto gráfico a manejar.</w:t>
+      </w:r>
+    </w:p>
+    <w:p>
+      <w:pPr>
+        <w:pStyle w:val="Prrafodelista"/>
+        <w:numPr>
+          <w:ilvl w:val="1"/>
+          <w:numId w:val="17"/>
+        </w:numPr>
+        <w:ind w:left="1434" w:hanging="357"/>
+        <w:contextualSpacing w:val="0"/>
+        <w:rPr>
+          <w:rFonts w:ascii="Arial" w:eastAsia="Times New Roman" w:hAnsi="Arial" w:cs="Arial"/>
+          <w:b/>
+          <w:bCs/>
+          <w:i/>
+          <w:iCs/>
+          <w:color w:val="000000" w:themeColor="text1"/>
+          <w:sz w:val="20"/>
+          <w:szCs w:val="20"/>
+          <w:lang w:eastAsia="es-MX"/>
+        </w:rPr>
+      </w:pPr>
+      <w:r>
+        <w:rPr>
+          <w:rFonts w:ascii="Arial" w:eastAsia="Times New Roman" w:hAnsi="Arial" w:cs="Arial"/>
+          <w:b/>
+          <w:bCs/>
+          <w:i/>
+          <w:iCs/>
+          <w:color w:val="000000" w:themeColor="text1"/>
+          <w:sz w:val="20"/>
+          <w:szCs w:val="20"/>
+          <w:lang w:eastAsia="es-MX"/>
+        </w:rPr>
+        <w:t>void drawObject()</w:t>
+      </w:r>
+      <w:r>
+        <w:rPr>
+          <w:rFonts w:ascii="Arial" w:eastAsia="Times New Roman" w:hAnsi="Arial" w:cs="Arial"/>
+          <w:b/>
+          <w:bCs/>
+          <w:i/>
+          <w:iCs/>
+          <w:color w:val="000000" w:themeColor="text1"/>
+          <w:sz w:val="20"/>
+          <w:szCs w:val="20"/>
+          <w:lang w:eastAsia="es-MX"/>
+        </w:rPr>
+        <w:t xml:space="preserve">: </w:t>
+      </w:r>
+      <w:r>
+        <w:rPr>
+          <w:rFonts w:ascii="Arial" w:eastAsia="Times New Roman" w:hAnsi="Arial" w:cs="Arial"/>
+          <w:color w:val="000000" w:themeColor="text1"/>
+          <w:sz w:val="20"/>
+          <w:szCs w:val="20"/>
+          <w:lang w:eastAsia="es-MX"/>
+        </w:rPr>
+        <w:t>Método que dibuja al objeto en pantalla haciendo uso de OpenGL.</w:t>
+      </w:r>
+    </w:p>
+    <w:p>
+      <w:pPr>
+        <w:pStyle w:val="Prrafodelista"/>
+        <w:numPr>
+          <w:ilvl w:val="1"/>
+          <w:numId w:val="17"/>
+        </w:numPr>
+        <w:ind w:left="1434" w:hanging="357"/>
+        <w:contextualSpacing w:val="0"/>
+        <w:rPr>
+          <w:rFonts w:ascii="Arial" w:eastAsia="Times New Roman" w:hAnsi="Arial" w:cs="Arial"/>
+          <w:b/>
+          <w:bCs/>
+          <w:i/>
+          <w:iCs/>
+          <w:color w:val="000000" w:themeColor="text1"/>
+          <w:sz w:val="20"/>
+          <w:szCs w:val="20"/>
+          <w:lang w:eastAsia="es-MX"/>
+        </w:rPr>
+      </w:pPr>
+      <w:r>
+        <w:rPr>
+          <w:rFonts w:ascii="Arial" w:eastAsia="Times New Roman" w:hAnsi="Arial" w:cs="Arial"/>
+          <w:b/>
+          <w:bCs/>
+          <w:i/>
+          <w:iCs/>
+          <w:color w:val="000000" w:themeColor="text1"/>
+          <w:sz w:val="20"/>
+          <w:szCs w:val="20"/>
+          <w:lang w:eastAsia="es-MX"/>
+        </w:rPr>
+        <w:t>arma::fmat getObjectTransform()</w:t>
+      </w:r>
+      <w:r>
+        <w:rPr>
+          <w:rFonts w:ascii="Arial" w:eastAsia="Times New Roman" w:hAnsi="Arial" w:cs="Arial"/>
+          <w:b/>
+          <w:bCs/>
+          <w:i/>
+          <w:iCs/>
+          <w:color w:val="000000" w:themeColor="text1"/>
+          <w:sz w:val="20"/>
+          <w:szCs w:val="20"/>
+          <w:lang w:eastAsia="es-MX"/>
+        </w:rPr>
+        <w:t xml:space="preserve">: </w:t>
+      </w:r>
+      <w:r>
+        <w:rPr>
+          <w:rFonts w:ascii="Arial" w:eastAsia="Times New Roman" w:hAnsi="Arial" w:cs="Arial"/>
+          <w:color w:val="000000" w:themeColor="text1"/>
+          <w:sz w:val="20"/>
+          <w:szCs w:val="20"/>
+          <w:lang w:eastAsia="es-MX"/>
+        </w:rPr>
+        <w:t>Método para obtener la transformación de un objeto.</w:t>
+      </w:r>
+    </w:p>
+    <w:p>
+      <w:pPr>
+        <w:pStyle w:val="Prrafodelista"/>
+        <w:numPr>
+          <w:ilvl w:val="1"/>
+          <w:numId w:val="17"/>
+        </w:numPr>
+        <w:ind w:left="1434" w:hanging="357"/>
+        <w:contextualSpacing w:val="0"/>
+        <w:rPr>
+          <w:rFonts w:ascii="Arial" w:eastAsia="Times New Roman" w:hAnsi="Arial" w:cs="Arial"/>
+          <w:b/>
+          <w:bCs/>
+          <w:i/>
+          <w:iCs/>
+          <w:color w:val="000000" w:themeColor="text1"/>
+          <w:sz w:val="20"/>
+          <w:szCs w:val="20"/>
+          <w:lang w:eastAsia="es-MX"/>
+        </w:rPr>
+      </w:pPr>
+      <w:r>
+        <w:rPr>
+          <w:rFonts w:ascii="Arial" w:eastAsia="Times New Roman" w:hAnsi="Arial" w:cs="Arial"/>
+          <w:b/>
+          <w:bCs/>
+          <w:i/>
+          <w:iCs/>
+          <w:color w:val="000000" w:themeColor="text1"/>
+          <w:sz w:val="20"/>
+          <w:szCs w:val="20"/>
+          <w:lang w:eastAsia="es-MX"/>
+        </w:rPr>
+        <w:t>static int animateObjects(std::vector &lt;GraphicObject&gt; object_list)</w:t>
+      </w:r>
+      <w:r>
+        <w:rPr>
+          <w:rFonts w:ascii="Arial" w:eastAsia="Times New Roman" w:hAnsi="Arial" w:cs="Arial"/>
+          <w:b/>
+          <w:bCs/>
+          <w:i/>
+          <w:iCs/>
+          <w:color w:val="000000" w:themeColor="text1"/>
+          <w:sz w:val="20"/>
+          <w:szCs w:val="20"/>
+          <w:lang w:eastAsia="es-MX"/>
+        </w:rPr>
+        <w:t xml:space="preserve">: </w:t>
+      </w:r>
+      <w:r>
+        <w:rPr>
+          <w:rFonts w:ascii="Arial" w:eastAsia="Times New Roman" w:hAnsi="Arial" w:cs="Arial"/>
+          <w:color w:val="000000" w:themeColor="text1"/>
+          <w:sz w:val="20"/>
+          <w:szCs w:val="20"/>
+          <w:lang w:eastAsia="es-MX"/>
+        </w:rPr>
+        <w:t>Método para hacer todo el proceso gráfico</w:t>
+      </w:r>
+      <w:r>
+        <w:rPr>
+          <w:rFonts w:ascii="Arial" w:eastAsia="Times New Roman" w:hAnsi="Arial" w:cs="Arial"/>
+          <w:color w:val="000000" w:themeColor="text1"/>
+          <w:sz w:val="20"/>
+          <w:szCs w:val="20"/>
+          <w:lang w:eastAsia="es-MX"/>
+        </w:rPr>
+        <w:t>: dibujado, animación, y más. Es como el main pero de la clase, porque en este método se ejecuta todo lo importante para el manejo de</w:t>
+      </w:r>
+      <w:r>
+        <w:rPr>
+          <w:rFonts w:ascii="Arial" w:eastAsia="Times New Roman" w:hAnsi="Arial" w:cs="Arial"/>
+          <w:color w:val="000000" w:themeColor="text1"/>
+          <w:sz w:val="20"/>
+          <w:szCs w:val="20"/>
+          <w:lang w:eastAsia="es-MX"/>
+        </w:rPr>
+        <w:t xml:space="preserve"> los objetos y ventanas</w:t>
+      </w:r>
+      <w:r>
+        <w:rPr>
+          <w:rFonts w:ascii="Arial" w:eastAsia="Times New Roman" w:hAnsi="Arial" w:cs="Arial"/>
+          <w:color w:val="000000" w:themeColor="text1"/>
+          <w:sz w:val="20"/>
+          <w:szCs w:val="20"/>
+          <w:lang w:eastAsia="es-MX"/>
+        </w:rPr>
+        <w:t>.</w:t>
+      </w:r>
+    </w:p>
+    <w:p>
+      <w:pPr>
+        <w:pStyle w:val="Prrafodelista"/>
+        <w:numPr>
+          <w:ilvl w:val="1"/>
+          <w:numId w:val="17"/>
+        </w:numPr>
+        <w:ind w:left="1434" w:hanging="357"/>
+        <w:contextualSpacing w:val="0"/>
+        <w:rPr>
+          <w:rFonts w:ascii="Arial" w:eastAsia="Times New Roman" w:hAnsi="Arial" w:cs="Arial"/>
+          <w:b/>
+          <w:bCs/>
+          <w:i/>
+          <w:iCs/>
+          <w:color w:val="000000" w:themeColor="text1"/>
+          <w:sz w:val="20"/>
+          <w:szCs w:val="20"/>
+          <w:lang w:eastAsia="es-MX"/>
+        </w:rPr>
+      </w:pPr>
+      <w:r>
+        <w:rPr>
+          <w:rFonts w:ascii="Arial" w:eastAsia="Times New Roman" w:hAnsi="Arial" w:cs="Arial"/>
+          <w:b/>
+          <w:bCs/>
+          <w:i/>
+          <w:iCs/>
+          <w:color w:val="000000" w:themeColor="text1"/>
+          <w:sz w:val="20"/>
+          <w:szCs w:val="20"/>
+          <w:lang w:eastAsia="es-MX"/>
+        </w:rPr>
+        <w:t>int drawBezier()</w:t>
+      </w:r>
+      <w:r>
+        <w:rPr>
+          <w:rFonts w:ascii="Arial" w:eastAsia="Times New Roman" w:hAnsi="Arial" w:cs="Arial"/>
+          <w:b/>
+          <w:bCs/>
+          <w:i/>
+          <w:iCs/>
+          <w:color w:val="000000" w:themeColor="text1"/>
+          <w:sz w:val="20"/>
+          <w:szCs w:val="20"/>
+          <w:lang w:eastAsia="es-MX"/>
+        </w:rPr>
+        <w:t xml:space="preserve">: </w:t>
+      </w:r>
+      <w:r>
+        <w:rPr>
+          <w:rFonts w:ascii="Arial" w:eastAsia="Times New Roman" w:hAnsi="Arial" w:cs="Arial"/>
+          <w:color w:val="000000" w:themeColor="text1"/>
+          <w:sz w:val="20"/>
+          <w:szCs w:val="20"/>
+          <w:lang w:eastAsia="es-MX"/>
+        </w:rPr>
+        <w:t>Método que dibuja a los objetos tomando en cuenta las curvas de Bézier.</w:t>
+      </w:r>
+    </w:p>
+    <w:p>
+      <w:pPr>
+        <w:pStyle w:val="Prrafodelista"/>
+        <w:numPr>
+          <w:ilvl w:val="1"/>
+          <w:numId w:val="17"/>
+        </w:numPr>
+        <w:ind w:left="1434" w:hanging="357"/>
+        <w:contextualSpacing w:val="0"/>
+        <w:rPr>
+          <w:rFonts w:ascii="Arial" w:eastAsia="Times New Roman" w:hAnsi="Arial" w:cs="Arial"/>
+          <w:b/>
+          <w:bCs/>
+          <w:i/>
+          <w:iCs/>
+          <w:color w:val="000000" w:themeColor="text1"/>
+          <w:sz w:val="20"/>
+          <w:szCs w:val="20"/>
+          <w:lang w:eastAsia="es-MX"/>
+        </w:rPr>
+      </w:pPr>
+      <w:r>
+        <w:rPr>
+          <w:rFonts w:ascii="Arial" w:eastAsia="Times New Roman" w:hAnsi="Arial" w:cs="Arial"/>
+          <w:b/>
+          <w:bCs/>
+          <w:i/>
+          <w:iCs/>
+          <w:color w:val="000000" w:themeColor="text1"/>
+          <w:sz w:val="20"/>
+          <w:szCs w:val="20"/>
+          <w:lang w:eastAsia="es-MX"/>
+        </w:rPr>
+        <w:t>bool isObjectDrawable()</w:t>
+      </w:r>
+      <w:r>
+        <w:rPr>
+          <w:rFonts w:ascii="Arial" w:eastAsia="Times New Roman" w:hAnsi="Arial" w:cs="Arial"/>
+          <w:b/>
+          <w:bCs/>
+          <w:i/>
+          <w:iCs/>
+          <w:color w:val="000000" w:themeColor="text1"/>
+          <w:sz w:val="20"/>
+          <w:szCs w:val="20"/>
+          <w:lang w:eastAsia="es-MX"/>
+        </w:rPr>
+        <w:t xml:space="preserve">: </w:t>
+      </w:r>
+      <w:r>
+        <w:rPr>
+          <w:rFonts w:ascii="Arial" w:eastAsia="Times New Roman" w:hAnsi="Arial" w:cs="Arial"/>
+          <w:color w:val="000000" w:themeColor="text1"/>
+          <w:sz w:val="20"/>
+          <w:szCs w:val="20"/>
+          <w:lang w:eastAsia="es-MX"/>
+        </w:rPr>
+        <w:t>Método que revisa si el objeto aún se puede dibujar. Esto se vuelve true cuando ya se hicieron los rebotes que se indicaron en el constructor.</w:t>
+      </w:r>
+    </w:p>
+    <w:p>
+      <w:pPr>
+        <w:pStyle w:val="Prrafodelista"/>
+        <w:numPr>
+          <w:ilvl w:val="1"/>
+          <w:numId w:val="17"/>
+        </w:numPr>
+        <w:ind w:left="1434" w:hanging="357"/>
+        <w:contextualSpacing w:val="0"/>
+        <w:rPr>
+          <w:rFonts w:ascii="Arial" w:eastAsia="Times New Roman" w:hAnsi="Arial" w:cs="Arial"/>
+          <w:b/>
+          <w:bCs/>
+          <w:i/>
+          <w:iCs/>
+          <w:color w:val="000000" w:themeColor="text1"/>
+          <w:sz w:val="20"/>
+          <w:szCs w:val="20"/>
+          <w:lang w:eastAsia="es-MX"/>
+        </w:rPr>
+      </w:pPr>
+      <w:r>
+        <w:rPr>
+          <w:rFonts w:ascii="Arial" w:eastAsia="Times New Roman" w:hAnsi="Arial" w:cs="Arial"/>
+          <w:b/>
+          <w:bCs/>
+          <w:i/>
+          <w:iCs/>
+          <w:color w:val="000000" w:themeColor="text1"/>
+          <w:sz w:val="20"/>
+          <w:szCs w:val="20"/>
+          <w:lang w:eastAsia="es-MX"/>
+        </w:rPr>
+        <w:t>void setObjectNotDrawable()</w:t>
+      </w:r>
+      <w:r>
+        <w:rPr>
+          <w:rFonts w:ascii="Arial" w:eastAsia="Times New Roman" w:hAnsi="Arial" w:cs="Arial"/>
+          <w:b/>
+          <w:bCs/>
+          <w:i/>
+          <w:iCs/>
+          <w:color w:val="000000" w:themeColor="text1"/>
+          <w:sz w:val="20"/>
+          <w:szCs w:val="20"/>
+          <w:lang w:eastAsia="es-MX"/>
+        </w:rPr>
+        <w:t xml:space="preserve">: </w:t>
+      </w:r>
+      <w:r>
+        <w:rPr>
+          <w:rFonts w:ascii="Arial" w:eastAsia="Times New Roman" w:hAnsi="Arial" w:cs="Arial"/>
+          <w:color w:val="000000" w:themeColor="text1"/>
+          <w:sz w:val="20"/>
+          <w:szCs w:val="20"/>
+          <w:lang w:eastAsia="es-MX"/>
+        </w:rPr>
+        <w:t>Método que establece que el objeto ya no se podrá dibujar.</w:t>
+      </w:r>
+    </w:p>
+    <w:p>
+      <w:pPr>
+        <w:pStyle w:val="Prrafodelista"/>
+        <w:numPr>
+          <w:ilvl w:val="1"/>
+          <w:numId w:val="17"/>
+        </w:numPr>
+        <w:ind w:left="1434" w:hanging="357"/>
+        <w:contextualSpacing w:val="0"/>
+        <w:rPr>
+          <w:rFonts w:ascii="Arial" w:eastAsia="Times New Roman" w:hAnsi="Arial" w:cs="Arial"/>
+          <w:b/>
+          <w:bCs/>
+          <w:i/>
+          <w:iCs/>
+          <w:color w:val="000000" w:themeColor="text1"/>
+          <w:sz w:val="20"/>
+          <w:szCs w:val="20"/>
+          <w:lang w:eastAsia="es-MX"/>
+        </w:rPr>
+      </w:pPr>
+      <w:r>
+        <w:rPr>
+          <w:rFonts w:ascii="Arial" w:eastAsia="Times New Roman" w:hAnsi="Arial" w:cs="Arial"/>
+          <w:b/>
+          <w:bCs/>
+          <w:i/>
+          <w:iCs/>
+          <w:color w:val="000000" w:themeColor="text1"/>
+          <w:sz w:val="20"/>
+          <w:szCs w:val="20"/>
+          <w:lang w:eastAsia="es-MX"/>
+        </w:rPr>
+        <w:t>void setColors(float _colorR, float _colorG, float _colorB)</w:t>
+      </w:r>
+      <w:r>
+        <w:rPr>
+          <w:rFonts w:ascii="Arial" w:eastAsia="Times New Roman" w:hAnsi="Arial" w:cs="Arial"/>
+          <w:b/>
+          <w:bCs/>
+          <w:i/>
+          <w:iCs/>
+          <w:color w:val="000000" w:themeColor="text1"/>
+          <w:sz w:val="20"/>
+          <w:szCs w:val="20"/>
+          <w:lang w:eastAsia="es-MX"/>
+        </w:rPr>
+        <w:t xml:space="preserve">: </w:t>
+      </w:r>
+      <w:r>
+        <w:rPr>
+          <w:rFonts w:ascii="Arial" w:eastAsia="Times New Roman" w:hAnsi="Arial" w:cs="Arial"/>
+          <w:color w:val="000000" w:themeColor="text1"/>
+          <w:sz w:val="20"/>
+          <w:szCs w:val="20"/>
+          <w:lang w:eastAsia="es-MX"/>
+        </w:rPr>
+        <w:t>Método para cambiar e</w:t>
+      </w:r>
+      <w:r>
+        <w:rPr>
+          <w:rFonts w:ascii="Arial" w:eastAsia="Times New Roman" w:hAnsi="Arial" w:cs="Arial"/>
+          <w:color w:val="000000" w:themeColor="text1"/>
+          <w:sz w:val="20"/>
+          <w:szCs w:val="20"/>
+          <w:lang w:eastAsia="es-MX"/>
+        </w:rPr>
+        <w:t>l color del objeto.</w:t>
+      </w:r>
+    </w:p>
+    <w:p>
+      <w:pPr>
+        <w:pStyle w:val="Prrafodelista"/>
+        <w:numPr>
+          <w:ilvl w:val="1"/>
+          <w:numId w:val="17"/>
+        </w:numPr>
+        <w:ind w:left="1434" w:hanging="357"/>
+        <w:contextualSpacing w:val="0"/>
+        <w:rPr>
+          <w:rFonts w:ascii="Arial" w:eastAsia="Times New Roman" w:hAnsi="Arial" w:cs="Arial"/>
+          <w:b/>
+          <w:bCs/>
+          <w:i/>
+          <w:iCs/>
+          <w:color w:val="000000" w:themeColor="text1"/>
+          <w:sz w:val="20"/>
+          <w:szCs w:val="20"/>
+          <w:lang w:eastAsia="es-MX"/>
+        </w:rPr>
+      </w:pPr>
+      <w:r>
+        <w:rPr>
+          <w:rFonts w:ascii="Arial" w:eastAsia="Times New Roman" w:hAnsi="Arial" w:cs="Arial"/>
+          <w:b/>
+          <w:bCs/>
+          <w:i/>
+          <w:iCs/>
+          <w:color w:val="000000" w:themeColor="text1"/>
+          <w:sz w:val="20"/>
+          <w:szCs w:val="20"/>
+          <w:lang w:eastAsia="es-MX"/>
+        </w:rPr>
+        <w:t>void setSize(float _size)</w:t>
+      </w:r>
+      <w:r>
+        <w:rPr>
+          <w:rFonts w:ascii="Arial" w:eastAsia="Times New Roman" w:hAnsi="Arial" w:cs="Arial"/>
+          <w:b/>
+          <w:bCs/>
+          <w:i/>
+          <w:iCs/>
+          <w:color w:val="000000" w:themeColor="text1"/>
+          <w:sz w:val="20"/>
+          <w:szCs w:val="20"/>
+          <w:lang w:eastAsia="es-MX"/>
+        </w:rPr>
+        <w:t xml:space="preserve">: </w:t>
+      </w:r>
+      <w:r>
+        <w:rPr>
+          <w:rFonts w:ascii="Arial" w:eastAsia="Times New Roman" w:hAnsi="Arial" w:cs="Arial"/>
+          <w:color w:val="000000" w:themeColor="text1"/>
+          <w:sz w:val="20"/>
+          <w:szCs w:val="20"/>
+          <w:lang w:eastAsia="es-MX"/>
+        </w:rPr>
+        <w:t>Método para cambia</w:t>
+      </w:r>
+      <w:r>
+        <w:rPr>
+          <w:rFonts w:ascii="Arial" w:eastAsia="Times New Roman" w:hAnsi="Arial" w:cs="Arial"/>
+          <w:color w:val="000000" w:themeColor="text1"/>
+          <w:sz w:val="20"/>
+          <w:szCs w:val="20"/>
+          <w:lang w:eastAsia="es-MX"/>
+        </w:rPr>
+        <w:t>r el tamaño del objeto.</w:t>
+      </w:r>
+    </w:p>
+    <w:p>
+      <w:pPr>
+        <w:rPr>
+          <w:rFonts w:ascii="Arial" w:eastAsia="Times New Roman" w:hAnsi="Arial" w:cs="Arial"/>
+          <w:b/>
+          <w:bCs/>
+          <w:i/>
+          <w:iCs/>
+          <w:color w:val="000000" w:themeColor="text1"/>
+          <w:sz w:val="20"/>
+          <w:szCs w:val="20"/>
+          <w:lang w:eastAsia="es-MX"/>
+        </w:rPr>
+      </w:pPr>
     </w:p>
     <w:p>
       <w:pPr>
@@ -15285,7 +16681,7 @@
   <w:abstractNum w:abstractNumId="13" w15:restartNumberingAfterBreak="0">
     <w:nsid w:val="4F7D3159"/>
     <w:multiLevelType w:val="hybridMultilevel"/>
-    <w:tmpl w:val="E6EC8A30"/>
+    <w:tmpl w:val="E81AE8DA"/>
     <w:lvl w:ilvl="0" w:tplc="080A0001">
       <w:start w:val="1"/>
       <w:numFmt w:val="bullet"/>
@@ -15298,16 +16694,16 @@
         <w:rFonts w:ascii="Symbol" w:hAnsi="Symbol" w:hint="default"/>
       </w:rPr>
     </w:lvl>
-    <w:lvl w:ilvl="1" w:tplc="080A0001">
+    <w:lvl w:ilvl="1" w:tplc="080A0003">
       <w:start w:val="1"/>
       <w:numFmt w:val="bullet"/>
-      <w:lvlText w:val=""/>
+      <w:lvlText w:val="o"/>
       <w:lvlJc w:val="left"/>
       <w:pPr>
         <w:ind w:left="1440" w:hanging="360"/>
       </w:pPr>
       <w:rPr>
-        <w:rFonts w:ascii="Symbol" w:hAnsi="Symbol" w:hint="default"/>
+        <w:rFonts w:ascii="Courier New" w:hAnsi="Courier New" w:cs="Courier New" w:hint="default"/>
         <w:b/>
         <w:i w:val="0"/>
         <w:caps w:val="0"/>

</xml_diff>

<commit_message>
REPORTE COMPLETO, PERO FALTA ANEXO - MANUAL
- Ya agregué TODO lo que necesitaba el reporte principalmente.

- FALTA:
        - Agregar ANEXO - MANUAL DE USUARIO

- Además del anexo, el reporte no necesita nada más.
</commit_message>
<xml_diff>
--- a/ENTREGA FINAL/REPORTE PROYECTO FINAL - Lunes, 4 de ENERO del 20201.docx
+++ b/ENTREGA FINAL/REPORTE PROYECTO FINAL - Lunes, 4 de ENERO del 20201.docx
@@ -7438,18 +7438,20 @@
         </w:rPr>
         <w:t xml:space="preserve">las clases, y conocerlas de forma estructurada y relacional, es bueno tener en cuenta los diagramas de clases. Estos los realicé en Lucidchart, cuyo sitio web es: </w:t>
       </w:r>
-      <w:r>
-        <w:rPr>
-          <w:rFonts w:ascii="Arial" w:eastAsia="Times New Roman" w:hAnsi="Arial" w:cs="Arial"/>
-          <w:b/>
-          <w:bCs/>
-          <w:color w:val="000000" w:themeColor="text1"/>
-          <w:sz w:val="20"/>
-          <w:szCs w:val="20"/>
-          <w:lang w:eastAsia="es-MX"/>
-        </w:rPr>
-        <w:t>lucid.app</w:t>
-      </w:r>
+      <w:hyperlink r:id="rId23" w:history="1">
+        <w:r>
+          <w:rPr>
+            <w:rStyle w:val="Hipervnculo"/>
+            <w:rFonts w:ascii="Arial" w:eastAsia="Times New Roman" w:hAnsi="Arial" w:cs="Arial"/>
+            <w:b/>
+            <w:bCs/>
+            <w:sz w:val="20"/>
+            <w:szCs w:val="20"/>
+            <w:lang w:eastAsia="es-MX"/>
+          </w:rPr>
+          <w:t>https://lucid.app/</w:t>
+        </w:r>
+      </w:hyperlink>
       <w:r>
         <w:rPr>
           <w:rFonts w:ascii="Arial" w:eastAsia="Times New Roman" w:hAnsi="Arial" w:cs="Arial"/>
@@ -7526,8 +7528,8 @@
           <w:lang w:eastAsia="es-MX"/>
         </w:rPr>
         <w:drawing>
-          <wp:inline distT="0" distB="0" distL="0" distR="0" wp14:anchorId="3E772F8A" wp14:editId="15348E2B">
-            <wp:extent cx="5569446" cy="3267075"/>
+          <wp:inline distT="0" distB="0" distL="0" distR="0" wp14:anchorId="3E772F8A" wp14:editId="276694EF">
+            <wp:extent cx="4878826" cy="2861953"/>
             <wp:effectExtent l="0" t="0" r="0" b="0"/>
             <wp:docPr id="9" name="Imagen 9" descr="Imagen que contiene Texto&#10;&#10;Descripción generada automáticamente"/>
             <wp:cNvGraphicFramePr>
@@ -7541,7 +7543,7 @@
                     <pic:cNvPicPr/>
                   </pic:nvPicPr>
                   <pic:blipFill>
-                    <a:blip r:embed="rId23" cstate="print">
+                    <a:blip r:embed="rId24" cstate="print">
                       <a:biLevel thresh="75000"/>
                       <a:extLst>
                         <a:ext uri="{28A0092B-C50C-407E-A947-70E740481C1C}">
@@ -7556,7 +7558,7 @@
                   <pic:spPr>
                     <a:xfrm>
                       <a:off x="0" y="0"/>
-                      <a:ext cx="5596908" cy="3283185"/>
+                      <a:ext cx="4916884" cy="2884278"/>
                     </a:xfrm>
                     <a:prstGeom prst="rect">
                       <a:avLst/>
@@ -7593,7 +7595,27 @@
           <w:szCs w:val="20"/>
           <w:lang w:eastAsia="es-MX"/>
         </w:rPr>
-        <w:t>En el diagrama de clases se muestran las 4 clases que hasta ahora se manejarán para la realización del programa. Las flechas que se ven en el diagrama son un tipo de Aggregation, específicamente Composition. Esta indica que el hijo no puede existir independientemente del padre. En este caso la generalización es el Objecto, pero como no manejé herencia, esta es la forma en la que supe representar la relación que hay entre las clases, pero probablemente esté incorrecto.</w:t>
+        <w:t xml:space="preserve">En el diagrama de clases se muestran las 4 clases que </w:t>
+      </w:r>
+      <w:r>
+        <w:rPr>
+          <w:rFonts w:ascii="Arial" w:eastAsia="Times New Roman" w:hAnsi="Arial" w:cs="Arial"/>
+          <w:color w:val="000000" w:themeColor="text1"/>
+          <w:sz w:val="20"/>
+          <w:szCs w:val="20"/>
+          <w:lang w:eastAsia="es-MX"/>
+        </w:rPr>
+        <w:t>funcionan para trabajar con los archivos OBJ</w:t>
+      </w:r>
+      <w:r>
+        <w:rPr>
+          <w:rFonts w:ascii="Arial" w:eastAsia="Times New Roman" w:hAnsi="Arial" w:cs="Arial"/>
+          <w:color w:val="000000" w:themeColor="text1"/>
+          <w:sz w:val="20"/>
+          <w:szCs w:val="20"/>
+          <w:lang w:eastAsia="es-MX"/>
+        </w:rPr>
+        <w:t>. Las flechas que se ven en el diagrama son un tipo de Aggregation, específicamente Composition. Esta indica que el hijo no puede existir independientemente del padre. En este caso la generalización es el Objecto, pero como no manejé herencia, esta es la forma en la que supe representar la relación que hay entre las clases, pero probablemente esté incorrecto.</w:t>
       </w:r>
     </w:p>
     <w:p>
@@ -7636,6 +7658,75 @@
       <w:pPr>
         <w:shd w:val="clear" w:color="auto" w:fill="FFFFFF"/>
         <w:spacing w:before="240" w:after="100" w:afterAutospacing="1" w:line="240" w:lineRule="auto"/>
+        <w:ind w:left="424" w:hanging="424"/>
+        <w:jc w:val="center"/>
+        <w:rPr>
+          <w:rFonts w:ascii="Arial" w:eastAsia="Times New Roman" w:hAnsi="Arial" w:cs="Arial"/>
+          <w:color w:val="000000" w:themeColor="text1"/>
+          <w:sz w:val="20"/>
+          <w:szCs w:val="20"/>
+          <w:lang w:eastAsia="es-MX"/>
+        </w:rPr>
+      </w:pPr>
+      <w:r>
+        <w:rPr>
+          <w:noProof/>
+        </w:rPr>
+        <w:drawing>
+          <wp:inline distT="0" distB="0" distL="0" distR="0" wp14:anchorId="486F32EA" wp14:editId="473EB56D">
+            <wp:extent cx="5949537" cy="2507306"/>
+            <wp:effectExtent l="0" t="0" r="0" b="0"/>
+            <wp:docPr id="72" name="Imagen 72"/>
+            <wp:cNvGraphicFramePr>
+              <a:graphicFrameLocks xmlns:a="http://schemas.openxmlformats.org/drawingml/2006/main" noChangeAspect="1"/>
+            </wp:cNvGraphicFramePr>
+            <a:graphic xmlns:a="http://schemas.openxmlformats.org/drawingml/2006/main">
+              <a:graphicData uri="http://schemas.openxmlformats.org/drawingml/2006/picture">
+                <pic:pic xmlns:pic="http://schemas.openxmlformats.org/drawingml/2006/picture">
+                  <pic:nvPicPr>
+                    <pic:cNvPr id="0" name="Picture 5"/>
+                    <pic:cNvPicPr>
+                      <a:picLocks noChangeAspect="1" noChangeArrowheads="1"/>
+                    </pic:cNvPicPr>
+                  </pic:nvPicPr>
+                  <pic:blipFill>
+                    <a:blip r:embed="rId25" cstate="print">
+                      <a:biLevel thresh="75000"/>
+                      <a:extLst>
+                        <a:ext uri="{28A0092B-C50C-407E-A947-70E740481C1C}">
+                          <a14:useLocalDpi xmlns:a14="http://schemas.microsoft.com/office/drawing/2010/main" val="0"/>
+                        </a:ext>
+                      </a:extLst>
+                    </a:blip>
+                    <a:srcRect/>
+                    <a:stretch>
+                      <a:fillRect/>
+                    </a:stretch>
+                  </pic:blipFill>
+                  <pic:spPr bwMode="auto">
+                    <a:xfrm>
+                      <a:off x="0" y="0"/>
+                      <a:ext cx="5971311" cy="2516482"/>
+                    </a:xfrm>
+                    <a:prstGeom prst="rect">
+                      <a:avLst/>
+                    </a:prstGeom>
+                    <a:noFill/>
+                    <a:ln>
+                      <a:noFill/>
+                    </a:ln>
+                  </pic:spPr>
+                </pic:pic>
+              </a:graphicData>
+            </a:graphic>
+          </wp:inline>
+        </w:drawing>
+      </w:r>
+    </w:p>
+    <w:p>
+      <w:pPr>
+        <w:shd w:val="clear" w:color="auto" w:fill="FFFFFF"/>
+        <w:spacing w:before="240" w:after="100" w:afterAutospacing="1" w:line="240" w:lineRule="auto"/>
         <w:ind w:left="708" w:hanging="424"/>
         <w:jc w:val="both"/>
         <w:rPr>
@@ -7807,39 +7898,6 @@
           <w:lang w:eastAsia="es-MX"/>
         </w:rPr>
         <w:t>No iré a lo más detallado porque lo importante es que se entienda qué se hace, más no cómo se hace  (en esta ocasión), ya que eso está indicado en el código del programa.</w:t>
-      </w:r>
-    </w:p>
-    <w:p>
-      <w:pPr>
-        <w:rPr>
-          <w:rFonts w:ascii="Arial" w:eastAsia="Times New Roman" w:hAnsi="Arial" w:cs="Arial"/>
-          <w:b/>
-          <w:bCs/>
-          <w:i/>
-          <w:iCs/>
-          <w:color w:val="000000" w:themeColor="text1"/>
-          <w:sz w:val="20"/>
-          <w:szCs w:val="20"/>
-          <w:highlight w:val="yellow"/>
-          <w:u w:val="single"/>
-          <w:lang w:eastAsia="es-MX"/>
-        </w:rPr>
-      </w:pPr>
-      <w:r>
-        <w:rPr>
-          <w:rFonts w:ascii="Arial" w:eastAsia="Times New Roman" w:hAnsi="Arial" w:cs="Arial"/>
-          <w:b/>
-          <w:bCs/>
-          <w:i/>
-          <w:iCs/>
-          <w:color w:val="000000" w:themeColor="text1"/>
-          <w:sz w:val="20"/>
-          <w:szCs w:val="20"/>
-          <w:highlight w:val="yellow"/>
-          <w:u w:val="single"/>
-          <w:lang w:eastAsia="es-MX"/>
-        </w:rPr>
-        <w:br w:type="page"/>
       </w:r>
     </w:p>
     <w:p>
@@ -11833,6 +11891,31 @@
     </w:p>
     <w:p>
       <w:pPr>
+        <w:rPr>
+          <w:rFonts w:ascii="Arial" w:eastAsia="Times New Roman" w:hAnsi="Arial" w:cs="Arial"/>
+          <w:b/>
+          <w:bCs/>
+          <w:color w:val="000000" w:themeColor="text1"/>
+          <w:sz w:val="20"/>
+          <w:szCs w:val="20"/>
+          <w:lang w:eastAsia="es-MX"/>
+        </w:rPr>
+      </w:pPr>
+      <w:r>
+        <w:rPr>
+          <w:rFonts w:ascii="Arial" w:eastAsia="Times New Roman" w:hAnsi="Arial" w:cs="Arial"/>
+          <w:b/>
+          <w:bCs/>
+          <w:color w:val="000000" w:themeColor="text1"/>
+          <w:sz w:val="20"/>
+          <w:szCs w:val="20"/>
+          <w:lang w:eastAsia="es-MX"/>
+        </w:rPr>
+        <w:br w:type="page"/>
+      </w:r>
+    </w:p>
+    <w:p>
+      <w:pPr>
         <w:spacing w:before="240"/>
         <w:jc w:val="both"/>
         <w:rPr>
@@ -11855,7 +11938,19 @@
           <w:szCs w:val="20"/>
           <w:lang w:eastAsia="es-MX"/>
         </w:rPr>
-        <w:t>REBOTES Y CÁLCULOS PARA SU MOVIMIENTO</w:t>
+        <w:t xml:space="preserve">REBOTES Y CÁLCULOS PARA </w:t>
+      </w:r>
+      <w:r>
+        <w:rPr>
+          <w:rFonts w:ascii="Arial" w:eastAsia="Times New Roman" w:hAnsi="Arial" w:cs="Arial"/>
+          <w:b/>
+          <w:bCs/>
+          <w:color w:val="000000" w:themeColor="text1"/>
+          <w:sz w:val="20"/>
+          <w:szCs w:val="20"/>
+          <w:lang w:eastAsia="es-MX"/>
+        </w:rPr>
+        <w:t>EL MOVIMIENTO DEL OBJETO</w:t>
       </w:r>
     </w:p>
     <w:p>
@@ -11899,27 +11994,6 @@
           <w:lang w:eastAsia="es-MX"/>
         </w:rPr>
         <w:t xml:space="preserve">Tomando esto en cuenta, indicaré el enfoque que utilicé para hacer los cálculos de las curvas. </w:t>
-      </w:r>
-    </w:p>
-    <w:p>
-      <w:pPr>
-        <w:rPr>
-          <w:rFonts w:ascii="Arial" w:eastAsia="Times New Roman" w:hAnsi="Arial" w:cs="Arial"/>
-          <w:color w:val="000000" w:themeColor="text1"/>
-          <w:sz w:val="20"/>
-          <w:szCs w:val="20"/>
-          <w:lang w:eastAsia="es-MX"/>
-        </w:rPr>
-      </w:pPr>
-      <w:r>
-        <w:rPr>
-          <w:rFonts w:ascii="Arial" w:eastAsia="Times New Roman" w:hAnsi="Arial" w:cs="Arial"/>
-          <w:color w:val="000000" w:themeColor="text1"/>
-          <w:sz w:val="20"/>
-          <w:szCs w:val="20"/>
-          <w:lang w:eastAsia="es-MX"/>
-        </w:rPr>
-        <w:br w:type="page"/>
       </w:r>
     </w:p>
     <w:p>
@@ -13136,158 +13210,6 @@
             <wp:extent cx="2988000" cy="1476510"/>
             <wp:effectExtent l="0" t="0" r="3175" b="0"/>
             <wp:docPr id="17" name="Imagen 17"/>
-            <wp:cNvGraphicFramePr>
-              <a:graphicFrameLocks xmlns:a="http://schemas.openxmlformats.org/drawingml/2006/main" noChangeAspect="1"/>
-            </wp:cNvGraphicFramePr>
-            <a:graphic xmlns:a="http://schemas.openxmlformats.org/drawingml/2006/main">
-              <a:graphicData uri="http://schemas.openxmlformats.org/drawingml/2006/picture">
-                <pic:pic xmlns:pic="http://schemas.openxmlformats.org/drawingml/2006/picture">
-                  <pic:nvPicPr>
-                    <pic:cNvPr id="1" name=""/>
-                    <pic:cNvPicPr/>
-                  </pic:nvPicPr>
-                  <pic:blipFill>
-                    <a:blip r:embed="rId24"/>
-                    <a:stretch>
-                      <a:fillRect/>
-                    </a:stretch>
-                  </pic:blipFill>
-                  <pic:spPr>
-                    <a:xfrm>
-                      <a:off x="0" y="0"/>
-                      <a:ext cx="2988000" cy="1476510"/>
-                    </a:xfrm>
-                    <a:prstGeom prst="rect">
-                      <a:avLst/>
-                    </a:prstGeom>
-                  </pic:spPr>
-                </pic:pic>
-              </a:graphicData>
-            </a:graphic>
-          </wp:inline>
-        </w:drawing>
-      </w:r>
-    </w:p>
-    <w:p>
-      <w:pPr>
-        <w:spacing w:before="240"/>
-        <w:jc w:val="both"/>
-        <w:rPr>
-          <w:rFonts w:ascii="Arial" w:eastAsia="Times New Roman" w:hAnsi="Arial" w:cs="Arial"/>
-          <w:color w:val="000000" w:themeColor="text1"/>
-          <w:sz w:val="20"/>
-          <w:szCs w:val="20"/>
-          <w:lang w:eastAsia="es-MX"/>
-        </w:rPr>
-      </w:pPr>
-      <w:r>
-        <w:rPr>
-          <w:rFonts w:ascii="Arial" w:eastAsia="Times New Roman" w:hAnsi="Arial" w:cs="Arial"/>
-          <w:color w:val="000000" w:themeColor="text1"/>
-          <w:sz w:val="20"/>
-          <w:szCs w:val="20"/>
-          <w:lang w:eastAsia="es-MX"/>
-        </w:rPr>
-        <w:t>Los dos balones generados al inicio de forma constante</w:t>
-      </w:r>
-    </w:p>
-    <w:p>
-      <w:pPr>
-        <w:spacing w:before="240"/>
-        <w:jc w:val="both"/>
-        <w:rPr>
-          <w:rFonts w:ascii="Arial" w:eastAsia="Times New Roman" w:hAnsi="Arial" w:cs="Arial"/>
-          <w:color w:val="000000" w:themeColor="text1"/>
-          <w:sz w:val="20"/>
-          <w:szCs w:val="20"/>
-          <w:lang w:eastAsia="es-MX"/>
-        </w:rPr>
-      </w:pPr>
-      <w:r>
-        <w:rPr>
-          <w:noProof/>
-        </w:rPr>
-        <w:drawing>
-          <wp:inline distT="0" distB="0" distL="0" distR="0" wp14:anchorId="287CCE26" wp14:editId="2EDE7145">
-            <wp:extent cx="2988000" cy="1107588"/>
-            <wp:effectExtent l="0" t="0" r="3175" b="0"/>
-            <wp:docPr id="21" name="Imagen 21"/>
-            <wp:cNvGraphicFramePr>
-              <a:graphicFrameLocks xmlns:a="http://schemas.openxmlformats.org/drawingml/2006/main" noChangeAspect="1"/>
-            </wp:cNvGraphicFramePr>
-            <a:graphic xmlns:a="http://schemas.openxmlformats.org/drawingml/2006/main">
-              <a:graphicData uri="http://schemas.openxmlformats.org/drawingml/2006/picture">
-                <pic:pic xmlns:pic="http://schemas.openxmlformats.org/drawingml/2006/picture">
-                  <pic:nvPicPr>
-                    <pic:cNvPr id="1" name=""/>
-                    <pic:cNvPicPr/>
-                  </pic:nvPicPr>
-                  <pic:blipFill>
-                    <a:blip r:embed="rId25"/>
-                    <a:stretch>
-                      <a:fillRect/>
-                    </a:stretch>
-                  </pic:blipFill>
-                  <pic:spPr>
-                    <a:xfrm>
-                      <a:off x="0" y="0"/>
-                      <a:ext cx="2988000" cy="1107588"/>
-                    </a:xfrm>
-                    <a:prstGeom prst="rect">
-                      <a:avLst/>
-                    </a:prstGeom>
-                  </pic:spPr>
-                </pic:pic>
-              </a:graphicData>
-            </a:graphic>
-          </wp:inline>
-        </w:drawing>
-      </w:r>
-    </w:p>
-    <w:p>
-      <w:pPr>
-        <w:spacing w:before="240"/>
-        <w:jc w:val="both"/>
-        <w:rPr>
-          <w:rFonts w:ascii="Arial" w:eastAsia="Times New Roman" w:hAnsi="Arial" w:cs="Arial"/>
-          <w:color w:val="000000" w:themeColor="text1"/>
-          <w:sz w:val="20"/>
-          <w:szCs w:val="20"/>
-          <w:lang w:eastAsia="es-MX"/>
-        </w:rPr>
-      </w:pPr>
-      <w:r>
-        <w:rPr>
-          <w:rFonts w:ascii="Arial" w:eastAsia="Times New Roman" w:hAnsi="Arial" w:cs="Arial"/>
-          <w:color w:val="000000" w:themeColor="text1"/>
-          <w:sz w:val="20"/>
-          <w:szCs w:val="20"/>
-          <w:lang w:eastAsia="es-MX"/>
-        </w:rPr>
-        <w:t>Presioné “enter” y se generó un balón verde por la izquierda.</w:t>
-      </w:r>
-    </w:p>
-    <w:p>
-      <w:pPr>
-        <w:spacing w:before="240"/>
-        <w:jc w:val="center"/>
-        <w:rPr>
-          <w:rFonts w:ascii="Arial" w:eastAsia="Times New Roman" w:hAnsi="Arial" w:cs="Arial"/>
-          <w:color w:val="000000" w:themeColor="text1"/>
-          <w:sz w:val="20"/>
-          <w:szCs w:val="20"/>
-          <w:lang w:eastAsia="es-MX"/>
-        </w:rPr>
-      </w:pPr>
-      <w:r>
-        <w:rPr>
-          <w:noProof/>
-        </w:rPr>
-        <w:drawing>
-          <wp:inline distT="0" distB="0" distL="0" distR="0" wp14:anchorId="25EFABE3" wp14:editId="26AC3C42">
-            <wp:extent cx="2520000" cy="934110"/>
-            <wp:effectExtent l="0" t="0" r="0" b="0"/>
-            <wp:docPr id="23" name="Imagen 23"/>
             <wp:cNvGraphicFramePr>
               <a:graphicFrameLocks xmlns:a="http://schemas.openxmlformats.org/drawingml/2006/main" noChangeAspect="1"/>
             </wp:cNvGraphicFramePr>
@@ -13307,7 +13229,7 @@
                   <pic:spPr>
                     <a:xfrm>
                       <a:off x="0" y="0"/>
-                      <a:ext cx="2520000" cy="934110"/>
+                      <a:ext cx="2988000" cy="1476510"/>
                     </a:xfrm>
                     <a:prstGeom prst="rect">
                       <a:avLst/>
@@ -13340,13 +13262,13 @@
           <w:szCs w:val="20"/>
           <w:lang w:eastAsia="es-MX"/>
         </w:rPr>
-        <w:t>Presioné “backspace”, por lo que se generó un balón rosa por la derecha.</w:t>
+        <w:t>Los dos balones generados al inicio de forma constante</w:t>
       </w:r>
     </w:p>
     <w:p>
       <w:pPr>
         <w:spacing w:before="240"/>
-        <w:jc w:val="center"/>
+        <w:jc w:val="both"/>
         <w:rPr>
           <w:rFonts w:ascii="Arial" w:eastAsia="Times New Roman" w:hAnsi="Arial" w:cs="Arial"/>
           <w:color w:val="000000" w:themeColor="text1"/>
@@ -13360,10 +13282,10 @@
           <w:noProof/>
         </w:rPr>
         <w:drawing>
-          <wp:inline distT="0" distB="0" distL="0" distR="0" wp14:anchorId="2C2E3261" wp14:editId="389081CD">
-            <wp:extent cx="2520000" cy="934110"/>
-            <wp:effectExtent l="0" t="0" r="0" b="0"/>
-            <wp:docPr id="26" name="Imagen 26"/>
+          <wp:inline distT="0" distB="0" distL="0" distR="0" wp14:anchorId="287CCE26" wp14:editId="2EDE7145">
+            <wp:extent cx="2988000" cy="1107588"/>
+            <wp:effectExtent l="0" t="0" r="3175" b="0"/>
+            <wp:docPr id="21" name="Imagen 21"/>
             <wp:cNvGraphicFramePr>
               <a:graphicFrameLocks xmlns:a="http://schemas.openxmlformats.org/drawingml/2006/main" noChangeAspect="1"/>
             </wp:cNvGraphicFramePr>
@@ -13383,7 +13305,7 @@
                   <pic:spPr>
                     <a:xfrm>
                       <a:off x="0" y="0"/>
-                      <a:ext cx="2520000" cy="934110"/>
+                      <a:ext cx="2988000" cy="1107588"/>
                     </a:xfrm>
                     <a:prstGeom prst="rect">
                       <a:avLst/>
@@ -13416,7 +13338,7 @@
           <w:szCs w:val="20"/>
           <w:lang w:eastAsia="es-MX"/>
         </w:rPr>
-        <w:t>Generé más balones.</w:t>
+        <w:t>Presioné “enter” y se generó un balón verde por la izquierda.</w:t>
       </w:r>
     </w:p>
     <w:p>
@@ -13436,10 +13358,10 @@
           <w:noProof/>
         </w:rPr>
         <w:drawing>
-          <wp:inline distT="0" distB="0" distL="0" distR="0" wp14:anchorId="7636C41A" wp14:editId="1AD05670">
+          <wp:inline distT="0" distB="0" distL="0" distR="0" wp14:anchorId="25EFABE3" wp14:editId="26AC3C42">
             <wp:extent cx="2520000" cy="934110"/>
             <wp:effectExtent l="0" t="0" r="0" b="0"/>
-            <wp:docPr id="27" name="Imagen 27"/>
+            <wp:docPr id="23" name="Imagen 23"/>
             <wp:cNvGraphicFramePr>
               <a:graphicFrameLocks xmlns:a="http://schemas.openxmlformats.org/drawingml/2006/main" noChangeAspect="1"/>
             </wp:cNvGraphicFramePr>
@@ -13492,39 +13414,30 @@
           <w:szCs w:val="20"/>
           <w:lang w:eastAsia="es-MX"/>
         </w:rPr>
-        <w:t>Vista desde arriba.</w:t>
+        <w:t>Presioné “backspace”, por lo que se generó un balón rosa por la derecha.</w:t>
       </w:r>
     </w:p>
     <w:p>
       <w:pPr>
         <w:spacing w:before="240"/>
-        <w:rPr>
-          <w:rFonts w:ascii="Arial" w:eastAsia="Times New Roman" w:hAnsi="Arial" w:cs="Arial"/>
-          <w:color w:val="000000" w:themeColor="text1"/>
-          <w:sz w:val="20"/>
-          <w:szCs w:val="20"/>
-          <w:lang w:eastAsia="es-MX"/>
-        </w:rPr>
-      </w:pPr>
-      <w:r>
-        <w:rPr>
-          <w:rFonts w:ascii="Arial" w:eastAsia="Times New Roman" w:hAnsi="Arial" w:cs="Arial"/>
-          <w:color w:val="000000" w:themeColor="text1"/>
-          <w:sz w:val="20"/>
-          <w:szCs w:val="20"/>
-          <w:lang w:eastAsia="es-MX"/>
-        </w:rPr>
-        <w:br w:type="column"/>
-      </w:r>
+        <w:jc w:val="center"/>
+        <w:rPr>
+          <w:rFonts w:ascii="Arial" w:eastAsia="Times New Roman" w:hAnsi="Arial" w:cs="Arial"/>
+          <w:color w:val="000000" w:themeColor="text1"/>
+          <w:sz w:val="20"/>
+          <w:szCs w:val="20"/>
+          <w:lang w:eastAsia="es-MX"/>
+        </w:rPr>
+      </w:pPr>
       <w:r>
         <w:rPr>
           <w:noProof/>
         </w:rPr>
         <w:drawing>
-          <wp:inline distT="0" distB="0" distL="0" distR="0" wp14:anchorId="0F6B00C5" wp14:editId="4590CCAC">
-            <wp:extent cx="2988000" cy="1476511"/>
-            <wp:effectExtent l="0" t="0" r="3175" b="0"/>
-            <wp:docPr id="20" name="Imagen 20"/>
+          <wp:inline distT="0" distB="0" distL="0" distR="0" wp14:anchorId="2C2E3261" wp14:editId="389081CD">
+            <wp:extent cx="2520000" cy="934110"/>
+            <wp:effectExtent l="0" t="0" r="0" b="0"/>
+            <wp:docPr id="26" name="Imagen 26"/>
             <wp:cNvGraphicFramePr>
               <a:graphicFrameLocks xmlns:a="http://schemas.openxmlformats.org/drawingml/2006/main" noChangeAspect="1"/>
             </wp:cNvGraphicFramePr>
@@ -13544,7 +13457,7 @@
                   <pic:spPr>
                     <a:xfrm>
                       <a:off x="0" y="0"/>
-                      <a:ext cx="2988000" cy="1476511"/>
+                      <a:ext cx="2520000" cy="934110"/>
                     </a:xfrm>
                     <a:prstGeom prst="rect">
                       <a:avLst/>
@@ -13560,51 +13473,44 @@
     <w:p>
       <w:pPr>
         <w:spacing w:before="240"/>
-        <w:rPr>
-          <w:rFonts w:ascii="Arial" w:eastAsia="Times New Roman" w:hAnsi="Arial" w:cs="Arial"/>
-          <w:color w:val="000000" w:themeColor="text1"/>
-          <w:sz w:val="20"/>
-          <w:szCs w:val="20"/>
-          <w:lang w:eastAsia="es-MX"/>
-        </w:rPr>
-      </w:pPr>
-      <w:r>
-        <w:rPr>
-          <w:rFonts w:ascii="Arial" w:eastAsia="Times New Roman" w:hAnsi="Arial" w:cs="Arial"/>
-          <w:color w:val="000000" w:themeColor="text1"/>
-          <w:sz w:val="20"/>
-          <w:szCs w:val="20"/>
-          <w:lang w:eastAsia="es-MX"/>
-        </w:rPr>
-        <w:t>Los balones a punto de tocar el piso.</w:t>
-      </w:r>
-    </w:p>
-    <w:p>
-      <w:pPr>
-        <w:pStyle w:val="Prrafodelista"/>
-        <w:shd w:val="clear" w:color="auto" w:fill="FFFFFF"/>
-        <w:spacing w:before="240" w:after="100" w:afterAutospacing="1" w:line="240" w:lineRule="auto"/>
-        <w:ind w:left="0"/>
-        <w:contextualSpacing w:val="0"/>
-        <w:rPr>
-          <w:rFonts w:ascii="Arial" w:eastAsia="Times New Roman" w:hAnsi="Arial" w:cs="Arial"/>
-          <w:b/>
-          <w:bCs/>
-          <w:color w:val="000000" w:themeColor="text1"/>
-          <w:sz w:val="20"/>
-          <w:szCs w:val="20"/>
-          <w:lang w:eastAsia="es-MX"/>
-        </w:rPr>
-      </w:pPr>
+        <w:jc w:val="center"/>
+        <w:rPr>
+          <w:rFonts w:ascii="Arial" w:eastAsia="Times New Roman" w:hAnsi="Arial" w:cs="Arial"/>
+          <w:color w:val="000000" w:themeColor="text1"/>
+          <w:sz w:val="20"/>
+          <w:szCs w:val="20"/>
+          <w:lang w:eastAsia="es-MX"/>
+        </w:rPr>
+      </w:pPr>
+      <w:r>
+        <w:rPr>
+          <w:rFonts w:ascii="Arial" w:eastAsia="Times New Roman" w:hAnsi="Arial" w:cs="Arial"/>
+          <w:color w:val="000000" w:themeColor="text1"/>
+          <w:sz w:val="20"/>
+          <w:szCs w:val="20"/>
+          <w:lang w:eastAsia="es-MX"/>
+        </w:rPr>
+        <w:t>Generé más balones.</w:t>
+      </w:r>
+      <w:r>
+        <w:rPr>
+          <w:rFonts w:ascii="Arial" w:eastAsia="Times New Roman" w:hAnsi="Arial" w:cs="Arial"/>
+          <w:color w:val="000000" w:themeColor="text1"/>
+          <w:sz w:val="20"/>
+          <w:szCs w:val="20"/>
+          <w:lang w:eastAsia="es-MX"/>
+        </w:rPr>
+        <w:br w:type="column"/>
+      </w:r>
       <w:r>
         <w:rPr>
           <w:noProof/>
         </w:rPr>
         <w:drawing>
-          <wp:inline distT="0" distB="0" distL="0" distR="0" wp14:anchorId="0266ACEF" wp14:editId="5F08AEFC">
-            <wp:extent cx="2988000" cy="1107588"/>
-            <wp:effectExtent l="0" t="0" r="3175" b="0"/>
-            <wp:docPr id="22" name="Imagen 22"/>
+          <wp:inline distT="0" distB="0" distL="0" distR="0" wp14:anchorId="7636C41A" wp14:editId="1AD05670">
+            <wp:extent cx="2520000" cy="934110"/>
+            <wp:effectExtent l="0" t="0" r="0" b="0"/>
+            <wp:docPr id="27" name="Imagen 27"/>
             <wp:cNvGraphicFramePr>
               <a:graphicFrameLocks xmlns:a="http://schemas.openxmlformats.org/drawingml/2006/main" noChangeAspect="1"/>
             </wp:cNvGraphicFramePr>
@@ -13624,7 +13530,7 @@
                   <pic:spPr>
                     <a:xfrm>
                       <a:off x="0" y="0"/>
-                      <a:ext cx="2988000" cy="1107588"/>
+                      <a:ext cx="2520000" cy="934110"/>
                     </a:xfrm>
                     <a:prstGeom prst="rect">
                       <a:avLst/>
@@ -13639,48 +13545,30 @@
     </w:p>
     <w:p>
       <w:pPr>
-        <w:pStyle w:val="Prrafodelista"/>
-        <w:shd w:val="clear" w:color="auto" w:fill="FFFFFF"/>
-        <w:spacing w:before="240" w:after="100" w:afterAutospacing="1" w:line="240" w:lineRule="auto"/>
-        <w:ind w:left="0"/>
-        <w:contextualSpacing w:val="0"/>
-        <w:rPr>
-          <w:rFonts w:ascii="Arial" w:eastAsia="Times New Roman" w:hAnsi="Arial" w:cs="Arial"/>
-          <w:color w:val="000000" w:themeColor="text1"/>
-          <w:sz w:val="20"/>
-          <w:szCs w:val="20"/>
-          <w:lang w:eastAsia="es-MX"/>
-        </w:rPr>
-      </w:pPr>
-      <w:r>
-        <w:rPr>
-          <w:rFonts w:ascii="Arial" w:eastAsia="Times New Roman" w:hAnsi="Arial" w:cs="Arial"/>
-          <w:color w:val="000000" w:themeColor="text1"/>
-          <w:sz w:val="20"/>
-          <w:szCs w:val="20"/>
-          <w:lang w:eastAsia="es-MX"/>
-        </w:rPr>
-        <w:t xml:space="preserve">Presioné </w:t>
-      </w:r>
-      <w:r>
-        <w:rPr>
-          <w:rFonts w:ascii="Arial" w:eastAsia="Times New Roman" w:hAnsi="Arial" w:cs="Arial"/>
-          <w:color w:val="000000" w:themeColor="text1"/>
-          <w:sz w:val="20"/>
-          <w:szCs w:val="20"/>
-          <w:lang w:eastAsia="es-MX"/>
-        </w:rPr>
-        <w:t>la tecla “I”, por lo que se invirtió la cámara.</w:t>
-      </w:r>
-    </w:p>
-    <w:p>
-      <w:pPr>
-        <w:pStyle w:val="Prrafodelista"/>
-        <w:shd w:val="clear" w:color="auto" w:fill="FFFFFF"/>
-        <w:spacing w:before="240" w:after="100" w:afterAutospacing="1" w:line="240" w:lineRule="auto"/>
-        <w:ind w:left="0"/>
-        <w:contextualSpacing w:val="0"/>
-        <w:jc w:val="center"/>
+        <w:spacing w:before="240"/>
+        <w:jc w:val="both"/>
+        <w:rPr>
+          <w:rFonts w:ascii="Arial" w:eastAsia="Times New Roman" w:hAnsi="Arial" w:cs="Arial"/>
+          <w:color w:val="000000" w:themeColor="text1"/>
+          <w:sz w:val="20"/>
+          <w:szCs w:val="20"/>
+          <w:lang w:eastAsia="es-MX"/>
+        </w:rPr>
+      </w:pPr>
+      <w:r>
+        <w:rPr>
+          <w:rFonts w:ascii="Arial" w:eastAsia="Times New Roman" w:hAnsi="Arial" w:cs="Arial"/>
+          <w:color w:val="000000" w:themeColor="text1"/>
+          <w:sz w:val="20"/>
+          <w:szCs w:val="20"/>
+          <w:lang w:eastAsia="es-MX"/>
+        </w:rPr>
+        <w:t>Vista desde arriba.</w:t>
+      </w:r>
+    </w:p>
+    <w:p>
+      <w:pPr>
+        <w:spacing w:before="240"/>
         <w:rPr>
           <w:rFonts w:ascii="Arial" w:eastAsia="Times New Roman" w:hAnsi="Arial" w:cs="Arial"/>
           <w:color w:val="000000" w:themeColor="text1"/>
@@ -13694,10 +13582,10 @@
           <w:noProof/>
         </w:rPr>
         <w:drawing>
-          <wp:inline distT="0" distB="0" distL="0" distR="0" wp14:anchorId="1D882EA9" wp14:editId="6B2DE4D8">
-            <wp:extent cx="2520000" cy="934110"/>
-            <wp:effectExtent l="0" t="0" r="0" b="0"/>
-            <wp:docPr id="24" name="Imagen 24"/>
+          <wp:inline distT="0" distB="0" distL="0" distR="0" wp14:anchorId="0F6B00C5" wp14:editId="4590CCAC">
+            <wp:extent cx="2988000" cy="1476511"/>
+            <wp:effectExtent l="0" t="0" r="3175" b="0"/>
+            <wp:docPr id="20" name="Imagen 20"/>
             <wp:cNvGraphicFramePr>
               <a:graphicFrameLocks xmlns:a="http://schemas.openxmlformats.org/drawingml/2006/main" noChangeAspect="1"/>
             </wp:cNvGraphicFramePr>
@@ -13717,7 +13605,7 @@
                   <pic:spPr>
                     <a:xfrm>
                       <a:off x="0" y="0"/>
-                      <a:ext cx="2520000" cy="934110"/>
+                      <a:ext cx="2988000" cy="1476511"/>
                     </a:xfrm>
                     <a:prstGeom prst="rect">
                       <a:avLst/>
@@ -13732,6 +13620,28 @@
     </w:p>
     <w:p>
       <w:pPr>
+        <w:spacing w:before="240"/>
+        <w:rPr>
+          <w:rFonts w:ascii="Arial" w:eastAsia="Times New Roman" w:hAnsi="Arial" w:cs="Arial"/>
+          <w:color w:val="000000" w:themeColor="text1"/>
+          <w:sz w:val="20"/>
+          <w:szCs w:val="20"/>
+          <w:lang w:eastAsia="es-MX"/>
+        </w:rPr>
+      </w:pPr>
+      <w:r>
+        <w:rPr>
+          <w:rFonts w:ascii="Arial" w:eastAsia="Times New Roman" w:hAnsi="Arial" w:cs="Arial"/>
+          <w:color w:val="000000" w:themeColor="text1"/>
+          <w:sz w:val="20"/>
+          <w:szCs w:val="20"/>
+          <w:lang w:eastAsia="es-MX"/>
+        </w:rPr>
+        <w:t>Los balones a punto de tocar el piso.</w:t>
+      </w:r>
+    </w:p>
+    <w:p>
+      <w:pPr>
         <w:pStyle w:val="Prrafodelista"/>
         <w:shd w:val="clear" w:color="auto" w:fill="FFFFFF"/>
         <w:spacing w:before="240" w:after="100" w:afterAutospacing="1" w:line="240" w:lineRule="auto"/>
@@ -13739,43 +13649,8 @@
         <w:contextualSpacing w:val="0"/>
         <w:rPr>
           <w:rFonts w:ascii="Arial" w:eastAsia="Times New Roman" w:hAnsi="Arial" w:cs="Arial"/>
-          <w:color w:val="000000" w:themeColor="text1"/>
-          <w:sz w:val="20"/>
-          <w:szCs w:val="20"/>
-          <w:lang w:eastAsia="es-MX"/>
-        </w:rPr>
-      </w:pPr>
-      <w:r>
-        <w:rPr>
-          <w:rFonts w:ascii="Arial" w:eastAsia="Times New Roman" w:hAnsi="Arial" w:cs="Arial"/>
-          <w:color w:val="000000" w:themeColor="text1"/>
-          <w:sz w:val="20"/>
-          <w:szCs w:val="20"/>
-          <w:lang w:eastAsia="es-MX"/>
-        </w:rPr>
-        <w:t xml:space="preserve">Presioné “D”, por lo que </w:t>
-      </w:r>
-      <w:r>
-        <w:rPr>
-          <w:rFonts w:ascii="Arial" w:eastAsia="Times New Roman" w:hAnsi="Arial" w:cs="Arial"/>
-          <w:color w:val="000000" w:themeColor="text1"/>
-          <w:sz w:val="20"/>
-          <w:szCs w:val="20"/>
-          <w:lang w:eastAsia="es-MX"/>
-        </w:rPr>
-        <w:t>se ve el balón desde abajo.</w:t>
-      </w:r>
-    </w:p>
-    <w:p>
-      <w:pPr>
-        <w:pStyle w:val="Prrafodelista"/>
-        <w:shd w:val="clear" w:color="auto" w:fill="FFFFFF"/>
-        <w:spacing w:before="240" w:after="100" w:afterAutospacing="1" w:line="240" w:lineRule="auto"/>
-        <w:ind w:left="0"/>
-        <w:contextualSpacing w:val="0"/>
-        <w:jc w:val="center"/>
-        <w:rPr>
-          <w:rFonts w:ascii="Arial" w:eastAsia="Times New Roman" w:hAnsi="Arial" w:cs="Arial"/>
+          <w:b/>
+          <w:bCs/>
           <w:color w:val="000000" w:themeColor="text1"/>
           <w:sz w:val="20"/>
           <w:szCs w:val="20"/>
@@ -13787,10 +13662,10 @@
           <w:noProof/>
         </w:rPr>
         <w:drawing>
-          <wp:inline distT="0" distB="0" distL="0" distR="0" wp14:anchorId="4B32D92F" wp14:editId="5AB11081">
-            <wp:extent cx="2520000" cy="934110"/>
-            <wp:effectExtent l="0" t="0" r="0" b="0"/>
-            <wp:docPr id="25" name="Imagen 25"/>
+          <wp:inline distT="0" distB="0" distL="0" distR="0" wp14:anchorId="0266ACEF" wp14:editId="5F08AEFC">
+            <wp:extent cx="2988000" cy="1107588"/>
+            <wp:effectExtent l="0" t="0" r="3175" b="0"/>
+            <wp:docPr id="22" name="Imagen 22"/>
             <wp:cNvGraphicFramePr>
               <a:graphicFrameLocks xmlns:a="http://schemas.openxmlformats.org/drawingml/2006/main" noChangeAspect="1"/>
             </wp:cNvGraphicFramePr>
@@ -13810,7 +13685,7 @@
                   <pic:spPr>
                     <a:xfrm>
                       <a:off x="0" y="0"/>
-                      <a:ext cx="2520000" cy="934110"/>
+                      <a:ext cx="2988000" cy="1107588"/>
                     </a:xfrm>
                     <a:prstGeom prst="rect">
                       <a:avLst/>
@@ -13846,7 +13721,17 @@
           <w:szCs w:val="20"/>
           <w:lang w:eastAsia="es-MX"/>
         </w:rPr>
-        <w:t>Presioné “O” para volver a la perspectiva original.</w:t>
+        <w:t xml:space="preserve">Presioné </w:t>
+      </w:r>
+      <w:r>
+        <w:rPr>
+          <w:rFonts w:ascii="Arial" w:eastAsia="Times New Roman" w:hAnsi="Arial" w:cs="Arial"/>
+          <w:color w:val="000000" w:themeColor="text1"/>
+          <w:sz w:val="20"/>
+          <w:szCs w:val="20"/>
+          <w:lang w:eastAsia="es-MX"/>
+        </w:rPr>
+        <w:t>la tecla “I”, por lo que se invirtió la cámara.</w:t>
       </w:r>
     </w:p>
     <w:p>
@@ -13856,6 +13741,7 @@
         <w:spacing w:before="240" w:after="100" w:afterAutospacing="1" w:line="240" w:lineRule="auto"/>
         <w:ind w:left="0"/>
         <w:contextualSpacing w:val="0"/>
+        <w:jc w:val="center"/>
         <w:rPr>
           <w:rFonts w:ascii="Arial" w:eastAsia="Times New Roman" w:hAnsi="Arial" w:cs="Arial"/>
           <w:color w:val="000000" w:themeColor="text1"/>
@@ -13869,10 +13755,10 @@
           <w:noProof/>
         </w:rPr>
         <w:drawing>
-          <wp:inline distT="0" distB="0" distL="0" distR="0" wp14:anchorId="7B240C96" wp14:editId="55D2FD34">
-            <wp:extent cx="2975610" cy="1102995"/>
-            <wp:effectExtent l="0" t="0" r="0" b="1905"/>
-            <wp:docPr id="28" name="Imagen 28"/>
+          <wp:inline distT="0" distB="0" distL="0" distR="0" wp14:anchorId="1D882EA9" wp14:editId="6B2DE4D8">
+            <wp:extent cx="2520000" cy="934110"/>
+            <wp:effectExtent l="0" t="0" r="0" b="0"/>
+            <wp:docPr id="24" name="Imagen 24"/>
             <wp:cNvGraphicFramePr>
               <a:graphicFrameLocks xmlns:a="http://schemas.openxmlformats.org/drawingml/2006/main" noChangeAspect="1"/>
             </wp:cNvGraphicFramePr>
@@ -13892,7 +13778,7 @@
                   <pic:spPr>
                     <a:xfrm>
                       <a:off x="0" y="0"/>
-                      <a:ext cx="2975610" cy="1102995"/>
+                      <a:ext cx="2520000" cy="934110"/>
                     </a:xfrm>
                     <a:prstGeom prst="rect">
                       <a:avLst/>
@@ -13928,7 +13814,17 @@
           <w:szCs w:val="20"/>
           <w:lang w:eastAsia="es-MX"/>
         </w:rPr>
-        <w:t>Una vista más.</w:t>
+        <w:t xml:space="preserve">Presioné “D”, por lo que </w:t>
+      </w:r>
+      <w:r>
+        <w:rPr>
+          <w:rFonts w:ascii="Arial" w:eastAsia="Times New Roman" w:hAnsi="Arial" w:cs="Arial"/>
+          <w:color w:val="000000" w:themeColor="text1"/>
+          <w:sz w:val="20"/>
+          <w:szCs w:val="20"/>
+          <w:lang w:eastAsia="es-MX"/>
+        </w:rPr>
+        <w:t>se ve el balón desde abajo.</w:t>
       </w:r>
     </w:p>
     <w:p>
@@ -13958,13 +13854,35 @@
     </w:p>
     <w:p>
       <w:pPr>
-        <w:pStyle w:val="Prrafodelista"/>
-        <w:shd w:val="clear" w:color="auto" w:fill="FFFFFF"/>
-        <w:spacing w:before="240" w:after="100" w:afterAutospacing="1" w:line="240" w:lineRule="auto"/>
-        <w:ind w:left="0"/>
-        <w:contextualSpacing w:val="0"/>
-        <w:rPr>
-          <w:rFonts w:ascii="Arial" w:eastAsia="Times New Roman" w:hAnsi="Arial" w:cs="Arial"/>
+        <w:rPr>
+          <w:rFonts w:ascii="Arial" w:eastAsia="Times New Roman" w:hAnsi="Arial" w:cs="Arial"/>
+          <w:b/>
+          <w:bCs/>
+          <w:color w:val="000000" w:themeColor="text1"/>
+          <w:sz w:val="20"/>
+          <w:szCs w:val="20"/>
+          <w:lang w:eastAsia="es-MX"/>
+        </w:rPr>
+      </w:pPr>
+      <w:r>
+        <w:rPr>
+          <w:rFonts w:ascii="Arial" w:eastAsia="Times New Roman" w:hAnsi="Arial" w:cs="Arial"/>
+          <w:b/>
+          <w:bCs/>
+          <w:color w:val="000000" w:themeColor="text1"/>
+          <w:sz w:val="20"/>
+          <w:szCs w:val="20"/>
+          <w:lang w:eastAsia="es-MX"/>
+        </w:rPr>
+        <w:br w:type="page"/>
+      </w:r>
+    </w:p>
+    <w:p>
+      <w:pPr>
+        <w:rPr>
+          <w:rFonts w:ascii="Arial" w:eastAsia="Times New Roman" w:hAnsi="Arial" w:cs="Arial"/>
+          <w:b/>
+          <w:bCs/>
           <w:color w:val="000000" w:themeColor="text1"/>
           <w:sz w:val="20"/>
           <w:szCs w:val="20"/>
@@ -17639,7 +17557,7 @@
           </mc:Choice>
           <mc:Fallback>
             <w:pict>
-              <v:group w14:anchorId="14DCCFD2" id="Grupo 59" o:spid="_x0000_s1026" style="position:absolute;margin-left:41.8pt;margin-top:21.15pt;width:307.4pt;height:541.25pt;z-index:251689984;mso-width-relative:margin;mso-height-relative:margin" coordsize="39040,68738" o:gfxdata="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">
+              <v:group w14:anchorId="1DD7A0C2" id="Grupo 59" o:spid="_x0000_s1026" style="position:absolute;margin-left:41.8pt;margin-top:21.15pt;width:307.4pt;height:541.25pt;z-index:251689984;mso-width-relative:margin;mso-height-relative:margin" coordsize="39040,68738" o:gfxdata="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">
                 <v:rect id="Rectángulo 36" o:spid="_x0000_s1027" style="position:absolute;width:4997;height:850;visibility:visible;mso-wrap-style:square;v-text-anchor:middle" o:gfxdata="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" fillcolor="black [3200]" strokecolor="black [1600]" strokeweight="1pt"/>
                 <v:rect id="Rectángulo 37" o:spid="_x0000_s1028" style="position:absolute;top:3333;width:4997;height:1652;visibility:visible;mso-wrap-style:square;v-text-anchor:middle" o:gfxdata="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" fillcolor="black [3200]" strokecolor="black [1600]" strokeweight="1pt"/>
                 <v:rect id="Rectángulo 38" o:spid="_x0000_s1029" style="position:absolute;top:7048;width:4997;height:1594;visibility:visible;mso-wrap-style:square;v-text-anchor:middle" o:gfxdata="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" fillcolor="black [3200]" strokecolor="black [1600]" strokeweight="1pt"/>
@@ -18262,26 +18180,6 @@
           <w:szCs w:val="20"/>
         </w:rPr>
         <w:t>Por esto hay que ser analistas con lo que hagamos, y plantearnos objetivos certeros.</w:t>
-      </w:r>
-    </w:p>
-    <w:p>
-      <w:pPr>
-        <w:jc w:val="both"/>
-        <w:rPr>
-          <w:rFonts w:ascii="Arial" w:hAnsi="Arial" w:cs="Arial"/>
-          <w:color w:val="000000" w:themeColor="text1"/>
-          <w:sz w:val="20"/>
-          <w:szCs w:val="20"/>
-        </w:rPr>
-      </w:pPr>
-      <w:r>
-        <w:rPr>
-          <w:rFonts w:ascii="Arial" w:hAnsi="Arial" w:cs="Arial"/>
-          <w:color w:val="000000" w:themeColor="text1"/>
-          <w:sz w:val="20"/>
-          <w:szCs w:val="20"/>
-        </w:rPr>
-        <w:br w:type="page"/>
       </w:r>
     </w:p>
     <w:p>

</xml_diff>